<commit_message>
Add EX4 report's titles
</commit_message>
<xml_diff>
--- a/EX4 - Synchronization/Report.docx
+++ b/EX4 - Synchronization/Report.docx
@@ -52,8 +52,612 @@
     </w:p>
     <w:p>
       <w:pPr>
-        <w:pStyle w:val="Figure"/>
-        <w:jc w:val="left"/>
+        <w:pStyle w:val="Heading1"/>
+      </w:pPr>
+      <w:proofErr w:type="spellStart"/>
+      <w:r>
+        <w:rPr>
+          <w:rFonts w:hint="cs"/>
+          <w:rtl/>
+        </w:rPr>
+        <w:t>همگام‌سازی</w:t>
+      </w:r>
+      <w:proofErr w:type="spellEnd"/>
+      <w:r>
+        <w:rPr>
+          <w:rFonts w:hint="cs"/>
+          <w:rtl/>
+        </w:rPr>
+        <w:t xml:space="preserve"> در </w:t>
+      </w:r>
+      <w:r>
+        <w:t>xv6</w:t>
+      </w:r>
+    </w:p>
+    <w:p>
+      <w:pPr>
+        <w:pStyle w:val="Heading2"/>
+        <w:rPr>
+          <w:rtl/>
+        </w:rPr>
+      </w:pPr>
+      <w:r>
+        <w:rPr>
+          <w:rFonts w:hint="cs"/>
+          <w:rtl/>
+        </w:rPr>
+        <w:t xml:space="preserve">علت غیرفعال شدن وقفه در حین اجرای ناحیه بحرانی، توضیح توابع </w:t>
+      </w:r>
+      <w:proofErr w:type="spellStart"/>
+      <w:r>
+        <w:t>pushcli</w:t>
+      </w:r>
+      <w:proofErr w:type="spellEnd"/>
+      <w:r>
+        <w:rPr>
+          <w:rFonts w:hint="cs"/>
+          <w:rtl/>
+        </w:rPr>
+        <w:t xml:space="preserve"> و </w:t>
+      </w:r>
+      <w:proofErr w:type="spellStart"/>
+      <w:r>
+        <w:t>popcli</w:t>
+      </w:r>
+      <w:proofErr w:type="spellEnd"/>
+      <w:r>
+        <w:rPr>
+          <w:rFonts w:hint="cs"/>
+          <w:rtl/>
+        </w:rPr>
+        <w:t xml:space="preserve"> و تفاوت آنها با </w:t>
+      </w:r>
+      <w:r>
+        <w:t>cli</w:t>
+      </w:r>
+      <w:r>
+        <w:rPr>
+          <w:rFonts w:hint="cs"/>
+          <w:rtl/>
+        </w:rPr>
+        <w:t xml:space="preserve"> و </w:t>
+      </w:r>
+      <w:proofErr w:type="spellStart"/>
+      <w:r>
+        <w:t>sti</w:t>
+      </w:r>
+      <w:proofErr w:type="spellEnd"/>
+    </w:p>
+    <w:p>
+      <w:pPr>
+        <w:pStyle w:val="Heading2"/>
+        <w:rPr>
+          <w:rtl/>
+        </w:rPr>
+      </w:pPr>
+      <w:r>
+        <w:rPr>
+          <w:rFonts w:hint="cs"/>
+          <w:rtl/>
+        </w:rPr>
+        <w:t xml:space="preserve">چرا </w:t>
+      </w:r>
+      <w:r>
+        <w:t>Spinlock</w:t>
+      </w:r>
+      <w:r>
+        <w:rPr>
+          <w:rFonts w:hint="cs"/>
+          <w:rtl/>
+        </w:rPr>
+        <w:t xml:space="preserve"> در </w:t>
+      </w:r>
+      <w:proofErr w:type="spellStart"/>
+      <w:r>
+        <w:rPr>
+          <w:rFonts w:hint="cs"/>
+          <w:rtl/>
+        </w:rPr>
+        <w:t>سیستم‌های</w:t>
+      </w:r>
+      <w:proofErr w:type="spellEnd"/>
+      <w:r>
+        <w:rPr>
+          <w:rFonts w:hint="cs"/>
+          <w:rtl/>
+        </w:rPr>
+        <w:t xml:space="preserve"> </w:t>
+      </w:r>
+      <w:proofErr w:type="spellStart"/>
+      <w:r>
+        <w:rPr>
+          <w:rFonts w:hint="cs"/>
+          <w:rtl/>
+        </w:rPr>
+        <w:t>تک‌هسته‌ای</w:t>
+      </w:r>
+      <w:proofErr w:type="spellEnd"/>
+      <w:r>
+        <w:rPr>
+          <w:rFonts w:hint="cs"/>
+          <w:rtl/>
+        </w:rPr>
+        <w:t xml:space="preserve"> مناسب نیست؟</w:t>
+      </w:r>
+    </w:p>
+    <w:p>
+      <w:pPr>
+        <w:pStyle w:val="Heading2"/>
+        <w:rPr>
+          <w:rtl/>
+        </w:rPr>
+      </w:pPr>
+      <w:r>
+        <w:rPr>
+          <w:rFonts w:hint="cs"/>
+          <w:rtl/>
+        </w:rPr>
+        <w:t xml:space="preserve">مختصری راجع به تعامل میان </w:t>
+      </w:r>
+      <w:proofErr w:type="spellStart"/>
+      <w:r>
+        <w:rPr>
+          <w:rFonts w:hint="cs"/>
+          <w:rtl/>
+        </w:rPr>
+        <w:t>پردازه‌ها</w:t>
+      </w:r>
+      <w:proofErr w:type="spellEnd"/>
+      <w:r>
+        <w:rPr>
+          <w:rFonts w:hint="cs"/>
+          <w:rtl/>
+        </w:rPr>
+        <w:t xml:space="preserve"> توسط توابع </w:t>
+      </w:r>
+      <w:proofErr w:type="spellStart"/>
+      <w:r>
+        <w:t>Sleeplock</w:t>
+      </w:r>
+      <w:proofErr w:type="spellEnd"/>
+      <w:r>
+        <w:rPr>
+          <w:rFonts w:hint="cs"/>
+          <w:rtl/>
+        </w:rPr>
+        <w:t xml:space="preserve"> و چرا استفاده از </w:t>
+      </w:r>
+      <w:r>
+        <w:t>Spinlock</w:t>
+      </w:r>
+      <w:r>
+        <w:rPr>
+          <w:rFonts w:hint="cs"/>
+          <w:rtl/>
+        </w:rPr>
+        <w:t xml:space="preserve"> در مثال </w:t>
+      </w:r>
+      <w:r>
+        <w:t>producer-consumer</w:t>
+      </w:r>
+      <w:r>
+        <w:rPr>
+          <w:rFonts w:hint="cs"/>
+          <w:rtl/>
+        </w:rPr>
+        <w:t xml:space="preserve"> </w:t>
+      </w:r>
+      <w:r>
+        <w:rPr>
+          <w:rFonts w:hint="cs"/>
+          <w:rtl/>
+        </w:rPr>
+        <w:t>ممکن نیست؟</w:t>
+      </w:r>
+    </w:p>
+    <w:p>
+      <w:pPr>
+        <w:pStyle w:val="Heading2"/>
+        <w:rPr>
+          <w:rtl/>
+        </w:rPr>
+      </w:pPr>
+      <w:r>
+        <w:rPr>
+          <w:rFonts w:hint="cs"/>
+          <w:rtl/>
+        </w:rPr>
+        <w:t xml:space="preserve">توضیح حالات مختلف </w:t>
+      </w:r>
+      <w:proofErr w:type="spellStart"/>
+      <w:r>
+        <w:rPr>
+          <w:rFonts w:hint="cs"/>
+          <w:rtl/>
+        </w:rPr>
+        <w:t>پردازه‌ها</w:t>
+      </w:r>
+      <w:proofErr w:type="spellEnd"/>
+      <w:r>
+        <w:rPr>
+          <w:rFonts w:hint="cs"/>
+          <w:rtl/>
+        </w:rPr>
+        <w:t xml:space="preserve"> در </w:t>
+      </w:r>
+      <w:r>
+        <w:t>xv6</w:t>
+      </w:r>
+      <w:r>
+        <w:rPr>
+          <w:rFonts w:hint="cs"/>
+          <w:rtl/>
+        </w:rPr>
+        <w:t xml:space="preserve"> و وظیفه تابع </w:t>
+      </w:r>
+      <w:r>
+        <w:t>sched()</w:t>
+      </w:r>
+    </w:p>
+    <w:p>
+      <w:pPr>
+        <w:pStyle w:val="Heading2"/>
+        <w:rPr>
+          <w:rtl/>
+        </w:rPr>
+      </w:pPr>
+      <w:r>
+        <w:rPr>
+          <w:rFonts w:hint="cs"/>
+          <w:rtl/>
+        </w:rPr>
+        <w:t xml:space="preserve">تغییری در توابع </w:t>
+      </w:r>
+      <w:proofErr w:type="spellStart"/>
+      <w:r>
+        <w:t>Sleeplock</w:t>
+      </w:r>
+      <w:proofErr w:type="spellEnd"/>
+      <w:r>
+        <w:rPr>
+          <w:rFonts w:hint="cs"/>
+          <w:rtl/>
+        </w:rPr>
+        <w:t xml:space="preserve"> بدهید تا تنها </w:t>
+      </w:r>
+      <w:proofErr w:type="spellStart"/>
+      <w:r>
+        <w:rPr>
+          <w:rFonts w:hint="cs"/>
+          <w:rtl/>
+        </w:rPr>
+        <w:t>پردازه</w:t>
+      </w:r>
+      <w:proofErr w:type="spellEnd"/>
+      <w:r>
+        <w:rPr>
+          <w:rFonts w:hint="cs"/>
+          <w:rtl/>
+        </w:rPr>
+        <w:t xml:space="preserve"> صاحب قفل</w:t>
+      </w:r>
+      <w:r>
+        <w:rPr>
+          <w:rFonts w:hint="cs"/>
+          <w:rtl/>
+        </w:rPr>
+        <w:t>،</w:t>
+      </w:r>
+      <w:r>
+        <w:rPr>
+          <w:rFonts w:hint="cs"/>
+          <w:rtl/>
+        </w:rPr>
+        <w:t xml:space="preserve"> قادر به آزادسازی آن باشد و قفل معادل در هسته لینوکس را به طور مختصر معرفی کنید</w:t>
+      </w:r>
+    </w:p>
+    <w:p>
+      <w:pPr>
+        <w:pStyle w:val="Heading2"/>
+        <w:rPr>
+          <w:rtl/>
+        </w:rPr>
+      </w:pPr>
+      <w:proofErr w:type="spellStart"/>
+      <w:r>
+        <w:rPr>
+          <w:rFonts w:hint="cs"/>
+          <w:rtl/>
+        </w:rPr>
+        <w:t>افزونه‌های</w:t>
+      </w:r>
+      <w:proofErr w:type="spellEnd"/>
+      <w:r>
+        <w:rPr>
+          <w:rFonts w:hint="cs"/>
+          <w:rtl/>
+        </w:rPr>
+        <w:t xml:space="preserve"> </w:t>
+      </w:r>
+      <w:proofErr w:type="spellStart"/>
+      <w:r>
+        <w:rPr>
+          <w:rFonts w:hint="cs"/>
+          <w:rtl/>
+        </w:rPr>
+        <w:t>همگام‌سازی</w:t>
+      </w:r>
+      <w:proofErr w:type="spellEnd"/>
+      <w:r>
+        <w:rPr>
+          <w:rFonts w:hint="cs"/>
+          <w:rtl/>
+        </w:rPr>
+        <w:t xml:space="preserve"> </w:t>
+      </w:r>
+      <w:proofErr w:type="spellStart"/>
+      <w:r>
+        <w:rPr>
+          <w:rFonts w:hint="cs"/>
+          <w:rtl/>
+        </w:rPr>
+        <w:t>تراکنشی</w:t>
+      </w:r>
+      <w:proofErr w:type="spellEnd"/>
+      <w:r>
+        <w:rPr>
+          <w:rFonts w:hint="cs"/>
+          <w:rtl/>
+        </w:rPr>
+        <w:t xml:space="preserve"> </w:t>
+      </w:r>
+      <w:r>
+        <w:t>(TSX)</w:t>
+      </w:r>
+      <w:r>
+        <w:rPr>
+          <w:rFonts w:hint="cs"/>
+          <w:rtl/>
+        </w:rPr>
+        <w:t xml:space="preserve"> را شرح دهید و نقش حذف قفل را در آن بیان کنید</w:t>
+      </w:r>
+    </w:p>
+    <w:p>
+      <w:pPr>
+        <w:pStyle w:val="Heading1"/>
+        <w:rPr>
+          <w:rtl/>
+        </w:rPr>
+      </w:pPr>
+      <w:r>
+        <w:rPr>
+          <w:rFonts w:hint="cs"/>
+          <w:rtl/>
+        </w:rPr>
+        <w:t>مانع</w:t>
+      </w:r>
+    </w:p>
+    <w:p>
+      <w:pPr>
+        <w:pStyle w:val="Heading2"/>
+      </w:pPr>
+      <w:proofErr w:type="spellStart"/>
+      <w:r>
+        <w:rPr>
+          <w:rFonts w:hint="cs"/>
+          <w:rtl/>
+        </w:rPr>
+        <w:t>پیاده‌سازی</w:t>
+      </w:r>
+      <w:proofErr w:type="spellEnd"/>
+      <w:r>
+        <w:rPr>
+          <w:rFonts w:hint="cs"/>
+          <w:rtl/>
+        </w:rPr>
+        <w:t xml:space="preserve"> </w:t>
+      </w:r>
+      <w:proofErr w:type="spellStart"/>
+      <w:r>
+        <w:rPr>
+          <w:rFonts w:hint="cs"/>
+          <w:rtl/>
+        </w:rPr>
+        <w:t>ماکروی</w:t>
+      </w:r>
+      <w:proofErr w:type="spellEnd"/>
+      <w:r>
+        <w:rPr>
+          <w:rFonts w:hint="cs"/>
+          <w:rtl/>
+        </w:rPr>
+        <w:t xml:space="preserve"> </w:t>
+      </w:r>
+      <w:r>
+        <w:t>barrier()</w:t>
+      </w:r>
+      <w:r>
+        <w:rPr>
+          <w:rFonts w:hint="cs"/>
+          <w:rtl/>
+        </w:rPr>
+        <w:t xml:space="preserve"> در لینوکس برای معماری </w:t>
+      </w:r>
+      <w:r>
+        <w:t>x86</w:t>
+      </w:r>
+    </w:p>
+    <w:p>
+      <w:pPr>
+        <w:pStyle w:val="Heading2"/>
+        <w:rPr>
+          <w:rtl/>
+        </w:rPr>
+      </w:pPr>
+      <w:r>
+        <w:rPr>
+          <w:rFonts w:hint="cs"/>
+          <w:rtl/>
+        </w:rPr>
+        <w:t xml:space="preserve">آیا یک دستور مانع حافظه باید مانع </w:t>
+      </w:r>
+      <w:proofErr w:type="spellStart"/>
+      <w:r>
+        <w:rPr>
+          <w:rFonts w:hint="cs"/>
+          <w:rtl/>
+        </w:rPr>
+        <w:t>بهینه‌سازی</w:t>
+      </w:r>
+      <w:proofErr w:type="spellEnd"/>
+      <w:r>
+        <w:rPr>
+          <w:rFonts w:hint="cs"/>
+          <w:rtl/>
+        </w:rPr>
+        <w:t xml:space="preserve"> هم باشد؟ نام </w:t>
+      </w:r>
+      <w:proofErr w:type="spellStart"/>
+      <w:r>
+        <w:rPr>
+          <w:rFonts w:hint="cs"/>
+          <w:rtl/>
+        </w:rPr>
+        <w:t>ماکرو</w:t>
+      </w:r>
+      <w:proofErr w:type="spellEnd"/>
+      <w:r>
+        <w:rPr>
+          <w:rFonts w:hint="cs"/>
+          <w:rtl/>
+        </w:rPr>
+        <w:t xml:space="preserve"> </w:t>
+      </w:r>
+      <w:proofErr w:type="spellStart"/>
+      <w:r>
+        <w:rPr>
+          <w:rFonts w:hint="cs"/>
+          <w:rtl/>
+        </w:rPr>
+        <w:t>پیاده‌سازی</w:t>
+      </w:r>
+      <w:proofErr w:type="spellEnd"/>
+      <w:r>
+        <w:rPr>
+          <w:rFonts w:hint="cs"/>
+          <w:rtl/>
+        </w:rPr>
+        <w:t xml:space="preserve"> سه نوع مانع حافظه در لینوکس برای معماری </w:t>
+      </w:r>
+      <w:r>
+        <w:t>x86</w:t>
+      </w:r>
+      <w:r>
+        <w:rPr>
+          <w:rFonts w:hint="cs"/>
+          <w:rtl/>
+        </w:rPr>
+        <w:t xml:space="preserve"> را به همراه دستورهای ماشین </w:t>
+      </w:r>
+      <w:proofErr w:type="spellStart"/>
+      <w:r>
+        <w:rPr>
+          <w:rFonts w:hint="cs"/>
+          <w:rtl/>
+        </w:rPr>
+        <w:t>پیاده‌سازی</w:t>
+      </w:r>
+      <w:proofErr w:type="spellEnd"/>
+      <w:r>
+        <w:rPr>
+          <w:rFonts w:hint="cs"/>
+          <w:rtl/>
+        </w:rPr>
+        <w:t xml:space="preserve"> آنها ذکر کنید</w:t>
+      </w:r>
+    </w:p>
+    <w:p>
+      <w:pPr>
+        <w:pStyle w:val="Heading2"/>
+      </w:pPr>
+      <w:proofErr w:type="spellStart"/>
+      <w:r>
+        <w:rPr>
+          <w:rFonts w:hint="cs"/>
+          <w:rtl/>
+        </w:rPr>
+        <w:t>کابرد</w:t>
+      </w:r>
+      <w:proofErr w:type="spellEnd"/>
+      <w:r>
+        <w:rPr>
+          <w:rFonts w:hint="cs"/>
+          <w:rtl/>
+        </w:rPr>
+        <w:t xml:space="preserve"> مانع در پردازش موازی</w:t>
+      </w:r>
+    </w:p>
+    <w:p>
+      <w:pPr>
+        <w:pStyle w:val="Heading1"/>
+        <w:rPr>
+          <w:rFonts w:hint="cs"/>
+          <w:rtl/>
+        </w:rPr>
+      </w:pPr>
+      <w:proofErr w:type="spellStart"/>
+      <w:r>
+        <w:rPr>
+          <w:rFonts w:hint="cs"/>
+          <w:rtl/>
+        </w:rPr>
+        <w:t>پیاده‌سازی</w:t>
+      </w:r>
+      <w:proofErr w:type="spellEnd"/>
+      <w:r>
+        <w:rPr>
+          <w:rFonts w:hint="cs"/>
+          <w:rtl/>
+        </w:rPr>
+        <w:t xml:space="preserve"> </w:t>
+      </w:r>
+      <w:r>
+        <w:t>Semaphore</w:t>
+      </w:r>
+    </w:p>
+    <w:p>
+      <w:pPr>
+        <w:pStyle w:val="Heading1"/>
+      </w:pPr>
+      <w:proofErr w:type="spellStart"/>
+      <w:r>
+        <w:rPr>
+          <w:rFonts w:hint="cs"/>
+          <w:rtl/>
+        </w:rPr>
+        <w:t>شبیه‌سازی</w:t>
+      </w:r>
+      <w:proofErr w:type="spellEnd"/>
+      <w:r>
+        <w:rPr>
+          <w:rFonts w:hint="cs"/>
+          <w:rtl/>
+        </w:rPr>
+        <w:t xml:space="preserve"> مسئله فلاسفه </w:t>
+      </w:r>
+      <w:proofErr w:type="spellStart"/>
+      <w:r>
+        <w:rPr>
+          <w:rFonts w:hint="cs"/>
+          <w:rtl/>
+        </w:rPr>
+        <w:t>خورنده</w:t>
+      </w:r>
+      <w:proofErr w:type="spellEnd"/>
+    </w:p>
+    <w:p>
+      <w:pPr>
+        <w:pStyle w:val="Text"/>
       </w:pPr>
     </w:p>
     <w:sectPr>

</xml_diff>

<commit_message>
Add EX4 question 1
</commit_message>
<xml_diff>
--- a/EX4 - Synchronization/Report.docx
+++ b/EX4 - Synchronization/Report.docx
@@ -77,9 +77,6 @@
     <w:p>
       <w:pPr>
         <w:pStyle w:val="Heading2"/>
-        <w:rPr>
-          <w:rtl/>
-        </w:rPr>
       </w:pPr>
       <w:r>
         <w:rPr>
@@ -130,35 +127,244 @@
     </w:p>
     <w:p>
       <w:pPr>
-        <w:pStyle w:val="Heading2"/>
-        <w:rPr>
-          <w:rtl/>
-        </w:rPr>
-      </w:pPr>
-      <w:r>
-        <w:rPr>
-          <w:rFonts w:hint="cs"/>
-          <w:rtl/>
-        </w:rPr>
-        <w:t xml:space="preserve">چرا </w:t>
-      </w:r>
-      <w:r>
-        <w:t>Spinlock</w:t>
-      </w:r>
-      <w:r>
-        <w:rPr>
-          <w:rFonts w:hint="cs"/>
-          <w:rtl/>
-        </w:rPr>
-        <w:t xml:space="preserve"> در </w:t>
-      </w:r>
-      <w:proofErr w:type="spellStart"/>
-      <w:r>
-        <w:rPr>
-          <w:rFonts w:hint="cs"/>
-          <w:rtl/>
-        </w:rPr>
-        <w:t>سیستم‌های</w:t>
+        <w:pStyle w:val="Text"/>
+        <w:rPr>
+          <w:rFonts w:hint="cs"/>
+          <w:rtl/>
+        </w:rPr>
+      </w:pPr>
+      <w:r>
+        <w:rPr>
+          <w:rFonts w:hint="cs"/>
+          <w:rtl/>
+        </w:rPr>
+        <w:t xml:space="preserve">تابع </w:t>
+      </w:r>
+      <w:r>
+        <w:rPr>
+          <w:rStyle w:val="CodeChar"/>
+        </w:rPr>
+        <w:t>cli</w:t>
+      </w:r>
+      <w:r>
+        <w:rPr>
+          <w:rFonts w:hint="cs"/>
+          <w:rtl/>
+        </w:rPr>
+        <w:t xml:space="preserve"> برای غیرفعال کردن </w:t>
+      </w:r>
+      <w:proofErr w:type="spellStart"/>
+      <w:r>
+        <w:rPr>
+          <w:rFonts w:hint="cs"/>
+          <w:rtl/>
+        </w:rPr>
+        <w:t>وقفه‌ها</w:t>
+      </w:r>
+      <w:proofErr w:type="spellEnd"/>
+      <w:r>
+        <w:rPr>
+          <w:rFonts w:hint="cs"/>
+          <w:rtl/>
+        </w:rPr>
+        <w:t xml:space="preserve"> و تابع </w:t>
+      </w:r>
+      <w:proofErr w:type="spellStart"/>
+      <w:r>
+        <w:rPr>
+          <w:rStyle w:val="CodeChar"/>
+        </w:rPr>
+        <w:t>sti</w:t>
+      </w:r>
+      <w:proofErr w:type="spellEnd"/>
+      <w:r>
+        <w:rPr>
+          <w:rFonts w:hint="cs"/>
+          <w:rtl/>
+        </w:rPr>
+        <w:t xml:space="preserve"> برای فعال کردن </w:t>
+      </w:r>
+      <w:proofErr w:type="spellStart"/>
+      <w:r>
+        <w:rPr>
+          <w:rFonts w:hint="cs"/>
+          <w:rtl/>
+        </w:rPr>
+        <w:t>وقفه‌ها</w:t>
+      </w:r>
+      <w:proofErr w:type="spellEnd"/>
+      <w:r>
+        <w:rPr>
+          <w:rFonts w:hint="cs"/>
+          <w:rtl/>
+        </w:rPr>
+        <w:t xml:space="preserve"> استفاده </w:t>
+      </w:r>
+      <w:proofErr w:type="spellStart"/>
+      <w:r>
+        <w:rPr>
+          <w:rFonts w:hint="cs"/>
+          <w:rtl/>
+        </w:rPr>
+        <w:t>می‌شود</w:t>
+      </w:r>
+      <w:proofErr w:type="spellEnd"/>
+      <w:r>
+        <w:rPr>
+          <w:rFonts w:hint="cs"/>
+          <w:rtl/>
+        </w:rPr>
+        <w:t xml:space="preserve">. توابع </w:t>
+      </w:r>
+      <w:proofErr w:type="spellStart"/>
+      <w:r>
+        <w:rPr>
+          <w:rStyle w:val="CodeChar"/>
+        </w:rPr>
+        <w:t>pushcli</w:t>
+      </w:r>
+      <w:proofErr w:type="spellEnd"/>
+      <w:r>
+        <w:rPr>
+          <w:rFonts w:hint="cs"/>
+          <w:rtl/>
+        </w:rPr>
+        <w:t xml:space="preserve"> و </w:t>
+      </w:r>
+      <w:proofErr w:type="spellStart"/>
+      <w:r>
+        <w:rPr>
+          <w:rStyle w:val="CodeChar"/>
+        </w:rPr>
+        <w:t>popcli</w:t>
+      </w:r>
+      <w:proofErr w:type="spellEnd"/>
+      <w:r>
+        <w:rPr>
+          <w:rFonts w:hint="cs"/>
+          <w:rtl/>
+        </w:rPr>
+        <w:t xml:space="preserve"> به ترتیب، به نوعی یک </w:t>
+      </w:r>
+      <w:r>
+        <w:t>wrapper</w:t>
+      </w:r>
+      <w:r>
+        <w:rPr>
+          <w:rFonts w:hint="cs"/>
+          <w:rtl/>
+        </w:rPr>
+        <w:t xml:space="preserve"> برای توابع </w:t>
+      </w:r>
+      <w:r>
+        <w:rPr>
+          <w:rStyle w:val="CodeChar"/>
+        </w:rPr>
+        <w:t>cli</w:t>
+      </w:r>
+      <w:r>
+        <w:rPr>
+          <w:rFonts w:hint="cs"/>
+          <w:rtl/>
+        </w:rPr>
+        <w:t xml:space="preserve"> و </w:t>
+      </w:r>
+      <w:proofErr w:type="spellStart"/>
+      <w:r>
+        <w:rPr>
+          <w:rStyle w:val="CodeChar"/>
+        </w:rPr>
+        <w:t>sti</w:t>
+      </w:r>
+      <w:proofErr w:type="spellEnd"/>
+      <w:r>
+        <w:rPr>
+          <w:rFonts w:hint="cs"/>
+          <w:rtl/>
+        </w:rPr>
+        <w:t xml:space="preserve"> هستند با این تفاوت که </w:t>
+      </w:r>
+      <w:proofErr w:type="spellStart"/>
+      <w:r>
+        <w:rPr>
+          <w:rFonts w:hint="cs"/>
+          <w:rtl/>
+        </w:rPr>
+        <w:t>می‌توانیم</w:t>
+      </w:r>
+      <w:proofErr w:type="spellEnd"/>
+      <w:r>
+        <w:rPr>
+          <w:rFonts w:hint="cs"/>
+          <w:rtl/>
+        </w:rPr>
+        <w:t xml:space="preserve"> فرض کنیم یک </w:t>
+      </w:r>
+      <w:r>
+        <w:t>stack</w:t>
+      </w:r>
+      <w:r>
+        <w:rPr>
+          <w:rFonts w:hint="cs"/>
+          <w:rtl/>
+        </w:rPr>
+        <w:t xml:space="preserve"> مدیریت فعال کردن و یا غیرفعال کردن </w:t>
+      </w:r>
+      <w:proofErr w:type="spellStart"/>
+      <w:r>
+        <w:rPr>
+          <w:rFonts w:hint="cs"/>
+          <w:rtl/>
+        </w:rPr>
+        <w:t>وقفه‌ها</w:t>
+      </w:r>
+      <w:proofErr w:type="spellEnd"/>
+      <w:r>
+        <w:rPr>
+          <w:rFonts w:hint="cs"/>
+          <w:rtl/>
+        </w:rPr>
+        <w:t xml:space="preserve"> را به عهده </w:t>
+      </w:r>
+      <w:proofErr w:type="spellStart"/>
+      <w:r>
+        <w:rPr>
+          <w:rFonts w:hint="cs"/>
+          <w:rtl/>
+        </w:rPr>
+        <w:t>می‌گیرد</w:t>
+      </w:r>
+      <w:proofErr w:type="spellEnd"/>
+      <w:r>
+        <w:rPr>
+          <w:rFonts w:hint="cs"/>
+          <w:rtl/>
+        </w:rPr>
+        <w:t xml:space="preserve">. تا زمانی که این </w:t>
+      </w:r>
+      <w:proofErr w:type="spellStart"/>
+      <w:r>
+        <w:rPr>
+          <w:rFonts w:hint="cs"/>
+          <w:rtl/>
+        </w:rPr>
+        <w:t>استک</w:t>
+      </w:r>
+      <w:proofErr w:type="spellEnd"/>
+      <w:r>
+        <w:rPr>
+          <w:rFonts w:hint="cs"/>
+          <w:rtl/>
+        </w:rPr>
+        <w:t xml:space="preserve"> خالی است، </w:t>
+      </w:r>
+      <w:proofErr w:type="spellStart"/>
+      <w:r>
+        <w:rPr>
+          <w:rFonts w:hint="cs"/>
+          <w:rtl/>
+        </w:rPr>
+        <w:t>وقفه‌ها</w:t>
       </w:r>
       <w:proofErr w:type="spellEnd"/>
       <w:r>
@@ -174,15 +380,675 @@
           <w:rFonts w:hint="cs"/>
           <w:rtl/>
         </w:rPr>
-        <w:t>تک‌هسته‌ای</w:t>
-      </w:r>
-      <w:proofErr w:type="spellEnd"/>
-      <w:r>
-        <w:rPr>
-          <w:rFonts w:hint="cs"/>
-          <w:rtl/>
-        </w:rPr>
-        <w:t xml:space="preserve"> مناسب نیست؟</w:t>
+        <w:t>فعال‌اند</w:t>
+      </w:r>
+      <w:proofErr w:type="spellEnd"/>
+      <w:r>
+        <w:rPr>
+          <w:rFonts w:hint="cs"/>
+          <w:rtl/>
+        </w:rPr>
+        <w:t xml:space="preserve"> و به محض اینکه با استفاده از تابع </w:t>
+      </w:r>
+      <w:proofErr w:type="spellStart"/>
+      <w:r>
+        <w:rPr>
+          <w:rStyle w:val="CodeChar"/>
+        </w:rPr>
+        <w:t>pushcli</w:t>
+      </w:r>
+      <w:proofErr w:type="spellEnd"/>
+      <w:r>
+        <w:rPr>
+          <w:rFonts w:hint="cs"/>
+          <w:rtl/>
+        </w:rPr>
+        <w:t xml:space="preserve"> مقداری در </w:t>
+      </w:r>
+      <w:proofErr w:type="spellStart"/>
+      <w:r>
+        <w:rPr>
+          <w:rFonts w:hint="cs"/>
+          <w:rtl/>
+        </w:rPr>
+        <w:t>استک</w:t>
+      </w:r>
+      <w:proofErr w:type="spellEnd"/>
+      <w:r>
+        <w:rPr>
+          <w:rFonts w:hint="cs"/>
+          <w:rtl/>
+        </w:rPr>
+        <w:t xml:space="preserve"> </w:t>
+      </w:r>
+      <w:r>
+        <w:rPr>
+          <w:rStyle w:val="PageNumber"/>
+          <w:lang w:bidi="ar-SA"/>
+        </w:rPr>
+        <w:t>push</w:t>
+      </w:r>
+      <w:r>
+        <w:rPr>
+          <w:rStyle w:val="PageNumber"/>
+          <w:rFonts w:hint="cs"/>
+          <w:rtl/>
+        </w:rPr>
+        <w:t xml:space="preserve"> شود، </w:t>
+      </w:r>
+      <w:proofErr w:type="spellStart"/>
+      <w:r>
+        <w:rPr>
+          <w:rStyle w:val="PageNumber"/>
+          <w:rFonts w:hint="cs"/>
+          <w:rtl/>
+        </w:rPr>
+        <w:t>وقفه‌ها</w:t>
+      </w:r>
+      <w:proofErr w:type="spellEnd"/>
+      <w:r>
+        <w:rPr>
+          <w:rStyle w:val="PageNumber"/>
+          <w:rFonts w:hint="cs"/>
+          <w:rtl/>
+        </w:rPr>
+        <w:t xml:space="preserve"> غیرفعال </w:t>
+      </w:r>
+      <w:proofErr w:type="spellStart"/>
+      <w:r>
+        <w:rPr>
+          <w:rStyle w:val="PageNumber"/>
+          <w:rFonts w:hint="cs"/>
+          <w:rtl/>
+        </w:rPr>
+        <w:t>می‌شوند</w:t>
+      </w:r>
+      <w:proofErr w:type="spellEnd"/>
+      <w:r>
+        <w:rPr>
+          <w:rStyle w:val="PageNumber"/>
+          <w:rFonts w:hint="cs"/>
+          <w:rtl/>
+        </w:rPr>
+        <w:t xml:space="preserve">. در واقع </w:t>
+      </w:r>
+      <w:proofErr w:type="spellStart"/>
+      <w:r>
+        <w:rPr>
+          <w:rStyle w:val="PageNumber"/>
+          <w:rFonts w:hint="cs"/>
+          <w:rtl/>
+        </w:rPr>
+        <w:t>پیاده‌سازی</w:t>
+      </w:r>
+      <w:proofErr w:type="spellEnd"/>
+      <w:r>
+        <w:rPr>
+          <w:rStyle w:val="PageNumber"/>
+          <w:rFonts w:hint="cs"/>
+          <w:rtl/>
+        </w:rPr>
+        <w:t xml:space="preserve"> توابع </w:t>
+      </w:r>
+      <w:proofErr w:type="spellStart"/>
+      <w:r>
+        <w:rPr>
+          <w:rStyle w:val="CodeChar"/>
+        </w:rPr>
+        <w:t>pushcli</w:t>
+      </w:r>
+      <w:proofErr w:type="spellEnd"/>
+      <w:r>
+        <w:rPr>
+          <w:rStyle w:val="PageNumber"/>
+          <w:rFonts w:hint="cs"/>
+          <w:rtl/>
+        </w:rPr>
+        <w:t xml:space="preserve"> و </w:t>
+      </w:r>
+      <w:proofErr w:type="spellStart"/>
+      <w:r>
+        <w:rPr>
+          <w:rStyle w:val="CodeChar"/>
+        </w:rPr>
+        <w:t>popcli</w:t>
+      </w:r>
+      <w:proofErr w:type="spellEnd"/>
+      <w:r>
+        <w:rPr>
+          <w:rStyle w:val="PageNumber"/>
+          <w:rFonts w:hint="cs"/>
+          <w:rtl/>
+        </w:rPr>
+        <w:t xml:space="preserve"> به این شکل است که تابع </w:t>
+      </w:r>
+      <w:proofErr w:type="spellStart"/>
+      <w:r>
+        <w:rPr>
+          <w:rStyle w:val="CodeChar"/>
+        </w:rPr>
+        <w:t>pushcli</w:t>
+      </w:r>
+      <w:proofErr w:type="spellEnd"/>
+      <w:r>
+        <w:rPr>
+          <w:rStyle w:val="PageNumber"/>
+          <w:rFonts w:hint="cs"/>
+          <w:rtl/>
+        </w:rPr>
+        <w:t xml:space="preserve"> به ازای </w:t>
+      </w:r>
+      <w:proofErr w:type="spellStart"/>
+      <w:r>
+        <w:rPr>
+          <w:rStyle w:val="PageNumber"/>
+          <w:rFonts w:hint="cs"/>
+          <w:rtl/>
+        </w:rPr>
+        <w:t>هربار</w:t>
+      </w:r>
+      <w:proofErr w:type="spellEnd"/>
+      <w:r>
+        <w:rPr>
+          <w:rStyle w:val="PageNumber"/>
+          <w:rFonts w:hint="cs"/>
+          <w:rtl/>
+        </w:rPr>
+        <w:t xml:space="preserve"> فراخوانی، تابع </w:t>
+      </w:r>
+      <w:r>
+        <w:rPr>
+          <w:rStyle w:val="CodeChar"/>
+        </w:rPr>
+        <w:t>cli</w:t>
+      </w:r>
+      <w:r>
+        <w:rPr>
+          <w:rStyle w:val="PageNumber"/>
+          <w:rFonts w:hint="cs"/>
+          <w:rtl/>
+        </w:rPr>
+        <w:t xml:space="preserve"> را صدا </w:t>
+      </w:r>
+      <w:proofErr w:type="spellStart"/>
+      <w:r>
+        <w:rPr>
+          <w:rStyle w:val="PageNumber"/>
+          <w:rFonts w:hint="cs"/>
+          <w:rtl/>
+        </w:rPr>
+        <w:t>می‌زند</w:t>
+      </w:r>
+      <w:proofErr w:type="spellEnd"/>
+      <w:r>
+        <w:rPr>
+          <w:rStyle w:val="PageNumber"/>
+          <w:rFonts w:hint="cs"/>
+          <w:rtl/>
+        </w:rPr>
+        <w:t xml:space="preserve"> و </w:t>
+      </w:r>
+      <w:proofErr w:type="spellStart"/>
+      <w:r>
+        <w:rPr>
+          <w:rStyle w:val="PageNumber"/>
+          <w:rFonts w:hint="cs"/>
+          <w:rtl/>
+        </w:rPr>
+        <w:t>وقفه‌ها</w:t>
+      </w:r>
+      <w:proofErr w:type="spellEnd"/>
+      <w:r>
+        <w:rPr>
+          <w:rStyle w:val="PageNumber"/>
+          <w:rFonts w:hint="cs"/>
+          <w:rtl/>
+        </w:rPr>
+        <w:t xml:space="preserve"> را غیرفعال </w:t>
+      </w:r>
+      <w:proofErr w:type="spellStart"/>
+      <w:r>
+        <w:rPr>
+          <w:rStyle w:val="PageNumber"/>
+          <w:rFonts w:hint="cs"/>
+          <w:rtl/>
+        </w:rPr>
+        <w:t>می‌کند</w:t>
+      </w:r>
+      <w:proofErr w:type="spellEnd"/>
+      <w:r>
+        <w:rPr>
+          <w:rStyle w:val="PageNumber"/>
+          <w:rFonts w:hint="cs"/>
+          <w:rtl/>
+        </w:rPr>
+        <w:t xml:space="preserve"> اما تابع </w:t>
+      </w:r>
+      <w:proofErr w:type="spellStart"/>
+      <w:r>
+        <w:rPr>
+          <w:rStyle w:val="CodeChar"/>
+        </w:rPr>
+        <w:t>popcli</w:t>
+      </w:r>
+      <w:proofErr w:type="spellEnd"/>
+      <w:r>
+        <w:rPr>
+          <w:rStyle w:val="PageNumber"/>
+          <w:rFonts w:hint="cs"/>
+          <w:rtl/>
+        </w:rPr>
+        <w:t xml:space="preserve"> تنها زمانی با استفاده از تابع </w:t>
+      </w:r>
+      <w:proofErr w:type="spellStart"/>
+      <w:r>
+        <w:rPr>
+          <w:rStyle w:val="CodeChar"/>
+        </w:rPr>
+        <w:t>sti</w:t>
+      </w:r>
+      <w:proofErr w:type="spellEnd"/>
+      <w:r>
+        <w:rPr>
+          <w:rStyle w:val="PageNumber"/>
+          <w:rFonts w:hint="cs"/>
+          <w:rtl/>
+        </w:rPr>
+        <w:t xml:space="preserve"> </w:t>
+      </w:r>
+      <w:proofErr w:type="spellStart"/>
+      <w:r>
+        <w:rPr>
+          <w:rStyle w:val="PageNumber"/>
+          <w:rFonts w:hint="cs"/>
+          <w:rtl/>
+        </w:rPr>
+        <w:t>وقفه‌ها</w:t>
+      </w:r>
+      <w:proofErr w:type="spellEnd"/>
+      <w:r>
+        <w:rPr>
+          <w:rStyle w:val="PageNumber"/>
+          <w:rFonts w:hint="cs"/>
+          <w:rtl/>
+        </w:rPr>
+        <w:t xml:space="preserve"> را فعال </w:t>
+      </w:r>
+      <w:proofErr w:type="spellStart"/>
+      <w:r>
+        <w:rPr>
+          <w:rStyle w:val="PageNumber"/>
+          <w:rFonts w:hint="cs"/>
+          <w:rtl/>
+        </w:rPr>
+        <w:t>می‌کند</w:t>
+      </w:r>
+      <w:proofErr w:type="spellEnd"/>
+      <w:r>
+        <w:rPr>
+          <w:rStyle w:val="PageNumber"/>
+          <w:rFonts w:hint="cs"/>
+          <w:rtl/>
+        </w:rPr>
+        <w:t xml:space="preserve"> که </w:t>
+      </w:r>
+      <w:proofErr w:type="spellStart"/>
+      <w:r>
+        <w:rPr>
+          <w:rStyle w:val="PageNumber"/>
+          <w:rFonts w:hint="cs"/>
+          <w:rtl/>
+        </w:rPr>
+        <w:t>استک</w:t>
+      </w:r>
+      <w:proofErr w:type="spellEnd"/>
+      <w:r>
+        <w:rPr>
+          <w:rStyle w:val="PageNumber"/>
+          <w:rFonts w:hint="cs"/>
+          <w:rtl/>
+        </w:rPr>
+        <w:t xml:space="preserve"> کاملا خالی باشد. البته لازم به ذکر است که در واقعیت </w:t>
+      </w:r>
+      <w:proofErr w:type="spellStart"/>
+      <w:r>
+        <w:rPr>
+          <w:rStyle w:val="PageNumber"/>
+          <w:rFonts w:hint="cs"/>
+          <w:rtl/>
+        </w:rPr>
+        <w:t>استکی</w:t>
+      </w:r>
+      <w:proofErr w:type="spellEnd"/>
+      <w:r>
+        <w:rPr>
+          <w:rStyle w:val="PageNumber"/>
+          <w:rFonts w:hint="cs"/>
+          <w:rtl/>
+        </w:rPr>
+        <w:t xml:space="preserve"> وجود ندارد و فقط تعداد </w:t>
+      </w:r>
+      <w:proofErr w:type="spellStart"/>
+      <w:r>
+        <w:rPr>
+          <w:rStyle w:val="PageNumber"/>
+          <w:rFonts w:hint="cs"/>
+          <w:rtl/>
+        </w:rPr>
+        <w:t>فراخوانی‌های</w:t>
+      </w:r>
+      <w:proofErr w:type="spellEnd"/>
+      <w:r>
+        <w:rPr>
+          <w:rStyle w:val="PageNumber"/>
+          <w:rFonts w:hint="cs"/>
+          <w:rtl/>
+        </w:rPr>
+        <w:t xml:space="preserve"> هر یک از توابع در متغیری به نام </w:t>
+      </w:r>
+      <w:proofErr w:type="spellStart"/>
+      <w:r>
+        <w:rPr>
+          <w:rStyle w:val="CodeChar"/>
+        </w:rPr>
+        <w:t>ncli</w:t>
+      </w:r>
+      <w:proofErr w:type="spellEnd"/>
+      <w:r>
+        <w:rPr>
+          <w:rStyle w:val="PageNumber"/>
+          <w:rFonts w:hint="cs"/>
+          <w:rtl/>
+        </w:rPr>
+        <w:t xml:space="preserve"> در هر پردازنده ذخیره </w:t>
+      </w:r>
+      <w:proofErr w:type="spellStart"/>
+      <w:r>
+        <w:rPr>
+          <w:rStyle w:val="PageNumber"/>
+          <w:rFonts w:hint="cs"/>
+          <w:rtl/>
+        </w:rPr>
+        <w:t>می‌شود</w:t>
+      </w:r>
+      <w:proofErr w:type="spellEnd"/>
+      <w:r>
+        <w:rPr>
+          <w:rStyle w:val="PageNumber"/>
+          <w:rFonts w:hint="cs"/>
+          <w:rtl/>
+        </w:rPr>
+        <w:t xml:space="preserve"> (به ازای فراخوانی تابع </w:t>
+      </w:r>
+      <w:proofErr w:type="spellStart"/>
+      <w:r>
+        <w:rPr>
+          <w:rStyle w:val="CodeChar"/>
+        </w:rPr>
+        <w:t>pushcli</w:t>
+      </w:r>
+      <w:proofErr w:type="spellEnd"/>
+      <w:r>
+        <w:rPr>
+          <w:rStyle w:val="PageNumber"/>
+          <w:rFonts w:hint="cs"/>
+          <w:rtl/>
+        </w:rPr>
+        <w:t xml:space="preserve">، مقدار این متغیر یک واحد افزایش پیدا </w:t>
+      </w:r>
+      <w:proofErr w:type="spellStart"/>
+      <w:r>
+        <w:rPr>
+          <w:rStyle w:val="PageNumber"/>
+          <w:rFonts w:hint="cs"/>
+          <w:rtl/>
+        </w:rPr>
+        <w:t>می‌کند</w:t>
+      </w:r>
+      <w:proofErr w:type="spellEnd"/>
+      <w:r>
+        <w:rPr>
+          <w:rStyle w:val="PageNumber"/>
+          <w:rFonts w:hint="cs"/>
+          <w:rtl/>
+        </w:rPr>
+        <w:t xml:space="preserve"> و به ازای فراخوانی تابع </w:t>
+      </w:r>
+      <w:proofErr w:type="spellStart"/>
+      <w:r>
+        <w:rPr>
+          <w:rStyle w:val="CodeChar"/>
+        </w:rPr>
+        <w:t>popcli</w:t>
+      </w:r>
+      <w:proofErr w:type="spellEnd"/>
+      <w:r>
+        <w:rPr>
+          <w:rStyle w:val="PageNumber"/>
+          <w:rFonts w:hint="cs"/>
+          <w:rtl/>
+        </w:rPr>
+        <w:t xml:space="preserve">، مقدار آن یک واحد کاهش </w:t>
+      </w:r>
+      <w:proofErr w:type="spellStart"/>
+      <w:r>
+        <w:rPr>
+          <w:rStyle w:val="PageNumber"/>
+          <w:rFonts w:hint="cs"/>
+          <w:rtl/>
+        </w:rPr>
+        <w:t>می‌یابد</w:t>
+      </w:r>
+      <w:proofErr w:type="spellEnd"/>
+      <w:r>
+        <w:rPr>
+          <w:rStyle w:val="PageNumber"/>
+          <w:rFonts w:hint="cs"/>
+          <w:rtl/>
+        </w:rPr>
+        <w:t xml:space="preserve">) و زمانی که این متغیر برابر با 0 شود، </w:t>
+      </w:r>
+      <w:proofErr w:type="spellStart"/>
+      <w:r>
+        <w:rPr>
+          <w:rStyle w:val="PageNumber"/>
+          <w:rFonts w:hint="cs"/>
+          <w:rtl/>
+        </w:rPr>
+        <w:t>وقفه‌ها</w:t>
+      </w:r>
+      <w:proofErr w:type="spellEnd"/>
+      <w:r>
+        <w:rPr>
+          <w:rStyle w:val="PageNumber"/>
+          <w:rFonts w:hint="cs"/>
+          <w:rtl/>
+        </w:rPr>
+        <w:t xml:space="preserve"> فعال </w:t>
+      </w:r>
+      <w:proofErr w:type="spellStart"/>
+      <w:r>
+        <w:rPr>
+          <w:rStyle w:val="PageNumber"/>
+          <w:rFonts w:hint="cs"/>
+          <w:rtl/>
+        </w:rPr>
+        <w:t>می‌شوند</w:t>
+      </w:r>
+      <w:proofErr w:type="spellEnd"/>
+      <w:r>
+        <w:rPr>
+          <w:rStyle w:val="PageNumber"/>
+          <w:rFonts w:hint="cs"/>
+          <w:rtl/>
+        </w:rPr>
+        <w:t xml:space="preserve"> و هر موقع مقدار این متغیر بیشتر از 0 شود، </w:t>
+      </w:r>
+      <w:proofErr w:type="spellStart"/>
+      <w:r>
+        <w:rPr>
+          <w:rStyle w:val="PageNumber"/>
+          <w:rFonts w:hint="cs"/>
+          <w:rtl/>
+        </w:rPr>
+        <w:t>وقفه‌ها</w:t>
+      </w:r>
+      <w:proofErr w:type="spellEnd"/>
+      <w:r>
+        <w:rPr>
+          <w:rStyle w:val="PageNumber"/>
+          <w:rFonts w:hint="cs"/>
+          <w:rtl/>
+        </w:rPr>
+        <w:t xml:space="preserve"> غیرفعال </w:t>
+      </w:r>
+      <w:proofErr w:type="spellStart"/>
+      <w:r>
+        <w:rPr>
+          <w:rStyle w:val="PageNumber"/>
+          <w:rFonts w:hint="cs"/>
+          <w:rtl/>
+        </w:rPr>
+        <w:t>می‌شوند</w:t>
+      </w:r>
+      <w:proofErr w:type="spellEnd"/>
+      <w:r>
+        <w:rPr>
+          <w:rStyle w:val="PageNumber"/>
+          <w:rFonts w:hint="cs"/>
+          <w:rtl/>
+        </w:rPr>
+        <w:t xml:space="preserve">. پس در واقع 2 بار فراخوانی تابع </w:t>
+      </w:r>
+      <w:proofErr w:type="spellStart"/>
+      <w:r>
+        <w:rPr>
+          <w:rStyle w:val="CodeChar"/>
+        </w:rPr>
+        <w:t>pushcli</w:t>
+      </w:r>
+      <w:proofErr w:type="spellEnd"/>
+      <w:r>
+        <w:rPr>
+          <w:rStyle w:val="PageNumber"/>
+          <w:rFonts w:hint="cs"/>
+          <w:rtl/>
+        </w:rPr>
+        <w:t xml:space="preserve">، نیازمند 2 بار فراخوانی تابع </w:t>
+      </w:r>
+      <w:proofErr w:type="spellStart"/>
+      <w:r>
+        <w:rPr>
+          <w:rStyle w:val="CodeChar"/>
+        </w:rPr>
+        <w:t>popcli</w:t>
+      </w:r>
+      <w:proofErr w:type="spellEnd"/>
+      <w:r>
+        <w:rPr>
+          <w:rStyle w:val="PageNumber"/>
+          <w:rFonts w:hint="cs"/>
+          <w:rtl/>
+        </w:rPr>
+        <w:t xml:space="preserve"> برای </w:t>
+      </w:r>
+      <w:proofErr w:type="spellStart"/>
+      <w:r>
+        <w:rPr>
+          <w:rStyle w:val="PageNumber"/>
+          <w:rFonts w:hint="cs"/>
+          <w:rtl/>
+        </w:rPr>
+        <w:t>فعال‌سازی</w:t>
+      </w:r>
+      <w:proofErr w:type="spellEnd"/>
+      <w:r>
+        <w:rPr>
+          <w:rStyle w:val="PageNumber"/>
+          <w:rFonts w:hint="cs"/>
+          <w:rtl/>
+        </w:rPr>
+        <w:t xml:space="preserve"> مجدد </w:t>
+      </w:r>
+      <w:proofErr w:type="spellStart"/>
+      <w:r>
+        <w:rPr>
+          <w:rStyle w:val="PageNumber"/>
+          <w:rFonts w:hint="cs"/>
+          <w:rtl/>
+        </w:rPr>
+        <w:t>وقفه‌ها</w:t>
+      </w:r>
+      <w:proofErr w:type="spellEnd"/>
+      <w:r>
+        <w:rPr>
+          <w:rStyle w:val="PageNumber"/>
+          <w:rFonts w:hint="cs"/>
+          <w:rtl/>
+        </w:rPr>
+        <w:t xml:space="preserve"> است. کاربرد این توابع این است که اگر برای مثال به طور همزمان از دو قفل استفاده </w:t>
+      </w:r>
+      <w:proofErr w:type="spellStart"/>
+      <w:r>
+        <w:rPr>
+          <w:rStyle w:val="PageNumber"/>
+          <w:rFonts w:hint="cs"/>
+          <w:rtl/>
+        </w:rPr>
+        <w:t>می‌کردیم</w:t>
+      </w:r>
+      <w:proofErr w:type="spellEnd"/>
+      <w:r>
+        <w:rPr>
+          <w:rStyle w:val="PageNumber"/>
+          <w:rFonts w:hint="cs"/>
+          <w:rtl/>
+        </w:rPr>
+        <w:t xml:space="preserve">، آزاد کردن یکی از </w:t>
+      </w:r>
+      <w:proofErr w:type="spellStart"/>
+      <w:r>
+        <w:rPr>
+          <w:rStyle w:val="PageNumber"/>
+          <w:rFonts w:hint="cs"/>
+          <w:rtl/>
+        </w:rPr>
+        <w:t>قفل‌ها</w:t>
+      </w:r>
+      <w:proofErr w:type="spellEnd"/>
+      <w:r>
+        <w:rPr>
+          <w:rStyle w:val="PageNumber"/>
+          <w:rFonts w:hint="cs"/>
+          <w:rtl/>
+        </w:rPr>
+        <w:t xml:space="preserve"> سبب </w:t>
+      </w:r>
+      <w:r>
+        <w:rPr>
+          <w:rStyle w:val="PageNumber"/>
+          <w:rFonts w:hint="cs"/>
+          <w:rtl/>
+        </w:rPr>
+        <w:t xml:space="preserve">فعال شدن </w:t>
+      </w:r>
+      <w:proofErr w:type="spellStart"/>
+      <w:r>
+        <w:rPr>
+          <w:rStyle w:val="PageNumber"/>
+          <w:rFonts w:hint="cs"/>
+          <w:rtl/>
+        </w:rPr>
+        <w:t>وقفه‌ها</w:t>
+      </w:r>
+      <w:proofErr w:type="spellEnd"/>
+      <w:r>
+        <w:rPr>
+          <w:rStyle w:val="PageNumber"/>
+          <w:rFonts w:hint="cs"/>
+          <w:rtl/>
+        </w:rPr>
+        <w:t xml:space="preserve"> نشود و این مورد فقط زمانی انجام شود که هر دو قفل آزاد شده باشند.</w:t>
       </w:r>
     </w:p>
     <w:p>
@@ -197,35 +1063,7 @@
           <w:rFonts w:hint="cs"/>
           <w:rtl/>
         </w:rPr>
-        <w:t xml:space="preserve">مختصری راجع به تعامل میان </w:t>
-      </w:r>
-      <w:proofErr w:type="spellStart"/>
-      <w:r>
-        <w:rPr>
-          <w:rFonts w:hint="cs"/>
-          <w:rtl/>
-        </w:rPr>
-        <w:t>پردازه‌ها</w:t>
-      </w:r>
-      <w:proofErr w:type="spellEnd"/>
-      <w:r>
-        <w:rPr>
-          <w:rFonts w:hint="cs"/>
-          <w:rtl/>
-        </w:rPr>
-        <w:t xml:space="preserve"> توسط توابع </w:t>
-      </w:r>
-      <w:proofErr w:type="spellStart"/>
-      <w:r>
-        <w:t>Sleeplock</w:t>
-      </w:r>
-      <w:proofErr w:type="spellEnd"/>
-      <w:r>
-        <w:rPr>
-          <w:rFonts w:hint="cs"/>
-          <w:rtl/>
-        </w:rPr>
-        <w:t xml:space="preserve"> و چرا استفاده از </w:t>
+        <w:t xml:space="preserve">چرا </w:t>
       </w:r>
       <w:r>
         <w:t>Spinlock</w:t>
@@ -235,11 +1073,17 @@
           <w:rFonts w:hint="cs"/>
           <w:rtl/>
         </w:rPr>
-        <w:t xml:space="preserve"> در مثال </w:t>
-      </w:r>
-      <w:r>
-        <w:t>producer-consumer</w:t>
-      </w:r>
+        <w:t xml:space="preserve"> در </w:t>
+      </w:r>
+      <w:proofErr w:type="spellStart"/>
+      <w:r>
+        <w:rPr>
+          <w:rFonts w:hint="cs"/>
+          <w:rtl/>
+        </w:rPr>
+        <w:t>سیستم‌های</w:t>
+      </w:r>
+      <w:proofErr w:type="spellEnd"/>
       <w:r>
         <w:rPr>
           <w:rFonts w:hint="cs"/>
@@ -247,12 +1091,21 @@
         </w:rPr>
         <w:t xml:space="preserve"> </w:t>
       </w:r>
-      <w:r>
-        <w:rPr>
-          <w:rFonts w:hint="cs"/>
-          <w:rtl/>
-        </w:rPr>
-        <w:t>ممکن نیست؟</w:t>
+      <w:proofErr w:type="spellStart"/>
+      <w:r>
+        <w:rPr>
+          <w:rFonts w:hint="cs"/>
+          <w:rtl/>
+        </w:rPr>
+        <w:t>تک‌هسته‌ای</w:t>
+      </w:r>
+      <w:proofErr w:type="spellEnd"/>
+      <w:r>
+        <w:rPr>
+          <w:rFonts w:hint="cs"/>
+          <w:rtl/>
+        </w:rPr>
+        <w:t xml:space="preserve"> مناسب نیست؟</w:t>
       </w:r>
     </w:p>
     <w:p>
@@ -267,7 +1120,7 @@
           <w:rFonts w:hint="cs"/>
           <w:rtl/>
         </w:rPr>
-        <w:t xml:space="preserve">توضیح حالات مختلف </w:t>
+        <w:t xml:space="preserve">مختصری راجع به تعامل میان </w:t>
       </w:r>
       <w:proofErr w:type="spellStart"/>
       <w:r>
@@ -283,20 +1136,46 @@
           <w:rFonts w:hint="cs"/>
           <w:rtl/>
         </w:rPr>
-        <w:t xml:space="preserve"> در </w:t>
-      </w:r>
-      <w:r>
-        <w:t>xv6</w:t>
-      </w:r>
-      <w:r>
-        <w:rPr>
-          <w:rFonts w:hint="cs"/>
-          <w:rtl/>
-        </w:rPr>
-        <w:t xml:space="preserve"> و وظیفه تابع </w:t>
-      </w:r>
-      <w:r>
-        <w:t>sched()</w:t>
+        <w:t xml:space="preserve"> توسط توابع </w:t>
+      </w:r>
+      <w:proofErr w:type="spellStart"/>
+      <w:r>
+        <w:t>Sleeplock</w:t>
+      </w:r>
+      <w:proofErr w:type="spellEnd"/>
+      <w:r>
+        <w:rPr>
+          <w:rFonts w:hint="cs"/>
+          <w:rtl/>
+        </w:rPr>
+        <w:t xml:space="preserve"> و چرا استفاده از </w:t>
+      </w:r>
+      <w:r>
+        <w:t>Spinlock</w:t>
+      </w:r>
+      <w:r>
+        <w:rPr>
+          <w:rFonts w:hint="cs"/>
+          <w:rtl/>
+        </w:rPr>
+        <w:t xml:space="preserve"> در مثال </w:t>
+      </w:r>
+      <w:r>
+        <w:t>producer-consumer</w:t>
+      </w:r>
+      <w:r>
+        <w:rPr>
+          <w:rFonts w:hint="cs"/>
+          <w:rtl/>
+        </w:rPr>
+        <w:t xml:space="preserve"> </w:t>
+      </w:r>
+      <w:r>
+        <w:rPr>
+          <w:rFonts w:hint="cs"/>
+          <w:rtl/>
+        </w:rPr>
+        <w:t>ممکن نیست؟</w:t>
       </w:r>
     </w:p>
     <w:p>
@@ -311,49 +1190,36 @@
           <w:rFonts w:hint="cs"/>
           <w:rtl/>
         </w:rPr>
-        <w:t xml:space="preserve">تغییری در توابع </w:t>
-      </w:r>
-      <w:proofErr w:type="spellStart"/>
-      <w:r>
-        <w:t>Sleeplock</w:t>
-      </w:r>
-      <w:proofErr w:type="spellEnd"/>
-      <w:r>
-        <w:rPr>
-          <w:rFonts w:hint="cs"/>
-          <w:rtl/>
-        </w:rPr>
-        <w:t xml:space="preserve"> بدهید تا تنها </w:t>
-      </w:r>
-      <w:proofErr w:type="spellStart"/>
-      <w:r>
-        <w:rPr>
-          <w:rFonts w:hint="cs"/>
-          <w:rtl/>
-        </w:rPr>
-        <w:t>پردازه</w:t>
-      </w:r>
-      <w:proofErr w:type="spellEnd"/>
-      <w:r>
-        <w:rPr>
-          <w:rFonts w:hint="cs"/>
-          <w:rtl/>
-        </w:rPr>
-        <w:t xml:space="preserve"> صاحب قفل</w:t>
-      </w:r>
-      <w:r>
-        <w:rPr>
-          <w:rFonts w:hint="cs"/>
-          <w:rtl/>
-        </w:rPr>
-        <w:t>،</w:t>
-      </w:r>
-      <w:r>
-        <w:rPr>
-          <w:rFonts w:hint="cs"/>
-          <w:rtl/>
-        </w:rPr>
-        <w:t xml:space="preserve"> قادر به آزادسازی آن باشد و قفل معادل در هسته لینوکس را به طور مختصر معرفی کنید</w:t>
+        <w:t xml:space="preserve">توضیح حالات مختلف </w:t>
+      </w:r>
+      <w:proofErr w:type="spellStart"/>
+      <w:r>
+        <w:rPr>
+          <w:rFonts w:hint="cs"/>
+          <w:rtl/>
+        </w:rPr>
+        <w:t>پردازه‌ها</w:t>
+      </w:r>
+      <w:proofErr w:type="spellEnd"/>
+      <w:r>
+        <w:rPr>
+          <w:rFonts w:hint="cs"/>
+          <w:rtl/>
+        </w:rPr>
+        <w:t xml:space="preserve"> در </w:t>
+      </w:r>
+      <w:r>
+        <w:t>xv6</w:t>
+      </w:r>
+      <w:r>
+        <w:rPr>
+          <w:rFonts w:hint="cs"/>
+          <w:rtl/>
+        </w:rPr>
+        <w:t xml:space="preserve"> و وظیفه تابع </w:t>
+      </w:r>
+      <w:r>
+        <w:t>sched()</w:t>
       </w:r>
     </w:p>
     <w:p>
@@ -363,167 +1229,148 @@
           <w:rtl/>
         </w:rPr>
       </w:pPr>
-      <w:proofErr w:type="spellStart"/>
-      <w:r>
-        <w:rPr>
-          <w:rFonts w:hint="cs"/>
-          <w:rtl/>
-        </w:rPr>
-        <w:t>افزونه‌های</w:t>
-      </w:r>
-      <w:proofErr w:type="spellEnd"/>
-      <w:r>
-        <w:rPr>
-          <w:rFonts w:hint="cs"/>
-          <w:rtl/>
-        </w:rPr>
-        <w:t xml:space="preserve"> </w:t>
-      </w:r>
-      <w:proofErr w:type="spellStart"/>
-      <w:r>
-        <w:rPr>
-          <w:rFonts w:hint="cs"/>
-          <w:rtl/>
-        </w:rPr>
-        <w:t>همگام‌سازی</w:t>
-      </w:r>
-      <w:proofErr w:type="spellEnd"/>
-      <w:r>
-        <w:rPr>
-          <w:rFonts w:hint="cs"/>
-          <w:rtl/>
-        </w:rPr>
-        <w:t xml:space="preserve"> </w:t>
-      </w:r>
-      <w:proofErr w:type="spellStart"/>
-      <w:r>
-        <w:rPr>
-          <w:rFonts w:hint="cs"/>
-          <w:rtl/>
-        </w:rPr>
-        <w:t>تراکنشی</w:t>
-      </w:r>
-      <w:proofErr w:type="spellEnd"/>
-      <w:r>
-        <w:rPr>
-          <w:rFonts w:hint="cs"/>
-          <w:rtl/>
-        </w:rPr>
-        <w:t xml:space="preserve"> </w:t>
-      </w:r>
-      <w:r>
-        <w:t>(TSX)</w:t>
-      </w:r>
-      <w:r>
-        <w:rPr>
-          <w:rFonts w:hint="cs"/>
-          <w:rtl/>
-        </w:rPr>
-        <w:t xml:space="preserve"> را شرح دهید و نقش حذف قفل را در آن بیان کنید</w:t>
+      <w:r>
+        <w:rPr>
+          <w:rFonts w:hint="cs"/>
+          <w:rtl/>
+        </w:rPr>
+        <w:t xml:space="preserve">تغییری در توابع </w:t>
+      </w:r>
+      <w:proofErr w:type="spellStart"/>
+      <w:r>
+        <w:t>Sleeplock</w:t>
+      </w:r>
+      <w:proofErr w:type="spellEnd"/>
+      <w:r>
+        <w:rPr>
+          <w:rFonts w:hint="cs"/>
+          <w:rtl/>
+        </w:rPr>
+        <w:t xml:space="preserve"> بدهید تا تنها </w:t>
+      </w:r>
+      <w:proofErr w:type="spellStart"/>
+      <w:r>
+        <w:rPr>
+          <w:rFonts w:hint="cs"/>
+          <w:rtl/>
+        </w:rPr>
+        <w:t>پردازه</w:t>
+      </w:r>
+      <w:proofErr w:type="spellEnd"/>
+      <w:r>
+        <w:rPr>
+          <w:rFonts w:hint="cs"/>
+          <w:rtl/>
+        </w:rPr>
+        <w:t xml:space="preserve"> صاحب قفل</w:t>
+      </w:r>
+      <w:r>
+        <w:rPr>
+          <w:rFonts w:hint="cs"/>
+          <w:rtl/>
+        </w:rPr>
+        <w:t>،</w:t>
+      </w:r>
+      <w:r>
+        <w:rPr>
+          <w:rFonts w:hint="cs"/>
+          <w:rtl/>
+        </w:rPr>
+        <w:t xml:space="preserve"> قادر به آزادسازی آن باشد و قفل معادل در هسته لینوکس را به طور مختصر معرفی کنید</w:t>
       </w:r>
     </w:p>
     <w:p>
       <w:pPr>
-        <w:pStyle w:val="Heading1"/>
-        <w:rPr>
-          <w:rtl/>
-        </w:rPr>
-      </w:pPr>
-      <w:r>
-        <w:rPr>
-          <w:rFonts w:hint="cs"/>
-          <w:rtl/>
-        </w:rPr>
-        <w:t>مانع</w:t>
+        <w:pStyle w:val="Heading2"/>
+        <w:rPr>
+          <w:rtl/>
+        </w:rPr>
+      </w:pPr>
+      <w:proofErr w:type="spellStart"/>
+      <w:r>
+        <w:rPr>
+          <w:rFonts w:hint="cs"/>
+          <w:rtl/>
+        </w:rPr>
+        <w:t>افزونه‌های</w:t>
+      </w:r>
+      <w:proofErr w:type="spellEnd"/>
+      <w:r>
+        <w:rPr>
+          <w:rFonts w:hint="cs"/>
+          <w:rtl/>
+        </w:rPr>
+        <w:t xml:space="preserve"> </w:t>
+      </w:r>
+      <w:proofErr w:type="spellStart"/>
+      <w:r>
+        <w:rPr>
+          <w:rFonts w:hint="cs"/>
+          <w:rtl/>
+        </w:rPr>
+        <w:t>همگام‌سازی</w:t>
+      </w:r>
+      <w:proofErr w:type="spellEnd"/>
+      <w:r>
+        <w:rPr>
+          <w:rFonts w:hint="cs"/>
+          <w:rtl/>
+        </w:rPr>
+        <w:t xml:space="preserve"> </w:t>
+      </w:r>
+      <w:proofErr w:type="spellStart"/>
+      <w:r>
+        <w:rPr>
+          <w:rFonts w:hint="cs"/>
+          <w:rtl/>
+        </w:rPr>
+        <w:t>تراکنشی</w:t>
+      </w:r>
+      <w:proofErr w:type="spellEnd"/>
+      <w:r>
+        <w:rPr>
+          <w:rFonts w:hint="cs"/>
+          <w:rtl/>
+        </w:rPr>
+        <w:t xml:space="preserve"> </w:t>
+      </w:r>
+      <w:r>
+        <w:t>(TSX)</w:t>
+      </w:r>
+      <w:r>
+        <w:rPr>
+          <w:rFonts w:hint="cs"/>
+          <w:rtl/>
+        </w:rPr>
+        <w:t xml:space="preserve"> را شرح دهید و نقش حذف قفل را در آن بیان کنید</w:t>
       </w:r>
     </w:p>
     <w:p>
       <w:pPr>
-        <w:pStyle w:val="Heading2"/>
-      </w:pPr>
-      <w:proofErr w:type="spellStart"/>
-      <w:r>
-        <w:rPr>
-          <w:rFonts w:hint="cs"/>
-          <w:rtl/>
-        </w:rPr>
-        <w:t>پیاده‌سازی</w:t>
-      </w:r>
-      <w:proofErr w:type="spellEnd"/>
-      <w:r>
-        <w:rPr>
-          <w:rFonts w:hint="cs"/>
-          <w:rtl/>
-        </w:rPr>
-        <w:t xml:space="preserve"> </w:t>
-      </w:r>
-      <w:proofErr w:type="spellStart"/>
-      <w:r>
-        <w:rPr>
-          <w:rFonts w:hint="cs"/>
-          <w:rtl/>
-        </w:rPr>
-        <w:t>ماکروی</w:t>
-      </w:r>
-      <w:proofErr w:type="spellEnd"/>
-      <w:r>
-        <w:rPr>
-          <w:rFonts w:hint="cs"/>
-          <w:rtl/>
-        </w:rPr>
-        <w:t xml:space="preserve"> </w:t>
-      </w:r>
-      <w:r>
-        <w:t>barrier()</w:t>
-      </w:r>
-      <w:r>
-        <w:rPr>
-          <w:rFonts w:hint="cs"/>
-          <w:rtl/>
-        </w:rPr>
-        <w:t xml:space="preserve"> در لینوکس برای معماری </w:t>
-      </w:r>
-      <w:r>
-        <w:t>x86</w:t>
+        <w:pStyle w:val="Heading1"/>
+        <w:rPr>
+          <w:rtl/>
+        </w:rPr>
+      </w:pPr>
+      <w:r>
+        <w:rPr>
+          <w:rFonts w:hint="cs"/>
+          <w:rtl/>
+        </w:rPr>
+        <w:t>مانع</w:t>
       </w:r>
     </w:p>
     <w:p>
       <w:pPr>
         <w:pStyle w:val="Heading2"/>
-        <w:rPr>
-          <w:rtl/>
-        </w:rPr>
-      </w:pPr>
-      <w:r>
-        <w:rPr>
-          <w:rFonts w:hint="cs"/>
-          <w:rtl/>
-        </w:rPr>
-        <w:t xml:space="preserve">آیا یک دستور مانع حافظه باید مانع </w:t>
-      </w:r>
-      <w:proofErr w:type="spellStart"/>
-      <w:r>
-        <w:rPr>
-          <w:rFonts w:hint="cs"/>
-          <w:rtl/>
-        </w:rPr>
-        <w:t>بهینه‌سازی</w:t>
-      </w:r>
-      <w:proofErr w:type="spellEnd"/>
-      <w:r>
-        <w:rPr>
-          <w:rFonts w:hint="cs"/>
-          <w:rtl/>
-        </w:rPr>
-        <w:t xml:space="preserve"> هم باشد؟ نام </w:t>
-      </w:r>
-      <w:proofErr w:type="spellStart"/>
-      <w:r>
-        <w:rPr>
-          <w:rFonts w:hint="cs"/>
-          <w:rtl/>
-        </w:rPr>
-        <w:t>ماکرو</w:t>
+      </w:pPr>
+      <w:proofErr w:type="spellStart"/>
+      <w:r>
+        <w:rPr>
+          <w:rFonts w:hint="cs"/>
+          <w:rtl/>
+        </w:rPr>
+        <w:t>پیاده‌سازی</w:t>
       </w:r>
       <w:proofErr w:type="spellEnd"/>
       <w:r>
@@ -539,69 +1386,145 @@
           <w:rFonts w:hint="cs"/>
           <w:rtl/>
         </w:rPr>
-        <w:t>پیاده‌سازی</w:t>
-      </w:r>
-      <w:proofErr w:type="spellEnd"/>
-      <w:r>
-        <w:rPr>
-          <w:rFonts w:hint="cs"/>
-          <w:rtl/>
-        </w:rPr>
-        <w:t xml:space="preserve"> سه نوع مانع حافظه در لینوکس برای معماری </w:t>
+        <w:t>ماکروی</w:t>
+      </w:r>
+      <w:proofErr w:type="spellEnd"/>
+      <w:r>
+        <w:rPr>
+          <w:rFonts w:hint="cs"/>
+          <w:rtl/>
+        </w:rPr>
+        <w:t xml:space="preserve"> </w:t>
+      </w:r>
+      <w:r>
+        <w:t>barrier()</w:t>
+      </w:r>
+      <w:r>
+        <w:rPr>
+          <w:rFonts w:hint="cs"/>
+          <w:rtl/>
+        </w:rPr>
+        <w:t xml:space="preserve"> در لینوکس برای معماری </w:t>
       </w:r>
       <w:r>
         <w:t>x86</w:t>
-      </w:r>
-      <w:r>
-        <w:rPr>
-          <w:rFonts w:hint="cs"/>
-          <w:rtl/>
-        </w:rPr>
-        <w:t xml:space="preserve"> را به همراه دستورهای ماشین </w:t>
-      </w:r>
-      <w:proofErr w:type="spellStart"/>
-      <w:r>
-        <w:rPr>
-          <w:rFonts w:hint="cs"/>
-          <w:rtl/>
-        </w:rPr>
-        <w:t>پیاده‌سازی</w:t>
-      </w:r>
-      <w:proofErr w:type="spellEnd"/>
-      <w:r>
-        <w:rPr>
-          <w:rFonts w:hint="cs"/>
-          <w:rtl/>
-        </w:rPr>
-        <w:t xml:space="preserve"> آنها ذکر کنید</w:t>
       </w:r>
     </w:p>
     <w:p>
       <w:pPr>
         <w:pStyle w:val="Heading2"/>
-      </w:pPr>
-      <w:proofErr w:type="spellStart"/>
-      <w:r>
-        <w:rPr>
-          <w:rFonts w:hint="cs"/>
-          <w:rtl/>
-        </w:rPr>
-        <w:t>کابرد</w:t>
-      </w:r>
-      <w:proofErr w:type="spellEnd"/>
-      <w:r>
-        <w:rPr>
-          <w:rFonts w:hint="cs"/>
-          <w:rtl/>
-        </w:rPr>
-        <w:t xml:space="preserve"> مانع در پردازش موازی</w:t>
+        <w:rPr>
+          <w:rtl/>
+        </w:rPr>
+      </w:pPr>
+      <w:r>
+        <w:rPr>
+          <w:rFonts w:hint="cs"/>
+          <w:rtl/>
+        </w:rPr>
+        <w:t xml:space="preserve">آیا یک دستور مانع حافظه باید مانع </w:t>
+      </w:r>
+      <w:proofErr w:type="spellStart"/>
+      <w:r>
+        <w:rPr>
+          <w:rFonts w:hint="cs"/>
+          <w:rtl/>
+        </w:rPr>
+        <w:t>بهینه‌سازی</w:t>
+      </w:r>
+      <w:proofErr w:type="spellEnd"/>
+      <w:r>
+        <w:rPr>
+          <w:rFonts w:hint="cs"/>
+          <w:rtl/>
+        </w:rPr>
+        <w:t xml:space="preserve"> هم باشد؟ نام </w:t>
+      </w:r>
+      <w:proofErr w:type="spellStart"/>
+      <w:r>
+        <w:rPr>
+          <w:rFonts w:hint="cs"/>
+          <w:rtl/>
+        </w:rPr>
+        <w:t>ماکرو</w:t>
+      </w:r>
+      <w:proofErr w:type="spellEnd"/>
+      <w:r>
+        <w:rPr>
+          <w:rFonts w:hint="cs"/>
+          <w:rtl/>
+        </w:rPr>
+        <w:t xml:space="preserve"> </w:t>
+      </w:r>
+      <w:proofErr w:type="spellStart"/>
+      <w:r>
+        <w:rPr>
+          <w:rFonts w:hint="cs"/>
+          <w:rtl/>
+        </w:rPr>
+        <w:t>پیاده‌سازی</w:t>
+      </w:r>
+      <w:proofErr w:type="spellEnd"/>
+      <w:r>
+        <w:rPr>
+          <w:rFonts w:hint="cs"/>
+          <w:rtl/>
+        </w:rPr>
+        <w:t xml:space="preserve"> سه نوع مانع حافظه در لینوکس برای معماری </w:t>
+      </w:r>
+      <w:r>
+        <w:t>x86</w:t>
+      </w:r>
+      <w:r>
+        <w:rPr>
+          <w:rFonts w:hint="cs"/>
+          <w:rtl/>
+        </w:rPr>
+        <w:t xml:space="preserve"> را به همراه دستورهای ماشین </w:t>
+      </w:r>
+      <w:proofErr w:type="spellStart"/>
+      <w:r>
+        <w:rPr>
+          <w:rFonts w:hint="cs"/>
+          <w:rtl/>
+        </w:rPr>
+        <w:t>پیاده‌سازی</w:t>
+      </w:r>
+      <w:proofErr w:type="spellEnd"/>
+      <w:r>
+        <w:rPr>
+          <w:rFonts w:hint="cs"/>
+          <w:rtl/>
+        </w:rPr>
+        <w:t xml:space="preserve"> آنها ذکر کنید</w:t>
       </w:r>
     </w:p>
     <w:p>
       <w:pPr>
+        <w:pStyle w:val="Heading2"/>
+      </w:pPr>
+      <w:proofErr w:type="spellStart"/>
+      <w:r>
+        <w:rPr>
+          <w:rFonts w:hint="cs"/>
+          <w:rtl/>
+        </w:rPr>
+        <w:lastRenderedPageBreak/>
+        <w:t>کابرد</w:t>
+      </w:r>
+      <w:proofErr w:type="spellEnd"/>
+      <w:r>
+        <w:rPr>
+          <w:rFonts w:hint="cs"/>
+          <w:rtl/>
+        </w:rPr>
+        <w:t xml:space="preserve"> مانع در پردازش موازی</w:t>
+      </w:r>
+    </w:p>
+    <w:p>
+      <w:pPr>
         <w:pStyle w:val="Heading1"/>
         <w:rPr>
-          <w:rFonts w:hint="cs"/>
           <w:rtl/>
         </w:rPr>
       </w:pPr>
@@ -4466,6 +5389,14 @@
       <w:u w:val="single"/>
     </w:rPr>
   </w:style>
+  <w:style w:type="character" w:styleId="PageNumber">
+    <w:name w:val="page number"/>
+    <w:basedOn w:val="DefaultParagraphFont"/>
+    <w:uiPriority w:val="99"/>
+    <w:semiHidden/>
+    <w:unhideWhenUsed/>
+    <w:rsid w:val="00ED0E48"/>
+  </w:style>
 </w:styles>
 </file>
 

</xml_diff>

<commit_message>
Add EX4 question 8
</commit_message>
<xml_diff>
--- a/EX4 - Synchronization/Report.docx
+++ b/EX4 - Synchronization/Report.docx
@@ -130,7 +130,6 @@
         <w:pStyle w:val="Text"/>
         <w:rPr>
           <w:rFonts w:hint="cs"/>
-          <w:rtl/>
         </w:rPr>
       </w:pPr>
       <w:r>
@@ -1413,9 +1412,6 @@
     <w:p>
       <w:pPr>
         <w:pStyle w:val="Heading2"/>
-        <w:rPr>
-          <w:rtl/>
-        </w:rPr>
       </w:pPr>
       <w:r>
         <w:rPr>
@@ -1501,6 +1497,2877 @@
     </w:p>
     <w:p>
       <w:pPr>
+        <w:pStyle w:val="Text"/>
+        <w:rPr>
+          <w:rtl/>
+        </w:rPr>
+      </w:pPr>
+      <w:r>
+        <w:rPr>
+          <w:rFonts w:hint="cs"/>
+          <w:rtl/>
+        </w:rPr>
+        <w:lastRenderedPageBreak/>
+        <w:t xml:space="preserve">بله یک مانع حافظه باید یک مانع </w:t>
+      </w:r>
+      <w:proofErr w:type="spellStart"/>
+      <w:r>
+        <w:rPr>
+          <w:rFonts w:hint="cs"/>
+          <w:rtl/>
+        </w:rPr>
+        <w:t>بهینه‌سازی</w:t>
+      </w:r>
+      <w:proofErr w:type="spellEnd"/>
+      <w:r>
+        <w:rPr>
+          <w:rFonts w:hint="cs"/>
+          <w:rtl/>
+        </w:rPr>
+        <w:t xml:space="preserve"> نیز باشد زیرا پردازنده فقط برنامه </w:t>
+      </w:r>
+      <w:proofErr w:type="spellStart"/>
+      <w:r>
+        <w:rPr>
+          <w:rFonts w:hint="cs"/>
+          <w:rtl/>
+        </w:rPr>
+        <w:t>کامپایل</w:t>
+      </w:r>
+      <w:proofErr w:type="spellEnd"/>
+      <w:r>
+        <w:rPr>
+          <w:rFonts w:hint="cs"/>
+          <w:rtl/>
+        </w:rPr>
+        <w:t xml:space="preserve"> شده را </w:t>
+      </w:r>
+      <w:proofErr w:type="spellStart"/>
+      <w:r>
+        <w:rPr>
+          <w:rFonts w:hint="cs"/>
+          <w:rtl/>
+        </w:rPr>
+        <w:t>می‌بیند</w:t>
+      </w:r>
+      <w:proofErr w:type="spellEnd"/>
+      <w:r>
+        <w:rPr>
+          <w:rFonts w:hint="cs"/>
+          <w:rtl/>
+        </w:rPr>
+        <w:t xml:space="preserve"> و </w:t>
+      </w:r>
+      <w:proofErr w:type="spellStart"/>
+      <w:r>
+        <w:rPr>
+          <w:rFonts w:hint="cs"/>
+          <w:rtl/>
+        </w:rPr>
+        <w:t>ترتیت</w:t>
+      </w:r>
+      <w:proofErr w:type="spellEnd"/>
+      <w:r>
+        <w:rPr>
+          <w:rFonts w:hint="cs"/>
+          <w:rtl/>
+        </w:rPr>
+        <w:t xml:space="preserve"> خطوط کدها پیش از </w:t>
+      </w:r>
+      <w:proofErr w:type="spellStart"/>
+      <w:r>
+        <w:rPr>
+          <w:rFonts w:hint="cs"/>
+          <w:rtl/>
+        </w:rPr>
+        <w:t>بهینه‌سازی</w:t>
+      </w:r>
+      <w:proofErr w:type="spellEnd"/>
+      <w:r>
+        <w:rPr>
+          <w:rFonts w:hint="cs"/>
+          <w:rtl/>
+        </w:rPr>
+        <w:t xml:space="preserve"> را </w:t>
+      </w:r>
+      <w:proofErr w:type="spellStart"/>
+      <w:r>
+        <w:rPr>
+          <w:rFonts w:hint="cs"/>
+          <w:rtl/>
+        </w:rPr>
+        <w:t>نمی‌داند</w:t>
+      </w:r>
+      <w:proofErr w:type="spellEnd"/>
+      <w:r>
+        <w:rPr>
+          <w:rFonts w:hint="cs"/>
+          <w:rtl/>
+        </w:rPr>
+        <w:t>. برای مثال شبه کد زیر را در نظر بگیرید:</w:t>
+      </w:r>
+    </w:p>
+    <w:p>
+      <w:pPr>
+        <w:pStyle w:val="Code"/>
+        <w:bidi w:val="0"/>
+      </w:pPr>
+      <w:r>
+        <w:t>Statement1;</w:t>
+      </w:r>
+    </w:p>
+    <w:p>
+      <w:pPr>
+        <w:pStyle w:val="Code"/>
+        <w:bidi w:val="0"/>
+      </w:pPr>
+      <w:r>
+        <w:t>Statement2;</w:t>
+      </w:r>
+    </w:p>
+    <w:p>
+      <w:pPr>
+        <w:pStyle w:val="Code"/>
+        <w:bidi w:val="0"/>
+      </w:pPr>
+      <w:proofErr w:type="spellStart"/>
+      <w:r>
+        <w:t>MemBarrier</w:t>
+      </w:r>
+      <w:proofErr w:type="spellEnd"/>
+      <w:r>
+        <w:t>;</w:t>
+      </w:r>
+    </w:p>
+    <w:p>
+      <w:pPr>
+        <w:pStyle w:val="Code"/>
+        <w:bidi w:val="0"/>
+      </w:pPr>
+      <w:r>
+        <w:t>Statement3;</w:t>
+      </w:r>
+    </w:p>
+    <w:p>
+      <w:pPr>
+        <w:pStyle w:val="Text"/>
+        <w:rPr>
+          <w:rtl/>
+        </w:rPr>
+      </w:pPr>
+      <w:r>
+        <w:rPr>
+          <w:rFonts w:hint="cs"/>
+          <w:rtl/>
+        </w:rPr>
+        <w:t xml:space="preserve">اگر فرض کنیم </w:t>
+      </w:r>
+      <w:r>
+        <w:rPr>
+          <w:rStyle w:val="CodeChar"/>
+        </w:rPr>
+        <w:t>Statement</w:t>
+      </w:r>
+      <w:r>
+        <w:rPr>
+          <w:rStyle w:val="CodeChar"/>
+        </w:rPr>
+        <w:t>2</w:t>
+      </w:r>
+      <w:r>
+        <w:rPr>
+          <w:rFonts w:hint="cs"/>
+          <w:rtl/>
+        </w:rPr>
+        <w:t xml:space="preserve"> و </w:t>
+      </w:r>
+      <w:r>
+        <w:rPr>
+          <w:rStyle w:val="CodeChar"/>
+        </w:rPr>
+        <w:t>Statement</w:t>
+      </w:r>
+      <w:r>
+        <w:rPr>
+          <w:rStyle w:val="CodeChar"/>
+        </w:rPr>
+        <w:t>3</w:t>
+      </w:r>
+      <w:r>
+        <w:rPr>
+          <w:rFonts w:hint="cs"/>
+          <w:rtl/>
+        </w:rPr>
+        <w:t xml:space="preserve"> به همدیگر وابسته نباشند، </w:t>
+      </w:r>
+      <w:proofErr w:type="spellStart"/>
+      <w:r>
+        <w:rPr>
+          <w:rFonts w:hint="cs"/>
+          <w:rtl/>
+        </w:rPr>
+        <w:t>کامپایلر</w:t>
+      </w:r>
+      <w:proofErr w:type="spellEnd"/>
+      <w:r>
+        <w:rPr>
+          <w:rFonts w:hint="cs"/>
+          <w:rtl/>
+        </w:rPr>
+        <w:t xml:space="preserve"> در هنگام </w:t>
+      </w:r>
+      <w:proofErr w:type="spellStart"/>
+      <w:r>
+        <w:rPr>
+          <w:rFonts w:hint="cs"/>
+          <w:rtl/>
+        </w:rPr>
+        <w:t>بهینه‌سازی</w:t>
+      </w:r>
+      <w:proofErr w:type="spellEnd"/>
+      <w:r>
+        <w:rPr>
+          <w:rFonts w:hint="cs"/>
+          <w:rtl/>
+        </w:rPr>
+        <w:t xml:space="preserve"> ممکن است ترتیب این 2 دستور را عوض کند. اما پردازنده به دلیل وجود مانع، تغییری در ترتیب دستورات </w:t>
+      </w:r>
+      <w:proofErr w:type="spellStart"/>
+      <w:r>
+        <w:rPr>
+          <w:rFonts w:hint="cs"/>
+          <w:rtl/>
+        </w:rPr>
+        <w:t>نمی‌دهد</w:t>
+      </w:r>
+      <w:proofErr w:type="spellEnd"/>
+      <w:r>
+        <w:rPr>
+          <w:rFonts w:hint="cs"/>
+          <w:rtl/>
+        </w:rPr>
+        <w:t xml:space="preserve"> و دستورات به ترتیب زیر اجرا </w:t>
+      </w:r>
+      <w:proofErr w:type="spellStart"/>
+      <w:r>
+        <w:rPr>
+          <w:rFonts w:hint="cs"/>
+          <w:rtl/>
+        </w:rPr>
+        <w:t>می‌شوند</w:t>
+      </w:r>
+      <w:proofErr w:type="spellEnd"/>
+      <w:r>
+        <w:rPr>
+          <w:rFonts w:hint="cs"/>
+          <w:rtl/>
+        </w:rPr>
+        <w:t>:</w:t>
+      </w:r>
+    </w:p>
+    <w:p>
+      <w:pPr>
+        <w:pStyle w:val="Code"/>
+        <w:bidi w:val="0"/>
+      </w:pPr>
+      <w:r>
+        <w:t>Statement1;</w:t>
+      </w:r>
+    </w:p>
+    <w:p>
+      <w:pPr>
+        <w:pStyle w:val="Code"/>
+        <w:bidi w:val="0"/>
+      </w:pPr>
+      <w:r>
+        <w:t>Statement3;</w:t>
+      </w:r>
+    </w:p>
+    <w:p>
+      <w:pPr>
+        <w:pStyle w:val="Code"/>
+        <w:bidi w:val="0"/>
+      </w:pPr>
+      <w:r>
+        <w:t>Statement2;</w:t>
+      </w:r>
+    </w:p>
+    <w:p>
+      <w:pPr>
+        <w:pStyle w:val="Text"/>
+      </w:pPr>
+      <w:r>
+        <w:rPr>
+          <w:rFonts w:hint="cs"/>
+          <w:rtl/>
+        </w:rPr>
+        <w:t xml:space="preserve">در نتیجه ترتیب دستورات برخلاف خواسته </w:t>
+      </w:r>
+      <w:proofErr w:type="spellStart"/>
+      <w:r>
+        <w:rPr>
+          <w:rFonts w:hint="cs"/>
+          <w:rtl/>
+        </w:rPr>
+        <w:t>توسعه‌دهنده</w:t>
+      </w:r>
+      <w:proofErr w:type="spellEnd"/>
+      <w:r>
+        <w:rPr>
+          <w:rFonts w:hint="cs"/>
+          <w:rtl/>
+        </w:rPr>
+        <w:t>، تغییر کرده است.</w:t>
+      </w:r>
+    </w:p>
+    <w:p>
+      <w:pPr>
+        <w:pStyle w:val="Text"/>
+        <w:rPr>
+          <w:rtl/>
+        </w:rPr>
+      </w:pPr>
+      <w:r>
+        <w:rPr>
+          <w:rFonts w:hint="cs"/>
+          <w:rtl/>
+        </w:rPr>
+        <w:t xml:space="preserve">در لینوکس به طور کلی 3 دستور برای ایجاد مانع حافظه وجود دارد که در بخش زیر توضیح داده </w:t>
+      </w:r>
+      <w:proofErr w:type="spellStart"/>
+      <w:r>
+        <w:rPr>
+          <w:rFonts w:hint="cs"/>
+          <w:rtl/>
+        </w:rPr>
+        <w:t>شده‌اند</w:t>
+      </w:r>
+      <w:proofErr w:type="spellEnd"/>
+      <w:r>
+        <w:rPr>
+          <w:rFonts w:hint="cs"/>
+          <w:rtl/>
+        </w:rPr>
+        <w:t>:</w:t>
+      </w:r>
+    </w:p>
+    <w:p>
+      <w:pPr>
+        <w:pStyle w:val="Text"/>
+        <w:numPr>
+          <w:ilvl w:val="0"/>
+          <w:numId w:val="33"/>
+        </w:numPr>
+      </w:pPr>
+      <w:r>
+        <w:rPr>
+          <w:rFonts w:hint="cs"/>
+          <w:rtl/>
+        </w:rPr>
+        <w:t xml:space="preserve">دستور </w:t>
+      </w:r>
+      <w:proofErr w:type="spellStart"/>
+      <w:r>
+        <w:rPr>
+          <w:rStyle w:val="CodeChar"/>
+        </w:rPr>
+        <w:t>rmb</w:t>
+      </w:r>
+      <w:proofErr w:type="spellEnd"/>
+      <w:r>
+        <w:rPr>
+          <w:rFonts w:hint="cs"/>
+          <w:rtl/>
+        </w:rPr>
+        <w:t xml:space="preserve">: </w:t>
+      </w:r>
+      <w:r>
+        <w:rPr>
+          <w:rFonts w:hint="cs"/>
+          <w:rtl/>
+        </w:rPr>
+        <w:t xml:space="preserve">این دستور از انتقال هرگونه دستور </w:t>
+      </w:r>
+      <w:r>
+        <w:t>read access</w:t>
+      </w:r>
+      <w:r>
+        <w:rPr>
+          <w:rFonts w:hint="cs"/>
+          <w:rtl/>
+        </w:rPr>
+        <w:t xml:space="preserve"> به سمت دیگر مانع، جلوگیری </w:t>
+      </w:r>
+      <w:proofErr w:type="spellStart"/>
+      <w:r>
+        <w:rPr>
+          <w:rFonts w:hint="cs"/>
+          <w:rtl/>
+        </w:rPr>
+        <w:t>می‌کند</w:t>
+      </w:r>
+      <w:proofErr w:type="spellEnd"/>
+      <w:r>
+        <w:rPr>
+          <w:rFonts w:hint="cs"/>
+          <w:rtl/>
+        </w:rPr>
+        <w:t xml:space="preserve">. دستورالعمل ماشین آن در </w:t>
+      </w:r>
+      <w:r>
+        <w:t>x86</w:t>
+      </w:r>
+      <w:r>
+        <w:rPr>
+          <w:rFonts w:hint="cs"/>
+          <w:rtl/>
+        </w:rPr>
+        <w:t xml:space="preserve">، </w:t>
+      </w:r>
+      <w:proofErr w:type="spellStart"/>
+      <w:r>
+        <w:rPr>
+          <w:rStyle w:val="CodeChar"/>
+        </w:rPr>
+        <w:t>lfence</w:t>
+      </w:r>
+      <w:proofErr w:type="spellEnd"/>
+      <w:r>
+        <w:rPr>
+          <w:rFonts w:hint="cs"/>
+          <w:rtl/>
+        </w:rPr>
+        <w:t xml:space="preserve"> است که حرف </w:t>
+      </w:r>
+      <w:r>
+        <w:t>l</w:t>
+      </w:r>
+      <w:r>
+        <w:rPr>
+          <w:rFonts w:hint="cs"/>
+          <w:rtl/>
+        </w:rPr>
+        <w:t xml:space="preserve"> در آن، </w:t>
+      </w:r>
+      <w:proofErr w:type="spellStart"/>
+      <w:r>
+        <w:rPr>
+          <w:rFonts w:hint="cs"/>
+          <w:rtl/>
+        </w:rPr>
+        <w:t>نشان‌دهنده</w:t>
+      </w:r>
+      <w:proofErr w:type="spellEnd"/>
+      <w:r>
+        <w:rPr>
+          <w:rFonts w:hint="cs"/>
+          <w:rtl/>
+        </w:rPr>
+        <w:t xml:space="preserve"> کلمه </w:t>
+      </w:r>
+      <w:r>
+        <w:t>load</w:t>
+      </w:r>
+      <w:r>
+        <w:rPr>
+          <w:rFonts w:hint="cs"/>
+          <w:rtl/>
+        </w:rPr>
+        <w:t xml:space="preserve"> است.</w:t>
+      </w:r>
+    </w:p>
+    <w:p>
+      <w:pPr>
+        <w:pStyle w:val="Text"/>
+        <w:numPr>
+          <w:ilvl w:val="0"/>
+          <w:numId w:val="33"/>
+        </w:numPr>
+      </w:pPr>
+      <w:r>
+        <w:rPr>
+          <w:rFonts w:hint="cs"/>
+          <w:rtl/>
+        </w:rPr>
+        <w:t xml:space="preserve">دستور </w:t>
+      </w:r>
+      <w:proofErr w:type="spellStart"/>
+      <w:r>
+        <w:rPr>
+          <w:rStyle w:val="CodeChar"/>
+        </w:rPr>
+        <w:t>wmb</w:t>
+      </w:r>
+      <w:proofErr w:type="spellEnd"/>
+      <w:r>
+        <w:rPr>
+          <w:rFonts w:hint="cs"/>
+          <w:rtl/>
+        </w:rPr>
+        <w:t xml:space="preserve">: این دستور از انتقال هرگونه دستور </w:t>
+      </w:r>
+      <w:r>
+        <w:t>write access</w:t>
+      </w:r>
+      <w:r>
+        <w:rPr>
+          <w:rFonts w:hint="cs"/>
+          <w:rtl/>
+        </w:rPr>
+        <w:t xml:space="preserve"> به سمت دیگر مانع جلوگیری </w:t>
+      </w:r>
+      <w:proofErr w:type="spellStart"/>
+      <w:r>
+        <w:rPr>
+          <w:rFonts w:hint="cs"/>
+          <w:rtl/>
+        </w:rPr>
+        <w:t>می‌کند</w:t>
+      </w:r>
+      <w:proofErr w:type="spellEnd"/>
+      <w:r>
+        <w:rPr>
+          <w:rFonts w:hint="cs"/>
+          <w:rtl/>
+        </w:rPr>
+        <w:t xml:space="preserve">. دستورالعمل ماشین آن در </w:t>
+      </w:r>
+      <w:r>
+        <w:t>x86</w:t>
+      </w:r>
+      <w:r>
+        <w:rPr>
+          <w:rFonts w:hint="cs"/>
+          <w:rtl/>
+        </w:rPr>
+        <w:t xml:space="preserve">، </w:t>
+      </w:r>
+      <w:proofErr w:type="spellStart"/>
+      <w:r>
+        <w:rPr>
+          <w:rStyle w:val="CodeChar"/>
+        </w:rPr>
+        <w:t>sfence</w:t>
+      </w:r>
+      <w:proofErr w:type="spellEnd"/>
+      <w:r>
+        <w:rPr>
+          <w:rFonts w:hint="cs"/>
+          <w:rtl/>
+        </w:rPr>
+        <w:t xml:space="preserve"> است که حرف </w:t>
+      </w:r>
+      <w:r>
+        <w:t>s</w:t>
+      </w:r>
+      <w:r>
+        <w:rPr>
+          <w:rFonts w:hint="cs"/>
+          <w:rtl/>
+        </w:rPr>
+        <w:t xml:space="preserve"> در آن، </w:t>
+      </w:r>
+      <w:proofErr w:type="spellStart"/>
+      <w:r>
+        <w:rPr>
+          <w:rFonts w:hint="cs"/>
+          <w:rtl/>
+        </w:rPr>
+        <w:t>نشان‌دهنده</w:t>
+      </w:r>
+      <w:proofErr w:type="spellEnd"/>
+      <w:r>
+        <w:rPr>
+          <w:rFonts w:hint="cs"/>
+          <w:rtl/>
+        </w:rPr>
+        <w:t xml:space="preserve"> کلمه </w:t>
+      </w:r>
+      <w:r>
+        <w:t>store</w:t>
+      </w:r>
+      <w:r>
+        <w:rPr>
+          <w:rFonts w:hint="cs"/>
+          <w:rtl/>
+        </w:rPr>
+        <w:t xml:space="preserve"> است.</w:t>
+      </w:r>
+    </w:p>
+    <w:p>
+      <w:pPr>
+        <w:pStyle w:val="Text"/>
+        <w:numPr>
+          <w:ilvl w:val="0"/>
+          <w:numId w:val="33"/>
+        </w:numPr>
+      </w:pPr>
+      <w:r>
+        <w:rPr>
+          <w:rFonts w:hint="cs"/>
+          <w:rtl/>
+        </w:rPr>
+        <w:t xml:space="preserve">دستور </w:t>
+      </w:r>
+      <w:r>
+        <w:rPr>
+          <w:rStyle w:val="CodeChar"/>
+        </w:rPr>
+        <w:t>mb</w:t>
+      </w:r>
+      <w:r>
+        <w:rPr>
+          <w:rFonts w:hint="cs"/>
+          <w:rtl/>
+        </w:rPr>
+        <w:t xml:space="preserve">: این دستور از انتقال هرگونه دستور </w:t>
+      </w:r>
+      <w:r>
+        <w:t>memory access</w:t>
+      </w:r>
+      <w:r>
+        <w:rPr>
+          <w:rFonts w:hint="cs"/>
+          <w:rtl/>
+        </w:rPr>
+        <w:t xml:space="preserve"> به سمت دیگر مانع جلوگیری </w:t>
+      </w:r>
+      <w:proofErr w:type="spellStart"/>
+      <w:r>
+        <w:rPr>
+          <w:rFonts w:hint="cs"/>
+          <w:rtl/>
+        </w:rPr>
+        <w:t>می‌کند</w:t>
+      </w:r>
+      <w:proofErr w:type="spellEnd"/>
+      <w:r>
+        <w:rPr>
+          <w:rFonts w:hint="cs"/>
+          <w:rtl/>
+        </w:rPr>
+        <w:t xml:space="preserve"> (در واقع ترکیبی از 2 دستور قبلی است)</w:t>
+      </w:r>
+      <w:r>
+        <w:rPr>
+          <w:rFonts w:hint="cs"/>
+          <w:rtl/>
+        </w:rPr>
+        <w:t xml:space="preserve">. دستورالعمل ماشین آن در </w:t>
+      </w:r>
+      <w:r>
+        <w:t>x86</w:t>
+      </w:r>
+      <w:r>
+        <w:rPr>
+          <w:rFonts w:hint="cs"/>
+          <w:rtl/>
+        </w:rPr>
+        <w:t xml:space="preserve">، </w:t>
+      </w:r>
+      <w:proofErr w:type="spellStart"/>
+      <w:r>
+        <w:rPr>
+          <w:rStyle w:val="CodeChar"/>
+        </w:rPr>
+        <w:t>mfence</w:t>
+      </w:r>
+      <w:proofErr w:type="spellEnd"/>
+      <w:r>
+        <w:rPr>
+          <w:rFonts w:hint="cs"/>
+          <w:rtl/>
+        </w:rPr>
+        <w:t xml:space="preserve"> است که حرف </w:t>
+      </w:r>
+      <w:r>
+        <w:t>m</w:t>
+      </w:r>
+      <w:r>
+        <w:rPr>
+          <w:rFonts w:hint="cs"/>
+          <w:rtl/>
+        </w:rPr>
+        <w:t xml:space="preserve"> در آن، </w:t>
+      </w:r>
+      <w:proofErr w:type="spellStart"/>
+      <w:r>
+        <w:rPr>
+          <w:rFonts w:hint="cs"/>
+          <w:rtl/>
+        </w:rPr>
+        <w:t>نشان‌دهنده</w:t>
+      </w:r>
+      <w:proofErr w:type="spellEnd"/>
+      <w:r>
+        <w:rPr>
+          <w:rFonts w:hint="cs"/>
+          <w:rtl/>
+        </w:rPr>
+        <w:t xml:space="preserve"> کلمه </w:t>
+      </w:r>
+      <w:r>
+        <w:t>memory</w:t>
+      </w:r>
+      <w:r>
+        <w:rPr>
+          <w:rFonts w:hint="cs"/>
+          <w:rtl/>
+        </w:rPr>
+        <w:t xml:space="preserve"> است.</w:t>
+      </w:r>
+    </w:p>
+    <w:p>
+      <w:pPr>
+        <w:pStyle w:val="Text"/>
+        <w:rPr>
+          <w:rtl/>
+        </w:rPr>
+      </w:pPr>
+    </w:p>
+    <w:p>
+      <w:pPr>
+        <w:pStyle w:val="Text"/>
+        <w:rPr>
+          <w:rtl/>
+        </w:rPr>
+      </w:pPr>
+      <w:r>
+        <w:rPr>
+          <w:rFonts w:hint="cs"/>
+          <w:rtl/>
+        </w:rPr>
+        <w:t xml:space="preserve">برای یافتن </w:t>
+      </w:r>
+      <w:r>
+        <w:rPr>
+          <w:rFonts w:hint="cs"/>
+          <w:rtl/>
+        </w:rPr>
+        <w:t>دستورات مانع حافظه در لینوکس</w:t>
+      </w:r>
+      <w:r>
+        <w:rPr>
+          <w:rFonts w:hint="cs"/>
+          <w:rtl/>
+        </w:rPr>
+        <w:t xml:space="preserve"> و دستورالعمل ماشین معادل </w:t>
+      </w:r>
+      <w:proofErr w:type="spellStart"/>
+      <w:r>
+        <w:rPr>
+          <w:rFonts w:hint="cs"/>
+          <w:rtl/>
+        </w:rPr>
+        <w:t>آن‌ها</w:t>
+      </w:r>
+      <w:proofErr w:type="spellEnd"/>
+      <w:r>
+        <w:rPr>
+          <w:rFonts w:hint="cs"/>
+          <w:rtl/>
+        </w:rPr>
+        <w:t xml:space="preserve"> در معماری </w:t>
+      </w:r>
+      <w:r>
+        <w:t>x86</w:t>
+      </w:r>
+      <w:r>
+        <w:rPr>
+          <w:rFonts w:hint="cs"/>
+          <w:rtl/>
+        </w:rPr>
+        <w:t xml:space="preserve">، از فایل </w:t>
+      </w:r>
+      <w:hyperlink r:id="rId9" w:history="1">
+        <w:proofErr w:type="spellStart"/>
+        <w:r>
+          <w:rPr>
+            <w:rStyle w:val="LinkChar"/>
+          </w:rPr>
+          <w:t>linux</w:t>
+        </w:r>
+        <w:proofErr w:type="spellEnd"/>
+        <w:r>
+          <w:rPr>
+            <w:rStyle w:val="LinkChar"/>
+          </w:rPr>
+          <w:t>/arch/</w:t>
+        </w:r>
+        <w:r>
+          <w:rPr>
+            <w:rStyle w:val="LinkChar"/>
+          </w:rPr>
+          <w:t>x</w:t>
+        </w:r>
+        <w:r>
+          <w:rPr>
+            <w:rStyle w:val="LinkChar"/>
+          </w:rPr>
+          <w:t>86/include/</w:t>
+        </w:r>
+        <w:proofErr w:type="spellStart"/>
+        <w:r>
+          <w:rPr>
+            <w:rStyle w:val="LinkChar"/>
+          </w:rPr>
+          <w:t>asm</w:t>
+        </w:r>
+        <w:proofErr w:type="spellEnd"/>
+        <w:r>
+          <w:rPr>
+            <w:rStyle w:val="LinkChar"/>
+          </w:rPr>
+          <w:t>/</w:t>
+        </w:r>
+        <w:proofErr w:type="spellStart"/>
+        <w:r>
+          <w:rPr>
+            <w:rStyle w:val="LinkChar"/>
+          </w:rPr>
+          <w:t>barrier.h</w:t>
+        </w:r>
+        <w:proofErr w:type="spellEnd"/>
+      </w:hyperlink>
+      <w:r>
+        <w:rPr>
+          <w:rFonts w:hint="cs"/>
+          <w:rtl/>
+        </w:rPr>
+        <w:t xml:space="preserve"> استفاده شده است</w:t>
+      </w:r>
+      <w:r>
+        <w:rPr>
+          <w:rFonts w:hint="cs"/>
+          <w:rtl/>
+        </w:rPr>
+        <w:t xml:space="preserve"> که کد آن در بخش زیر قابل مشاهده است:</w:t>
+      </w:r>
+    </w:p>
+    <w:p>
+      <w:pPr>
+        <w:pStyle w:val="Text"/>
+      </w:pPr>
+      <w:r>
+        <w:rPr>
+          <w:rFonts w:hint="cs"/>
+          <w:noProof/>
+          <w:rtl/>
+          <w:lang w:val="fa-IR"/>
+        </w:rPr>
+        <mc:AlternateContent>
+          <mc:Choice Requires="wps">
+            <w:drawing>
+              <wp:inline distT="0" distB="0" distL="0" distR="0" wp14:anchorId="2E389A51" wp14:editId="4AFC1708">
+                <wp:extent cx="5744818" cy="2671638"/>
+                <wp:effectExtent l="0" t="0" r="8890" b="0"/>
+                <wp:docPr id="1" name="Text Box 1"/>
+                <wp:cNvGraphicFramePr/>
+                <a:graphic xmlns:a="http://schemas.openxmlformats.org/drawingml/2006/main">
+                  <a:graphicData uri="http://schemas.microsoft.com/office/word/2010/wordprocessingShape">
+                    <wps:wsp>
+                      <wps:cNvSpPr txBox="1"/>
+                      <wps:spPr>
+                        <a:xfrm>
+                          <a:off x="0" y="0"/>
+                          <a:ext cx="5744818" cy="2671638"/>
+                        </a:xfrm>
+                        <a:prstGeom prst="rect">
+                          <a:avLst/>
+                        </a:prstGeom>
+                        <a:solidFill>
+                          <a:schemeClr val="lt1"/>
+                        </a:solidFill>
+                        <a:ln w="6350">
+                          <a:noFill/>
+                        </a:ln>
+                      </wps:spPr>
+                      <wps:txbx>
+                        <w:txbxContent>
+                          <w:p>
+                            <w:pPr>
+                              <w:shd w:val="clear" w:color="auto" w:fill="FAFAFA"/>
+                            </w:pPr>
+                            <w:r>
+                              <w:rPr>
+                                <w:rFonts w:ascii="Courier New" w:hAnsi="Courier New" w:cs="Courier New"/>
+                                <w:color w:val="4078F2"/>
+                              </w:rPr>
+                              <w:t>#ifdef CONFIG_X86_32</w:t>
+                            </w:r>
+                            <w:r>
+                              <w:rPr>
+                                <w:rFonts w:ascii="Courier New" w:hAnsi="Courier New" w:cs="Courier New"/>
+                                <w:color w:val="383A42"/>
+                              </w:rPr>
+                              <w:br/>
+                            </w:r>
+                            <w:r>
+                              <w:rPr>
+                                <w:rFonts w:ascii="Courier New" w:hAnsi="Courier New" w:cs="Courier New"/>
+                                <w:color w:val="4078F2"/>
+                              </w:rPr>
+                              <w:t xml:space="preserve">#define mb() </w:t>
+                            </w:r>
+                            <w:proofErr w:type="spellStart"/>
+                            <w:r>
+                              <w:rPr>
+                                <w:rFonts w:ascii="Courier New" w:hAnsi="Courier New" w:cs="Courier New"/>
+                                <w:color w:val="4078F2"/>
+                              </w:rPr>
+                              <w:t>asm</w:t>
+                            </w:r>
+                            <w:proofErr w:type="spellEnd"/>
+                            <w:r>
+                              <w:rPr>
+                                <w:rFonts w:ascii="Courier New" w:hAnsi="Courier New" w:cs="Courier New"/>
+                                <w:color w:val="4078F2"/>
+                              </w:rPr>
+                              <w:t xml:space="preserve"> volatile(ALTERNATIVE(</w:t>
+                            </w:r>
+                            <w:r>
+                              <w:rPr>
+                                <w:rFonts w:ascii="Courier New" w:hAnsi="Courier New" w:cs="Courier New"/>
+                                <w:color w:val="50A14F"/>
+                              </w:rPr>
+                              <w:t xml:space="preserve">"lock; </w:t>
+                            </w:r>
+                            <w:proofErr w:type="spellStart"/>
+                            <w:r>
+                              <w:rPr>
+                                <w:rFonts w:ascii="Courier New" w:hAnsi="Courier New" w:cs="Courier New"/>
+                                <w:color w:val="50A14F"/>
+                              </w:rPr>
+                              <w:t>addl</w:t>
+                            </w:r>
+                            <w:proofErr w:type="spellEnd"/>
+                            <w:r>
+                              <w:rPr>
+                                <w:rFonts w:ascii="Courier New" w:hAnsi="Courier New" w:cs="Courier New"/>
+                                <w:color w:val="50A14F"/>
+                              </w:rPr>
+                              <w:t xml:space="preserve"> $0,-4(%%</w:t>
+                            </w:r>
+                            <w:proofErr w:type="spellStart"/>
+                            <w:r>
+                              <w:rPr>
+                                <w:rFonts w:ascii="Courier New" w:hAnsi="Courier New" w:cs="Courier New"/>
+                                <w:color w:val="50A14F"/>
+                              </w:rPr>
+                              <w:t>esp</w:t>
+                            </w:r>
+                            <w:proofErr w:type="spellEnd"/>
+                            <w:r>
+                              <w:rPr>
+                                <w:rFonts w:ascii="Courier New" w:hAnsi="Courier New" w:cs="Courier New"/>
+                                <w:color w:val="50A14F"/>
+                              </w:rPr>
+                              <w:t>)"</w:t>
+                            </w:r>
+                            <w:r>
+                              <w:rPr>
+                                <w:rFonts w:ascii="Courier New" w:hAnsi="Courier New" w:cs="Courier New"/>
+                                <w:color w:val="4078F2"/>
+                              </w:rPr>
+                              <w:t xml:space="preserve">, </w:t>
+                            </w:r>
+                            <w:r>
+                              <w:rPr>
+                                <w:rFonts w:ascii="Courier New" w:hAnsi="Courier New" w:cs="Courier New"/>
+                                <w:color w:val="50A14F"/>
+                              </w:rPr>
+                              <w:t>"</w:t>
+                            </w:r>
+                            <w:proofErr w:type="spellStart"/>
+                            <w:r>
+                              <w:rPr>
+                                <w:rFonts w:ascii="Courier New" w:hAnsi="Courier New" w:cs="Courier New"/>
+                                <w:color w:val="50A14F"/>
+                              </w:rPr>
+                              <w:t>mfence</w:t>
+                            </w:r>
+                            <w:proofErr w:type="spellEnd"/>
+                            <w:r>
+                              <w:rPr>
+                                <w:rFonts w:ascii="Courier New" w:hAnsi="Courier New" w:cs="Courier New"/>
+                                <w:color w:val="50A14F"/>
+                              </w:rPr>
+                              <w:t>"</w:t>
+                            </w:r>
+                            <w:r>
+                              <w:rPr>
+                                <w:rFonts w:ascii="Courier New" w:hAnsi="Courier New" w:cs="Courier New"/>
+                                <w:color w:val="4078F2"/>
+                              </w:rPr>
+                              <w:t>, \</w:t>
+                            </w:r>
+                            <w:r>
+                              <w:rPr>
+                                <w:rFonts w:ascii="Courier New" w:hAnsi="Courier New" w:cs="Courier New"/>
+                                <w:color w:val="383A42"/>
+                              </w:rPr>
+                              <w:br/>
+                            </w:r>
+                            <w:r>
+                              <w:rPr>
+                                <w:rFonts w:ascii="Courier New" w:hAnsi="Courier New" w:cs="Courier New"/>
+                                <w:color w:val="383A42"/>
+                              </w:rPr>
+                              <w:tab/>
+                            </w:r>
+                            <w:r>
+                              <w:rPr>
+                                <w:rFonts w:ascii="Courier New" w:hAnsi="Courier New" w:cs="Courier New"/>
+                                <w:color w:val="383A42"/>
+                              </w:rPr>
+                              <w:tab/>
+                            </w:r>
+                            <w:r>
+                              <w:rPr>
+                                <w:rFonts w:ascii="Courier New" w:hAnsi="Courier New" w:cs="Courier New"/>
+                                <w:color w:val="383A42"/>
+                              </w:rPr>
+                              <w:tab/>
+                            </w:r>
+                            <w:r>
+                              <w:rPr>
+                                <w:rFonts w:ascii="Courier New" w:hAnsi="Courier New" w:cs="Courier New"/>
+                                <w:color w:val="383A42"/>
+                              </w:rPr>
+                              <w:tab/>
+                              <w:t xml:space="preserve">      X86_FEATURE_XMM2) ::: </w:t>
+                            </w:r>
+                            <w:r>
+                              <w:rPr>
+                                <w:rFonts w:ascii="Courier New" w:hAnsi="Courier New" w:cs="Courier New"/>
+                                <w:color w:val="50A14F"/>
+                              </w:rPr>
+                              <w:t>"memory"</w:t>
+                            </w:r>
+                            <w:r>
+                              <w:rPr>
+                                <w:rFonts w:ascii="Courier New" w:hAnsi="Courier New" w:cs="Courier New"/>
+                                <w:color w:val="383A42"/>
+                              </w:rPr>
+                              <w:t xml:space="preserve">, </w:t>
+                            </w:r>
+                            <w:r>
+                              <w:rPr>
+                                <w:rFonts w:ascii="Courier New" w:hAnsi="Courier New" w:cs="Courier New"/>
+                                <w:color w:val="50A14F"/>
+                              </w:rPr>
+                              <w:t>"cc"</w:t>
+                            </w:r>
+                            <w:r>
+                              <w:rPr>
+                                <w:rFonts w:ascii="Courier New" w:hAnsi="Courier New" w:cs="Courier New"/>
+                                <w:color w:val="383A42"/>
+                              </w:rPr>
+                              <w:t>)</w:t>
+                            </w:r>
+                            <w:r>
+                              <w:rPr>
+                                <w:rFonts w:ascii="Courier New" w:hAnsi="Courier New" w:cs="Courier New"/>
+                                <w:color w:val="383A42"/>
+                              </w:rPr>
+                              <w:br/>
+                            </w:r>
+                            <w:r>
+                              <w:rPr>
+                                <w:rFonts w:ascii="Courier New" w:hAnsi="Courier New" w:cs="Courier New"/>
+                                <w:color w:val="4078F2"/>
+                              </w:rPr>
+                              <w:t xml:space="preserve">#define </w:t>
+                            </w:r>
+                            <w:proofErr w:type="spellStart"/>
+                            <w:r>
+                              <w:rPr>
+                                <w:rFonts w:ascii="Courier New" w:hAnsi="Courier New" w:cs="Courier New"/>
+                                <w:color w:val="4078F2"/>
+                              </w:rPr>
+                              <w:t>rmb</w:t>
+                            </w:r>
+                            <w:proofErr w:type="spellEnd"/>
+                            <w:r>
+                              <w:rPr>
+                                <w:rFonts w:ascii="Courier New" w:hAnsi="Courier New" w:cs="Courier New"/>
+                                <w:color w:val="4078F2"/>
+                              </w:rPr>
+                              <w:t xml:space="preserve">() </w:t>
+                            </w:r>
+                            <w:proofErr w:type="spellStart"/>
+                            <w:r>
+                              <w:rPr>
+                                <w:rFonts w:ascii="Courier New" w:hAnsi="Courier New" w:cs="Courier New"/>
+                                <w:color w:val="4078F2"/>
+                              </w:rPr>
+                              <w:t>asm</w:t>
+                            </w:r>
+                            <w:proofErr w:type="spellEnd"/>
+                            <w:r>
+                              <w:rPr>
+                                <w:rFonts w:ascii="Courier New" w:hAnsi="Courier New" w:cs="Courier New"/>
+                                <w:color w:val="4078F2"/>
+                              </w:rPr>
+                              <w:t xml:space="preserve"> volatile(ALTERNATIVE(</w:t>
+                            </w:r>
+                            <w:r>
+                              <w:rPr>
+                                <w:rFonts w:ascii="Courier New" w:hAnsi="Courier New" w:cs="Courier New"/>
+                                <w:color w:val="50A14F"/>
+                              </w:rPr>
+                              <w:t xml:space="preserve">"lock; </w:t>
+                            </w:r>
+                            <w:proofErr w:type="spellStart"/>
+                            <w:r>
+                              <w:rPr>
+                                <w:rFonts w:ascii="Courier New" w:hAnsi="Courier New" w:cs="Courier New"/>
+                                <w:color w:val="50A14F"/>
+                              </w:rPr>
+                              <w:t>addl</w:t>
+                            </w:r>
+                            <w:proofErr w:type="spellEnd"/>
+                            <w:r>
+                              <w:rPr>
+                                <w:rFonts w:ascii="Courier New" w:hAnsi="Courier New" w:cs="Courier New"/>
+                                <w:color w:val="50A14F"/>
+                              </w:rPr>
+                              <w:t xml:space="preserve"> $0,-4(%%</w:t>
+                            </w:r>
+                            <w:proofErr w:type="spellStart"/>
+                            <w:r>
+                              <w:rPr>
+                                <w:rFonts w:ascii="Courier New" w:hAnsi="Courier New" w:cs="Courier New"/>
+                                <w:color w:val="50A14F"/>
+                              </w:rPr>
+                              <w:t>esp</w:t>
+                            </w:r>
+                            <w:proofErr w:type="spellEnd"/>
+                            <w:r>
+                              <w:rPr>
+                                <w:rFonts w:ascii="Courier New" w:hAnsi="Courier New" w:cs="Courier New"/>
+                                <w:color w:val="50A14F"/>
+                              </w:rPr>
+                              <w:t>)"</w:t>
+                            </w:r>
+                            <w:r>
+                              <w:rPr>
+                                <w:rFonts w:ascii="Courier New" w:hAnsi="Courier New" w:cs="Courier New"/>
+                                <w:color w:val="4078F2"/>
+                              </w:rPr>
+                              <w:t xml:space="preserve">, </w:t>
+                            </w:r>
+                            <w:r>
+                              <w:rPr>
+                                <w:rFonts w:ascii="Courier New" w:hAnsi="Courier New" w:cs="Courier New"/>
+                                <w:color w:val="50A14F"/>
+                              </w:rPr>
+                              <w:t>"</w:t>
+                            </w:r>
+                            <w:proofErr w:type="spellStart"/>
+                            <w:r>
+                              <w:rPr>
+                                <w:rFonts w:ascii="Courier New" w:hAnsi="Courier New" w:cs="Courier New"/>
+                                <w:color w:val="50A14F"/>
+                              </w:rPr>
+                              <w:t>lfence</w:t>
+                            </w:r>
+                            <w:proofErr w:type="spellEnd"/>
+                            <w:r>
+                              <w:rPr>
+                                <w:rFonts w:ascii="Courier New" w:hAnsi="Courier New" w:cs="Courier New"/>
+                                <w:color w:val="50A14F"/>
+                              </w:rPr>
+                              <w:t>"</w:t>
+                            </w:r>
+                            <w:r>
+                              <w:rPr>
+                                <w:rFonts w:ascii="Courier New" w:hAnsi="Courier New" w:cs="Courier New"/>
+                                <w:color w:val="4078F2"/>
+                              </w:rPr>
+                              <w:t>, \</w:t>
+                            </w:r>
+                            <w:r>
+                              <w:rPr>
+                                <w:rFonts w:ascii="Courier New" w:hAnsi="Courier New" w:cs="Courier New"/>
+                                <w:color w:val="383A42"/>
+                              </w:rPr>
+                              <w:br/>
+                            </w:r>
+                            <w:r>
+                              <w:rPr>
+                                <w:rFonts w:ascii="Courier New" w:hAnsi="Courier New" w:cs="Courier New"/>
+                                <w:color w:val="383A42"/>
+                              </w:rPr>
+                              <w:tab/>
+                            </w:r>
+                            <w:r>
+                              <w:rPr>
+                                <w:rFonts w:ascii="Courier New" w:hAnsi="Courier New" w:cs="Courier New"/>
+                                <w:color w:val="383A42"/>
+                              </w:rPr>
+                              <w:tab/>
+                            </w:r>
+                            <w:r>
+                              <w:rPr>
+                                <w:rFonts w:ascii="Courier New" w:hAnsi="Courier New" w:cs="Courier New"/>
+                                <w:color w:val="383A42"/>
+                              </w:rPr>
+                              <w:tab/>
+                            </w:r>
+                            <w:r>
+                              <w:rPr>
+                                <w:rFonts w:ascii="Courier New" w:hAnsi="Courier New" w:cs="Courier New"/>
+                                <w:color w:val="383A42"/>
+                              </w:rPr>
+                              <w:tab/>
+                              <w:t xml:space="preserve">       X86_FEATURE_XMM2) ::: </w:t>
+                            </w:r>
+                            <w:r>
+                              <w:rPr>
+                                <w:rFonts w:ascii="Courier New" w:hAnsi="Courier New" w:cs="Courier New"/>
+                                <w:color w:val="50A14F"/>
+                              </w:rPr>
+                              <w:t>"memory"</w:t>
+                            </w:r>
+                            <w:r>
+                              <w:rPr>
+                                <w:rFonts w:ascii="Courier New" w:hAnsi="Courier New" w:cs="Courier New"/>
+                                <w:color w:val="383A42"/>
+                              </w:rPr>
+                              <w:t xml:space="preserve">, </w:t>
+                            </w:r>
+                            <w:r>
+                              <w:rPr>
+                                <w:rFonts w:ascii="Courier New" w:hAnsi="Courier New" w:cs="Courier New"/>
+                                <w:color w:val="50A14F"/>
+                              </w:rPr>
+                              <w:t>"cc"</w:t>
+                            </w:r>
+                            <w:r>
+                              <w:rPr>
+                                <w:rFonts w:ascii="Courier New" w:hAnsi="Courier New" w:cs="Courier New"/>
+                                <w:color w:val="383A42"/>
+                              </w:rPr>
+                              <w:t>)</w:t>
+                            </w:r>
+                            <w:r>
+                              <w:rPr>
+                                <w:rFonts w:ascii="Courier New" w:hAnsi="Courier New" w:cs="Courier New"/>
+                                <w:color w:val="383A42"/>
+                              </w:rPr>
+                              <w:br/>
+                            </w:r>
+                            <w:r>
+                              <w:rPr>
+                                <w:rFonts w:ascii="Courier New" w:hAnsi="Courier New" w:cs="Courier New"/>
+                                <w:color w:val="4078F2"/>
+                              </w:rPr>
+                              <w:t xml:space="preserve">#define </w:t>
+                            </w:r>
+                            <w:proofErr w:type="spellStart"/>
+                            <w:r>
+                              <w:rPr>
+                                <w:rFonts w:ascii="Courier New" w:hAnsi="Courier New" w:cs="Courier New"/>
+                                <w:color w:val="4078F2"/>
+                              </w:rPr>
+                              <w:t>wmb</w:t>
+                            </w:r>
+                            <w:proofErr w:type="spellEnd"/>
+                            <w:r>
+                              <w:rPr>
+                                <w:rFonts w:ascii="Courier New" w:hAnsi="Courier New" w:cs="Courier New"/>
+                                <w:color w:val="4078F2"/>
+                              </w:rPr>
+                              <w:t xml:space="preserve">() </w:t>
+                            </w:r>
+                            <w:proofErr w:type="spellStart"/>
+                            <w:r>
+                              <w:rPr>
+                                <w:rFonts w:ascii="Courier New" w:hAnsi="Courier New" w:cs="Courier New"/>
+                                <w:color w:val="4078F2"/>
+                              </w:rPr>
+                              <w:t>asm</w:t>
+                            </w:r>
+                            <w:proofErr w:type="spellEnd"/>
+                            <w:r>
+                              <w:rPr>
+                                <w:rFonts w:ascii="Courier New" w:hAnsi="Courier New" w:cs="Courier New"/>
+                                <w:color w:val="4078F2"/>
+                              </w:rPr>
+                              <w:t xml:space="preserve"> volatile(ALTERNATIVE(</w:t>
+                            </w:r>
+                            <w:r>
+                              <w:rPr>
+                                <w:rFonts w:ascii="Courier New" w:hAnsi="Courier New" w:cs="Courier New"/>
+                                <w:color w:val="50A14F"/>
+                              </w:rPr>
+                              <w:t xml:space="preserve">"lock; </w:t>
+                            </w:r>
+                            <w:proofErr w:type="spellStart"/>
+                            <w:r>
+                              <w:rPr>
+                                <w:rFonts w:ascii="Courier New" w:hAnsi="Courier New" w:cs="Courier New"/>
+                                <w:color w:val="50A14F"/>
+                              </w:rPr>
+                              <w:t>addl</w:t>
+                            </w:r>
+                            <w:proofErr w:type="spellEnd"/>
+                            <w:r>
+                              <w:rPr>
+                                <w:rFonts w:ascii="Courier New" w:hAnsi="Courier New" w:cs="Courier New"/>
+                                <w:color w:val="50A14F"/>
+                              </w:rPr>
+                              <w:t xml:space="preserve"> $0,-4(%%</w:t>
+                            </w:r>
+                            <w:proofErr w:type="spellStart"/>
+                            <w:r>
+                              <w:rPr>
+                                <w:rFonts w:ascii="Courier New" w:hAnsi="Courier New" w:cs="Courier New"/>
+                                <w:color w:val="50A14F"/>
+                              </w:rPr>
+                              <w:t>esp</w:t>
+                            </w:r>
+                            <w:proofErr w:type="spellEnd"/>
+                            <w:r>
+                              <w:rPr>
+                                <w:rFonts w:ascii="Courier New" w:hAnsi="Courier New" w:cs="Courier New"/>
+                                <w:color w:val="50A14F"/>
+                              </w:rPr>
+                              <w:t>)"</w:t>
+                            </w:r>
+                            <w:r>
+                              <w:rPr>
+                                <w:rFonts w:ascii="Courier New" w:hAnsi="Courier New" w:cs="Courier New"/>
+                                <w:color w:val="4078F2"/>
+                              </w:rPr>
+                              <w:t xml:space="preserve">, </w:t>
+                            </w:r>
+                            <w:r>
+                              <w:rPr>
+                                <w:rFonts w:ascii="Courier New" w:hAnsi="Courier New" w:cs="Courier New"/>
+                                <w:color w:val="50A14F"/>
+                              </w:rPr>
+                              <w:t>"</w:t>
+                            </w:r>
+                            <w:proofErr w:type="spellStart"/>
+                            <w:r>
+                              <w:rPr>
+                                <w:rFonts w:ascii="Courier New" w:hAnsi="Courier New" w:cs="Courier New"/>
+                                <w:color w:val="50A14F"/>
+                              </w:rPr>
+                              <w:t>sfence</w:t>
+                            </w:r>
+                            <w:proofErr w:type="spellEnd"/>
+                            <w:r>
+                              <w:rPr>
+                                <w:rFonts w:ascii="Courier New" w:hAnsi="Courier New" w:cs="Courier New"/>
+                                <w:color w:val="50A14F"/>
+                              </w:rPr>
+                              <w:t>"</w:t>
+                            </w:r>
+                            <w:r>
+                              <w:rPr>
+                                <w:rFonts w:ascii="Courier New" w:hAnsi="Courier New" w:cs="Courier New"/>
+                                <w:color w:val="4078F2"/>
+                              </w:rPr>
+                              <w:t>, \</w:t>
+                            </w:r>
+                            <w:r>
+                              <w:rPr>
+                                <w:rFonts w:ascii="Courier New" w:hAnsi="Courier New" w:cs="Courier New"/>
+                                <w:color w:val="383A42"/>
+                              </w:rPr>
+                              <w:br/>
+                            </w:r>
+                            <w:r>
+                              <w:rPr>
+                                <w:rFonts w:ascii="Courier New" w:hAnsi="Courier New" w:cs="Courier New"/>
+                                <w:color w:val="383A42"/>
+                              </w:rPr>
+                              <w:tab/>
+                            </w:r>
+                            <w:r>
+                              <w:rPr>
+                                <w:rFonts w:ascii="Courier New" w:hAnsi="Courier New" w:cs="Courier New"/>
+                                <w:color w:val="383A42"/>
+                              </w:rPr>
+                              <w:tab/>
+                            </w:r>
+                            <w:r>
+                              <w:rPr>
+                                <w:rFonts w:ascii="Courier New" w:hAnsi="Courier New" w:cs="Courier New"/>
+                                <w:color w:val="383A42"/>
+                              </w:rPr>
+                              <w:tab/>
+                            </w:r>
+                            <w:r>
+                              <w:rPr>
+                                <w:rFonts w:ascii="Courier New" w:hAnsi="Courier New" w:cs="Courier New"/>
+                                <w:color w:val="383A42"/>
+                              </w:rPr>
+                              <w:tab/>
+                              <w:t xml:space="preserve">       X86_FEATURE_XMM2) ::: </w:t>
+                            </w:r>
+                            <w:r>
+                              <w:rPr>
+                                <w:rFonts w:ascii="Courier New" w:hAnsi="Courier New" w:cs="Courier New"/>
+                                <w:color w:val="50A14F"/>
+                              </w:rPr>
+                              <w:t>"memory"</w:t>
+                            </w:r>
+                            <w:r>
+                              <w:rPr>
+                                <w:rFonts w:ascii="Courier New" w:hAnsi="Courier New" w:cs="Courier New"/>
+                                <w:color w:val="383A42"/>
+                              </w:rPr>
+                              <w:t xml:space="preserve">, </w:t>
+                            </w:r>
+                            <w:r>
+                              <w:rPr>
+                                <w:rFonts w:ascii="Courier New" w:hAnsi="Courier New" w:cs="Courier New"/>
+                                <w:color w:val="50A14F"/>
+                              </w:rPr>
+                              <w:t>"cc"</w:t>
+                            </w:r>
+                            <w:r>
+                              <w:rPr>
+                                <w:rFonts w:ascii="Courier New" w:hAnsi="Courier New" w:cs="Courier New"/>
+                                <w:color w:val="383A42"/>
+                              </w:rPr>
+                              <w:t>)</w:t>
+                            </w:r>
+                            <w:r>
+                              <w:rPr>
+                                <w:rFonts w:ascii="Courier New" w:hAnsi="Courier New" w:cs="Courier New"/>
+                                <w:color w:val="383A42"/>
+                              </w:rPr>
+                              <w:br/>
+                            </w:r>
+                            <w:r>
+                              <w:rPr>
+                                <w:rFonts w:ascii="Courier New" w:hAnsi="Courier New" w:cs="Courier New"/>
+                                <w:color w:val="4078F2"/>
+                              </w:rPr>
+                              <w:t>#else</w:t>
+                            </w:r>
+                            <w:r>
+                              <w:rPr>
+                                <w:rFonts w:ascii="Courier New" w:hAnsi="Courier New" w:cs="Courier New"/>
+                                <w:color w:val="383A42"/>
+                              </w:rPr>
+                              <w:br/>
+                            </w:r>
+                            <w:r>
+                              <w:rPr>
+                                <w:rFonts w:ascii="Courier New" w:hAnsi="Courier New" w:cs="Courier New"/>
+                                <w:color w:val="4078F2"/>
+                              </w:rPr>
+                              <w:t>#define __mb()</w:t>
+                            </w:r>
+                            <w:r>
+                              <w:rPr>
+                                <w:rFonts w:ascii="Courier New" w:hAnsi="Courier New" w:cs="Courier New"/>
+                                <w:color w:val="4078F2"/>
+                              </w:rPr>
+                              <w:tab/>
+                            </w:r>
+                            <w:proofErr w:type="spellStart"/>
+                            <w:r>
+                              <w:rPr>
+                                <w:rFonts w:ascii="Courier New" w:hAnsi="Courier New" w:cs="Courier New"/>
+                                <w:color w:val="4078F2"/>
+                              </w:rPr>
+                              <w:t>asm</w:t>
+                            </w:r>
+                            <w:proofErr w:type="spellEnd"/>
+                            <w:r>
+                              <w:rPr>
+                                <w:rFonts w:ascii="Courier New" w:hAnsi="Courier New" w:cs="Courier New"/>
+                                <w:color w:val="4078F2"/>
+                              </w:rPr>
+                              <w:t xml:space="preserve"> volatile(</w:t>
+                            </w:r>
+                            <w:r>
+                              <w:rPr>
+                                <w:rFonts w:ascii="Courier New" w:hAnsi="Courier New" w:cs="Courier New"/>
+                                <w:color w:val="50A14F"/>
+                              </w:rPr>
+                              <w:t>"</w:t>
+                            </w:r>
+                            <w:proofErr w:type="spellStart"/>
+                            <w:r>
+                              <w:rPr>
+                                <w:rFonts w:ascii="Courier New" w:hAnsi="Courier New" w:cs="Courier New"/>
+                                <w:color w:val="50A14F"/>
+                              </w:rPr>
+                              <w:t>mfence</w:t>
+                            </w:r>
+                            <w:proofErr w:type="spellEnd"/>
+                            <w:r>
+                              <w:rPr>
+                                <w:rFonts w:ascii="Courier New" w:hAnsi="Courier New" w:cs="Courier New"/>
+                                <w:color w:val="50A14F"/>
+                              </w:rPr>
+                              <w:t>"</w:t>
+                            </w:r>
+                            <w:r>
+                              <w:rPr>
+                                <w:rFonts w:ascii="Courier New" w:hAnsi="Courier New" w:cs="Courier New"/>
+                                <w:color w:val="4078F2"/>
+                              </w:rPr>
+                              <w:t>:::</w:t>
+                            </w:r>
+                            <w:r>
+                              <w:rPr>
+                                <w:rFonts w:ascii="Courier New" w:hAnsi="Courier New" w:cs="Courier New"/>
+                                <w:color w:val="50A14F"/>
+                              </w:rPr>
+                              <w:t>"memory"</w:t>
+                            </w:r>
+                            <w:r>
+                              <w:rPr>
+                                <w:rFonts w:ascii="Courier New" w:hAnsi="Courier New" w:cs="Courier New"/>
+                                <w:color w:val="4078F2"/>
+                              </w:rPr>
+                              <w:t>)</w:t>
+                            </w:r>
+                            <w:r>
+                              <w:rPr>
+                                <w:rFonts w:ascii="Courier New" w:hAnsi="Courier New" w:cs="Courier New"/>
+                                <w:color w:val="383A42"/>
+                              </w:rPr>
+                              <w:br/>
+                            </w:r>
+                            <w:r>
+                              <w:rPr>
+                                <w:rFonts w:ascii="Courier New" w:hAnsi="Courier New" w:cs="Courier New"/>
+                                <w:color w:val="4078F2"/>
+                              </w:rPr>
+                              <w:t>#define __</w:t>
+                            </w:r>
+                            <w:proofErr w:type="spellStart"/>
+                            <w:r>
+                              <w:rPr>
+                                <w:rFonts w:ascii="Courier New" w:hAnsi="Courier New" w:cs="Courier New"/>
+                                <w:color w:val="4078F2"/>
+                              </w:rPr>
+                              <w:t>rmb</w:t>
+                            </w:r>
+                            <w:proofErr w:type="spellEnd"/>
+                            <w:r>
+                              <w:rPr>
+                                <w:rFonts w:ascii="Courier New" w:hAnsi="Courier New" w:cs="Courier New"/>
+                                <w:color w:val="4078F2"/>
+                              </w:rPr>
+                              <w:t>()</w:t>
+                            </w:r>
+                            <w:r>
+                              <w:rPr>
+                                <w:rFonts w:ascii="Courier New" w:hAnsi="Courier New" w:cs="Courier New"/>
+                                <w:color w:val="4078F2"/>
+                              </w:rPr>
+                              <w:tab/>
+                            </w:r>
+                            <w:proofErr w:type="spellStart"/>
+                            <w:r>
+                              <w:rPr>
+                                <w:rFonts w:ascii="Courier New" w:hAnsi="Courier New" w:cs="Courier New"/>
+                                <w:color w:val="4078F2"/>
+                              </w:rPr>
+                              <w:t>asm</w:t>
+                            </w:r>
+                            <w:proofErr w:type="spellEnd"/>
+                            <w:r>
+                              <w:rPr>
+                                <w:rFonts w:ascii="Courier New" w:hAnsi="Courier New" w:cs="Courier New"/>
+                                <w:color w:val="4078F2"/>
+                              </w:rPr>
+                              <w:t xml:space="preserve"> volatile(</w:t>
+                            </w:r>
+                            <w:r>
+                              <w:rPr>
+                                <w:rFonts w:ascii="Courier New" w:hAnsi="Courier New" w:cs="Courier New"/>
+                                <w:color w:val="50A14F"/>
+                              </w:rPr>
+                              <w:t>"</w:t>
+                            </w:r>
+                            <w:proofErr w:type="spellStart"/>
+                            <w:r>
+                              <w:rPr>
+                                <w:rFonts w:ascii="Courier New" w:hAnsi="Courier New" w:cs="Courier New"/>
+                                <w:color w:val="50A14F"/>
+                              </w:rPr>
+                              <w:t>lfence</w:t>
+                            </w:r>
+                            <w:proofErr w:type="spellEnd"/>
+                            <w:r>
+                              <w:rPr>
+                                <w:rFonts w:ascii="Courier New" w:hAnsi="Courier New" w:cs="Courier New"/>
+                                <w:color w:val="50A14F"/>
+                              </w:rPr>
+                              <w:t>"</w:t>
+                            </w:r>
+                            <w:r>
+                              <w:rPr>
+                                <w:rFonts w:ascii="Courier New" w:hAnsi="Courier New" w:cs="Courier New"/>
+                                <w:color w:val="4078F2"/>
+                              </w:rPr>
+                              <w:t>:::</w:t>
+                            </w:r>
+                            <w:r>
+                              <w:rPr>
+                                <w:rFonts w:ascii="Courier New" w:hAnsi="Courier New" w:cs="Courier New"/>
+                                <w:color w:val="50A14F"/>
+                              </w:rPr>
+                              <w:t>"memory"</w:t>
+                            </w:r>
+                            <w:r>
+                              <w:rPr>
+                                <w:rFonts w:ascii="Courier New" w:hAnsi="Courier New" w:cs="Courier New"/>
+                                <w:color w:val="4078F2"/>
+                              </w:rPr>
+                              <w:t>)</w:t>
+                            </w:r>
+                            <w:r>
+                              <w:rPr>
+                                <w:rFonts w:ascii="Courier New" w:hAnsi="Courier New" w:cs="Courier New"/>
+                                <w:color w:val="383A42"/>
+                              </w:rPr>
+                              <w:br/>
+                            </w:r>
+                            <w:r>
+                              <w:rPr>
+                                <w:rFonts w:ascii="Courier New" w:hAnsi="Courier New" w:cs="Courier New"/>
+                                <w:color w:val="4078F2"/>
+                              </w:rPr>
+                              <w:t>#define __</w:t>
+                            </w:r>
+                            <w:proofErr w:type="spellStart"/>
+                            <w:r>
+                              <w:rPr>
+                                <w:rFonts w:ascii="Courier New" w:hAnsi="Courier New" w:cs="Courier New"/>
+                                <w:color w:val="4078F2"/>
+                              </w:rPr>
+                              <w:t>wmb</w:t>
+                            </w:r>
+                            <w:proofErr w:type="spellEnd"/>
+                            <w:r>
+                              <w:rPr>
+                                <w:rFonts w:ascii="Courier New" w:hAnsi="Courier New" w:cs="Courier New"/>
+                                <w:color w:val="4078F2"/>
+                              </w:rPr>
+                              <w:t>()</w:t>
+                            </w:r>
+                            <w:r>
+                              <w:rPr>
+                                <w:rFonts w:ascii="Courier New" w:hAnsi="Courier New" w:cs="Courier New"/>
+                                <w:color w:val="4078F2"/>
+                              </w:rPr>
+                              <w:tab/>
+                            </w:r>
+                            <w:proofErr w:type="spellStart"/>
+                            <w:r>
+                              <w:rPr>
+                                <w:rFonts w:ascii="Courier New" w:hAnsi="Courier New" w:cs="Courier New"/>
+                                <w:color w:val="4078F2"/>
+                              </w:rPr>
+                              <w:t>asm</w:t>
+                            </w:r>
+                            <w:proofErr w:type="spellEnd"/>
+                            <w:r>
+                              <w:rPr>
+                                <w:rFonts w:ascii="Courier New" w:hAnsi="Courier New" w:cs="Courier New"/>
+                                <w:color w:val="4078F2"/>
+                              </w:rPr>
+                              <w:t xml:space="preserve"> volatile(</w:t>
+                            </w:r>
+                            <w:r>
+                              <w:rPr>
+                                <w:rFonts w:ascii="Courier New" w:hAnsi="Courier New" w:cs="Courier New"/>
+                                <w:color w:val="50A14F"/>
+                              </w:rPr>
+                              <w:t>"</w:t>
+                            </w:r>
+                            <w:proofErr w:type="spellStart"/>
+                            <w:r>
+                              <w:rPr>
+                                <w:rFonts w:ascii="Courier New" w:hAnsi="Courier New" w:cs="Courier New"/>
+                                <w:color w:val="50A14F"/>
+                              </w:rPr>
+                              <w:t>sfence</w:t>
+                            </w:r>
+                            <w:proofErr w:type="spellEnd"/>
+                            <w:r>
+                              <w:rPr>
+                                <w:rFonts w:ascii="Courier New" w:hAnsi="Courier New" w:cs="Courier New"/>
+                                <w:color w:val="50A14F"/>
+                              </w:rPr>
+                              <w:t>"</w:t>
+                            </w:r>
+                            <w:r>
+                              <w:rPr>
+                                <w:rFonts w:ascii="Courier New" w:hAnsi="Courier New" w:cs="Courier New"/>
+                                <w:color w:val="4078F2"/>
+                              </w:rPr>
+                              <w:t xml:space="preserve"> ::: </w:t>
+                            </w:r>
+                            <w:r>
+                              <w:rPr>
+                                <w:rFonts w:ascii="Courier New" w:hAnsi="Courier New" w:cs="Courier New"/>
+                                <w:color w:val="50A14F"/>
+                              </w:rPr>
+                              <w:t>"memory"</w:t>
+                            </w:r>
+                            <w:r>
+                              <w:rPr>
+                                <w:rFonts w:ascii="Courier New" w:hAnsi="Courier New" w:cs="Courier New"/>
+                                <w:color w:val="4078F2"/>
+                              </w:rPr>
+                              <w:t>)</w:t>
+                            </w:r>
+                            <w:r>
+                              <w:rPr>
+                                <w:rFonts w:ascii="Courier New" w:hAnsi="Courier New" w:cs="Courier New"/>
+                                <w:color w:val="383A42"/>
+                              </w:rPr>
+                              <w:br/>
+                            </w:r>
+                            <w:r>
+                              <w:rPr>
+                                <w:rFonts w:ascii="Courier New" w:hAnsi="Courier New" w:cs="Courier New"/>
+                                <w:color w:val="4078F2"/>
+                              </w:rPr>
+                              <w:t>#endif</w:t>
+                            </w:r>
+                          </w:p>
+                          <w:p/>
+                        </w:txbxContent>
+                      </wps:txbx>
+                      <wps:bodyPr rot="0" spcFirstLastPara="0" vertOverflow="overflow" horzOverflow="overflow" vert="horz" wrap="square" lIns="91440" tIns="45720" rIns="91440" bIns="45720" numCol="1" spcCol="0" rtlCol="0" fromWordArt="0" anchor="t" anchorCtr="0" forceAA="0" compatLnSpc="1">
+                        <a:prstTxWarp prst="textNoShape">
+                          <a:avLst/>
+                        </a:prstTxWarp>
+                        <a:noAutofit/>
+                      </wps:bodyPr>
+                    </wps:wsp>
+                  </a:graphicData>
+                </a:graphic>
+              </wp:inline>
+            </w:drawing>
+          </mc:Choice>
+          <mc:Fallback>
+            <w:pict>
+              <v:shapetype w14:anchorId="2E389A51" id="_x0000_t202" coordsize="21600,21600" o:spt="202" path="m,l,21600r21600,l21600,xe">
+                <v:stroke joinstyle="miter"/>
+                <v:path gradientshapeok="t" o:connecttype="rect"/>
+              </v:shapetype>
+              <v:shape id="Text Box 1" o:spid="_x0000_s1026" type="#_x0000_t202" style="width:452.35pt;height:210.35pt;visibility:visible;mso-wrap-style:square;mso-left-percent:-10001;mso-top-percent:-10001;mso-position-horizontal:absolute;mso-position-horizontal-relative:char;mso-position-vertical:absolute;mso-position-vertical-relative:line;mso-left-percent:-10001;mso-top-percent:-10001;v-text-anchor:top" o:gfxdata="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" fillcolor="white [3201]" stroked="f" strokeweight=".5pt">
+                <v:textbox>
+                  <w:txbxContent>
+                    <w:p>
+                      <w:pPr>
+                        <w:shd w:val="clear" w:color="auto" w:fill="FAFAFA"/>
+                      </w:pPr>
+                      <w:r>
+                        <w:rPr>
+                          <w:rFonts w:ascii="Courier New" w:hAnsi="Courier New" w:cs="Courier New"/>
+                          <w:color w:val="4078F2"/>
+                        </w:rPr>
+                        <w:t>#ifdef CONFIG_X86_32</w:t>
+                      </w:r>
+                      <w:r>
+                        <w:rPr>
+                          <w:rFonts w:ascii="Courier New" w:hAnsi="Courier New" w:cs="Courier New"/>
+                          <w:color w:val="383A42"/>
+                        </w:rPr>
+                        <w:br/>
+                      </w:r>
+                      <w:r>
+                        <w:rPr>
+                          <w:rFonts w:ascii="Courier New" w:hAnsi="Courier New" w:cs="Courier New"/>
+                          <w:color w:val="4078F2"/>
+                        </w:rPr>
+                        <w:t xml:space="preserve">#define mb() </w:t>
+                      </w:r>
+                      <w:proofErr w:type="spellStart"/>
+                      <w:r>
+                        <w:rPr>
+                          <w:rFonts w:ascii="Courier New" w:hAnsi="Courier New" w:cs="Courier New"/>
+                          <w:color w:val="4078F2"/>
+                        </w:rPr>
+                        <w:t>asm</w:t>
+                      </w:r>
+                      <w:proofErr w:type="spellEnd"/>
+                      <w:r>
+                        <w:rPr>
+                          <w:rFonts w:ascii="Courier New" w:hAnsi="Courier New" w:cs="Courier New"/>
+                          <w:color w:val="4078F2"/>
+                        </w:rPr>
+                        <w:t xml:space="preserve"> volatile(ALTERNATIVE(</w:t>
+                      </w:r>
+                      <w:r>
+                        <w:rPr>
+                          <w:rFonts w:ascii="Courier New" w:hAnsi="Courier New" w:cs="Courier New"/>
+                          <w:color w:val="50A14F"/>
+                        </w:rPr>
+                        <w:t xml:space="preserve">"lock; </w:t>
+                      </w:r>
+                      <w:proofErr w:type="spellStart"/>
+                      <w:r>
+                        <w:rPr>
+                          <w:rFonts w:ascii="Courier New" w:hAnsi="Courier New" w:cs="Courier New"/>
+                          <w:color w:val="50A14F"/>
+                        </w:rPr>
+                        <w:t>addl</w:t>
+                      </w:r>
+                      <w:proofErr w:type="spellEnd"/>
+                      <w:r>
+                        <w:rPr>
+                          <w:rFonts w:ascii="Courier New" w:hAnsi="Courier New" w:cs="Courier New"/>
+                          <w:color w:val="50A14F"/>
+                        </w:rPr>
+                        <w:t xml:space="preserve"> $0,-4(%%</w:t>
+                      </w:r>
+                      <w:proofErr w:type="spellStart"/>
+                      <w:r>
+                        <w:rPr>
+                          <w:rFonts w:ascii="Courier New" w:hAnsi="Courier New" w:cs="Courier New"/>
+                          <w:color w:val="50A14F"/>
+                        </w:rPr>
+                        <w:t>esp</w:t>
+                      </w:r>
+                      <w:proofErr w:type="spellEnd"/>
+                      <w:r>
+                        <w:rPr>
+                          <w:rFonts w:ascii="Courier New" w:hAnsi="Courier New" w:cs="Courier New"/>
+                          <w:color w:val="50A14F"/>
+                        </w:rPr>
+                        <w:t>)"</w:t>
+                      </w:r>
+                      <w:r>
+                        <w:rPr>
+                          <w:rFonts w:ascii="Courier New" w:hAnsi="Courier New" w:cs="Courier New"/>
+                          <w:color w:val="4078F2"/>
+                        </w:rPr>
+                        <w:t xml:space="preserve">, </w:t>
+                      </w:r>
+                      <w:r>
+                        <w:rPr>
+                          <w:rFonts w:ascii="Courier New" w:hAnsi="Courier New" w:cs="Courier New"/>
+                          <w:color w:val="50A14F"/>
+                        </w:rPr>
+                        <w:t>"</w:t>
+                      </w:r>
+                      <w:proofErr w:type="spellStart"/>
+                      <w:r>
+                        <w:rPr>
+                          <w:rFonts w:ascii="Courier New" w:hAnsi="Courier New" w:cs="Courier New"/>
+                          <w:color w:val="50A14F"/>
+                        </w:rPr>
+                        <w:t>mfence</w:t>
+                      </w:r>
+                      <w:proofErr w:type="spellEnd"/>
+                      <w:r>
+                        <w:rPr>
+                          <w:rFonts w:ascii="Courier New" w:hAnsi="Courier New" w:cs="Courier New"/>
+                          <w:color w:val="50A14F"/>
+                        </w:rPr>
+                        <w:t>"</w:t>
+                      </w:r>
+                      <w:r>
+                        <w:rPr>
+                          <w:rFonts w:ascii="Courier New" w:hAnsi="Courier New" w:cs="Courier New"/>
+                          <w:color w:val="4078F2"/>
+                        </w:rPr>
+                        <w:t>, \</w:t>
+                      </w:r>
+                      <w:r>
+                        <w:rPr>
+                          <w:rFonts w:ascii="Courier New" w:hAnsi="Courier New" w:cs="Courier New"/>
+                          <w:color w:val="383A42"/>
+                        </w:rPr>
+                        <w:br/>
+                      </w:r>
+                      <w:r>
+                        <w:rPr>
+                          <w:rFonts w:ascii="Courier New" w:hAnsi="Courier New" w:cs="Courier New"/>
+                          <w:color w:val="383A42"/>
+                        </w:rPr>
+                        <w:tab/>
+                      </w:r>
+                      <w:r>
+                        <w:rPr>
+                          <w:rFonts w:ascii="Courier New" w:hAnsi="Courier New" w:cs="Courier New"/>
+                          <w:color w:val="383A42"/>
+                        </w:rPr>
+                        <w:tab/>
+                      </w:r>
+                      <w:r>
+                        <w:rPr>
+                          <w:rFonts w:ascii="Courier New" w:hAnsi="Courier New" w:cs="Courier New"/>
+                          <w:color w:val="383A42"/>
+                        </w:rPr>
+                        <w:tab/>
+                      </w:r>
+                      <w:r>
+                        <w:rPr>
+                          <w:rFonts w:ascii="Courier New" w:hAnsi="Courier New" w:cs="Courier New"/>
+                          <w:color w:val="383A42"/>
+                        </w:rPr>
+                        <w:tab/>
+                        <w:t xml:space="preserve">      X86_FEATURE_XMM2) ::: </w:t>
+                      </w:r>
+                      <w:r>
+                        <w:rPr>
+                          <w:rFonts w:ascii="Courier New" w:hAnsi="Courier New" w:cs="Courier New"/>
+                          <w:color w:val="50A14F"/>
+                        </w:rPr>
+                        <w:t>"memory"</w:t>
+                      </w:r>
+                      <w:r>
+                        <w:rPr>
+                          <w:rFonts w:ascii="Courier New" w:hAnsi="Courier New" w:cs="Courier New"/>
+                          <w:color w:val="383A42"/>
+                        </w:rPr>
+                        <w:t xml:space="preserve">, </w:t>
+                      </w:r>
+                      <w:r>
+                        <w:rPr>
+                          <w:rFonts w:ascii="Courier New" w:hAnsi="Courier New" w:cs="Courier New"/>
+                          <w:color w:val="50A14F"/>
+                        </w:rPr>
+                        <w:t>"cc"</w:t>
+                      </w:r>
+                      <w:r>
+                        <w:rPr>
+                          <w:rFonts w:ascii="Courier New" w:hAnsi="Courier New" w:cs="Courier New"/>
+                          <w:color w:val="383A42"/>
+                        </w:rPr>
+                        <w:t>)</w:t>
+                      </w:r>
+                      <w:r>
+                        <w:rPr>
+                          <w:rFonts w:ascii="Courier New" w:hAnsi="Courier New" w:cs="Courier New"/>
+                          <w:color w:val="383A42"/>
+                        </w:rPr>
+                        <w:br/>
+                      </w:r>
+                      <w:r>
+                        <w:rPr>
+                          <w:rFonts w:ascii="Courier New" w:hAnsi="Courier New" w:cs="Courier New"/>
+                          <w:color w:val="4078F2"/>
+                        </w:rPr>
+                        <w:t xml:space="preserve">#define </w:t>
+                      </w:r>
+                      <w:proofErr w:type="spellStart"/>
+                      <w:r>
+                        <w:rPr>
+                          <w:rFonts w:ascii="Courier New" w:hAnsi="Courier New" w:cs="Courier New"/>
+                          <w:color w:val="4078F2"/>
+                        </w:rPr>
+                        <w:t>rmb</w:t>
+                      </w:r>
+                      <w:proofErr w:type="spellEnd"/>
+                      <w:r>
+                        <w:rPr>
+                          <w:rFonts w:ascii="Courier New" w:hAnsi="Courier New" w:cs="Courier New"/>
+                          <w:color w:val="4078F2"/>
+                        </w:rPr>
+                        <w:t xml:space="preserve">() </w:t>
+                      </w:r>
+                      <w:proofErr w:type="spellStart"/>
+                      <w:r>
+                        <w:rPr>
+                          <w:rFonts w:ascii="Courier New" w:hAnsi="Courier New" w:cs="Courier New"/>
+                          <w:color w:val="4078F2"/>
+                        </w:rPr>
+                        <w:t>asm</w:t>
+                      </w:r>
+                      <w:proofErr w:type="spellEnd"/>
+                      <w:r>
+                        <w:rPr>
+                          <w:rFonts w:ascii="Courier New" w:hAnsi="Courier New" w:cs="Courier New"/>
+                          <w:color w:val="4078F2"/>
+                        </w:rPr>
+                        <w:t xml:space="preserve"> volatile(ALTERNATIVE(</w:t>
+                      </w:r>
+                      <w:r>
+                        <w:rPr>
+                          <w:rFonts w:ascii="Courier New" w:hAnsi="Courier New" w:cs="Courier New"/>
+                          <w:color w:val="50A14F"/>
+                        </w:rPr>
+                        <w:t xml:space="preserve">"lock; </w:t>
+                      </w:r>
+                      <w:proofErr w:type="spellStart"/>
+                      <w:r>
+                        <w:rPr>
+                          <w:rFonts w:ascii="Courier New" w:hAnsi="Courier New" w:cs="Courier New"/>
+                          <w:color w:val="50A14F"/>
+                        </w:rPr>
+                        <w:t>addl</w:t>
+                      </w:r>
+                      <w:proofErr w:type="spellEnd"/>
+                      <w:r>
+                        <w:rPr>
+                          <w:rFonts w:ascii="Courier New" w:hAnsi="Courier New" w:cs="Courier New"/>
+                          <w:color w:val="50A14F"/>
+                        </w:rPr>
+                        <w:t xml:space="preserve"> $0,-4(%%</w:t>
+                      </w:r>
+                      <w:proofErr w:type="spellStart"/>
+                      <w:r>
+                        <w:rPr>
+                          <w:rFonts w:ascii="Courier New" w:hAnsi="Courier New" w:cs="Courier New"/>
+                          <w:color w:val="50A14F"/>
+                        </w:rPr>
+                        <w:t>esp</w:t>
+                      </w:r>
+                      <w:proofErr w:type="spellEnd"/>
+                      <w:r>
+                        <w:rPr>
+                          <w:rFonts w:ascii="Courier New" w:hAnsi="Courier New" w:cs="Courier New"/>
+                          <w:color w:val="50A14F"/>
+                        </w:rPr>
+                        <w:t>)"</w:t>
+                      </w:r>
+                      <w:r>
+                        <w:rPr>
+                          <w:rFonts w:ascii="Courier New" w:hAnsi="Courier New" w:cs="Courier New"/>
+                          <w:color w:val="4078F2"/>
+                        </w:rPr>
+                        <w:t xml:space="preserve">, </w:t>
+                      </w:r>
+                      <w:r>
+                        <w:rPr>
+                          <w:rFonts w:ascii="Courier New" w:hAnsi="Courier New" w:cs="Courier New"/>
+                          <w:color w:val="50A14F"/>
+                        </w:rPr>
+                        <w:t>"</w:t>
+                      </w:r>
+                      <w:proofErr w:type="spellStart"/>
+                      <w:r>
+                        <w:rPr>
+                          <w:rFonts w:ascii="Courier New" w:hAnsi="Courier New" w:cs="Courier New"/>
+                          <w:color w:val="50A14F"/>
+                        </w:rPr>
+                        <w:t>lfence</w:t>
+                      </w:r>
+                      <w:proofErr w:type="spellEnd"/>
+                      <w:r>
+                        <w:rPr>
+                          <w:rFonts w:ascii="Courier New" w:hAnsi="Courier New" w:cs="Courier New"/>
+                          <w:color w:val="50A14F"/>
+                        </w:rPr>
+                        <w:t>"</w:t>
+                      </w:r>
+                      <w:r>
+                        <w:rPr>
+                          <w:rFonts w:ascii="Courier New" w:hAnsi="Courier New" w:cs="Courier New"/>
+                          <w:color w:val="4078F2"/>
+                        </w:rPr>
+                        <w:t>, \</w:t>
+                      </w:r>
+                      <w:r>
+                        <w:rPr>
+                          <w:rFonts w:ascii="Courier New" w:hAnsi="Courier New" w:cs="Courier New"/>
+                          <w:color w:val="383A42"/>
+                        </w:rPr>
+                        <w:br/>
+                      </w:r>
+                      <w:r>
+                        <w:rPr>
+                          <w:rFonts w:ascii="Courier New" w:hAnsi="Courier New" w:cs="Courier New"/>
+                          <w:color w:val="383A42"/>
+                        </w:rPr>
+                        <w:tab/>
+                      </w:r>
+                      <w:r>
+                        <w:rPr>
+                          <w:rFonts w:ascii="Courier New" w:hAnsi="Courier New" w:cs="Courier New"/>
+                          <w:color w:val="383A42"/>
+                        </w:rPr>
+                        <w:tab/>
+                      </w:r>
+                      <w:r>
+                        <w:rPr>
+                          <w:rFonts w:ascii="Courier New" w:hAnsi="Courier New" w:cs="Courier New"/>
+                          <w:color w:val="383A42"/>
+                        </w:rPr>
+                        <w:tab/>
+                      </w:r>
+                      <w:r>
+                        <w:rPr>
+                          <w:rFonts w:ascii="Courier New" w:hAnsi="Courier New" w:cs="Courier New"/>
+                          <w:color w:val="383A42"/>
+                        </w:rPr>
+                        <w:tab/>
+                        <w:t xml:space="preserve">       X86_FEATURE_XMM2) ::: </w:t>
+                      </w:r>
+                      <w:r>
+                        <w:rPr>
+                          <w:rFonts w:ascii="Courier New" w:hAnsi="Courier New" w:cs="Courier New"/>
+                          <w:color w:val="50A14F"/>
+                        </w:rPr>
+                        <w:t>"memory"</w:t>
+                      </w:r>
+                      <w:r>
+                        <w:rPr>
+                          <w:rFonts w:ascii="Courier New" w:hAnsi="Courier New" w:cs="Courier New"/>
+                          <w:color w:val="383A42"/>
+                        </w:rPr>
+                        <w:t xml:space="preserve">, </w:t>
+                      </w:r>
+                      <w:r>
+                        <w:rPr>
+                          <w:rFonts w:ascii="Courier New" w:hAnsi="Courier New" w:cs="Courier New"/>
+                          <w:color w:val="50A14F"/>
+                        </w:rPr>
+                        <w:t>"cc"</w:t>
+                      </w:r>
+                      <w:r>
+                        <w:rPr>
+                          <w:rFonts w:ascii="Courier New" w:hAnsi="Courier New" w:cs="Courier New"/>
+                          <w:color w:val="383A42"/>
+                        </w:rPr>
+                        <w:t>)</w:t>
+                      </w:r>
+                      <w:r>
+                        <w:rPr>
+                          <w:rFonts w:ascii="Courier New" w:hAnsi="Courier New" w:cs="Courier New"/>
+                          <w:color w:val="383A42"/>
+                        </w:rPr>
+                        <w:br/>
+                      </w:r>
+                      <w:r>
+                        <w:rPr>
+                          <w:rFonts w:ascii="Courier New" w:hAnsi="Courier New" w:cs="Courier New"/>
+                          <w:color w:val="4078F2"/>
+                        </w:rPr>
+                        <w:t xml:space="preserve">#define </w:t>
+                      </w:r>
+                      <w:proofErr w:type="spellStart"/>
+                      <w:r>
+                        <w:rPr>
+                          <w:rFonts w:ascii="Courier New" w:hAnsi="Courier New" w:cs="Courier New"/>
+                          <w:color w:val="4078F2"/>
+                        </w:rPr>
+                        <w:t>wmb</w:t>
+                      </w:r>
+                      <w:proofErr w:type="spellEnd"/>
+                      <w:r>
+                        <w:rPr>
+                          <w:rFonts w:ascii="Courier New" w:hAnsi="Courier New" w:cs="Courier New"/>
+                          <w:color w:val="4078F2"/>
+                        </w:rPr>
+                        <w:t xml:space="preserve">() </w:t>
+                      </w:r>
+                      <w:proofErr w:type="spellStart"/>
+                      <w:r>
+                        <w:rPr>
+                          <w:rFonts w:ascii="Courier New" w:hAnsi="Courier New" w:cs="Courier New"/>
+                          <w:color w:val="4078F2"/>
+                        </w:rPr>
+                        <w:t>asm</w:t>
+                      </w:r>
+                      <w:proofErr w:type="spellEnd"/>
+                      <w:r>
+                        <w:rPr>
+                          <w:rFonts w:ascii="Courier New" w:hAnsi="Courier New" w:cs="Courier New"/>
+                          <w:color w:val="4078F2"/>
+                        </w:rPr>
+                        <w:t xml:space="preserve"> volatile(ALTERNATIVE(</w:t>
+                      </w:r>
+                      <w:r>
+                        <w:rPr>
+                          <w:rFonts w:ascii="Courier New" w:hAnsi="Courier New" w:cs="Courier New"/>
+                          <w:color w:val="50A14F"/>
+                        </w:rPr>
+                        <w:t xml:space="preserve">"lock; </w:t>
+                      </w:r>
+                      <w:proofErr w:type="spellStart"/>
+                      <w:r>
+                        <w:rPr>
+                          <w:rFonts w:ascii="Courier New" w:hAnsi="Courier New" w:cs="Courier New"/>
+                          <w:color w:val="50A14F"/>
+                        </w:rPr>
+                        <w:t>addl</w:t>
+                      </w:r>
+                      <w:proofErr w:type="spellEnd"/>
+                      <w:r>
+                        <w:rPr>
+                          <w:rFonts w:ascii="Courier New" w:hAnsi="Courier New" w:cs="Courier New"/>
+                          <w:color w:val="50A14F"/>
+                        </w:rPr>
+                        <w:t xml:space="preserve"> $0,-4(%%</w:t>
+                      </w:r>
+                      <w:proofErr w:type="spellStart"/>
+                      <w:r>
+                        <w:rPr>
+                          <w:rFonts w:ascii="Courier New" w:hAnsi="Courier New" w:cs="Courier New"/>
+                          <w:color w:val="50A14F"/>
+                        </w:rPr>
+                        <w:t>esp</w:t>
+                      </w:r>
+                      <w:proofErr w:type="spellEnd"/>
+                      <w:r>
+                        <w:rPr>
+                          <w:rFonts w:ascii="Courier New" w:hAnsi="Courier New" w:cs="Courier New"/>
+                          <w:color w:val="50A14F"/>
+                        </w:rPr>
+                        <w:t>)"</w:t>
+                      </w:r>
+                      <w:r>
+                        <w:rPr>
+                          <w:rFonts w:ascii="Courier New" w:hAnsi="Courier New" w:cs="Courier New"/>
+                          <w:color w:val="4078F2"/>
+                        </w:rPr>
+                        <w:t xml:space="preserve">, </w:t>
+                      </w:r>
+                      <w:r>
+                        <w:rPr>
+                          <w:rFonts w:ascii="Courier New" w:hAnsi="Courier New" w:cs="Courier New"/>
+                          <w:color w:val="50A14F"/>
+                        </w:rPr>
+                        <w:t>"</w:t>
+                      </w:r>
+                      <w:proofErr w:type="spellStart"/>
+                      <w:r>
+                        <w:rPr>
+                          <w:rFonts w:ascii="Courier New" w:hAnsi="Courier New" w:cs="Courier New"/>
+                          <w:color w:val="50A14F"/>
+                        </w:rPr>
+                        <w:t>sfence</w:t>
+                      </w:r>
+                      <w:proofErr w:type="spellEnd"/>
+                      <w:r>
+                        <w:rPr>
+                          <w:rFonts w:ascii="Courier New" w:hAnsi="Courier New" w:cs="Courier New"/>
+                          <w:color w:val="50A14F"/>
+                        </w:rPr>
+                        <w:t>"</w:t>
+                      </w:r>
+                      <w:r>
+                        <w:rPr>
+                          <w:rFonts w:ascii="Courier New" w:hAnsi="Courier New" w:cs="Courier New"/>
+                          <w:color w:val="4078F2"/>
+                        </w:rPr>
+                        <w:t>, \</w:t>
+                      </w:r>
+                      <w:r>
+                        <w:rPr>
+                          <w:rFonts w:ascii="Courier New" w:hAnsi="Courier New" w:cs="Courier New"/>
+                          <w:color w:val="383A42"/>
+                        </w:rPr>
+                        <w:br/>
+                      </w:r>
+                      <w:r>
+                        <w:rPr>
+                          <w:rFonts w:ascii="Courier New" w:hAnsi="Courier New" w:cs="Courier New"/>
+                          <w:color w:val="383A42"/>
+                        </w:rPr>
+                        <w:tab/>
+                      </w:r>
+                      <w:r>
+                        <w:rPr>
+                          <w:rFonts w:ascii="Courier New" w:hAnsi="Courier New" w:cs="Courier New"/>
+                          <w:color w:val="383A42"/>
+                        </w:rPr>
+                        <w:tab/>
+                      </w:r>
+                      <w:r>
+                        <w:rPr>
+                          <w:rFonts w:ascii="Courier New" w:hAnsi="Courier New" w:cs="Courier New"/>
+                          <w:color w:val="383A42"/>
+                        </w:rPr>
+                        <w:tab/>
+                      </w:r>
+                      <w:r>
+                        <w:rPr>
+                          <w:rFonts w:ascii="Courier New" w:hAnsi="Courier New" w:cs="Courier New"/>
+                          <w:color w:val="383A42"/>
+                        </w:rPr>
+                        <w:tab/>
+                        <w:t xml:space="preserve">       X86_FEATURE_XMM2) ::: </w:t>
+                      </w:r>
+                      <w:r>
+                        <w:rPr>
+                          <w:rFonts w:ascii="Courier New" w:hAnsi="Courier New" w:cs="Courier New"/>
+                          <w:color w:val="50A14F"/>
+                        </w:rPr>
+                        <w:t>"memory"</w:t>
+                      </w:r>
+                      <w:r>
+                        <w:rPr>
+                          <w:rFonts w:ascii="Courier New" w:hAnsi="Courier New" w:cs="Courier New"/>
+                          <w:color w:val="383A42"/>
+                        </w:rPr>
+                        <w:t xml:space="preserve">, </w:t>
+                      </w:r>
+                      <w:r>
+                        <w:rPr>
+                          <w:rFonts w:ascii="Courier New" w:hAnsi="Courier New" w:cs="Courier New"/>
+                          <w:color w:val="50A14F"/>
+                        </w:rPr>
+                        <w:t>"cc"</w:t>
+                      </w:r>
+                      <w:r>
+                        <w:rPr>
+                          <w:rFonts w:ascii="Courier New" w:hAnsi="Courier New" w:cs="Courier New"/>
+                          <w:color w:val="383A42"/>
+                        </w:rPr>
+                        <w:t>)</w:t>
+                      </w:r>
+                      <w:r>
+                        <w:rPr>
+                          <w:rFonts w:ascii="Courier New" w:hAnsi="Courier New" w:cs="Courier New"/>
+                          <w:color w:val="383A42"/>
+                        </w:rPr>
+                        <w:br/>
+                      </w:r>
+                      <w:r>
+                        <w:rPr>
+                          <w:rFonts w:ascii="Courier New" w:hAnsi="Courier New" w:cs="Courier New"/>
+                          <w:color w:val="4078F2"/>
+                        </w:rPr>
+                        <w:t>#else</w:t>
+                      </w:r>
+                      <w:r>
+                        <w:rPr>
+                          <w:rFonts w:ascii="Courier New" w:hAnsi="Courier New" w:cs="Courier New"/>
+                          <w:color w:val="383A42"/>
+                        </w:rPr>
+                        <w:br/>
+                      </w:r>
+                      <w:r>
+                        <w:rPr>
+                          <w:rFonts w:ascii="Courier New" w:hAnsi="Courier New" w:cs="Courier New"/>
+                          <w:color w:val="4078F2"/>
+                        </w:rPr>
+                        <w:t>#define __mb()</w:t>
+                      </w:r>
+                      <w:r>
+                        <w:rPr>
+                          <w:rFonts w:ascii="Courier New" w:hAnsi="Courier New" w:cs="Courier New"/>
+                          <w:color w:val="4078F2"/>
+                        </w:rPr>
+                        <w:tab/>
+                      </w:r>
+                      <w:proofErr w:type="spellStart"/>
+                      <w:r>
+                        <w:rPr>
+                          <w:rFonts w:ascii="Courier New" w:hAnsi="Courier New" w:cs="Courier New"/>
+                          <w:color w:val="4078F2"/>
+                        </w:rPr>
+                        <w:t>asm</w:t>
+                      </w:r>
+                      <w:proofErr w:type="spellEnd"/>
+                      <w:r>
+                        <w:rPr>
+                          <w:rFonts w:ascii="Courier New" w:hAnsi="Courier New" w:cs="Courier New"/>
+                          <w:color w:val="4078F2"/>
+                        </w:rPr>
+                        <w:t xml:space="preserve"> volatile(</w:t>
+                      </w:r>
+                      <w:r>
+                        <w:rPr>
+                          <w:rFonts w:ascii="Courier New" w:hAnsi="Courier New" w:cs="Courier New"/>
+                          <w:color w:val="50A14F"/>
+                        </w:rPr>
+                        <w:t>"</w:t>
+                      </w:r>
+                      <w:proofErr w:type="spellStart"/>
+                      <w:r>
+                        <w:rPr>
+                          <w:rFonts w:ascii="Courier New" w:hAnsi="Courier New" w:cs="Courier New"/>
+                          <w:color w:val="50A14F"/>
+                        </w:rPr>
+                        <w:t>mfence</w:t>
+                      </w:r>
+                      <w:proofErr w:type="spellEnd"/>
+                      <w:r>
+                        <w:rPr>
+                          <w:rFonts w:ascii="Courier New" w:hAnsi="Courier New" w:cs="Courier New"/>
+                          <w:color w:val="50A14F"/>
+                        </w:rPr>
+                        <w:t>"</w:t>
+                      </w:r>
+                      <w:r>
+                        <w:rPr>
+                          <w:rFonts w:ascii="Courier New" w:hAnsi="Courier New" w:cs="Courier New"/>
+                          <w:color w:val="4078F2"/>
+                        </w:rPr>
+                        <w:t>:::</w:t>
+                      </w:r>
+                      <w:r>
+                        <w:rPr>
+                          <w:rFonts w:ascii="Courier New" w:hAnsi="Courier New" w:cs="Courier New"/>
+                          <w:color w:val="50A14F"/>
+                        </w:rPr>
+                        <w:t>"memory"</w:t>
+                      </w:r>
+                      <w:r>
+                        <w:rPr>
+                          <w:rFonts w:ascii="Courier New" w:hAnsi="Courier New" w:cs="Courier New"/>
+                          <w:color w:val="4078F2"/>
+                        </w:rPr>
+                        <w:t>)</w:t>
+                      </w:r>
+                      <w:r>
+                        <w:rPr>
+                          <w:rFonts w:ascii="Courier New" w:hAnsi="Courier New" w:cs="Courier New"/>
+                          <w:color w:val="383A42"/>
+                        </w:rPr>
+                        <w:br/>
+                      </w:r>
+                      <w:r>
+                        <w:rPr>
+                          <w:rFonts w:ascii="Courier New" w:hAnsi="Courier New" w:cs="Courier New"/>
+                          <w:color w:val="4078F2"/>
+                        </w:rPr>
+                        <w:t>#define __</w:t>
+                      </w:r>
+                      <w:proofErr w:type="spellStart"/>
+                      <w:r>
+                        <w:rPr>
+                          <w:rFonts w:ascii="Courier New" w:hAnsi="Courier New" w:cs="Courier New"/>
+                          <w:color w:val="4078F2"/>
+                        </w:rPr>
+                        <w:t>rmb</w:t>
+                      </w:r>
+                      <w:proofErr w:type="spellEnd"/>
+                      <w:r>
+                        <w:rPr>
+                          <w:rFonts w:ascii="Courier New" w:hAnsi="Courier New" w:cs="Courier New"/>
+                          <w:color w:val="4078F2"/>
+                        </w:rPr>
+                        <w:t>()</w:t>
+                      </w:r>
+                      <w:r>
+                        <w:rPr>
+                          <w:rFonts w:ascii="Courier New" w:hAnsi="Courier New" w:cs="Courier New"/>
+                          <w:color w:val="4078F2"/>
+                        </w:rPr>
+                        <w:tab/>
+                      </w:r>
+                      <w:proofErr w:type="spellStart"/>
+                      <w:r>
+                        <w:rPr>
+                          <w:rFonts w:ascii="Courier New" w:hAnsi="Courier New" w:cs="Courier New"/>
+                          <w:color w:val="4078F2"/>
+                        </w:rPr>
+                        <w:t>asm</w:t>
+                      </w:r>
+                      <w:proofErr w:type="spellEnd"/>
+                      <w:r>
+                        <w:rPr>
+                          <w:rFonts w:ascii="Courier New" w:hAnsi="Courier New" w:cs="Courier New"/>
+                          <w:color w:val="4078F2"/>
+                        </w:rPr>
+                        <w:t xml:space="preserve"> volatile(</w:t>
+                      </w:r>
+                      <w:r>
+                        <w:rPr>
+                          <w:rFonts w:ascii="Courier New" w:hAnsi="Courier New" w:cs="Courier New"/>
+                          <w:color w:val="50A14F"/>
+                        </w:rPr>
+                        <w:t>"</w:t>
+                      </w:r>
+                      <w:proofErr w:type="spellStart"/>
+                      <w:r>
+                        <w:rPr>
+                          <w:rFonts w:ascii="Courier New" w:hAnsi="Courier New" w:cs="Courier New"/>
+                          <w:color w:val="50A14F"/>
+                        </w:rPr>
+                        <w:t>lfence</w:t>
+                      </w:r>
+                      <w:proofErr w:type="spellEnd"/>
+                      <w:r>
+                        <w:rPr>
+                          <w:rFonts w:ascii="Courier New" w:hAnsi="Courier New" w:cs="Courier New"/>
+                          <w:color w:val="50A14F"/>
+                        </w:rPr>
+                        <w:t>"</w:t>
+                      </w:r>
+                      <w:r>
+                        <w:rPr>
+                          <w:rFonts w:ascii="Courier New" w:hAnsi="Courier New" w:cs="Courier New"/>
+                          <w:color w:val="4078F2"/>
+                        </w:rPr>
+                        <w:t>:::</w:t>
+                      </w:r>
+                      <w:r>
+                        <w:rPr>
+                          <w:rFonts w:ascii="Courier New" w:hAnsi="Courier New" w:cs="Courier New"/>
+                          <w:color w:val="50A14F"/>
+                        </w:rPr>
+                        <w:t>"memory"</w:t>
+                      </w:r>
+                      <w:r>
+                        <w:rPr>
+                          <w:rFonts w:ascii="Courier New" w:hAnsi="Courier New" w:cs="Courier New"/>
+                          <w:color w:val="4078F2"/>
+                        </w:rPr>
+                        <w:t>)</w:t>
+                      </w:r>
+                      <w:r>
+                        <w:rPr>
+                          <w:rFonts w:ascii="Courier New" w:hAnsi="Courier New" w:cs="Courier New"/>
+                          <w:color w:val="383A42"/>
+                        </w:rPr>
+                        <w:br/>
+                      </w:r>
+                      <w:r>
+                        <w:rPr>
+                          <w:rFonts w:ascii="Courier New" w:hAnsi="Courier New" w:cs="Courier New"/>
+                          <w:color w:val="4078F2"/>
+                        </w:rPr>
+                        <w:t>#define __</w:t>
+                      </w:r>
+                      <w:proofErr w:type="spellStart"/>
+                      <w:r>
+                        <w:rPr>
+                          <w:rFonts w:ascii="Courier New" w:hAnsi="Courier New" w:cs="Courier New"/>
+                          <w:color w:val="4078F2"/>
+                        </w:rPr>
+                        <w:t>wmb</w:t>
+                      </w:r>
+                      <w:proofErr w:type="spellEnd"/>
+                      <w:r>
+                        <w:rPr>
+                          <w:rFonts w:ascii="Courier New" w:hAnsi="Courier New" w:cs="Courier New"/>
+                          <w:color w:val="4078F2"/>
+                        </w:rPr>
+                        <w:t>()</w:t>
+                      </w:r>
+                      <w:r>
+                        <w:rPr>
+                          <w:rFonts w:ascii="Courier New" w:hAnsi="Courier New" w:cs="Courier New"/>
+                          <w:color w:val="4078F2"/>
+                        </w:rPr>
+                        <w:tab/>
+                      </w:r>
+                      <w:proofErr w:type="spellStart"/>
+                      <w:r>
+                        <w:rPr>
+                          <w:rFonts w:ascii="Courier New" w:hAnsi="Courier New" w:cs="Courier New"/>
+                          <w:color w:val="4078F2"/>
+                        </w:rPr>
+                        <w:t>asm</w:t>
+                      </w:r>
+                      <w:proofErr w:type="spellEnd"/>
+                      <w:r>
+                        <w:rPr>
+                          <w:rFonts w:ascii="Courier New" w:hAnsi="Courier New" w:cs="Courier New"/>
+                          <w:color w:val="4078F2"/>
+                        </w:rPr>
+                        <w:t xml:space="preserve"> volatile(</w:t>
+                      </w:r>
+                      <w:r>
+                        <w:rPr>
+                          <w:rFonts w:ascii="Courier New" w:hAnsi="Courier New" w:cs="Courier New"/>
+                          <w:color w:val="50A14F"/>
+                        </w:rPr>
+                        <w:t>"</w:t>
+                      </w:r>
+                      <w:proofErr w:type="spellStart"/>
+                      <w:r>
+                        <w:rPr>
+                          <w:rFonts w:ascii="Courier New" w:hAnsi="Courier New" w:cs="Courier New"/>
+                          <w:color w:val="50A14F"/>
+                        </w:rPr>
+                        <w:t>sfence</w:t>
+                      </w:r>
+                      <w:proofErr w:type="spellEnd"/>
+                      <w:r>
+                        <w:rPr>
+                          <w:rFonts w:ascii="Courier New" w:hAnsi="Courier New" w:cs="Courier New"/>
+                          <w:color w:val="50A14F"/>
+                        </w:rPr>
+                        <w:t>"</w:t>
+                      </w:r>
+                      <w:r>
+                        <w:rPr>
+                          <w:rFonts w:ascii="Courier New" w:hAnsi="Courier New" w:cs="Courier New"/>
+                          <w:color w:val="4078F2"/>
+                        </w:rPr>
+                        <w:t xml:space="preserve"> ::: </w:t>
+                      </w:r>
+                      <w:r>
+                        <w:rPr>
+                          <w:rFonts w:ascii="Courier New" w:hAnsi="Courier New" w:cs="Courier New"/>
+                          <w:color w:val="50A14F"/>
+                        </w:rPr>
+                        <w:t>"memory"</w:t>
+                      </w:r>
+                      <w:r>
+                        <w:rPr>
+                          <w:rFonts w:ascii="Courier New" w:hAnsi="Courier New" w:cs="Courier New"/>
+                          <w:color w:val="4078F2"/>
+                        </w:rPr>
+                        <w:t>)</w:t>
+                      </w:r>
+                      <w:r>
+                        <w:rPr>
+                          <w:rFonts w:ascii="Courier New" w:hAnsi="Courier New" w:cs="Courier New"/>
+                          <w:color w:val="383A42"/>
+                        </w:rPr>
+                        <w:br/>
+                      </w:r>
+                      <w:r>
+                        <w:rPr>
+                          <w:rFonts w:ascii="Courier New" w:hAnsi="Courier New" w:cs="Courier New"/>
+                          <w:color w:val="4078F2"/>
+                        </w:rPr>
+                        <w:t>#endif</w:t>
+                      </w:r>
+                    </w:p>
+                    <w:p/>
+                  </w:txbxContent>
+                </v:textbox>
+                <w10:anchorlock/>
+              </v:shape>
+            </w:pict>
+          </mc:Fallback>
+        </mc:AlternateContent>
+      </w:r>
+    </w:p>
+    <w:p>
+      <w:pPr>
+        <w:pStyle w:val="Text"/>
+        <w:rPr>
+          <w:rFonts w:hint="cs"/>
+          <w:rtl/>
+        </w:rPr>
+      </w:pPr>
+      <w:r>
+        <w:rPr>
+          <w:rFonts w:hint="cs"/>
+          <w:rtl/>
+        </w:rPr>
+        <w:t xml:space="preserve">در لینوکس توابع دیگری نیز برای ایجاد مانع وجود دارند. برای مثال تابع </w:t>
+      </w:r>
+      <w:r>
+        <w:rPr>
+          <w:rStyle w:val="CodeChar"/>
+        </w:rPr>
+        <w:t>barrier</w:t>
+      </w:r>
+      <w:r>
+        <w:rPr>
+          <w:rFonts w:hint="cs"/>
+          <w:rtl/>
+        </w:rPr>
+        <w:t xml:space="preserve"> یک مانع </w:t>
+      </w:r>
+      <w:proofErr w:type="spellStart"/>
+      <w:r>
+        <w:rPr>
+          <w:rFonts w:hint="cs"/>
+          <w:rtl/>
+        </w:rPr>
+        <w:t>نرم‌افزاری</w:t>
+      </w:r>
+      <w:proofErr w:type="spellEnd"/>
+      <w:r>
+        <w:rPr>
+          <w:rFonts w:hint="cs"/>
+          <w:rtl/>
+        </w:rPr>
+        <w:t xml:space="preserve"> (</w:t>
+      </w:r>
+      <w:proofErr w:type="spellStart"/>
+      <w:r>
+        <w:rPr>
+          <w:rFonts w:hint="cs"/>
+          <w:rtl/>
+        </w:rPr>
+        <w:t>بهینه‌سازی</w:t>
+      </w:r>
+      <w:proofErr w:type="spellEnd"/>
+      <w:r>
+        <w:rPr>
+          <w:rFonts w:hint="cs"/>
+          <w:rtl/>
+        </w:rPr>
+        <w:t xml:space="preserve">) به وجود </w:t>
+      </w:r>
+      <w:proofErr w:type="spellStart"/>
+      <w:r>
+        <w:rPr>
+          <w:rFonts w:hint="cs"/>
+          <w:rtl/>
+        </w:rPr>
+        <w:t>می‌آورد</w:t>
+      </w:r>
+      <w:proofErr w:type="spellEnd"/>
+      <w:r>
+        <w:rPr>
+          <w:rFonts w:hint="cs"/>
+          <w:rtl/>
+        </w:rPr>
+        <w:t xml:space="preserve">. توابع </w:t>
+      </w:r>
+      <w:proofErr w:type="spellStart"/>
+      <w:r>
+        <w:rPr>
+          <w:rStyle w:val="CodeChar"/>
+        </w:rPr>
+        <w:t>smp_rmb</w:t>
+      </w:r>
+      <w:proofErr w:type="spellEnd"/>
+      <w:r>
+        <w:rPr>
+          <w:rFonts w:hint="cs"/>
+          <w:rtl/>
+        </w:rPr>
+        <w:t xml:space="preserve">، </w:t>
+      </w:r>
+      <w:proofErr w:type="spellStart"/>
+      <w:r>
+        <w:rPr>
+          <w:rStyle w:val="CodeChar"/>
+        </w:rPr>
+        <w:t>smp_wmb</w:t>
+      </w:r>
+      <w:proofErr w:type="spellEnd"/>
+      <w:r>
+        <w:rPr>
+          <w:rFonts w:hint="cs"/>
+          <w:rtl/>
+        </w:rPr>
+        <w:t xml:space="preserve"> و </w:t>
+      </w:r>
+      <w:proofErr w:type="spellStart"/>
+      <w:r>
+        <w:rPr>
+          <w:rStyle w:val="CodeChar"/>
+        </w:rPr>
+        <w:t>smp_mb</w:t>
+      </w:r>
+      <w:proofErr w:type="spellEnd"/>
+      <w:r>
+        <w:rPr>
+          <w:rFonts w:hint="cs"/>
+          <w:rtl/>
+        </w:rPr>
+        <w:t xml:space="preserve"> نیز در </w:t>
+      </w:r>
+      <w:proofErr w:type="spellStart"/>
+      <w:r>
+        <w:rPr>
+          <w:rFonts w:hint="cs"/>
+          <w:rtl/>
+        </w:rPr>
+        <w:t>سیستم‌های</w:t>
+      </w:r>
+      <w:proofErr w:type="spellEnd"/>
+      <w:r>
+        <w:rPr>
+          <w:rFonts w:hint="cs"/>
+          <w:rtl/>
+        </w:rPr>
+        <w:t xml:space="preserve"> </w:t>
+      </w:r>
+      <w:proofErr w:type="spellStart"/>
+      <w:r>
+        <w:rPr>
+          <w:rFonts w:hint="cs"/>
+          <w:rtl/>
+        </w:rPr>
+        <w:t>چندهسته‌ای</w:t>
+      </w:r>
+      <w:proofErr w:type="spellEnd"/>
+      <w:r>
+        <w:rPr>
+          <w:rFonts w:hint="cs"/>
+          <w:rtl/>
+        </w:rPr>
+        <w:t xml:space="preserve"> </w:t>
+      </w:r>
+      <w:r>
+        <w:rPr>
+          <w:rFonts w:hint="cs"/>
+          <w:rtl/>
+        </w:rPr>
+        <w:t xml:space="preserve">به ترتیب </w:t>
+      </w:r>
+      <w:r>
+        <w:rPr>
+          <w:rFonts w:hint="cs"/>
+          <w:rtl/>
+        </w:rPr>
+        <w:t>معادل دستورات 1 تا 3 هست</w:t>
+      </w:r>
+      <w:r>
+        <w:rPr>
+          <w:rFonts w:hint="cs"/>
+          <w:rtl/>
+        </w:rPr>
+        <w:t xml:space="preserve"> و در </w:t>
+      </w:r>
+      <w:proofErr w:type="spellStart"/>
+      <w:r>
+        <w:rPr>
+          <w:rFonts w:hint="cs"/>
+          <w:rtl/>
+        </w:rPr>
+        <w:t>سیستم‌های</w:t>
+      </w:r>
+      <w:proofErr w:type="spellEnd"/>
+      <w:r>
+        <w:rPr>
+          <w:rFonts w:hint="cs"/>
+          <w:rtl/>
+        </w:rPr>
+        <w:t xml:space="preserve"> تک </w:t>
+      </w:r>
+      <w:proofErr w:type="spellStart"/>
+      <w:r>
+        <w:rPr>
+          <w:rFonts w:hint="cs"/>
+          <w:rtl/>
+        </w:rPr>
+        <w:t>هسته‌ای</w:t>
+      </w:r>
+      <w:proofErr w:type="spellEnd"/>
+      <w:r>
+        <w:rPr>
+          <w:rFonts w:hint="cs"/>
+          <w:rtl/>
+        </w:rPr>
+        <w:t xml:space="preserve"> مع</w:t>
+      </w:r>
+      <w:r>
+        <w:rPr>
+          <w:rFonts w:hint="cs"/>
+          <w:rtl/>
+        </w:rPr>
+        <w:t>ا</w:t>
+      </w:r>
+      <w:r>
+        <w:rPr>
+          <w:rFonts w:hint="cs"/>
+          <w:rtl/>
+        </w:rPr>
+        <w:t xml:space="preserve">دل دستور </w:t>
+      </w:r>
+      <w:r>
+        <w:rPr>
+          <w:rStyle w:val="CodeChar"/>
+        </w:rPr>
+        <w:t>barrier</w:t>
+      </w:r>
+      <w:r>
+        <w:rPr>
+          <w:rFonts w:hint="cs"/>
+          <w:rtl/>
+        </w:rPr>
+        <w:t xml:space="preserve"> هستند.</w:t>
+      </w:r>
+    </w:p>
+    <w:p>
+      <w:pPr>
         <w:pStyle w:val="Heading2"/>
       </w:pPr>
       <w:proofErr w:type="spellStart"/>
@@ -1584,8 +4451,8 @@
       </w:pPr>
     </w:p>
     <w:sectPr>
-      <w:headerReference w:type="default" r:id="rId9"/>
-      <w:footerReference w:type="default" r:id="rId10"/>
+      <w:headerReference w:type="default" r:id="rId10"/>
+      <w:footerReference w:type="default" r:id="rId11"/>
       <w:footnotePr>
         <w:numRestart w:val="eachPage"/>
       </w:footnotePr>
@@ -3839,6 +6706,92 @@
     </w:lvl>
   </w:abstractNum>
   <w:abstractNum w:abstractNumId="19" w15:restartNumberingAfterBreak="0">
+    <w:nsid w:val="664A044D"/>
+    <w:multiLevelType w:val="hybridMultilevel"/>
+    <w:tmpl w:val="47DA0C5E"/>
+    <w:lvl w:ilvl="0" w:tplc="0409000F">
+      <w:start w:val="1"/>
+      <w:numFmt w:val="decimal"/>
+      <w:lvlText w:val="%1."/>
+      <w:lvlJc w:val="left"/>
+      <w:pPr>
+        <w:ind w:left="720" w:hanging="360"/>
+      </w:pPr>
+    </w:lvl>
+    <w:lvl w:ilvl="1" w:tplc="04090019" w:tentative="1">
+      <w:start w:val="1"/>
+      <w:numFmt w:val="lowerLetter"/>
+      <w:lvlText w:val="%2."/>
+      <w:lvlJc w:val="left"/>
+      <w:pPr>
+        <w:ind w:left="1440" w:hanging="360"/>
+      </w:pPr>
+    </w:lvl>
+    <w:lvl w:ilvl="2" w:tplc="0409001B" w:tentative="1">
+      <w:start w:val="1"/>
+      <w:numFmt w:val="lowerRoman"/>
+      <w:lvlText w:val="%3."/>
+      <w:lvlJc w:val="right"/>
+      <w:pPr>
+        <w:ind w:left="2160" w:hanging="180"/>
+      </w:pPr>
+    </w:lvl>
+    <w:lvl w:ilvl="3" w:tplc="0409000F" w:tentative="1">
+      <w:start w:val="1"/>
+      <w:numFmt w:val="decimal"/>
+      <w:lvlText w:val="%4."/>
+      <w:lvlJc w:val="left"/>
+      <w:pPr>
+        <w:ind w:left="2880" w:hanging="360"/>
+      </w:pPr>
+    </w:lvl>
+    <w:lvl w:ilvl="4" w:tplc="04090019" w:tentative="1">
+      <w:start w:val="1"/>
+      <w:numFmt w:val="lowerLetter"/>
+      <w:lvlText w:val="%5."/>
+      <w:lvlJc w:val="left"/>
+      <w:pPr>
+        <w:ind w:left="3600" w:hanging="360"/>
+      </w:pPr>
+    </w:lvl>
+    <w:lvl w:ilvl="5" w:tplc="0409001B" w:tentative="1">
+      <w:start w:val="1"/>
+      <w:numFmt w:val="lowerRoman"/>
+      <w:lvlText w:val="%6."/>
+      <w:lvlJc w:val="right"/>
+      <w:pPr>
+        <w:ind w:left="4320" w:hanging="180"/>
+      </w:pPr>
+    </w:lvl>
+    <w:lvl w:ilvl="6" w:tplc="0409000F" w:tentative="1">
+      <w:start w:val="1"/>
+      <w:numFmt w:val="decimal"/>
+      <w:lvlText w:val="%7."/>
+      <w:lvlJc w:val="left"/>
+      <w:pPr>
+        <w:ind w:left="5040" w:hanging="360"/>
+      </w:pPr>
+    </w:lvl>
+    <w:lvl w:ilvl="7" w:tplc="04090019" w:tentative="1">
+      <w:start w:val="1"/>
+      <w:numFmt w:val="lowerLetter"/>
+      <w:lvlText w:val="%8."/>
+      <w:lvlJc w:val="left"/>
+      <w:pPr>
+        <w:ind w:left="5760" w:hanging="360"/>
+      </w:pPr>
+    </w:lvl>
+    <w:lvl w:ilvl="8" w:tplc="0409001B" w:tentative="1">
+      <w:start w:val="1"/>
+      <w:numFmt w:val="lowerRoman"/>
+      <w:lvlText w:val="%9."/>
+      <w:lvlJc w:val="right"/>
+      <w:pPr>
+        <w:ind w:left="6480" w:hanging="180"/>
+      </w:pPr>
+    </w:lvl>
+  </w:abstractNum>
+  <w:abstractNum w:abstractNumId="20" w15:restartNumberingAfterBreak="0">
     <w:nsid w:val="66D82FC2"/>
     <w:multiLevelType w:val="hybridMultilevel"/>
     <w:tmpl w:val="7AB86EAE"/>
@@ -3951,7 +6904,7 @@
       </w:rPr>
     </w:lvl>
   </w:abstractNum>
-  <w:abstractNum w:abstractNumId="20" w15:restartNumberingAfterBreak="0">
+  <w:abstractNum w:abstractNumId="21" w15:restartNumberingAfterBreak="0">
     <w:nsid w:val="6BD33A9D"/>
     <w:multiLevelType w:val="hybridMultilevel"/>
     <w:tmpl w:val="B54000BE"/>
@@ -4064,7 +7017,7 @@
       </w:rPr>
     </w:lvl>
   </w:abstractNum>
-  <w:abstractNum w:abstractNumId="21" w15:restartNumberingAfterBreak="0">
+  <w:abstractNum w:abstractNumId="22" w15:restartNumberingAfterBreak="0">
     <w:nsid w:val="75B90F2A"/>
     <w:multiLevelType w:val="hybridMultilevel"/>
     <w:tmpl w:val="FD6486F6"/>
@@ -4177,7 +7130,7 @@
       </w:rPr>
     </w:lvl>
   </w:abstractNum>
-  <w:abstractNum w:abstractNumId="22" w15:restartNumberingAfterBreak="0">
+  <w:abstractNum w:abstractNumId="23" w15:restartNumberingAfterBreak="0">
     <w:nsid w:val="7A5B4BD3"/>
     <w:multiLevelType w:val="hybridMultilevel"/>
     <w:tmpl w:val="9E0A8924"/>
@@ -4264,7 +7217,7 @@
     </w:lvl>
   </w:abstractNum>
   <w:num w:numId="1">
-    <w:abstractNumId w:val="22"/>
+    <w:abstractNumId w:val="23"/>
   </w:num>
   <w:num w:numId="2">
     <w:abstractNumId w:val="13"/>
@@ -4333,13 +7286,13 @@
     <w:abstractNumId w:val="14"/>
   </w:num>
   <w:num w:numId="19">
-    <w:abstractNumId w:val="21"/>
+    <w:abstractNumId w:val="22"/>
   </w:num>
   <w:num w:numId="20">
     <w:abstractNumId w:val="18"/>
   </w:num>
   <w:num w:numId="21">
-    <w:abstractNumId w:val="20"/>
+    <w:abstractNumId w:val="21"/>
   </w:num>
   <w:num w:numId="22">
     <w:abstractNumId w:val="10"/>
@@ -4360,7 +7313,7 @@
     <w:abstractNumId w:val="1"/>
   </w:num>
   <w:num w:numId="26">
-    <w:abstractNumId w:val="19"/>
+    <w:abstractNumId w:val="20"/>
   </w:num>
   <w:num w:numId="27">
     <w:abstractNumId w:val="8"/>
@@ -4385,6 +7338,9 @@
   </w:num>
   <w:num w:numId="32">
     <w:abstractNumId w:val="17"/>
+  </w:num>
+  <w:num w:numId="33">
+    <w:abstractNumId w:val="19"/>
   </w:num>
 </w:numbering>
 </file>
@@ -4863,7 +7819,6 @@
   <w:style w:type="character" w:default="1" w:styleId="DefaultParagraphFont">
     <w:name w:val="Default Paragraph Font"/>
     <w:uiPriority w:val="1"/>
-    <w:semiHidden/>
     <w:unhideWhenUsed/>
   </w:style>
   <w:style w:type="table" w:default="1" w:styleId="TableNormal">

</xml_diff>

<commit_message>
Add EX4 question 2
</commit_message>
<xml_diff>
--- a/EX4 - Synchronization/Report.docx
+++ b/EX4 - Synchronization/Report.docx
@@ -1,6 +1,6 @@
 
 <file path=word/document.xml><?xml version="1.0" encoding="utf-8"?>
-<w:document xmlns:wpc="http://schemas.microsoft.com/office/word/2010/wordprocessingCanvas" xmlns:cx="http://schemas.microsoft.com/office/drawing/2014/chartex" xmlns:cx1="http://schemas.microsoft.com/office/drawing/2015/9/8/chartex" xmlns:cx2="http://schemas.microsoft.com/office/drawing/2015/10/21/chartex" xmlns:cx3="http://schemas.microsoft.com/office/drawing/2016/5/9/chartex" xmlns:cx4="http://schemas.microsoft.com/office/drawing/2016/5/10/chartex" xmlns:cx5="http://schemas.microsoft.com/office/drawing/2016/5/11/chartex" xmlns:cx6="http://schemas.microsoft.com/office/drawing/2016/5/12/chartex" xmlns:cx7="http://schemas.microsoft.com/office/drawing/2016/5/13/chartex" xmlns:cx8="http://schemas.microsoft.com/office/drawing/2016/5/14/chartex" xmlns:mc="http://schemas.openxmlformats.org/markup-compatibility/2006" xmlns:aink="http://schemas.microsoft.com/office/drawing/2016/ink" xmlns:am3d="http://schemas.microsoft.com/office/drawing/2017/model3d" xmlns:o="urn:schemas-microsoft-com:office:office" xmlns:r="http://schemas.openxmlformats.org/officeDocument/2006/relationships" xmlns:m="http://schemas.openxmlformats.org/officeDocument/2006/math" xmlns:v="urn:schemas-microsoft-com:vml" xmlns:wp14="http://schemas.microsoft.com/office/word/2010/wordprocessingDrawing" xmlns:wp="http://schemas.openxmlformats.org/drawingml/2006/wordprocessingDrawing" xmlns:w10="urn:schemas-microsoft-com:office:word" xmlns:w="http://schemas.openxmlformats.org/wordprocessingml/2006/main" xmlns:w14="http://schemas.microsoft.com/office/word/2010/wordml" xmlns:w15="http://schemas.microsoft.com/office/word/2012/wordml" xmlns:w16cex="http://schemas.microsoft.com/office/word/2018/wordml/cex" xmlns:w16cid="http://schemas.microsoft.com/office/word/2016/wordml/cid" xmlns:w16="http://schemas.microsoft.com/office/word/2018/wordml" xmlns:w16sdtdh="http://schemas.microsoft.com/office/word/2020/wordml/sdtdatahash" xmlns:w16se="http://schemas.microsoft.com/office/word/2015/wordml/symex" xmlns:wpg="http://schemas.microsoft.com/office/word/2010/wordprocessingGroup" xmlns:wpi="http://schemas.microsoft.com/office/word/2010/wordprocessingInk" xmlns:wne="http://schemas.microsoft.com/office/word/2006/wordml" xmlns:wps="http://schemas.microsoft.com/office/word/2010/wordprocessingShape" mc:Ignorable="w14 w15 w16se w16cid w16 w16cex w16sdtdh wp14">
+<w:document xmlns:wpc="http://schemas.microsoft.com/office/word/2010/wordprocessingCanvas" xmlns:cx="http://schemas.microsoft.com/office/drawing/2014/chartex" xmlns:cx1="http://schemas.microsoft.com/office/drawing/2015/9/8/chartex" xmlns:cx2="http://schemas.microsoft.com/office/drawing/2015/10/21/chartex" xmlns:cx3="http://schemas.microsoft.com/office/drawing/2016/5/9/chartex" xmlns:cx4="http://schemas.microsoft.com/office/drawing/2016/5/10/chartex" xmlns:cx5="http://schemas.microsoft.com/office/drawing/2016/5/11/chartex" xmlns:cx6="http://schemas.microsoft.com/office/drawing/2016/5/12/chartex" xmlns:cx7="http://schemas.microsoft.com/office/drawing/2016/5/13/chartex" xmlns:cx8="http://schemas.microsoft.com/office/drawing/2016/5/14/chartex" xmlns:mc="http://schemas.openxmlformats.org/markup-compatibility/2006" xmlns:aink="http://schemas.microsoft.com/office/drawing/2016/ink" xmlns:am3d="http://schemas.microsoft.com/office/drawing/2017/model3d" xmlns:o="urn:schemas-microsoft-com:office:office" xmlns:oel="http://schemas.microsoft.com/office/2019/extlst" xmlns:r="http://schemas.openxmlformats.org/officeDocument/2006/relationships" xmlns:m="http://schemas.openxmlformats.org/officeDocument/2006/math" xmlns:v="urn:schemas-microsoft-com:vml" xmlns:wp14="http://schemas.microsoft.com/office/word/2010/wordprocessingDrawing" xmlns:wp="http://schemas.openxmlformats.org/drawingml/2006/wordprocessingDrawing" xmlns:w10="urn:schemas-microsoft-com:office:word" xmlns:w="http://schemas.openxmlformats.org/wordprocessingml/2006/main" xmlns:w14="http://schemas.microsoft.com/office/word/2010/wordml" xmlns:w15="http://schemas.microsoft.com/office/word/2012/wordml" xmlns:w16cex="http://schemas.microsoft.com/office/word/2018/wordml/cex" xmlns:w16cid="http://schemas.microsoft.com/office/word/2016/wordml/cid" xmlns:w16="http://schemas.microsoft.com/office/word/2018/wordml" xmlns:w16sdtdh="http://schemas.microsoft.com/office/word/2020/wordml/sdtdatahash" xmlns:w16se="http://schemas.microsoft.com/office/word/2015/wordml/symex" xmlns:wpg="http://schemas.microsoft.com/office/word/2010/wordprocessingGroup" xmlns:wpi="http://schemas.microsoft.com/office/word/2010/wordprocessingInk" xmlns:wne="http://schemas.microsoft.com/office/word/2006/wordml" xmlns:wps="http://schemas.microsoft.com/office/word/2010/wordprocessingShape" mc:Ignorable="w14 w15 w16se w16cid w16 w16cex w16sdtdh wp14">
   <w:body>
     <w:p>
       <w:pPr>
@@ -54,21 +54,12 @@
       <w:pPr>
         <w:pStyle w:val="Heading1"/>
       </w:pPr>
-      <w:proofErr w:type="spellStart"/>
-      <w:r>
-        <w:rPr>
-          <w:rFonts w:hint="cs"/>
-          <w:rtl/>
-        </w:rPr>
-        <w:t>همگام‌سازی</w:t>
-      </w:r>
-      <w:proofErr w:type="spellEnd"/>
-      <w:r>
-        <w:rPr>
-          <w:rFonts w:hint="cs"/>
-          <w:rtl/>
-        </w:rPr>
-        <w:t xml:space="preserve"> در </w:t>
+      <w:r>
+        <w:rPr>
+          <w:rFonts w:hint="cs"/>
+          <w:rtl/>
+        </w:rPr>
+        <w:t xml:space="preserve">همگام‌سازی در </w:t>
       </w:r>
       <w:r>
         <w:t>xv6</w:t>
@@ -128,9 +119,6 @@
     <w:p>
       <w:pPr>
         <w:pStyle w:val="Text"/>
-        <w:rPr>
-          <w:rFonts w:hint="cs"/>
-        </w:rPr>
       </w:pPr>
       <w:r>
         <w:rPr>
@@ -150,15 +138,14 @@
           <w:rFonts w:hint="cs"/>
           <w:rtl/>
         </w:rPr>
-        <w:t xml:space="preserve"> برای غیرفعال کردن </w:t>
+        <w:t xml:space="preserve"> برای غیرفعال کردن وقفه‌ها و تابع </w:t>
       </w:r>
       <w:proofErr w:type="spellStart"/>
       <w:r>
         <w:rPr>
-          <w:rFonts w:hint="cs"/>
-          <w:rtl/>
-        </w:rPr>
-        <w:t>وقفه‌ها</w:t>
+          <w:rStyle w:val="CodeChar"/>
+        </w:rPr>
+        <w:t>sti</w:t>
       </w:r>
       <w:proofErr w:type="spellEnd"/>
       <w:r>
@@ -166,13 +153,66 @@
           <w:rFonts w:hint="cs"/>
           <w:rtl/>
         </w:rPr>
-        <w:t xml:space="preserve"> و تابع </w:t>
+        <w:t xml:space="preserve"> برای فعال کردن وقفه‌ها استفاده می‌شود. توابع </w:t>
       </w:r>
       <w:proofErr w:type="spellStart"/>
       <w:r>
         <w:rPr>
           <w:rStyle w:val="CodeChar"/>
         </w:rPr>
+        <w:t>pushcli</w:t>
+      </w:r>
+      <w:proofErr w:type="spellEnd"/>
+      <w:r>
+        <w:rPr>
+          <w:rFonts w:hint="cs"/>
+          <w:rtl/>
+        </w:rPr>
+        <w:t xml:space="preserve"> و </w:t>
+      </w:r>
+      <w:proofErr w:type="spellStart"/>
+      <w:r>
+        <w:rPr>
+          <w:rStyle w:val="CodeChar"/>
+        </w:rPr>
+        <w:t>popcli</w:t>
+      </w:r>
+      <w:proofErr w:type="spellEnd"/>
+      <w:r>
+        <w:rPr>
+          <w:rFonts w:hint="cs"/>
+          <w:rtl/>
+        </w:rPr>
+        <w:t xml:space="preserve"> به ترتیب، به نوعی یک </w:t>
+      </w:r>
+      <w:r>
+        <w:t>wrapper</w:t>
+      </w:r>
+      <w:r>
+        <w:rPr>
+          <w:rFonts w:hint="cs"/>
+          <w:rtl/>
+        </w:rPr>
+        <w:t xml:space="preserve"> برای توابع </w:t>
+      </w:r>
+      <w:r>
+        <w:rPr>
+          <w:rStyle w:val="CodeChar"/>
+        </w:rPr>
+        <w:t>cli</w:t>
+      </w:r>
+      <w:r>
+        <w:rPr>
+          <w:rFonts w:hint="cs"/>
+          <w:rtl/>
+        </w:rPr>
+        <w:t xml:space="preserve"> و </w:t>
+      </w:r>
+      <w:proofErr w:type="spellStart"/>
+      <w:r>
+        <w:rPr>
+          <w:rStyle w:val="CodeChar"/>
+        </w:rPr>
         <w:t>sti</w:t>
       </w:r>
       <w:proofErr w:type="spellEnd"/>
@@ -181,15 +221,24 @@
           <w:rFonts w:hint="cs"/>
           <w:rtl/>
         </w:rPr>
-        <w:t xml:space="preserve"> برای فعال کردن </w:t>
+        <w:t xml:space="preserve"> هستند با این تفاوت که می‌توانیم فرض کنیم یک </w:t>
+      </w:r>
+      <w:r>
+        <w:t>stack</w:t>
+      </w:r>
+      <w:r>
+        <w:rPr>
+          <w:rFonts w:hint="cs"/>
+          <w:rtl/>
+        </w:rPr>
+        <w:t xml:space="preserve"> مدیریت فعال کردن و یا غیرفعال کردن وقفه‌ها را به عهده می‌گیرد. تا زمانی که این استک خالی است، وقفه‌ها فعال‌اند و به محض اینکه با استفاده از تابع </w:t>
       </w:r>
       <w:proofErr w:type="spellStart"/>
       <w:r>
         <w:rPr>
-          <w:rFonts w:hint="cs"/>
-          <w:rtl/>
-        </w:rPr>
-        <w:t>وقفه‌ها</w:t>
+          <w:rStyle w:val="CodeChar"/>
+        </w:rPr>
+        <w:t>pushcli</w:t>
       </w:r>
       <w:proofErr w:type="spellEnd"/>
       <w:r>
@@ -197,228 +246,7 @@
           <w:rFonts w:hint="cs"/>
           <w:rtl/>
         </w:rPr>
-        <w:t xml:space="preserve"> استفاده </w:t>
-      </w:r>
-      <w:proofErr w:type="spellStart"/>
-      <w:r>
-        <w:rPr>
-          <w:rFonts w:hint="cs"/>
-          <w:rtl/>
-        </w:rPr>
-        <w:t>می‌شود</w:t>
-      </w:r>
-      <w:proofErr w:type="spellEnd"/>
-      <w:r>
-        <w:rPr>
-          <w:rFonts w:hint="cs"/>
-          <w:rtl/>
-        </w:rPr>
-        <w:t xml:space="preserve">. توابع </w:t>
-      </w:r>
-      <w:proofErr w:type="spellStart"/>
-      <w:r>
-        <w:rPr>
-          <w:rStyle w:val="CodeChar"/>
-        </w:rPr>
-        <w:t>pushcli</w:t>
-      </w:r>
-      <w:proofErr w:type="spellEnd"/>
-      <w:r>
-        <w:rPr>
-          <w:rFonts w:hint="cs"/>
-          <w:rtl/>
-        </w:rPr>
-        <w:t xml:space="preserve"> و </w:t>
-      </w:r>
-      <w:proofErr w:type="spellStart"/>
-      <w:r>
-        <w:rPr>
-          <w:rStyle w:val="CodeChar"/>
-        </w:rPr>
-        <w:t>popcli</w:t>
-      </w:r>
-      <w:proofErr w:type="spellEnd"/>
-      <w:r>
-        <w:rPr>
-          <w:rFonts w:hint="cs"/>
-          <w:rtl/>
-        </w:rPr>
-        <w:t xml:space="preserve"> به ترتیب، به نوعی یک </w:t>
-      </w:r>
-      <w:r>
-        <w:t>wrapper</w:t>
-      </w:r>
-      <w:r>
-        <w:rPr>
-          <w:rFonts w:hint="cs"/>
-          <w:rtl/>
-        </w:rPr>
-        <w:t xml:space="preserve"> برای توابع </w:t>
-      </w:r>
-      <w:r>
-        <w:rPr>
-          <w:rStyle w:val="CodeChar"/>
-        </w:rPr>
-        <w:t>cli</w:t>
-      </w:r>
-      <w:r>
-        <w:rPr>
-          <w:rFonts w:hint="cs"/>
-          <w:rtl/>
-        </w:rPr>
-        <w:t xml:space="preserve"> و </w:t>
-      </w:r>
-      <w:proofErr w:type="spellStart"/>
-      <w:r>
-        <w:rPr>
-          <w:rStyle w:val="CodeChar"/>
-        </w:rPr>
-        <w:t>sti</w:t>
-      </w:r>
-      <w:proofErr w:type="spellEnd"/>
-      <w:r>
-        <w:rPr>
-          <w:rFonts w:hint="cs"/>
-          <w:rtl/>
-        </w:rPr>
-        <w:t xml:space="preserve"> هستند با این تفاوت که </w:t>
-      </w:r>
-      <w:proofErr w:type="spellStart"/>
-      <w:r>
-        <w:rPr>
-          <w:rFonts w:hint="cs"/>
-          <w:rtl/>
-        </w:rPr>
-        <w:t>می‌توانیم</w:t>
-      </w:r>
-      <w:proofErr w:type="spellEnd"/>
-      <w:r>
-        <w:rPr>
-          <w:rFonts w:hint="cs"/>
-          <w:rtl/>
-        </w:rPr>
-        <w:t xml:space="preserve"> فرض کنیم یک </w:t>
-      </w:r>
-      <w:r>
-        <w:t>stack</w:t>
-      </w:r>
-      <w:r>
-        <w:rPr>
-          <w:rFonts w:hint="cs"/>
-          <w:rtl/>
-        </w:rPr>
-        <w:t xml:space="preserve"> مدیریت فعال کردن و یا غیرفعال کردن </w:t>
-      </w:r>
-      <w:proofErr w:type="spellStart"/>
-      <w:r>
-        <w:rPr>
-          <w:rFonts w:hint="cs"/>
-          <w:rtl/>
-        </w:rPr>
-        <w:t>وقفه‌ها</w:t>
-      </w:r>
-      <w:proofErr w:type="spellEnd"/>
-      <w:r>
-        <w:rPr>
-          <w:rFonts w:hint="cs"/>
-          <w:rtl/>
-        </w:rPr>
-        <w:t xml:space="preserve"> را به عهده </w:t>
-      </w:r>
-      <w:proofErr w:type="spellStart"/>
-      <w:r>
-        <w:rPr>
-          <w:rFonts w:hint="cs"/>
-          <w:rtl/>
-        </w:rPr>
-        <w:t>می‌گیرد</w:t>
-      </w:r>
-      <w:proofErr w:type="spellEnd"/>
-      <w:r>
-        <w:rPr>
-          <w:rFonts w:hint="cs"/>
-          <w:rtl/>
-        </w:rPr>
-        <w:t xml:space="preserve">. تا زمانی که این </w:t>
-      </w:r>
-      <w:proofErr w:type="spellStart"/>
-      <w:r>
-        <w:rPr>
-          <w:rFonts w:hint="cs"/>
-          <w:rtl/>
-        </w:rPr>
-        <w:t>استک</w:t>
-      </w:r>
-      <w:proofErr w:type="spellEnd"/>
-      <w:r>
-        <w:rPr>
-          <w:rFonts w:hint="cs"/>
-          <w:rtl/>
-        </w:rPr>
-        <w:t xml:space="preserve"> خالی است، </w:t>
-      </w:r>
-      <w:proofErr w:type="spellStart"/>
-      <w:r>
-        <w:rPr>
-          <w:rFonts w:hint="cs"/>
-          <w:rtl/>
-        </w:rPr>
-        <w:t>وقفه‌ها</w:t>
-      </w:r>
-      <w:proofErr w:type="spellEnd"/>
-      <w:r>
-        <w:rPr>
-          <w:rFonts w:hint="cs"/>
-          <w:rtl/>
-        </w:rPr>
-        <w:t xml:space="preserve"> </w:t>
-      </w:r>
-      <w:proofErr w:type="spellStart"/>
-      <w:r>
-        <w:rPr>
-          <w:rFonts w:hint="cs"/>
-          <w:rtl/>
-        </w:rPr>
-        <w:t>فعال‌اند</w:t>
-      </w:r>
-      <w:proofErr w:type="spellEnd"/>
-      <w:r>
-        <w:rPr>
-          <w:rFonts w:hint="cs"/>
-          <w:rtl/>
-        </w:rPr>
-        <w:t xml:space="preserve"> و به محض اینکه با استفاده از تابع </w:t>
-      </w:r>
-      <w:proofErr w:type="spellStart"/>
-      <w:r>
-        <w:rPr>
-          <w:rStyle w:val="CodeChar"/>
-        </w:rPr>
-        <w:t>pushcli</w:t>
-      </w:r>
-      <w:proofErr w:type="spellEnd"/>
-      <w:r>
-        <w:rPr>
-          <w:rFonts w:hint="cs"/>
-          <w:rtl/>
-        </w:rPr>
-        <w:t xml:space="preserve"> مقداری در </w:t>
-      </w:r>
-      <w:proofErr w:type="spellStart"/>
-      <w:r>
-        <w:rPr>
-          <w:rFonts w:hint="cs"/>
-          <w:rtl/>
-        </w:rPr>
-        <w:t>استک</w:t>
-      </w:r>
-      <w:proofErr w:type="spellEnd"/>
-      <w:r>
-        <w:rPr>
-          <w:rFonts w:hint="cs"/>
-          <w:rtl/>
-        </w:rPr>
-        <w:t xml:space="preserve"> </w:t>
+        <w:t xml:space="preserve"> مقداری در استک </w:t>
       </w:r>
       <w:r>
         <w:rPr>
@@ -433,16 +261,30 @@
           <w:rFonts w:hint="cs"/>
           <w:rtl/>
         </w:rPr>
-        <w:t xml:space="preserve"> شود، </w:t>
+        <w:t xml:space="preserve"> شود، وقفه‌ها غیرفعال می‌شوند. در واقع پیاده‌سازی توابع </w:t>
       </w:r>
       <w:proofErr w:type="spellStart"/>
       <w:r>
         <w:rPr>
+          <w:rStyle w:val="CodeChar"/>
+        </w:rPr>
+        <w:t>pushcli</w:t>
+      </w:r>
+      <w:proofErr w:type="spellEnd"/>
+      <w:r>
+        <w:rPr>
           <w:rStyle w:val="PageNumber"/>
           <w:rFonts w:hint="cs"/>
           <w:rtl/>
         </w:rPr>
-        <w:t>وقفه‌ها</w:t>
+        <w:t xml:space="preserve"> و </w:t>
+      </w:r>
+      <w:proofErr w:type="spellStart"/>
+      <w:r>
+        <w:rPr>
+          <w:rStyle w:val="CodeChar"/>
+        </w:rPr>
+        <w:t>popcli</w:t>
       </w:r>
       <w:proofErr w:type="spellEnd"/>
       <w:r>
@@ -451,16 +293,52 @@
           <w:rFonts w:hint="cs"/>
           <w:rtl/>
         </w:rPr>
-        <w:t xml:space="preserve"> غیرفعال </w:t>
+        <w:t xml:space="preserve"> به این شکل است که تابع </w:t>
       </w:r>
       <w:proofErr w:type="spellStart"/>
       <w:r>
         <w:rPr>
+          <w:rStyle w:val="CodeChar"/>
+        </w:rPr>
+        <w:t>pushcli</w:t>
+      </w:r>
+      <w:proofErr w:type="spellEnd"/>
+      <w:r>
+        <w:rPr>
           <w:rStyle w:val="PageNumber"/>
           <w:rFonts w:hint="cs"/>
           <w:rtl/>
         </w:rPr>
-        <w:t>می‌شوند</w:t>
+        <w:t xml:space="preserve"> به ازای هربار فراخوانی، تابع </w:t>
+      </w:r>
+      <w:r>
+        <w:rPr>
+          <w:rStyle w:val="CodeChar"/>
+        </w:rPr>
+        <w:t>cli</w:t>
+      </w:r>
+      <w:r>
+        <w:rPr>
+          <w:rStyle w:val="PageNumber"/>
+          <w:rFonts w:hint="cs"/>
+          <w:rtl/>
+        </w:rPr>
+        <w:t xml:space="preserve"> را صدا می‌زند و وقفه‌ها را غیرفعال می‌کند</w:t>
+      </w:r>
+      <w:r>
+        <w:rPr>
+          <w:rStyle w:val="PageNumber"/>
+          <w:rFonts w:hint="cs"/>
+          <w:rtl/>
+        </w:rPr>
+        <w:t xml:space="preserve"> اما تابع </w:t>
+      </w:r>
+      <w:proofErr w:type="spellStart"/>
+      <w:r>
+        <w:rPr>
+          <w:rStyle w:val="CodeChar"/>
+        </w:rPr>
+        <w:t>popcli</w:t>
       </w:r>
       <w:proofErr w:type="spellEnd"/>
       <w:r>
@@ -469,16 +347,30 @@
           <w:rFonts w:hint="cs"/>
           <w:rtl/>
         </w:rPr>
-        <w:t xml:space="preserve">. در واقع </w:t>
+        <w:t xml:space="preserve"> تنها زمانی با استفاده از تابع </w:t>
       </w:r>
       <w:proofErr w:type="spellStart"/>
       <w:r>
         <w:rPr>
+          <w:rStyle w:val="CodeChar"/>
+        </w:rPr>
+        <w:t>sti</w:t>
+      </w:r>
+      <w:proofErr w:type="spellEnd"/>
+      <w:r>
+        <w:rPr>
           <w:rStyle w:val="PageNumber"/>
           <w:rFonts w:hint="cs"/>
           <w:rtl/>
         </w:rPr>
-        <w:t>پیاده‌سازی</w:t>
+        <w:t xml:space="preserve"> وقفه‌ها را فعال می‌کند که استک کاملا خالی باشد. البته لازم به ذکر است که در واقعیت استکی وجود ندارد و فقط تعداد فراخوانی‌های هر یک از توابع در متغیری به نام </w:t>
+      </w:r>
+      <w:proofErr w:type="spellStart"/>
+      <w:r>
+        <w:rPr>
+          <w:rStyle w:val="CodeChar"/>
+        </w:rPr>
+        <w:t>ncli</w:t>
       </w:r>
       <w:proofErr w:type="spellEnd"/>
       <w:r>
@@ -487,7 +379,7 @@
           <w:rFonts w:hint="cs"/>
           <w:rtl/>
         </w:rPr>
-        <w:t xml:space="preserve"> توابع </w:t>
+        <w:t xml:space="preserve"> در هر پردازنده ذخیره می‌شود (به ازای فراخوانی تابع </w:t>
       </w:r>
       <w:proofErr w:type="spellStart"/>
       <w:r>
@@ -503,7 +395,7 @@
           <w:rFonts w:hint="cs"/>
           <w:rtl/>
         </w:rPr>
-        <w:t xml:space="preserve"> و </w:t>
+        <w:t xml:space="preserve">، مقدار این متغیر یک واحد افزایش پیدا می‌کند و به ازای فراخوانی تابع </w:t>
       </w:r>
       <w:proofErr w:type="spellStart"/>
       <w:r>
@@ -519,7 +411,7 @@
           <w:rFonts w:hint="cs"/>
           <w:rtl/>
         </w:rPr>
-        <w:t xml:space="preserve"> به این شکل است که تابع </w:t>
+        <w:t xml:space="preserve">، مقدار آن یک واحد کاهش می‌یابد) و زمانی که این متغیر برابر با 0 شود، وقفه‌ها فعال می‌شوند و هر موقع مقدار این متغیر بیشتر از 0 شود، وقفه‌ها غیرفعال می‌شوند. پس در واقع 2 بار فراخوانی تابع </w:t>
       </w:r>
       <w:proofErr w:type="spellStart"/>
       <w:r>
@@ -535,527 +427,36 @@
           <w:rFonts w:hint="cs"/>
           <w:rtl/>
         </w:rPr>
-        <w:t xml:space="preserve"> به ازای </w:t>
+        <w:t xml:space="preserve">، نیازمند 2 بار فراخوانی تابع </w:t>
       </w:r>
       <w:proofErr w:type="spellStart"/>
       <w:r>
         <w:rPr>
+          <w:rStyle w:val="CodeChar"/>
+        </w:rPr>
+        <w:t>popcli</w:t>
+      </w:r>
+      <w:proofErr w:type="spellEnd"/>
+      <w:r>
+        <w:rPr>
           <w:rStyle w:val="PageNumber"/>
           <w:rFonts w:hint="cs"/>
           <w:rtl/>
         </w:rPr>
-        <w:t>هربار</w:t>
-      </w:r>
-      <w:proofErr w:type="spellEnd"/>
+        <w:t xml:space="preserve"> برای فعال‌سازی مجدد وقفه‌ها است. کاربرد این توابع این است که اگر برای مثال به طور همزمان از دو قفل استفاده می‌کردیم، آزاد کردن یکی از قفل‌ها سبب </w:t>
+      </w:r>
       <w:r>
         <w:rPr>
           <w:rStyle w:val="PageNumber"/>
           <w:rFonts w:hint="cs"/>
           <w:rtl/>
         </w:rPr>
-        <w:t xml:space="preserve"> فراخوانی، تابع </w:t>
-      </w:r>
-      <w:r>
-        <w:rPr>
-          <w:rStyle w:val="CodeChar"/>
-        </w:rPr>
-        <w:t>cli</w:t>
-      </w:r>
-      <w:r>
-        <w:rPr>
-          <w:rStyle w:val="PageNumber"/>
-          <w:rFonts w:hint="cs"/>
-          <w:rtl/>
-        </w:rPr>
-        <w:t xml:space="preserve"> را صدا </w:t>
-      </w:r>
-      <w:proofErr w:type="spellStart"/>
-      <w:r>
-        <w:rPr>
-          <w:rStyle w:val="PageNumber"/>
-          <w:rFonts w:hint="cs"/>
-          <w:rtl/>
-        </w:rPr>
-        <w:t>می‌زند</w:t>
-      </w:r>
-      <w:proofErr w:type="spellEnd"/>
-      <w:r>
-        <w:rPr>
-          <w:rStyle w:val="PageNumber"/>
-          <w:rFonts w:hint="cs"/>
-          <w:rtl/>
-        </w:rPr>
-        <w:t xml:space="preserve"> و </w:t>
-      </w:r>
-      <w:proofErr w:type="spellStart"/>
-      <w:r>
-        <w:rPr>
-          <w:rStyle w:val="PageNumber"/>
-          <w:rFonts w:hint="cs"/>
-          <w:rtl/>
-        </w:rPr>
-        <w:t>وقفه‌ها</w:t>
-      </w:r>
-      <w:proofErr w:type="spellEnd"/>
-      <w:r>
-        <w:rPr>
-          <w:rStyle w:val="PageNumber"/>
-          <w:rFonts w:hint="cs"/>
-          <w:rtl/>
-        </w:rPr>
-        <w:t xml:space="preserve"> را غیرفعال </w:t>
-      </w:r>
-      <w:proofErr w:type="spellStart"/>
-      <w:r>
-        <w:rPr>
-          <w:rStyle w:val="PageNumber"/>
-          <w:rFonts w:hint="cs"/>
-          <w:rtl/>
-        </w:rPr>
-        <w:t>می‌کند</w:t>
-      </w:r>
-      <w:proofErr w:type="spellEnd"/>
-      <w:r>
-        <w:rPr>
-          <w:rStyle w:val="PageNumber"/>
-          <w:rFonts w:hint="cs"/>
-          <w:rtl/>
-        </w:rPr>
-        <w:t xml:space="preserve"> اما تابع </w:t>
-      </w:r>
-      <w:proofErr w:type="spellStart"/>
-      <w:r>
-        <w:rPr>
-          <w:rStyle w:val="CodeChar"/>
-        </w:rPr>
-        <w:t>popcli</w:t>
-      </w:r>
-      <w:proofErr w:type="spellEnd"/>
-      <w:r>
-        <w:rPr>
-          <w:rStyle w:val="PageNumber"/>
-          <w:rFonts w:hint="cs"/>
-          <w:rtl/>
-        </w:rPr>
-        <w:t xml:space="preserve"> تنها زمانی با استفاده از تابع </w:t>
-      </w:r>
-      <w:proofErr w:type="spellStart"/>
-      <w:r>
-        <w:rPr>
-          <w:rStyle w:val="CodeChar"/>
-        </w:rPr>
-        <w:t>sti</w:t>
-      </w:r>
-      <w:proofErr w:type="spellEnd"/>
-      <w:r>
-        <w:rPr>
-          <w:rStyle w:val="PageNumber"/>
-          <w:rFonts w:hint="cs"/>
-          <w:rtl/>
-        </w:rPr>
-        <w:t xml:space="preserve"> </w:t>
-      </w:r>
-      <w:proofErr w:type="spellStart"/>
-      <w:r>
-        <w:rPr>
-          <w:rStyle w:val="PageNumber"/>
-          <w:rFonts w:hint="cs"/>
-          <w:rtl/>
-        </w:rPr>
-        <w:t>وقفه‌ها</w:t>
-      </w:r>
-      <w:proofErr w:type="spellEnd"/>
-      <w:r>
-        <w:rPr>
-          <w:rStyle w:val="PageNumber"/>
-          <w:rFonts w:hint="cs"/>
-          <w:rtl/>
-        </w:rPr>
-        <w:t xml:space="preserve"> را فعال </w:t>
-      </w:r>
-      <w:proofErr w:type="spellStart"/>
-      <w:r>
-        <w:rPr>
-          <w:rStyle w:val="PageNumber"/>
-          <w:rFonts w:hint="cs"/>
-          <w:rtl/>
-        </w:rPr>
-        <w:t>می‌کند</w:t>
-      </w:r>
-      <w:proofErr w:type="spellEnd"/>
-      <w:r>
-        <w:rPr>
-          <w:rStyle w:val="PageNumber"/>
-          <w:rFonts w:hint="cs"/>
-          <w:rtl/>
-        </w:rPr>
-        <w:t xml:space="preserve"> که </w:t>
-      </w:r>
-      <w:proofErr w:type="spellStart"/>
-      <w:r>
-        <w:rPr>
-          <w:rStyle w:val="PageNumber"/>
-          <w:rFonts w:hint="cs"/>
-          <w:rtl/>
-        </w:rPr>
-        <w:t>استک</w:t>
-      </w:r>
-      <w:proofErr w:type="spellEnd"/>
-      <w:r>
-        <w:rPr>
-          <w:rStyle w:val="PageNumber"/>
-          <w:rFonts w:hint="cs"/>
-          <w:rtl/>
-        </w:rPr>
-        <w:t xml:space="preserve"> کاملا خالی باشد. البته لازم به ذکر است که در واقعیت </w:t>
-      </w:r>
-      <w:proofErr w:type="spellStart"/>
-      <w:r>
-        <w:rPr>
-          <w:rStyle w:val="PageNumber"/>
-          <w:rFonts w:hint="cs"/>
-          <w:rtl/>
-        </w:rPr>
-        <w:t>استکی</w:t>
-      </w:r>
-      <w:proofErr w:type="spellEnd"/>
-      <w:r>
-        <w:rPr>
-          <w:rStyle w:val="PageNumber"/>
-          <w:rFonts w:hint="cs"/>
-          <w:rtl/>
-        </w:rPr>
-        <w:t xml:space="preserve"> وجود ندارد و فقط تعداد </w:t>
-      </w:r>
-      <w:proofErr w:type="spellStart"/>
-      <w:r>
-        <w:rPr>
-          <w:rStyle w:val="PageNumber"/>
-          <w:rFonts w:hint="cs"/>
-          <w:rtl/>
-        </w:rPr>
-        <w:t>فراخوانی‌های</w:t>
-      </w:r>
-      <w:proofErr w:type="spellEnd"/>
-      <w:r>
-        <w:rPr>
-          <w:rStyle w:val="PageNumber"/>
-          <w:rFonts w:hint="cs"/>
-          <w:rtl/>
-        </w:rPr>
-        <w:t xml:space="preserve"> هر یک از توابع در متغیری به نام </w:t>
-      </w:r>
-      <w:proofErr w:type="spellStart"/>
-      <w:r>
-        <w:rPr>
-          <w:rStyle w:val="CodeChar"/>
-        </w:rPr>
-        <w:t>ncli</w:t>
-      </w:r>
-      <w:proofErr w:type="spellEnd"/>
-      <w:r>
-        <w:rPr>
-          <w:rStyle w:val="PageNumber"/>
-          <w:rFonts w:hint="cs"/>
-          <w:rtl/>
-        </w:rPr>
-        <w:t xml:space="preserve"> در هر پردازنده ذخیره </w:t>
-      </w:r>
-      <w:proofErr w:type="spellStart"/>
-      <w:r>
-        <w:rPr>
-          <w:rStyle w:val="PageNumber"/>
-          <w:rFonts w:hint="cs"/>
-          <w:rtl/>
-        </w:rPr>
-        <w:t>می‌شود</w:t>
-      </w:r>
-      <w:proofErr w:type="spellEnd"/>
-      <w:r>
-        <w:rPr>
-          <w:rStyle w:val="PageNumber"/>
-          <w:rFonts w:hint="cs"/>
-          <w:rtl/>
-        </w:rPr>
-        <w:t xml:space="preserve"> (به ازای فراخوانی تابع </w:t>
-      </w:r>
-      <w:proofErr w:type="spellStart"/>
-      <w:r>
-        <w:rPr>
-          <w:rStyle w:val="CodeChar"/>
-        </w:rPr>
-        <w:t>pushcli</w:t>
-      </w:r>
-      <w:proofErr w:type="spellEnd"/>
-      <w:r>
-        <w:rPr>
-          <w:rStyle w:val="PageNumber"/>
-          <w:rFonts w:hint="cs"/>
-          <w:rtl/>
-        </w:rPr>
-        <w:t xml:space="preserve">، مقدار این متغیر یک واحد افزایش پیدا </w:t>
-      </w:r>
-      <w:proofErr w:type="spellStart"/>
-      <w:r>
-        <w:rPr>
-          <w:rStyle w:val="PageNumber"/>
-          <w:rFonts w:hint="cs"/>
-          <w:rtl/>
-        </w:rPr>
-        <w:t>می‌کند</w:t>
-      </w:r>
-      <w:proofErr w:type="spellEnd"/>
-      <w:r>
-        <w:rPr>
-          <w:rStyle w:val="PageNumber"/>
-          <w:rFonts w:hint="cs"/>
-          <w:rtl/>
-        </w:rPr>
-        <w:t xml:space="preserve"> و به ازای فراخوانی تابع </w:t>
-      </w:r>
-      <w:proofErr w:type="spellStart"/>
-      <w:r>
-        <w:rPr>
-          <w:rStyle w:val="CodeChar"/>
-        </w:rPr>
-        <w:t>popcli</w:t>
-      </w:r>
-      <w:proofErr w:type="spellEnd"/>
-      <w:r>
-        <w:rPr>
-          <w:rStyle w:val="PageNumber"/>
-          <w:rFonts w:hint="cs"/>
-          <w:rtl/>
-        </w:rPr>
-        <w:t xml:space="preserve">، مقدار آن یک واحد کاهش </w:t>
-      </w:r>
-      <w:proofErr w:type="spellStart"/>
-      <w:r>
-        <w:rPr>
-          <w:rStyle w:val="PageNumber"/>
-          <w:rFonts w:hint="cs"/>
-          <w:rtl/>
-        </w:rPr>
-        <w:t>می‌یابد</w:t>
-      </w:r>
-      <w:proofErr w:type="spellEnd"/>
-      <w:r>
-        <w:rPr>
-          <w:rStyle w:val="PageNumber"/>
-          <w:rFonts w:hint="cs"/>
-          <w:rtl/>
-        </w:rPr>
-        <w:t xml:space="preserve">) و زمانی که این متغیر برابر با 0 شود، </w:t>
-      </w:r>
-      <w:proofErr w:type="spellStart"/>
-      <w:r>
-        <w:rPr>
-          <w:rStyle w:val="PageNumber"/>
-          <w:rFonts w:hint="cs"/>
-          <w:rtl/>
-        </w:rPr>
-        <w:t>وقفه‌ها</w:t>
-      </w:r>
-      <w:proofErr w:type="spellEnd"/>
-      <w:r>
-        <w:rPr>
-          <w:rStyle w:val="PageNumber"/>
-          <w:rFonts w:hint="cs"/>
-          <w:rtl/>
-        </w:rPr>
-        <w:t xml:space="preserve"> فعال </w:t>
-      </w:r>
-      <w:proofErr w:type="spellStart"/>
-      <w:r>
-        <w:rPr>
-          <w:rStyle w:val="PageNumber"/>
-          <w:rFonts w:hint="cs"/>
-          <w:rtl/>
-        </w:rPr>
-        <w:t>می‌شوند</w:t>
-      </w:r>
-      <w:proofErr w:type="spellEnd"/>
-      <w:r>
-        <w:rPr>
-          <w:rStyle w:val="PageNumber"/>
-          <w:rFonts w:hint="cs"/>
-          <w:rtl/>
-        </w:rPr>
-        <w:t xml:space="preserve"> و هر موقع مقدار این متغیر بیشتر از 0 شود، </w:t>
-      </w:r>
-      <w:proofErr w:type="spellStart"/>
-      <w:r>
-        <w:rPr>
-          <w:rStyle w:val="PageNumber"/>
-          <w:rFonts w:hint="cs"/>
-          <w:rtl/>
-        </w:rPr>
-        <w:t>وقفه‌ها</w:t>
-      </w:r>
-      <w:proofErr w:type="spellEnd"/>
-      <w:r>
-        <w:rPr>
-          <w:rStyle w:val="PageNumber"/>
-          <w:rFonts w:hint="cs"/>
-          <w:rtl/>
-        </w:rPr>
-        <w:t xml:space="preserve"> غیرفعال </w:t>
-      </w:r>
-      <w:proofErr w:type="spellStart"/>
-      <w:r>
-        <w:rPr>
-          <w:rStyle w:val="PageNumber"/>
-          <w:rFonts w:hint="cs"/>
-          <w:rtl/>
-        </w:rPr>
-        <w:t>می‌شوند</w:t>
-      </w:r>
-      <w:proofErr w:type="spellEnd"/>
-      <w:r>
-        <w:rPr>
-          <w:rStyle w:val="PageNumber"/>
-          <w:rFonts w:hint="cs"/>
-          <w:rtl/>
-        </w:rPr>
-        <w:t xml:space="preserve">. پس در واقع 2 بار فراخوانی تابع </w:t>
-      </w:r>
-      <w:proofErr w:type="spellStart"/>
-      <w:r>
-        <w:rPr>
-          <w:rStyle w:val="CodeChar"/>
-        </w:rPr>
-        <w:t>pushcli</w:t>
-      </w:r>
-      <w:proofErr w:type="spellEnd"/>
-      <w:r>
-        <w:rPr>
-          <w:rStyle w:val="PageNumber"/>
-          <w:rFonts w:hint="cs"/>
-          <w:rtl/>
-        </w:rPr>
-        <w:t xml:space="preserve">، نیازمند 2 بار فراخوانی تابع </w:t>
-      </w:r>
-      <w:proofErr w:type="spellStart"/>
-      <w:r>
-        <w:rPr>
-          <w:rStyle w:val="CodeChar"/>
-        </w:rPr>
-        <w:t>popcli</w:t>
-      </w:r>
-      <w:proofErr w:type="spellEnd"/>
-      <w:r>
-        <w:rPr>
-          <w:rStyle w:val="PageNumber"/>
-          <w:rFonts w:hint="cs"/>
-          <w:rtl/>
-        </w:rPr>
-        <w:t xml:space="preserve"> برای </w:t>
-      </w:r>
-      <w:proofErr w:type="spellStart"/>
-      <w:r>
-        <w:rPr>
-          <w:rStyle w:val="PageNumber"/>
-          <w:rFonts w:hint="cs"/>
-          <w:rtl/>
-        </w:rPr>
-        <w:t>فعال‌سازی</w:t>
-      </w:r>
-      <w:proofErr w:type="spellEnd"/>
-      <w:r>
-        <w:rPr>
-          <w:rStyle w:val="PageNumber"/>
-          <w:rFonts w:hint="cs"/>
-          <w:rtl/>
-        </w:rPr>
-        <w:t xml:space="preserve"> مجدد </w:t>
-      </w:r>
-      <w:proofErr w:type="spellStart"/>
-      <w:r>
-        <w:rPr>
-          <w:rStyle w:val="PageNumber"/>
-          <w:rFonts w:hint="cs"/>
-          <w:rtl/>
-        </w:rPr>
-        <w:t>وقفه‌ها</w:t>
-      </w:r>
-      <w:proofErr w:type="spellEnd"/>
-      <w:r>
-        <w:rPr>
-          <w:rStyle w:val="PageNumber"/>
-          <w:rFonts w:hint="cs"/>
-          <w:rtl/>
-        </w:rPr>
-        <w:t xml:space="preserve"> است. کاربرد این توابع این است که اگر برای مثال به طور همزمان از دو قفل استفاده </w:t>
-      </w:r>
-      <w:proofErr w:type="spellStart"/>
-      <w:r>
-        <w:rPr>
-          <w:rStyle w:val="PageNumber"/>
-          <w:rFonts w:hint="cs"/>
-          <w:rtl/>
-        </w:rPr>
-        <w:t>می‌کردیم</w:t>
-      </w:r>
-      <w:proofErr w:type="spellEnd"/>
-      <w:r>
-        <w:rPr>
-          <w:rStyle w:val="PageNumber"/>
-          <w:rFonts w:hint="cs"/>
-          <w:rtl/>
-        </w:rPr>
-        <w:t xml:space="preserve">، آزاد کردن یکی از </w:t>
-      </w:r>
-      <w:proofErr w:type="spellStart"/>
-      <w:r>
-        <w:rPr>
-          <w:rStyle w:val="PageNumber"/>
-          <w:rFonts w:hint="cs"/>
-          <w:rtl/>
-        </w:rPr>
-        <w:t>قفل‌ها</w:t>
-      </w:r>
-      <w:proofErr w:type="spellEnd"/>
-      <w:r>
-        <w:rPr>
-          <w:rStyle w:val="PageNumber"/>
-          <w:rFonts w:hint="cs"/>
-          <w:rtl/>
-        </w:rPr>
-        <w:t xml:space="preserve"> سبب </w:t>
-      </w:r>
-      <w:r>
-        <w:rPr>
-          <w:rStyle w:val="PageNumber"/>
-          <w:rFonts w:hint="cs"/>
-          <w:rtl/>
-        </w:rPr>
-        <w:t xml:space="preserve">فعال شدن </w:t>
-      </w:r>
-      <w:proofErr w:type="spellStart"/>
-      <w:r>
-        <w:rPr>
-          <w:rStyle w:val="PageNumber"/>
-          <w:rFonts w:hint="cs"/>
-          <w:rtl/>
-        </w:rPr>
-        <w:t>وقفه‌ها</w:t>
-      </w:r>
-      <w:proofErr w:type="spellEnd"/>
-      <w:r>
-        <w:rPr>
-          <w:rStyle w:val="PageNumber"/>
-          <w:rFonts w:hint="cs"/>
-          <w:rtl/>
-        </w:rPr>
-        <w:t xml:space="preserve"> نشود و این مورد فقط زمانی انجام شود که هر دو قفل آزاد شده باشند.</w:t>
+        <w:t>فعال شدن وقفه‌ها نشود و این مورد فقط زمانی انجام شود که هر دو قفل آزاد شده باشند.</w:t>
       </w:r>
     </w:p>
     <w:p>
       <w:pPr>
         <w:pStyle w:val="Heading2"/>
-        <w:rPr>
-          <w:rtl/>
-        </w:rPr>
       </w:pPr>
       <w:r>
         <w:rPr>
@@ -1072,172 +473,925 @@
           <w:rFonts w:hint="cs"/>
           <w:rtl/>
         </w:rPr>
-        <w:t xml:space="preserve"> در </w:t>
-      </w:r>
-      <w:proofErr w:type="spellStart"/>
-      <w:r>
-        <w:rPr>
-          <w:rFonts w:hint="cs"/>
-          <w:rtl/>
-        </w:rPr>
-        <w:t>سیستم‌های</w:t>
-      </w:r>
-      <w:proofErr w:type="spellEnd"/>
-      <w:r>
-        <w:rPr>
-          <w:rFonts w:hint="cs"/>
-          <w:rtl/>
-        </w:rPr>
-        <w:t xml:space="preserve"> </w:t>
-      </w:r>
-      <w:proofErr w:type="spellStart"/>
-      <w:r>
-        <w:rPr>
-          <w:rFonts w:hint="cs"/>
-          <w:rtl/>
-        </w:rPr>
-        <w:t>تک‌هسته‌ای</w:t>
-      </w:r>
-      <w:proofErr w:type="spellEnd"/>
-      <w:r>
-        <w:rPr>
-          <w:rFonts w:hint="cs"/>
-          <w:rtl/>
-        </w:rPr>
-        <w:t xml:space="preserve"> مناسب نیست؟</w:t>
+        <w:t xml:space="preserve"> در سیستم‌های تک‌هسته‌ای مناسب نیست؟</w:t>
       </w:r>
     </w:p>
     <w:p>
       <w:pPr>
-        <w:pStyle w:val="Heading2"/>
-        <w:rPr>
-          <w:rtl/>
-        </w:rPr>
-      </w:pPr>
-      <w:r>
-        <w:rPr>
-          <w:rFonts w:hint="cs"/>
-          <w:rtl/>
-        </w:rPr>
-        <w:t xml:space="preserve">مختصری راجع به تعامل میان </w:t>
-      </w:r>
-      <w:proofErr w:type="spellStart"/>
-      <w:r>
-        <w:rPr>
-          <w:rFonts w:hint="cs"/>
-          <w:rtl/>
-        </w:rPr>
-        <w:t>پردازه‌ها</w:t>
-      </w:r>
-      <w:proofErr w:type="spellEnd"/>
-      <w:r>
-        <w:rPr>
-          <w:rFonts w:hint="cs"/>
-          <w:rtl/>
-        </w:rPr>
-        <w:t xml:space="preserve"> توسط توابع </w:t>
-      </w:r>
-      <w:proofErr w:type="spellStart"/>
-      <w:r>
-        <w:t>Sleeplock</w:t>
-      </w:r>
-      <w:proofErr w:type="spellEnd"/>
-      <w:r>
-        <w:rPr>
-          <w:rFonts w:hint="cs"/>
-          <w:rtl/>
-        </w:rPr>
-        <w:t xml:space="preserve"> و چرا استفاده از </w:t>
-      </w:r>
-      <w:r>
-        <w:t>Spinlock</w:t>
-      </w:r>
-      <w:r>
-        <w:rPr>
-          <w:rFonts w:hint="cs"/>
-          <w:rtl/>
-        </w:rPr>
-        <w:t xml:space="preserve"> در مثال </w:t>
-      </w:r>
-      <w:r>
-        <w:t>producer-consumer</w:t>
-      </w:r>
-      <w:r>
-        <w:rPr>
-          <w:rFonts w:hint="cs"/>
-          <w:rtl/>
-        </w:rPr>
-        <w:t xml:space="preserve"> </w:t>
-      </w:r>
-      <w:r>
-        <w:rPr>
-          <w:rFonts w:hint="cs"/>
-          <w:rtl/>
-        </w:rPr>
-        <w:t>ممکن نیست؟</w:t>
+        <w:pStyle w:val="Text"/>
+        <w:rPr>
+          <w:rtl/>
+        </w:rPr>
+      </w:pPr>
+      <w:r>
+        <w:rPr>
+          <w:rFonts w:hint="cs"/>
+          <w:rtl/>
+        </w:rPr>
+        <w:t xml:space="preserve">در ابتدا نیاز به توضیح مختصری راجع به نحوه عملکرد تابع </w:t>
+      </w:r>
+      <w:r>
+        <w:rPr>
+          <w:rStyle w:val="CodeChar"/>
+        </w:rPr>
+        <w:t>acquire</w:t>
+      </w:r>
+      <w:r>
+        <w:rPr>
+          <w:rFonts w:hint="cs"/>
+          <w:rtl/>
+        </w:rPr>
+        <w:t xml:space="preserve"> می‌باشد؛ کد این تابع به شرح زیر است (کامنت‌ها در اینجا حذف شده‌اند):</w:t>
       </w:r>
     </w:p>
     <w:p>
       <w:pPr>
-        <w:pStyle w:val="Heading2"/>
-        <w:rPr>
-          <w:rtl/>
-        </w:rPr>
-      </w:pPr>
-      <w:r>
-        <w:rPr>
-          <w:rFonts w:hint="cs"/>
-          <w:rtl/>
-        </w:rPr>
-        <w:t xml:space="preserve">توضیح حالات مختلف </w:t>
-      </w:r>
-      <w:proofErr w:type="spellStart"/>
-      <w:r>
-        <w:rPr>
-          <w:rFonts w:hint="cs"/>
-          <w:rtl/>
-        </w:rPr>
-        <w:t>پردازه‌ها</w:t>
-      </w:r>
-      <w:proofErr w:type="spellEnd"/>
-      <w:r>
-        <w:rPr>
-          <w:rFonts w:hint="cs"/>
-          <w:rtl/>
-        </w:rPr>
-        <w:t xml:space="preserve"> در </w:t>
-      </w:r>
-      <w:r>
-        <w:t>xv6</w:t>
-      </w:r>
-      <w:r>
-        <w:rPr>
-          <w:rFonts w:hint="cs"/>
-          <w:rtl/>
-        </w:rPr>
-        <w:t xml:space="preserve"> و وظیفه تابع </w:t>
-      </w:r>
-      <w:r>
-        <w:t>sched()</w:t>
+        <w:pStyle w:val="Text"/>
+        <w:rPr>
+          <w:rtl/>
+        </w:rPr>
+      </w:pPr>
+      <w:r>
+        <w:rPr>
+          <w:rFonts w:hint="cs"/>
+          <w:noProof/>
+          <w:rtl/>
+          <w:lang w:val="fa-IR"/>
+        </w:rPr>
+        <mc:AlternateContent>
+          <mc:Choice Requires="wps">
+            <w:drawing>
+              <wp:inline distT="0" distB="0" distL="0" distR="0" wp14:anchorId="36EC4DB0" wp14:editId="55265CBD">
+                <wp:extent cx="4580428" cy="2667000"/>
+                <wp:effectExtent l="0" t="0" r="0" b="0"/>
+                <wp:docPr id="2" name="Text Box 2"/>
+                <wp:cNvGraphicFramePr/>
+                <a:graphic xmlns:a="http://schemas.openxmlformats.org/drawingml/2006/main">
+                  <a:graphicData uri="http://schemas.microsoft.com/office/word/2010/wordprocessingShape">
+                    <wps:wsp>
+                      <wps:cNvSpPr txBox="1"/>
+                      <wps:spPr>
+                        <a:xfrm>
+                          <a:off x="0" y="0"/>
+                          <a:ext cx="4580428" cy="2667000"/>
+                        </a:xfrm>
+                        <a:prstGeom prst="rect">
+                          <a:avLst/>
+                        </a:prstGeom>
+                        <a:noFill/>
+                        <a:ln w="6350">
+                          <a:noFill/>
+                        </a:ln>
+                      </wps:spPr>
+                      <wps:txbx>
+                        <w:txbxContent>
+                          <w:p>
+                            <w:pPr>
+                              <w:shd w:val="clear" w:color="auto" w:fill="FAFAFA"/>
+                            </w:pPr>
+                            <w:r>
+                              <w:rPr>
+                                <w:rFonts w:ascii="Courier New" w:hAnsi="Courier New" w:cs="Courier New"/>
+                                <w:color w:val="A626A4"/>
+                              </w:rPr>
+                              <w:t>void</w:t>
+                            </w:r>
+                            <w:r>
+                              <w:rPr>
+                                <w:rFonts w:ascii="Courier New" w:hAnsi="Courier New" w:cs="Courier New"/>
+                                <w:color w:val="383A42"/>
+                              </w:rPr>
+                              <w:br/>
+                            </w:r>
+                            <w:r>
+                              <w:rPr>
+                                <w:rFonts w:ascii="Courier New" w:hAnsi="Courier New" w:cs="Courier New"/>
+                                <w:color w:val="4078F2"/>
+                              </w:rPr>
+                              <w:t>acquire</w:t>
+                            </w:r>
+                            <w:r>
+                              <w:rPr>
+                                <w:rFonts w:ascii="Courier New" w:hAnsi="Courier New" w:cs="Courier New"/>
+                                <w:color w:val="383A42"/>
+                              </w:rPr>
+                              <w:t>(struct spinlock *</w:t>
+                            </w:r>
+                            <w:proofErr w:type="spellStart"/>
+                            <w:r>
+                              <w:rPr>
+                                <w:rFonts w:ascii="Courier New" w:hAnsi="Courier New" w:cs="Courier New"/>
+                                <w:color w:val="383A42"/>
+                              </w:rPr>
+                              <w:t>lk</w:t>
+                            </w:r>
+                            <w:proofErr w:type="spellEnd"/>
+                            <w:r>
+                              <w:rPr>
+                                <w:rFonts w:ascii="Courier New" w:hAnsi="Courier New" w:cs="Courier New"/>
+                                <w:color w:val="383A42"/>
+                              </w:rPr>
+                              <w:t>)</w:t>
+                            </w:r>
+                            <w:r>
+                              <w:rPr>
+                                <w:rFonts w:ascii="Courier New" w:hAnsi="Courier New" w:cs="Courier New"/>
+                                <w:color w:val="383A42"/>
+                              </w:rPr>
+                              <w:br/>
+                              <w:t>{</w:t>
+                            </w:r>
+                            <w:r>
+                              <w:rPr>
+                                <w:rFonts w:ascii="Courier New" w:hAnsi="Courier New" w:cs="Courier New"/>
+                                <w:color w:val="383A42"/>
+                              </w:rPr>
+                              <w:br/>
+                              <w:t xml:space="preserve">  </w:t>
+                            </w:r>
+                            <w:proofErr w:type="spellStart"/>
+                            <w:r>
+                              <w:rPr>
+                                <w:rFonts w:ascii="Courier New" w:hAnsi="Courier New" w:cs="Courier New"/>
+                                <w:color w:val="383A42"/>
+                              </w:rPr>
+                              <w:t>pushcli</w:t>
+                            </w:r>
+                            <w:proofErr w:type="spellEnd"/>
+                            <w:r>
+                              <w:rPr>
+                                <w:rFonts w:ascii="Courier New" w:hAnsi="Courier New" w:cs="Courier New"/>
+                                <w:color w:val="383A42"/>
+                              </w:rPr>
+                              <w:t>();</w:t>
+                            </w:r>
+                            <w:r>
+                              <w:rPr>
+                                <w:rFonts w:ascii="Courier New" w:hAnsi="Courier New" w:cs="Courier New"/>
+                                <w:color w:val="383A42"/>
+                              </w:rPr>
+                              <w:br/>
+                              <w:t xml:space="preserve">  </w:t>
+                            </w:r>
+                            <w:r>
+                              <w:rPr>
+                                <w:rFonts w:ascii="Courier New" w:hAnsi="Courier New" w:cs="Courier New"/>
+                                <w:color w:val="A626A4"/>
+                              </w:rPr>
+                              <w:t>if</w:t>
+                            </w:r>
+                            <w:r>
+                              <w:rPr>
+                                <w:rFonts w:ascii="Courier New" w:hAnsi="Courier New" w:cs="Courier New"/>
+                                <w:color w:val="383A42"/>
+                              </w:rPr>
+                              <w:t>(holding(</w:t>
+                            </w:r>
+                            <w:proofErr w:type="spellStart"/>
+                            <w:r>
+                              <w:rPr>
+                                <w:rFonts w:ascii="Courier New" w:hAnsi="Courier New" w:cs="Courier New"/>
+                                <w:color w:val="383A42"/>
+                              </w:rPr>
+                              <w:t>lk</w:t>
+                            </w:r>
+                            <w:proofErr w:type="spellEnd"/>
+                            <w:r>
+                              <w:rPr>
+                                <w:rFonts w:ascii="Courier New" w:hAnsi="Courier New" w:cs="Courier New"/>
+                                <w:color w:val="383A42"/>
+                              </w:rPr>
+                              <w:t>))</w:t>
+                            </w:r>
+                            <w:r>
+                              <w:rPr>
+                                <w:rFonts w:ascii="Courier New" w:hAnsi="Courier New" w:cs="Courier New"/>
+                                <w:color w:val="383A42"/>
+                              </w:rPr>
+                              <w:br/>
+                              <w:t>    panic(</w:t>
+                            </w:r>
+                            <w:r>
+                              <w:rPr>
+                                <w:rFonts w:ascii="Courier New" w:hAnsi="Courier New" w:cs="Courier New"/>
+                                <w:color w:val="50A14F"/>
+                              </w:rPr>
+                              <w:t>"acquire"</w:t>
+                            </w:r>
+                            <w:r>
+                              <w:rPr>
+                                <w:rFonts w:ascii="Courier New" w:hAnsi="Courier New" w:cs="Courier New"/>
+                                <w:color w:val="383A42"/>
+                              </w:rPr>
+                              <w:t>);</w:t>
+                            </w:r>
+                            <w:r>
+                              <w:rPr>
+                                <w:rFonts w:ascii="Courier New" w:hAnsi="Courier New" w:cs="Courier New"/>
+                                <w:color w:val="383A42"/>
+                              </w:rPr>
+                              <w:br/>
+                            </w:r>
+                            <w:r>
+                              <w:rPr>
+                                <w:rFonts w:ascii="Courier New" w:hAnsi="Courier New" w:cs="Courier New"/>
+                                <w:color w:val="383A42"/>
+                              </w:rPr>
+                              <w:br/>
+                              <w:t xml:space="preserve">  </w:t>
+                            </w:r>
+                            <w:r>
+                              <w:rPr>
+                                <w:rFonts w:ascii="Courier New" w:hAnsi="Courier New" w:cs="Courier New"/>
+                                <w:color w:val="A626A4"/>
+                              </w:rPr>
+                              <w:t>while</w:t>
+                            </w:r>
+                            <w:r>
+                              <w:rPr>
+                                <w:rFonts w:ascii="Courier New" w:hAnsi="Courier New" w:cs="Courier New"/>
+                                <w:color w:val="383A42"/>
+                              </w:rPr>
+                              <w:t>(</w:t>
+                            </w:r>
+                            <w:proofErr w:type="spellStart"/>
+                            <w:r>
+                              <w:rPr>
+                                <w:rFonts w:ascii="Courier New" w:hAnsi="Courier New" w:cs="Courier New"/>
+                                <w:color w:val="383A42"/>
+                              </w:rPr>
+                              <w:t>xchg</w:t>
+                            </w:r>
+                            <w:proofErr w:type="spellEnd"/>
+                            <w:r>
+                              <w:rPr>
+                                <w:rFonts w:ascii="Courier New" w:hAnsi="Courier New" w:cs="Courier New"/>
+                                <w:color w:val="383A42"/>
+                              </w:rPr>
+                              <w:t>(&amp;</w:t>
+                            </w:r>
+                            <w:proofErr w:type="spellStart"/>
+                            <w:r>
+                              <w:rPr>
+                                <w:rFonts w:ascii="Courier New" w:hAnsi="Courier New" w:cs="Courier New"/>
+                                <w:color w:val="383A42"/>
+                              </w:rPr>
+                              <w:t>lk</w:t>
+                            </w:r>
+                            <w:proofErr w:type="spellEnd"/>
+                            <w:r>
+                              <w:rPr>
+                                <w:rFonts w:ascii="Courier New" w:hAnsi="Courier New" w:cs="Courier New"/>
+                                <w:color w:val="383A42"/>
+                              </w:rPr>
+                              <w:t xml:space="preserve">-&gt;locked, </w:t>
+                            </w:r>
+                            <w:r>
+                              <w:rPr>
+                                <w:rFonts w:ascii="Courier New" w:hAnsi="Courier New" w:cs="Courier New"/>
+                                <w:color w:val="986801"/>
+                              </w:rPr>
+                              <w:t>1</w:t>
+                            </w:r>
+                            <w:r>
+                              <w:rPr>
+                                <w:rFonts w:ascii="Courier New" w:hAnsi="Courier New" w:cs="Courier New"/>
+                                <w:color w:val="383A42"/>
+                              </w:rPr>
+                              <w:t xml:space="preserve">) != </w:t>
+                            </w:r>
+                            <w:r>
+                              <w:rPr>
+                                <w:rFonts w:ascii="Courier New" w:hAnsi="Courier New" w:cs="Courier New"/>
+                                <w:color w:val="986801"/>
+                              </w:rPr>
+                              <w:t>0</w:t>
+                            </w:r>
+                            <w:r>
+                              <w:rPr>
+                                <w:rFonts w:ascii="Courier New" w:hAnsi="Courier New" w:cs="Courier New"/>
+                                <w:color w:val="383A42"/>
+                              </w:rPr>
+                              <w:t>)</w:t>
+                            </w:r>
+                            <w:r>
+                              <w:rPr>
+                                <w:rFonts w:ascii="Courier New" w:hAnsi="Courier New" w:cs="Courier New"/>
+                                <w:color w:val="383A42"/>
+                              </w:rPr>
+                              <w:br/>
+                              <w:t>    ;</w:t>
+                            </w:r>
+                            <w:r>
+                              <w:rPr>
+                                <w:rFonts w:ascii="Courier New" w:hAnsi="Courier New" w:cs="Courier New"/>
+                                <w:color w:val="383A42"/>
+                              </w:rPr>
+                              <w:br/>
+                            </w:r>
+                            <w:r>
+                              <w:rPr>
+                                <w:rFonts w:ascii="Courier New" w:hAnsi="Courier New" w:cs="Courier New"/>
+                                <w:color w:val="383A42"/>
+                              </w:rPr>
+                              <w:br/>
+                              <w:t>  __</w:t>
+                            </w:r>
+                            <w:proofErr w:type="spellStart"/>
+                            <w:r>
+                              <w:rPr>
+                                <w:rFonts w:ascii="Courier New" w:hAnsi="Courier New" w:cs="Courier New"/>
+                                <w:color w:val="383A42"/>
+                              </w:rPr>
+                              <w:t>sync_synchronize</w:t>
+                            </w:r>
+                            <w:proofErr w:type="spellEnd"/>
+                            <w:r>
+                              <w:rPr>
+                                <w:rFonts w:ascii="Courier New" w:hAnsi="Courier New" w:cs="Courier New"/>
+                                <w:color w:val="383A42"/>
+                              </w:rPr>
+                              <w:t>();</w:t>
+                            </w:r>
+                            <w:r>
+                              <w:rPr>
+                                <w:rFonts w:ascii="Courier New" w:hAnsi="Courier New" w:cs="Courier New"/>
+                                <w:color w:val="383A42"/>
+                              </w:rPr>
+                              <w:br/>
+                            </w:r>
+                            <w:r>
+                              <w:rPr>
+                                <w:rFonts w:ascii="Courier New" w:hAnsi="Courier New" w:cs="Courier New"/>
+                                <w:color w:val="383A42"/>
+                              </w:rPr>
+                              <w:br/>
+                              <w:t xml:space="preserve">  </w:t>
+                            </w:r>
+                            <w:proofErr w:type="spellStart"/>
+                            <w:r>
+                              <w:rPr>
+                                <w:rFonts w:ascii="Courier New" w:hAnsi="Courier New" w:cs="Courier New"/>
+                                <w:color w:val="383A42"/>
+                              </w:rPr>
+                              <w:t>lk</w:t>
+                            </w:r>
+                            <w:proofErr w:type="spellEnd"/>
+                            <w:r>
+                              <w:rPr>
+                                <w:rFonts w:ascii="Courier New" w:hAnsi="Courier New" w:cs="Courier New"/>
+                                <w:color w:val="383A42"/>
+                              </w:rPr>
+                              <w:t>-&gt;</w:t>
+                            </w:r>
+                            <w:proofErr w:type="spellStart"/>
+                            <w:r>
+                              <w:rPr>
+                                <w:rFonts w:ascii="Courier New" w:hAnsi="Courier New" w:cs="Courier New"/>
+                                <w:color w:val="383A42"/>
+                              </w:rPr>
+                              <w:t>cpu</w:t>
+                            </w:r>
+                            <w:proofErr w:type="spellEnd"/>
+                            <w:r>
+                              <w:rPr>
+                                <w:rFonts w:ascii="Courier New" w:hAnsi="Courier New" w:cs="Courier New"/>
+                                <w:color w:val="383A42"/>
+                              </w:rPr>
+                              <w:t xml:space="preserve"> = </w:t>
+                            </w:r>
+                            <w:proofErr w:type="spellStart"/>
+                            <w:r>
+                              <w:rPr>
+                                <w:rFonts w:ascii="Courier New" w:hAnsi="Courier New" w:cs="Courier New"/>
+                                <w:color w:val="383A42"/>
+                              </w:rPr>
+                              <w:t>mycpu</w:t>
+                            </w:r>
+                            <w:proofErr w:type="spellEnd"/>
+                            <w:r>
+                              <w:rPr>
+                                <w:rFonts w:ascii="Courier New" w:hAnsi="Courier New" w:cs="Courier New"/>
+                                <w:color w:val="383A42"/>
+                              </w:rPr>
+                              <w:t>();</w:t>
+                            </w:r>
+                            <w:r>
+                              <w:rPr>
+                                <w:rFonts w:ascii="Courier New" w:hAnsi="Courier New" w:cs="Courier New"/>
+                                <w:color w:val="383A42"/>
+                              </w:rPr>
+                              <w:br/>
+                              <w:t xml:space="preserve">  </w:t>
+                            </w:r>
+                            <w:proofErr w:type="spellStart"/>
+                            <w:r>
+                              <w:rPr>
+                                <w:rFonts w:ascii="Courier New" w:hAnsi="Courier New" w:cs="Courier New"/>
+                                <w:color w:val="383A42"/>
+                              </w:rPr>
+                              <w:t>getcallerpcs</w:t>
+                            </w:r>
+                            <w:proofErr w:type="spellEnd"/>
+                            <w:r>
+                              <w:rPr>
+                                <w:rFonts w:ascii="Courier New" w:hAnsi="Courier New" w:cs="Courier New"/>
+                                <w:color w:val="383A42"/>
+                              </w:rPr>
+                              <w:t>(&amp;</w:t>
+                            </w:r>
+                            <w:proofErr w:type="spellStart"/>
+                            <w:r>
+                              <w:rPr>
+                                <w:rFonts w:ascii="Courier New" w:hAnsi="Courier New" w:cs="Courier New"/>
+                                <w:color w:val="383A42"/>
+                              </w:rPr>
+                              <w:t>lk</w:t>
+                            </w:r>
+                            <w:proofErr w:type="spellEnd"/>
+                            <w:r>
+                              <w:rPr>
+                                <w:rFonts w:ascii="Courier New" w:hAnsi="Courier New" w:cs="Courier New"/>
+                                <w:color w:val="383A42"/>
+                              </w:rPr>
+                              <w:t xml:space="preserve">, </w:t>
+                            </w:r>
+                            <w:proofErr w:type="spellStart"/>
+                            <w:r>
+                              <w:rPr>
+                                <w:rFonts w:ascii="Courier New" w:hAnsi="Courier New" w:cs="Courier New"/>
+                                <w:color w:val="383A42"/>
+                              </w:rPr>
+                              <w:t>lk</w:t>
+                            </w:r>
+                            <w:proofErr w:type="spellEnd"/>
+                            <w:r>
+                              <w:rPr>
+                                <w:rFonts w:ascii="Courier New" w:hAnsi="Courier New" w:cs="Courier New"/>
+                                <w:color w:val="383A42"/>
+                              </w:rPr>
+                              <w:t>-&gt;pcs);</w:t>
+                            </w:r>
+                            <w:r>
+                              <w:rPr>
+                                <w:rFonts w:ascii="Courier New" w:hAnsi="Courier New" w:cs="Courier New"/>
+                                <w:color w:val="383A42"/>
+                              </w:rPr>
+                              <w:br/>
+                              <w:t>}</w:t>
+                            </w:r>
+                          </w:p>
+                          <w:p/>
+                        </w:txbxContent>
+                      </wps:txbx>
+                      <wps:bodyPr rot="0" spcFirstLastPara="0" vertOverflow="overflow" horzOverflow="overflow" vert="horz" wrap="none" lIns="91440" tIns="45720" rIns="91440" bIns="45720" numCol="1" spcCol="0" rtlCol="0" fromWordArt="0" anchor="t" anchorCtr="0" forceAA="0" compatLnSpc="1">
+                        <a:prstTxWarp prst="textNoShape">
+                          <a:avLst/>
+                        </a:prstTxWarp>
+                        <a:noAutofit/>
+                      </wps:bodyPr>
+                    </wps:wsp>
+                  </a:graphicData>
+                </a:graphic>
+              </wp:inline>
+            </w:drawing>
+          </mc:Choice>
+          <mc:Fallback>
+            <w:pict>
+              <v:shapetype w14:anchorId="36EC4DB0" id="_x0000_t202" coordsize="21600,21600" o:spt="202" path="m,l,21600r21600,l21600,xe">
+                <v:stroke joinstyle="miter"/>
+                <v:path gradientshapeok="t" o:connecttype="rect"/>
+              </v:shapetype>
+              <v:shape id="Text Box 2" o:spid="_x0000_s1026" type="#_x0000_t202" style="width:360.65pt;height:210pt;visibility:visible;mso-wrap-style:none;mso-left-percent:-10001;mso-top-percent:-10001;mso-position-horizontal:absolute;mso-position-horizontal-relative:char;mso-position-vertical:absolute;mso-position-vertical-relative:line;mso-left-percent:-10001;mso-top-percent:-10001;v-text-anchor:top" o:gfxdata="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" filled="f" stroked="f" strokeweight=".5pt">
+                <v:textbox>
+                  <w:txbxContent>
+                    <w:p>
+                      <w:pPr>
+                        <w:shd w:val="clear" w:color="auto" w:fill="FAFAFA"/>
+                      </w:pPr>
+                      <w:r>
+                        <w:rPr>
+                          <w:rFonts w:ascii="Courier New" w:hAnsi="Courier New" w:cs="Courier New"/>
+                          <w:color w:val="A626A4"/>
+                        </w:rPr>
+                        <w:t>void</w:t>
+                      </w:r>
+                      <w:r>
+                        <w:rPr>
+                          <w:rFonts w:ascii="Courier New" w:hAnsi="Courier New" w:cs="Courier New"/>
+                          <w:color w:val="383A42"/>
+                        </w:rPr>
+                        <w:br/>
+                      </w:r>
+                      <w:r>
+                        <w:rPr>
+                          <w:rFonts w:ascii="Courier New" w:hAnsi="Courier New" w:cs="Courier New"/>
+                          <w:color w:val="4078F2"/>
+                        </w:rPr>
+                        <w:t>acquire</w:t>
+                      </w:r>
+                      <w:r>
+                        <w:rPr>
+                          <w:rFonts w:ascii="Courier New" w:hAnsi="Courier New" w:cs="Courier New"/>
+                          <w:color w:val="383A42"/>
+                        </w:rPr>
+                        <w:t>(struct spinlock *</w:t>
+                      </w:r>
+                      <w:proofErr w:type="spellStart"/>
+                      <w:r>
+                        <w:rPr>
+                          <w:rFonts w:ascii="Courier New" w:hAnsi="Courier New" w:cs="Courier New"/>
+                          <w:color w:val="383A42"/>
+                        </w:rPr>
+                        <w:t>lk</w:t>
+                      </w:r>
+                      <w:proofErr w:type="spellEnd"/>
+                      <w:r>
+                        <w:rPr>
+                          <w:rFonts w:ascii="Courier New" w:hAnsi="Courier New" w:cs="Courier New"/>
+                          <w:color w:val="383A42"/>
+                        </w:rPr>
+                        <w:t>)</w:t>
+                      </w:r>
+                      <w:r>
+                        <w:rPr>
+                          <w:rFonts w:ascii="Courier New" w:hAnsi="Courier New" w:cs="Courier New"/>
+                          <w:color w:val="383A42"/>
+                        </w:rPr>
+                        <w:br/>
+                        <w:t>{</w:t>
+                      </w:r>
+                      <w:r>
+                        <w:rPr>
+                          <w:rFonts w:ascii="Courier New" w:hAnsi="Courier New" w:cs="Courier New"/>
+                          <w:color w:val="383A42"/>
+                        </w:rPr>
+                        <w:br/>
+                        <w:t xml:space="preserve">  </w:t>
+                      </w:r>
+                      <w:proofErr w:type="spellStart"/>
+                      <w:r>
+                        <w:rPr>
+                          <w:rFonts w:ascii="Courier New" w:hAnsi="Courier New" w:cs="Courier New"/>
+                          <w:color w:val="383A42"/>
+                        </w:rPr>
+                        <w:t>pushcli</w:t>
+                      </w:r>
+                      <w:proofErr w:type="spellEnd"/>
+                      <w:r>
+                        <w:rPr>
+                          <w:rFonts w:ascii="Courier New" w:hAnsi="Courier New" w:cs="Courier New"/>
+                          <w:color w:val="383A42"/>
+                        </w:rPr>
+                        <w:t>();</w:t>
+                      </w:r>
+                      <w:r>
+                        <w:rPr>
+                          <w:rFonts w:ascii="Courier New" w:hAnsi="Courier New" w:cs="Courier New"/>
+                          <w:color w:val="383A42"/>
+                        </w:rPr>
+                        <w:br/>
+                        <w:t xml:space="preserve">  </w:t>
+                      </w:r>
+                      <w:r>
+                        <w:rPr>
+                          <w:rFonts w:ascii="Courier New" w:hAnsi="Courier New" w:cs="Courier New"/>
+                          <w:color w:val="A626A4"/>
+                        </w:rPr>
+                        <w:t>if</w:t>
+                      </w:r>
+                      <w:r>
+                        <w:rPr>
+                          <w:rFonts w:ascii="Courier New" w:hAnsi="Courier New" w:cs="Courier New"/>
+                          <w:color w:val="383A42"/>
+                        </w:rPr>
+                        <w:t>(holding(</w:t>
+                      </w:r>
+                      <w:proofErr w:type="spellStart"/>
+                      <w:r>
+                        <w:rPr>
+                          <w:rFonts w:ascii="Courier New" w:hAnsi="Courier New" w:cs="Courier New"/>
+                          <w:color w:val="383A42"/>
+                        </w:rPr>
+                        <w:t>lk</w:t>
+                      </w:r>
+                      <w:proofErr w:type="spellEnd"/>
+                      <w:r>
+                        <w:rPr>
+                          <w:rFonts w:ascii="Courier New" w:hAnsi="Courier New" w:cs="Courier New"/>
+                          <w:color w:val="383A42"/>
+                        </w:rPr>
+                        <w:t>))</w:t>
+                      </w:r>
+                      <w:r>
+                        <w:rPr>
+                          <w:rFonts w:ascii="Courier New" w:hAnsi="Courier New" w:cs="Courier New"/>
+                          <w:color w:val="383A42"/>
+                        </w:rPr>
+                        <w:br/>
+                        <w:t>    panic(</w:t>
+                      </w:r>
+                      <w:r>
+                        <w:rPr>
+                          <w:rFonts w:ascii="Courier New" w:hAnsi="Courier New" w:cs="Courier New"/>
+                          <w:color w:val="50A14F"/>
+                        </w:rPr>
+                        <w:t>"acquire"</w:t>
+                      </w:r>
+                      <w:r>
+                        <w:rPr>
+                          <w:rFonts w:ascii="Courier New" w:hAnsi="Courier New" w:cs="Courier New"/>
+                          <w:color w:val="383A42"/>
+                        </w:rPr>
+                        <w:t>);</w:t>
+                      </w:r>
+                      <w:r>
+                        <w:rPr>
+                          <w:rFonts w:ascii="Courier New" w:hAnsi="Courier New" w:cs="Courier New"/>
+                          <w:color w:val="383A42"/>
+                        </w:rPr>
+                        <w:br/>
+                      </w:r>
+                      <w:r>
+                        <w:rPr>
+                          <w:rFonts w:ascii="Courier New" w:hAnsi="Courier New" w:cs="Courier New"/>
+                          <w:color w:val="383A42"/>
+                        </w:rPr>
+                        <w:br/>
+                        <w:t xml:space="preserve">  </w:t>
+                      </w:r>
+                      <w:r>
+                        <w:rPr>
+                          <w:rFonts w:ascii="Courier New" w:hAnsi="Courier New" w:cs="Courier New"/>
+                          <w:color w:val="A626A4"/>
+                        </w:rPr>
+                        <w:t>while</w:t>
+                      </w:r>
+                      <w:r>
+                        <w:rPr>
+                          <w:rFonts w:ascii="Courier New" w:hAnsi="Courier New" w:cs="Courier New"/>
+                          <w:color w:val="383A42"/>
+                        </w:rPr>
+                        <w:t>(</w:t>
+                      </w:r>
+                      <w:proofErr w:type="spellStart"/>
+                      <w:r>
+                        <w:rPr>
+                          <w:rFonts w:ascii="Courier New" w:hAnsi="Courier New" w:cs="Courier New"/>
+                          <w:color w:val="383A42"/>
+                        </w:rPr>
+                        <w:t>xchg</w:t>
+                      </w:r>
+                      <w:proofErr w:type="spellEnd"/>
+                      <w:r>
+                        <w:rPr>
+                          <w:rFonts w:ascii="Courier New" w:hAnsi="Courier New" w:cs="Courier New"/>
+                          <w:color w:val="383A42"/>
+                        </w:rPr>
+                        <w:t>(&amp;</w:t>
+                      </w:r>
+                      <w:proofErr w:type="spellStart"/>
+                      <w:r>
+                        <w:rPr>
+                          <w:rFonts w:ascii="Courier New" w:hAnsi="Courier New" w:cs="Courier New"/>
+                          <w:color w:val="383A42"/>
+                        </w:rPr>
+                        <w:t>lk</w:t>
+                      </w:r>
+                      <w:proofErr w:type="spellEnd"/>
+                      <w:r>
+                        <w:rPr>
+                          <w:rFonts w:ascii="Courier New" w:hAnsi="Courier New" w:cs="Courier New"/>
+                          <w:color w:val="383A42"/>
+                        </w:rPr>
+                        <w:t xml:space="preserve">-&gt;locked, </w:t>
+                      </w:r>
+                      <w:r>
+                        <w:rPr>
+                          <w:rFonts w:ascii="Courier New" w:hAnsi="Courier New" w:cs="Courier New"/>
+                          <w:color w:val="986801"/>
+                        </w:rPr>
+                        <w:t>1</w:t>
+                      </w:r>
+                      <w:r>
+                        <w:rPr>
+                          <w:rFonts w:ascii="Courier New" w:hAnsi="Courier New" w:cs="Courier New"/>
+                          <w:color w:val="383A42"/>
+                        </w:rPr>
+                        <w:t xml:space="preserve">) != </w:t>
+                      </w:r>
+                      <w:r>
+                        <w:rPr>
+                          <w:rFonts w:ascii="Courier New" w:hAnsi="Courier New" w:cs="Courier New"/>
+                          <w:color w:val="986801"/>
+                        </w:rPr>
+                        <w:t>0</w:t>
+                      </w:r>
+                      <w:r>
+                        <w:rPr>
+                          <w:rFonts w:ascii="Courier New" w:hAnsi="Courier New" w:cs="Courier New"/>
+                          <w:color w:val="383A42"/>
+                        </w:rPr>
+                        <w:t>)</w:t>
+                      </w:r>
+                      <w:r>
+                        <w:rPr>
+                          <w:rFonts w:ascii="Courier New" w:hAnsi="Courier New" w:cs="Courier New"/>
+                          <w:color w:val="383A42"/>
+                        </w:rPr>
+                        <w:br/>
+                        <w:t>    ;</w:t>
+                      </w:r>
+                      <w:r>
+                        <w:rPr>
+                          <w:rFonts w:ascii="Courier New" w:hAnsi="Courier New" w:cs="Courier New"/>
+                          <w:color w:val="383A42"/>
+                        </w:rPr>
+                        <w:br/>
+                      </w:r>
+                      <w:r>
+                        <w:rPr>
+                          <w:rFonts w:ascii="Courier New" w:hAnsi="Courier New" w:cs="Courier New"/>
+                          <w:color w:val="383A42"/>
+                        </w:rPr>
+                        <w:br/>
+                        <w:t>  __</w:t>
+                      </w:r>
+                      <w:proofErr w:type="spellStart"/>
+                      <w:r>
+                        <w:rPr>
+                          <w:rFonts w:ascii="Courier New" w:hAnsi="Courier New" w:cs="Courier New"/>
+                          <w:color w:val="383A42"/>
+                        </w:rPr>
+                        <w:t>sync_synchronize</w:t>
+                      </w:r>
+                      <w:proofErr w:type="spellEnd"/>
+                      <w:r>
+                        <w:rPr>
+                          <w:rFonts w:ascii="Courier New" w:hAnsi="Courier New" w:cs="Courier New"/>
+                          <w:color w:val="383A42"/>
+                        </w:rPr>
+                        <w:t>();</w:t>
+                      </w:r>
+                      <w:r>
+                        <w:rPr>
+                          <w:rFonts w:ascii="Courier New" w:hAnsi="Courier New" w:cs="Courier New"/>
+                          <w:color w:val="383A42"/>
+                        </w:rPr>
+                        <w:br/>
+                      </w:r>
+                      <w:r>
+                        <w:rPr>
+                          <w:rFonts w:ascii="Courier New" w:hAnsi="Courier New" w:cs="Courier New"/>
+                          <w:color w:val="383A42"/>
+                        </w:rPr>
+                        <w:br/>
+                        <w:t xml:space="preserve">  </w:t>
+                      </w:r>
+                      <w:proofErr w:type="spellStart"/>
+                      <w:r>
+                        <w:rPr>
+                          <w:rFonts w:ascii="Courier New" w:hAnsi="Courier New" w:cs="Courier New"/>
+                          <w:color w:val="383A42"/>
+                        </w:rPr>
+                        <w:t>lk</w:t>
+                      </w:r>
+                      <w:proofErr w:type="spellEnd"/>
+                      <w:r>
+                        <w:rPr>
+                          <w:rFonts w:ascii="Courier New" w:hAnsi="Courier New" w:cs="Courier New"/>
+                          <w:color w:val="383A42"/>
+                        </w:rPr>
+                        <w:t>-&gt;</w:t>
+                      </w:r>
+                      <w:proofErr w:type="spellStart"/>
+                      <w:r>
+                        <w:rPr>
+                          <w:rFonts w:ascii="Courier New" w:hAnsi="Courier New" w:cs="Courier New"/>
+                          <w:color w:val="383A42"/>
+                        </w:rPr>
+                        <w:t>cpu</w:t>
+                      </w:r>
+                      <w:proofErr w:type="spellEnd"/>
+                      <w:r>
+                        <w:rPr>
+                          <w:rFonts w:ascii="Courier New" w:hAnsi="Courier New" w:cs="Courier New"/>
+                          <w:color w:val="383A42"/>
+                        </w:rPr>
+                        <w:t xml:space="preserve"> = </w:t>
+                      </w:r>
+                      <w:proofErr w:type="spellStart"/>
+                      <w:r>
+                        <w:rPr>
+                          <w:rFonts w:ascii="Courier New" w:hAnsi="Courier New" w:cs="Courier New"/>
+                          <w:color w:val="383A42"/>
+                        </w:rPr>
+                        <w:t>mycpu</w:t>
+                      </w:r>
+                      <w:proofErr w:type="spellEnd"/>
+                      <w:r>
+                        <w:rPr>
+                          <w:rFonts w:ascii="Courier New" w:hAnsi="Courier New" w:cs="Courier New"/>
+                          <w:color w:val="383A42"/>
+                        </w:rPr>
+                        <w:t>();</w:t>
+                      </w:r>
+                      <w:r>
+                        <w:rPr>
+                          <w:rFonts w:ascii="Courier New" w:hAnsi="Courier New" w:cs="Courier New"/>
+                          <w:color w:val="383A42"/>
+                        </w:rPr>
+                        <w:br/>
+                        <w:t xml:space="preserve">  </w:t>
+                      </w:r>
+                      <w:proofErr w:type="spellStart"/>
+                      <w:r>
+                        <w:rPr>
+                          <w:rFonts w:ascii="Courier New" w:hAnsi="Courier New" w:cs="Courier New"/>
+                          <w:color w:val="383A42"/>
+                        </w:rPr>
+                        <w:t>getcallerpcs</w:t>
+                      </w:r>
+                      <w:proofErr w:type="spellEnd"/>
+                      <w:r>
+                        <w:rPr>
+                          <w:rFonts w:ascii="Courier New" w:hAnsi="Courier New" w:cs="Courier New"/>
+                          <w:color w:val="383A42"/>
+                        </w:rPr>
+                        <w:t>(&amp;</w:t>
+                      </w:r>
+                      <w:proofErr w:type="spellStart"/>
+                      <w:r>
+                        <w:rPr>
+                          <w:rFonts w:ascii="Courier New" w:hAnsi="Courier New" w:cs="Courier New"/>
+                          <w:color w:val="383A42"/>
+                        </w:rPr>
+                        <w:t>lk</w:t>
+                      </w:r>
+                      <w:proofErr w:type="spellEnd"/>
+                      <w:r>
+                        <w:rPr>
+                          <w:rFonts w:ascii="Courier New" w:hAnsi="Courier New" w:cs="Courier New"/>
+                          <w:color w:val="383A42"/>
+                        </w:rPr>
+                        <w:t xml:space="preserve">, </w:t>
+                      </w:r>
+                      <w:proofErr w:type="spellStart"/>
+                      <w:r>
+                        <w:rPr>
+                          <w:rFonts w:ascii="Courier New" w:hAnsi="Courier New" w:cs="Courier New"/>
+                          <w:color w:val="383A42"/>
+                        </w:rPr>
+                        <w:t>lk</w:t>
+                      </w:r>
+                      <w:proofErr w:type="spellEnd"/>
+                      <w:r>
+                        <w:rPr>
+                          <w:rFonts w:ascii="Courier New" w:hAnsi="Courier New" w:cs="Courier New"/>
+                          <w:color w:val="383A42"/>
+                        </w:rPr>
+                        <w:t>-&gt;pcs);</w:t>
+                      </w:r>
+                      <w:r>
+                        <w:rPr>
+                          <w:rFonts w:ascii="Courier New" w:hAnsi="Courier New" w:cs="Courier New"/>
+                          <w:color w:val="383A42"/>
+                        </w:rPr>
+                        <w:br/>
+                        <w:t>}</w:t>
+                      </w:r>
+                    </w:p>
+                    <w:p/>
+                  </w:txbxContent>
+                </v:textbox>
+                <w10:anchorlock/>
+              </v:shape>
+            </w:pict>
+          </mc:Fallback>
+        </mc:AlternateContent>
       </w:r>
     </w:p>
     <w:p>
       <w:pPr>
-        <w:pStyle w:val="Heading2"/>
-        <w:rPr>
-          <w:rtl/>
-        </w:rPr>
-      </w:pPr>
-      <w:r>
-        <w:rPr>
-          <w:rFonts w:hint="cs"/>
-          <w:rtl/>
-        </w:rPr>
-        <w:t xml:space="preserve">تغییری در توابع </w:t>
+        <w:pStyle w:val="Text"/>
+        <w:rPr>
+          <w:rtl/>
+        </w:rPr>
+      </w:pPr>
+      <w:r>
+        <w:rPr>
+          <w:rFonts w:hint="cs"/>
+          <w:rtl/>
+        </w:rPr>
+        <w:lastRenderedPageBreak/>
+        <w:t xml:space="preserve">در این تکه کد، ابتدا تمام وقفه‌ها توسط تابع </w:t>
       </w:r>
       <w:proofErr w:type="spellStart"/>
       <w:r>
-        <w:t>Sleeplock</w:t>
+        <w:rPr>
+          <w:rStyle w:val="CodeChar"/>
+        </w:rPr>
+        <w:t>pushcli</w:t>
       </w:r>
       <w:proofErr w:type="spellEnd"/>
       <w:r>
@@ -1245,15 +1399,27 @@
           <w:rFonts w:hint="cs"/>
           <w:rtl/>
         </w:rPr>
-        <w:t xml:space="preserve"> بدهید تا تنها </w:t>
+        <w:t xml:space="preserve"> غیرفعال می‌شوند. سپس در یک حلقه </w:t>
+      </w:r>
+      <w:r>
+        <w:rPr>
+          <w:rStyle w:val="CodeChar"/>
+        </w:rPr>
+        <w:t>while</w:t>
+      </w:r>
+      <w:r>
+        <w:rPr>
+          <w:rFonts w:hint="cs"/>
+          <w:rtl/>
+        </w:rPr>
+        <w:t xml:space="preserve"> دستور اتمی </w:t>
       </w:r>
       <w:proofErr w:type="spellStart"/>
       <w:r>
         <w:rPr>
-          <w:rFonts w:hint="cs"/>
-          <w:rtl/>
-        </w:rPr>
-        <w:t>پردازه</w:t>
+          <w:rStyle w:val="CodeChar"/>
+        </w:rPr>
+        <w:t>xchg</w:t>
       </w:r>
       <w:proofErr w:type="spellEnd"/>
       <w:r>
@@ -1261,172 +1427,318 @@
           <w:rFonts w:hint="cs"/>
           <w:rtl/>
         </w:rPr>
-        <w:t xml:space="preserve"> صاحب قفل</w:t>
-      </w:r>
-      <w:r>
-        <w:rPr>
-          <w:rFonts w:hint="cs"/>
-          <w:rtl/>
-        </w:rPr>
-        <w:t>،</w:t>
-      </w:r>
-      <w:r>
-        <w:rPr>
-          <w:rFonts w:hint="cs"/>
-          <w:rtl/>
-        </w:rPr>
-        <w:t xml:space="preserve"> قادر به آزادسازی آن باشد و قفل معادل در هسته لینوکس را به طور مختصر معرفی کنید</w:t>
+        <w:t xml:space="preserve"> اجرا می‌شود</w:t>
+      </w:r>
+      <w:r>
+        <w:rPr>
+          <w:rFonts w:hint="cs"/>
+          <w:rtl/>
+        </w:rPr>
+        <w:t xml:space="preserve">؛ این دستور به صورت اتمی، محتوای یک خانه از حافظه را با یک رجیستر جابجا می‌کند. تابع </w:t>
+      </w:r>
+      <w:r>
+        <w:rPr>
+          <w:rStyle w:val="CodeChar"/>
+        </w:rPr>
+        <w:t>acquire</w:t>
+      </w:r>
+      <w:r>
+        <w:rPr>
+          <w:rFonts w:hint="cs"/>
+          <w:rtl/>
+        </w:rPr>
+        <w:t xml:space="preserve"> بصورت مداوم مقدار </w:t>
+      </w:r>
+      <w:proofErr w:type="spellStart"/>
+      <w:r>
+        <w:rPr>
+          <w:rStyle w:val="CodeChar"/>
+        </w:rPr>
+        <w:t>lk</w:t>
+      </w:r>
+      <w:proofErr w:type="spellEnd"/>
+      <w:r>
+        <w:rPr>
+          <w:rStyle w:val="CodeChar"/>
+        </w:rPr>
+        <w:t>-&gt;locked</w:t>
+      </w:r>
+      <w:r>
+        <w:rPr>
+          <w:rStyle w:val="CodeChar"/>
+          <w:rFonts w:hint="cs"/>
+          <w:rtl/>
+        </w:rPr>
+        <w:t xml:space="preserve"> </w:t>
+      </w:r>
+      <w:r>
+        <w:rPr>
+          <w:rFonts w:hint="cs"/>
+          <w:rtl/>
+        </w:rPr>
+        <w:t xml:space="preserve">را توسط دستور </w:t>
+      </w:r>
+      <w:proofErr w:type="spellStart"/>
+      <w:r>
+        <w:rPr>
+          <w:rStyle w:val="CodeChar"/>
+        </w:rPr>
+        <w:t>xchg</w:t>
+      </w:r>
+      <w:proofErr w:type="spellEnd"/>
+      <w:r>
+        <w:rPr>
+          <w:rFonts w:hint="cs"/>
+          <w:rtl/>
+        </w:rPr>
+        <w:t xml:space="preserve"> یک می‌کند؛ در صورتی که قفل از قبل توسط پردازه‌ای دیگر نگه داشته شده باشد، مقدار آن از قبل یک بوده و با اجرای این دستور تفاوتی ایجاد نمی‌شود و تابع </w:t>
+      </w:r>
+      <w:proofErr w:type="spellStart"/>
+      <w:r>
+        <w:rPr>
+          <w:rStyle w:val="CodeChar"/>
+        </w:rPr>
+        <w:t>xchg</w:t>
+      </w:r>
+      <w:proofErr w:type="spellEnd"/>
+      <w:r>
+        <w:rPr>
+          <w:rFonts w:hint="cs"/>
+          <w:rtl/>
+        </w:rPr>
+        <w:t xml:space="preserve"> مقدار یک را برمی‌گرداند. اما اگر مقدار </w:t>
+      </w:r>
+      <w:proofErr w:type="spellStart"/>
+      <w:r>
+        <w:rPr>
+          <w:rStyle w:val="CodeChar"/>
+        </w:rPr>
+        <w:t>lk</w:t>
+      </w:r>
+      <w:proofErr w:type="spellEnd"/>
+      <w:r>
+        <w:rPr>
+          <w:rStyle w:val="CodeChar"/>
+        </w:rPr>
+        <w:t>-&gt;locked</w:t>
+      </w:r>
+      <w:r>
+        <w:rPr>
+          <w:rFonts w:hint="cs"/>
+          <w:rtl/>
+        </w:rPr>
+        <w:t xml:space="preserve"> صفر باشد، این دستور مقدارش را یک کرده (که به معنای درگیر بودن قفل است) و</w:t>
+      </w:r>
+      <w:r>
+        <w:rPr>
+          <w:rFonts w:hint="cs"/>
+          <w:rtl/>
+        </w:rPr>
+        <w:t xml:space="preserve"> تابع </w:t>
+      </w:r>
+      <w:proofErr w:type="spellStart"/>
+      <w:r>
+        <w:rPr>
+          <w:rStyle w:val="CodeChar"/>
+        </w:rPr>
+        <w:t>xchg</w:t>
+      </w:r>
+      <w:proofErr w:type="spellEnd"/>
+      <w:r>
+        <w:rPr>
+          <w:rFonts w:hint="cs"/>
+          <w:rtl/>
+        </w:rPr>
+        <w:t xml:space="preserve"> مقدار صفر را بازمی‌گرداند؛ در این صورت تابع </w:t>
+      </w:r>
+      <w:r>
+        <w:rPr>
+          <w:rStyle w:val="CodeChar"/>
+        </w:rPr>
+        <w:t>acquire</w:t>
+      </w:r>
+      <w:r>
+        <w:rPr>
+          <w:rFonts w:hint="cs"/>
+          <w:rtl/>
+        </w:rPr>
+        <w:t xml:space="preserve"> از حلقه خارج شده و پردازه ادامه روند اجرایش را از سر می‌گیرد.</w:t>
       </w:r>
     </w:p>
     <w:p>
       <w:pPr>
-        <w:pStyle w:val="Heading2"/>
-        <w:rPr>
-          <w:rtl/>
-        </w:rPr>
-      </w:pPr>
-      <w:proofErr w:type="spellStart"/>
-      <w:r>
-        <w:rPr>
-          <w:rFonts w:hint="cs"/>
-          <w:rtl/>
-        </w:rPr>
-        <w:t>افزونه‌های</w:t>
-      </w:r>
-      <w:proofErr w:type="spellEnd"/>
-      <w:r>
-        <w:rPr>
-          <w:rFonts w:hint="cs"/>
-          <w:rtl/>
-        </w:rPr>
-        <w:t xml:space="preserve"> </w:t>
-      </w:r>
-      <w:proofErr w:type="spellStart"/>
-      <w:r>
-        <w:rPr>
-          <w:rFonts w:hint="cs"/>
-          <w:rtl/>
-        </w:rPr>
-        <w:t>همگام‌سازی</w:t>
-      </w:r>
-      <w:proofErr w:type="spellEnd"/>
-      <w:r>
-        <w:rPr>
-          <w:rFonts w:hint="cs"/>
-          <w:rtl/>
-        </w:rPr>
-        <w:t xml:space="preserve"> </w:t>
-      </w:r>
-      <w:proofErr w:type="spellStart"/>
-      <w:r>
-        <w:rPr>
-          <w:rFonts w:hint="cs"/>
-          <w:rtl/>
-        </w:rPr>
-        <w:t>تراکنشی</w:t>
-      </w:r>
-      <w:proofErr w:type="spellEnd"/>
-      <w:r>
-        <w:rPr>
-          <w:rFonts w:hint="cs"/>
-          <w:rtl/>
-        </w:rPr>
-        <w:t xml:space="preserve"> </w:t>
-      </w:r>
-      <w:r>
-        <w:t>(TSX)</w:t>
-      </w:r>
-      <w:r>
-        <w:rPr>
-          <w:rFonts w:hint="cs"/>
-          <w:rtl/>
-        </w:rPr>
-        <w:t xml:space="preserve"> را شرح دهید و نقش حذف قفل را در آن بیان کنید</w:t>
+        <w:pStyle w:val="Text"/>
+        <w:rPr>
+          <w:rFonts w:hint="cs"/>
+          <w:rtl/>
+        </w:rPr>
+      </w:pPr>
+      <w:r>
+        <w:rPr>
+          <w:rFonts w:hint="cs"/>
+          <w:rtl/>
+        </w:rPr>
+        <w:t>واضح است که این روش باعث انتظار مشغول</w:t>
+      </w:r>
+      <w:r>
+        <w:rPr>
+          <w:rStyle w:val="FootnoteReference"/>
+          <w:rtl/>
+        </w:rPr>
+        <w:footnoteReference w:id="1"/>
+      </w:r>
+      <w:r>
+        <w:rPr>
+          <w:rFonts w:hint="cs"/>
+          <w:rtl/>
+        </w:rPr>
+        <w:t xml:space="preserve"> می‌شود. انتظار مشغول در سیستم‌های چند پردازنده‌ای باعث هدر رفتن زمان پردازنده و در نتیجه افت بهینگی سیستم شود؛ اما در سیستم‌های تک پردازنده‌ای این موضوع در بدترین حالت می‌تواند منجر به </w:t>
+      </w:r>
+      <w:r>
+        <w:t>deadlock</w:t>
+      </w:r>
+      <w:r>
+        <w:rPr>
+          <w:rFonts w:hint="cs"/>
+          <w:rtl/>
+        </w:rPr>
+        <w:t xml:space="preserve"> شود.</w:t>
+      </w:r>
+      <w:r>
+        <w:rPr>
+          <w:rFonts w:hint="cs"/>
+          <w:rtl/>
+        </w:rPr>
+        <w:t xml:space="preserve"> حالتی را فرض کنید که در آن یک پردازه قفلی را در اختیار می‌گیرد؛ سپس پردازه‌ای دیگر سعی می‌کند قفل را به روش مذکور بدست بیاورد؛ در این صورت پردازه دوم هیچگاه از حلقه خارج نشده و پردازه‌</w:t>
+      </w:r>
+      <w:r>
+        <w:rPr>
+          <w:rFonts w:hint="cs"/>
+          <w:rtl/>
+        </w:rPr>
+        <w:t xml:space="preserve">‌های دیگر </w:t>
+      </w:r>
+      <w:r>
+        <w:rPr>
+          <w:rFonts w:hint="cs"/>
+          <w:rtl/>
+        </w:rPr>
+        <w:t>زمان‌بندی نمی‌شو</w:t>
+      </w:r>
+      <w:r>
+        <w:rPr>
+          <w:rFonts w:hint="cs"/>
+          <w:rtl/>
+        </w:rPr>
+        <w:t>ن</w:t>
+      </w:r>
+      <w:r>
+        <w:rPr>
+          <w:rFonts w:hint="cs"/>
+          <w:rtl/>
+        </w:rPr>
+        <w:t>د.</w:t>
       </w:r>
     </w:p>
     <w:p>
       <w:pPr>
-        <w:pStyle w:val="Heading1"/>
-        <w:rPr>
-          <w:rtl/>
-        </w:rPr>
-      </w:pPr>
-      <w:r>
-        <w:rPr>
-          <w:rFonts w:hint="cs"/>
-          <w:rtl/>
-        </w:rPr>
-        <w:t>مانع</w:t>
+        <w:pStyle w:val="Heading2"/>
+        <w:rPr>
+          <w:rtl/>
+        </w:rPr>
+      </w:pPr>
+      <w:r>
+        <w:rPr>
+          <w:rFonts w:hint="cs"/>
+          <w:rtl/>
+        </w:rPr>
+        <w:t xml:space="preserve">مختصری راجع به تعامل میان پردازه‌ها توسط توابع </w:t>
+      </w:r>
+      <w:proofErr w:type="spellStart"/>
+      <w:r>
+        <w:t>Sleeplock</w:t>
+      </w:r>
+      <w:proofErr w:type="spellEnd"/>
+      <w:r>
+        <w:rPr>
+          <w:rFonts w:hint="cs"/>
+          <w:rtl/>
+        </w:rPr>
+        <w:t xml:space="preserve"> و چرا استفاده از </w:t>
+      </w:r>
+      <w:r>
+        <w:t>Spinlock</w:t>
+      </w:r>
+      <w:r>
+        <w:rPr>
+          <w:rFonts w:hint="cs"/>
+          <w:rtl/>
+        </w:rPr>
+        <w:t xml:space="preserve"> در مثال </w:t>
+      </w:r>
+      <w:r>
+        <w:t>producer-consumer</w:t>
+      </w:r>
+      <w:r>
+        <w:rPr>
+          <w:rFonts w:hint="cs"/>
+          <w:rtl/>
+        </w:rPr>
+        <w:t xml:space="preserve"> </w:t>
+      </w:r>
+      <w:r>
+        <w:rPr>
+          <w:rFonts w:hint="cs"/>
+          <w:rtl/>
+        </w:rPr>
+        <w:t>ممکن نیست؟</w:t>
       </w:r>
     </w:p>
     <w:p>
       <w:pPr>
         <w:pStyle w:val="Heading2"/>
-      </w:pPr>
-      <w:proofErr w:type="spellStart"/>
-      <w:r>
-        <w:rPr>
-          <w:rFonts w:hint="cs"/>
-          <w:rtl/>
-        </w:rPr>
-        <w:t>پیاده‌سازی</w:t>
-      </w:r>
-      <w:proofErr w:type="spellEnd"/>
-      <w:r>
-        <w:rPr>
-          <w:rFonts w:hint="cs"/>
-          <w:rtl/>
-        </w:rPr>
-        <w:t xml:space="preserve"> </w:t>
-      </w:r>
-      <w:proofErr w:type="spellStart"/>
-      <w:r>
-        <w:rPr>
-          <w:rFonts w:hint="cs"/>
-          <w:rtl/>
-        </w:rPr>
-        <w:t>ماکروی</w:t>
-      </w:r>
-      <w:proofErr w:type="spellEnd"/>
-      <w:r>
-        <w:rPr>
-          <w:rFonts w:hint="cs"/>
-          <w:rtl/>
-        </w:rPr>
-        <w:t xml:space="preserve"> </w:t>
-      </w:r>
-      <w:r>
-        <w:t>barrier()</w:t>
-      </w:r>
-      <w:r>
-        <w:rPr>
-          <w:rFonts w:hint="cs"/>
-          <w:rtl/>
-        </w:rPr>
-        <w:t xml:space="preserve"> در لینوکس برای معماری </w:t>
-      </w:r>
-      <w:r>
-        <w:t>x86</w:t>
+        <w:rPr>
+          <w:rtl/>
+        </w:rPr>
+      </w:pPr>
+      <w:r>
+        <w:rPr>
+          <w:rFonts w:hint="cs"/>
+          <w:rtl/>
+        </w:rPr>
+        <w:t xml:space="preserve">توضیح حالات مختلف پردازه‌ها در </w:t>
+      </w:r>
+      <w:r>
+        <w:t>xv6</w:t>
+      </w:r>
+      <w:r>
+        <w:rPr>
+          <w:rFonts w:hint="cs"/>
+          <w:rtl/>
+        </w:rPr>
+        <w:t xml:space="preserve"> و وظیفه تابع </w:t>
+      </w:r>
+      <w:r>
+        <w:t>sched()</w:t>
       </w:r>
     </w:p>
     <w:p>
       <w:pPr>
         <w:pStyle w:val="Heading2"/>
-      </w:pPr>
-      <w:r>
-        <w:rPr>
-          <w:rFonts w:hint="cs"/>
-          <w:rtl/>
-        </w:rPr>
-        <w:t xml:space="preserve">آیا یک دستور مانع حافظه باید مانع </w:t>
+        <w:rPr>
+          <w:rtl/>
+        </w:rPr>
+      </w:pPr>
+      <w:r>
+        <w:rPr>
+          <w:rFonts w:hint="cs"/>
+          <w:rtl/>
+        </w:rPr>
+        <w:t xml:space="preserve">تغییری در توابع </w:t>
       </w:r>
       <w:proofErr w:type="spellStart"/>
       <w:r>
-        <w:rPr>
-          <w:rFonts w:hint="cs"/>
-          <w:rtl/>
-        </w:rPr>
-        <w:t>بهینه‌سازی</w:t>
+        <w:t>Sleeplock</w:t>
       </w:r>
       <w:proofErr w:type="spellEnd"/>
       <w:r>
@@ -1434,181 +1746,127 @@
           <w:rFonts w:hint="cs"/>
           <w:rtl/>
         </w:rPr>
-        <w:t xml:space="preserve"> هم باشد؟ نام </w:t>
-      </w:r>
-      <w:proofErr w:type="spellStart"/>
-      <w:r>
-        <w:rPr>
-          <w:rFonts w:hint="cs"/>
-          <w:rtl/>
-        </w:rPr>
-        <w:t>ماکرو</w:t>
-      </w:r>
-      <w:proofErr w:type="spellEnd"/>
-      <w:r>
-        <w:rPr>
-          <w:rFonts w:hint="cs"/>
-          <w:rtl/>
-        </w:rPr>
-        <w:t xml:space="preserve"> </w:t>
-      </w:r>
-      <w:proofErr w:type="spellStart"/>
-      <w:r>
-        <w:rPr>
-          <w:rFonts w:hint="cs"/>
-          <w:rtl/>
-        </w:rPr>
-        <w:t>پیاده‌سازی</w:t>
-      </w:r>
-      <w:proofErr w:type="spellEnd"/>
-      <w:r>
-        <w:rPr>
-          <w:rFonts w:hint="cs"/>
-          <w:rtl/>
-        </w:rPr>
-        <w:t xml:space="preserve"> سه نوع مانع حافظه در لینوکس برای معماری </w:t>
-      </w:r>
-      <w:r>
-        <w:t>x86</w:t>
-      </w:r>
-      <w:r>
-        <w:rPr>
-          <w:rFonts w:hint="cs"/>
-          <w:rtl/>
-        </w:rPr>
-        <w:t xml:space="preserve"> را به همراه دستورهای ماشین </w:t>
-      </w:r>
-      <w:proofErr w:type="spellStart"/>
-      <w:r>
-        <w:rPr>
-          <w:rFonts w:hint="cs"/>
-          <w:rtl/>
-        </w:rPr>
-        <w:t>پیاده‌سازی</w:t>
-      </w:r>
-      <w:proofErr w:type="spellEnd"/>
-      <w:r>
-        <w:rPr>
-          <w:rFonts w:hint="cs"/>
-          <w:rtl/>
-        </w:rPr>
-        <w:t xml:space="preserve"> آنها ذکر کنید</w:t>
+        <w:t xml:space="preserve"> بدهید تا تنها پردازه صاحب قفل</w:t>
+      </w:r>
+      <w:r>
+        <w:rPr>
+          <w:rFonts w:hint="cs"/>
+          <w:rtl/>
+        </w:rPr>
+        <w:t>،</w:t>
+      </w:r>
+      <w:r>
+        <w:rPr>
+          <w:rFonts w:hint="cs"/>
+          <w:rtl/>
+        </w:rPr>
+        <w:t xml:space="preserve"> قادر به آزادسازی آن باشد و قفل معادل در هسته لینوکس را به طور مختصر معرفی کنید</w:t>
       </w:r>
     </w:p>
     <w:p>
       <w:pPr>
-        <w:pStyle w:val="Text"/>
-        <w:rPr>
-          <w:rtl/>
-        </w:rPr>
-      </w:pPr>
-      <w:r>
-        <w:rPr>
-          <w:rFonts w:hint="cs"/>
-          <w:rtl/>
-        </w:rPr>
-        <w:lastRenderedPageBreak/>
-        <w:t xml:space="preserve">بله یک مانع حافظه باید یک مانع </w:t>
-      </w:r>
-      <w:proofErr w:type="spellStart"/>
-      <w:r>
-        <w:rPr>
-          <w:rFonts w:hint="cs"/>
-          <w:rtl/>
-        </w:rPr>
-        <w:t>بهینه‌سازی</w:t>
-      </w:r>
-      <w:proofErr w:type="spellEnd"/>
-      <w:r>
-        <w:rPr>
-          <w:rFonts w:hint="cs"/>
-          <w:rtl/>
-        </w:rPr>
-        <w:t xml:space="preserve"> نیز باشد زیرا پردازنده فقط برنامه </w:t>
-      </w:r>
-      <w:proofErr w:type="spellStart"/>
-      <w:r>
-        <w:rPr>
-          <w:rFonts w:hint="cs"/>
-          <w:rtl/>
-        </w:rPr>
-        <w:t>کامپایل</w:t>
-      </w:r>
-      <w:proofErr w:type="spellEnd"/>
-      <w:r>
-        <w:rPr>
-          <w:rFonts w:hint="cs"/>
-          <w:rtl/>
-        </w:rPr>
-        <w:t xml:space="preserve"> شده را </w:t>
-      </w:r>
-      <w:proofErr w:type="spellStart"/>
-      <w:r>
-        <w:rPr>
-          <w:rFonts w:hint="cs"/>
-          <w:rtl/>
-        </w:rPr>
-        <w:t>می‌بیند</w:t>
-      </w:r>
-      <w:proofErr w:type="spellEnd"/>
-      <w:r>
-        <w:rPr>
-          <w:rFonts w:hint="cs"/>
-          <w:rtl/>
-        </w:rPr>
-        <w:t xml:space="preserve"> و </w:t>
-      </w:r>
-      <w:proofErr w:type="spellStart"/>
-      <w:r>
-        <w:rPr>
-          <w:rFonts w:hint="cs"/>
-          <w:rtl/>
-        </w:rPr>
-        <w:t>ترتیت</w:t>
-      </w:r>
-      <w:proofErr w:type="spellEnd"/>
-      <w:r>
-        <w:rPr>
-          <w:rFonts w:hint="cs"/>
-          <w:rtl/>
-        </w:rPr>
-        <w:t xml:space="preserve"> خطوط کدها پیش از </w:t>
-      </w:r>
-      <w:proofErr w:type="spellStart"/>
-      <w:r>
-        <w:rPr>
-          <w:rFonts w:hint="cs"/>
-          <w:rtl/>
-        </w:rPr>
-        <w:t>بهینه‌سازی</w:t>
-      </w:r>
-      <w:proofErr w:type="spellEnd"/>
-      <w:r>
-        <w:rPr>
-          <w:rFonts w:hint="cs"/>
-          <w:rtl/>
-        </w:rPr>
-        <w:t xml:space="preserve"> را </w:t>
-      </w:r>
-      <w:proofErr w:type="spellStart"/>
-      <w:r>
-        <w:rPr>
-          <w:rFonts w:hint="cs"/>
-          <w:rtl/>
-        </w:rPr>
-        <w:t>نمی‌داند</w:t>
-      </w:r>
-      <w:proofErr w:type="spellEnd"/>
-      <w:r>
-        <w:rPr>
-          <w:rFonts w:hint="cs"/>
-          <w:rtl/>
-        </w:rPr>
-        <w:t>. برای مثال شبه کد زیر را در نظر بگیرید:</w:t>
+        <w:pStyle w:val="Heading2"/>
+        <w:rPr>
+          <w:rtl/>
+        </w:rPr>
+      </w:pPr>
+      <w:r>
+        <w:rPr>
+          <w:rFonts w:hint="cs"/>
+          <w:rtl/>
+        </w:rPr>
+        <w:t xml:space="preserve">افزونه‌های همگام‌سازی تراکنشی </w:t>
+      </w:r>
+      <w:r>
+        <w:t>(TSX)</w:t>
+      </w:r>
+      <w:r>
+        <w:rPr>
+          <w:rFonts w:hint="cs"/>
+          <w:rtl/>
+        </w:rPr>
+        <w:t xml:space="preserve"> را شرح دهید و نقش حذف قفل را در آن بیان کنید</w:t>
       </w:r>
     </w:p>
     <w:p>
       <w:pPr>
+        <w:pStyle w:val="Heading1"/>
+        <w:rPr>
+          <w:rtl/>
+        </w:rPr>
+      </w:pPr>
+      <w:r>
+        <w:rPr>
+          <w:rFonts w:hint="cs"/>
+          <w:rtl/>
+        </w:rPr>
+        <w:t>مانع</w:t>
+      </w:r>
+    </w:p>
+    <w:p>
+      <w:pPr>
+        <w:pStyle w:val="Heading2"/>
+      </w:pPr>
+      <w:r>
+        <w:rPr>
+          <w:rFonts w:hint="cs"/>
+          <w:rtl/>
+        </w:rPr>
+        <w:t xml:space="preserve">پیاده‌سازی ماکروی </w:t>
+      </w:r>
+      <w:r>
+        <w:t>barrier()</w:t>
+      </w:r>
+      <w:r>
+        <w:rPr>
+          <w:rFonts w:hint="cs"/>
+          <w:rtl/>
+        </w:rPr>
+        <w:t xml:space="preserve"> در لینوکس برای معماری </w:t>
+      </w:r>
+      <w:r>
+        <w:t>x86</w:t>
+      </w:r>
+    </w:p>
+    <w:p>
+      <w:pPr>
+        <w:pStyle w:val="Heading2"/>
+      </w:pPr>
+      <w:r>
+        <w:rPr>
+          <w:rFonts w:hint="cs"/>
+          <w:rtl/>
+        </w:rPr>
+        <w:t xml:space="preserve">آیا یک دستور مانع حافظه باید مانع بهینه‌سازی هم باشد؟ نام ماکرو پیاده‌سازی سه نوع مانع حافظه در لینوکس برای معماری </w:t>
+      </w:r>
+      <w:r>
+        <w:t>x86</w:t>
+      </w:r>
+      <w:r>
+        <w:rPr>
+          <w:rFonts w:hint="cs"/>
+          <w:rtl/>
+        </w:rPr>
+        <w:t xml:space="preserve"> را به همراه دستورهای ماشین پیاده‌سازی آنها ذکر کنید</w:t>
+      </w:r>
+    </w:p>
+    <w:p>
+      <w:pPr>
+        <w:pStyle w:val="Text"/>
+        <w:rPr>
+          <w:rtl/>
+        </w:rPr>
+      </w:pPr>
+      <w:r>
+        <w:rPr>
+          <w:rFonts w:hint="cs"/>
+          <w:rtl/>
+        </w:rPr>
+        <w:t>بله یک مانع حافظه باید یک مانع بهینه‌سازی نیز باشد زیرا پردازنده فقط برنامه کامپایل شده را می‌بیند و ترتیت خطوط کدها پیش از بهینه‌سازی را نمی‌داند. برای مثال شبه کد زیر را در نظر بگیرید:</w:t>
+      </w:r>
+    </w:p>
+    <w:p>
+      <w:pPr>
         <w:pStyle w:val="Code"/>
         <w:bidi w:val="0"/>
       </w:pPr>
@@ -1698,71 +1956,7 @@
           <w:rFonts w:hint="cs"/>
           <w:rtl/>
         </w:rPr>
-        <w:t xml:space="preserve"> به همدیگر وابسته نباشند، </w:t>
-      </w:r>
-      <w:proofErr w:type="spellStart"/>
-      <w:r>
-        <w:rPr>
-          <w:rFonts w:hint="cs"/>
-          <w:rtl/>
-        </w:rPr>
-        <w:t>کامپایلر</w:t>
-      </w:r>
-      <w:proofErr w:type="spellEnd"/>
-      <w:r>
-        <w:rPr>
-          <w:rFonts w:hint="cs"/>
-          <w:rtl/>
-        </w:rPr>
-        <w:t xml:space="preserve"> در هنگام </w:t>
-      </w:r>
-      <w:proofErr w:type="spellStart"/>
-      <w:r>
-        <w:rPr>
-          <w:rFonts w:hint="cs"/>
-          <w:rtl/>
-        </w:rPr>
-        <w:t>بهینه‌سازی</w:t>
-      </w:r>
-      <w:proofErr w:type="spellEnd"/>
-      <w:r>
-        <w:rPr>
-          <w:rFonts w:hint="cs"/>
-          <w:rtl/>
-        </w:rPr>
-        <w:t xml:space="preserve"> ممکن است ترتیب این 2 دستور را عوض کند. اما پردازنده به دلیل وجود مانع، تغییری در ترتیب دستورات </w:t>
-      </w:r>
-      <w:proofErr w:type="spellStart"/>
-      <w:r>
-        <w:rPr>
-          <w:rFonts w:hint="cs"/>
-          <w:rtl/>
-        </w:rPr>
-        <w:t>نمی‌دهد</w:t>
-      </w:r>
-      <w:proofErr w:type="spellEnd"/>
-      <w:r>
-        <w:rPr>
-          <w:rFonts w:hint="cs"/>
-          <w:rtl/>
-        </w:rPr>
-        <w:t xml:space="preserve"> و دستورات به ترتیب زیر اجرا </w:t>
-      </w:r>
-      <w:proofErr w:type="spellStart"/>
-      <w:r>
-        <w:rPr>
-          <w:rFonts w:hint="cs"/>
-          <w:rtl/>
-        </w:rPr>
-        <w:t>می‌شوند</w:t>
-      </w:r>
-      <w:proofErr w:type="spellEnd"/>
-      <w:r>
-        <w:rPr>
-          <w:rFonts w:hint="cs"/>
-          <w:rtl/>
-        </w:rPr>
-        <w:t>:</w:t>
+        <w:t xml:space="preserve"> به همدیگر وابسته نباشند، کامپایلر در هنگام بهینه‌سازی ممکن است ترتیب این 2 دستور را عوض کند. اما پردازنده به دلیل وجود مانع، تغییری در ترتیب دستورات نمی‌دهد و دستورات به ترتیب زیر اجرا می‌شوند:</w:t>
       </w:r>
     </w:p>
     <w:p>
@@ -1780,6 +1974,7 @@
         <w:bidi w:val="0"/>
       </w:pPr>
       <w:r>
+        <w:lastRenderedPageBreak/>
         <w:t>Statement3;</w:t>
       </w:r>
     </w:p>
@@ -1801,23 +1996,7 @@
           <w:rFonts w:hint="cs"/>
           <w:rtl/>
         </w:rPr>
-        <w:t xml:space="preserve">در نتیجه ترتیب دستورات برخلاف خواسته </w:t>
-      </w:r>
-      <w:proofErr w:type="spellStart"/>
-      <w:r>
-        <w:rPr>
-          <w:rFonts w:hint="cs"/>
-          <w:rtl/>
-        </w:rPr>
-        <w:t>توسعه‌دهنده</w:t>
-      </w:r>
-      <w:proofErr w:type="spellEnd"/>
-      <w:r>
-        <w:rPr>
-          <w:rFonts w:hint="cs"/>
-          <w:rtl/>
-        </w:rPr>
-        <w:t>، تغییر کرده است.</w:t>
+        <w:t>در نتیجه ترتیب دستورات برخلاف خواسته توسعه‌دهنده، تغییر کرده است.</w:t>
       </w:r>
     </w:p>
     <w:p>
@@ -1832,23 +2011,7 @@
           <w:rFonts w:hint="cs"/>
           <w:rtl/>
         </w:rPr>
-        <w:t xml:space="preserve">در لینوکس به طور کلی 3 دستور برای ایجاد مانع حافظه وجود دارد که در بخش زیر توضیح داده </w:t>
-      </w:r>
-      <w:proofErr w:type="spellStart"/>
-      <w:r>
-        <w:rPr>
-          <w:rFonts w:hint="cs"/>
-          <w:rtl/>
-        </w:rPr>
-        <w:t>شده‌اند</w:t>
-      </w:r>
-      <w:proofErr w:type="spellEnd"/>
-      <w:r>
-        <w:rPr>
-          <w:rFonts w:hint="cs"/>
-          <w:rtl/>
-        </w:rPr>
-        <w:t>:</w:t>
+        <w:t>در لینوکس به طور کلی 3 دستور برای ایجاد مانع حافظه وجود دارد که در بخش زیر توضیح داده شده‌اند:</w:t>
       </w:r>
     </w:p>
     <w:p>
@@ -1896,15 +2059,24 @@
           <w:rFonts w:hint="cs"/>
           <w:rtl/>
         </w:rPr>
-        <w:t xml:space="preserve"> به سمت دیگر مانع، جلوگیری </w:t>
+        <w:t xml:space="preserve"> به سمت دیگر مانع، جلوگیری می‌کند. دستورالعمل ماشین آن در </w:t>
+      </w:r>
+      <w:r>
+        <w:t>x86</w:t>
+      </w:r>
+      <w:r>
+        <w:rPr>
+          <w:rFonts w:hint="cs"/>
+          <w:rtl/>
+        </w:rPr>
+        <w:t xml:space="preserve">، </w:t>
       </w:r>
       <w:proofErr w:type="spellStart"/>
       <w:r>
         <w:rPr>
-          <w:rFonts w:hint="cs"/>
-          <w:rtl/>
-        </w:rPr>
-        <w:t>می‌کند</w:t>
+          <w:rStyle w:val="CodeChar"/>
+        </w:rPr>
+        <w:t>lfence</w:t>
       </w:r>
       <w:proofErr w:type="spellEnd"/>
       <w:r>
@@ -1912,31 +2084,6 @@
           <w:rFonts w:hint="cs"/>
           <w:rtl/>
         </w:rPr>
-        <w:t xml:space="preserve">. دستورالعمل ماشین آن در </w:t>
-      </w:r>
-      <w:r>
-        <w:t>x86</w:t>
-      </w:r>
-      <w:r>
-        <w:rPr>
-          <w:rFonts w:hint="cs"/>
-          <w:rtl/>
-        </w:rPr>
-        <w:t xml:space="preserve">، </w:t>
-      </w:r>
-      <w:proofErr w:type="spellStart"/>
-      <w:r>
-        <w:rPr>
-          <w:rStyle w:val="CodeChar"/>
-        </w:rPr>
-        <w:t>lfence</w:t>
-      </w:r>
-      <w:proofErr w:type="spellEnd"/>
-      <w:r>
-        <w:rPr>
-          <w:rFonts w:hint="cs"/>
-          <w:rtl/>
-        </w:rPr>
         <w:t xml:space="preserve"> است که حرف </w:t>
       </w:r>
       <w:r>
@@ -1947,23 +2094,7 @@
           <w:rFonts w:hint="cs"/>
           <w:rtl/>
         </w:rPr>
-        <w:t xml:space="preserve"> در آن، </w:t>
-      </w:r>
-      <w:proofErr w:type="spellStart"/>
-      <w:r>
-        <w:rPr>
-          <w:rFonts w:hint="cs"/>
-          <w:rtl/>
-        </w:rPr>
-        <w:t>نشان‌دهنده</w:t>
-      </w:r>
-      <w:proofErr w:type="spellEnd"/>
-      <w:r>
-        <w:rPr>
-          <w:rFonts w:hint="cs"/>
-          <w:rtl/>
-        </w:rPr>
-        <w:t xml:space="preserve"> کلمه </w:t>
+        <w:t xml:space="preserve"> در آن، نشان‌دهنده کلمه </w:t>
       </w:r>
       <w:r>
         <w:t>load</w:t>
@@ -2014,15 +2145,24 @@
           <w:rFonts w:hint="cs"/>
           <w:rtl/>
         </w:rPr>
-        <w:t xml:space="preserve"> به سمت دیگر مانع جلوگیری </w:t>
+        <w:t xml:space="preserve"> به سمت دیگر مانع جلوگیری می‌کند. دستورالعمل ماشین آن در </w:t>
+      </w:r>
+      <w:r>
+        <w:t>x86</w:t>
+      </w:r>
+      <w:r>
+        <w:rPr>
+          <w:rFonts w:hint="cs"/>
+          <w:rtl/>
+        </w:rPr>
+        <w:t xml:space="preserve">، </w:t>
       </w:r>
       <w:proofErr w:type="spellStart"/>
       <w:r>
         <w:rPr>
-          <w:rFonts w:hint="cs"/>
-          <w:rtl/>
-        </w:rPr>
-        <w:t>می‌کند</w:t>
+          <w:rStyle w:val="CodeChar"/>
+        </w:rPr>
+        <w:t>sfence</w:t>
       </w:r>
       <w:proofErr w:type="spellEnd"/>
       <w:r>
@@ -2030,31 +2170,6 @@
           <w:rFonts w:hint="cs"/>
           <w:rtl/>
         </w:rPr>
-        <w:t xml:space="preserve">. دستورالعمل ماشین آن در </w:t>
-      </w:r>
-      <w:r>
-        <w:t>x86</w:t>
-      </w:r>
-      <w:r>
-        <w:rPr>
-          <w:rFonts w:hint="cs"/>
-          <w:rtl/>
-        </w:rPr>
-        <w:t xml:space="preserve">، </w:t>
-      </w:r>
-      <w:proofErr w:type="spellStart"/>
-      <w:r>
-        <w:rPr>
-          <w:rStyle w:val="CodeChar"/>
-        </w:rPr>
-        <w:t>sfence</w:t>
-      </w:r>
-      <w:proofErr w:type="spellEnd"/>
-      <w:r>
-        <w:rPr>
-          <w:rFonts w:hint="cs"/>
-          <w:rtl/>
-        </w:rPr>
         <w:t xml:space="preserve"> است که حرف </w:t>
       </w:r>
       <w:r>
@@ -2065,23 +2180,7 @@
           <w:rFonts w:hint="cs"/>
           <w:rtl/>
         </w:rPr>
-        <w:t xml:space="preserve"> در آن، </w:t>
-      </w:r>
-      <w:proofErr w:type="spellStart"/>
-      <w:r>
-        <w:rPr>
-          <w:rFonts w:hint="cs"/>
-          <w:rtl/>
-        </w:rPr>
-        <w:t>نشان‌دهنده</w:t>
-      </w:r>
-      <w:proofErr w:type="spellEnd"/>
-      <w:r>
-        <w:rPr>
-          <w:rFonts w:hint="cs"/>
-          <w:rtl/>
-        </w:rPr>
-        <w:t xml:space="preserve"> کلمه </w:t>
+        <w:t xml:space="preserve"> در آن، نشان‌دهنده کلمه </w:t>
       </w:r>
       <w:r>
         <w:t>store</w:t>
@@ -2130,15 +2229,38 @@
           <w:rFonts w:hint="cs"/>
           <w:rtl/>
         </w:rPr>
-        <w:t xml:space="preserve"> به سمت دیگر مانع جلوگیری </w:t>
+        <w:t xml:space="preserve"> به سمت دیگر مانع جلوگیری می‌کند</w:t>
+      </w:r>
+      <w:r>
+        <w:rPr>
+          <w:rFonts w:hint="cs"/>
+          <w:rtl/>
+        </w:rPr>
+        <w:t xml:space="preserve"> (در واقع ترکیبی از 2 دستور قبلی است)</w:t>
+      </w:r>
+      <w:r>
+        <w:rPr>
+          <w:rFonts w:hint="cs"/>
+          <w:rtl/>
+        </w:rPr>
+        <w:t xml:space="preserve">. دستورالعمل ماشین آن در </w:t>
+      </w:r>
+      <w:r>
+        <w:t>x86</w:t>
+      </w:r>
+      <w:r>
+        <w:rPr>
+          <w:rFonts w:hint="cs"/>
+          <w:rtl/>
+        </w:rPr>
+        <w:t xml:space="preserve">، </w:t>
       </w:r>
       <w:proofErr w:type="spellStart"/>
       <w:r>
         <w:rPr>
-          <w:rFonts w:hint="cs"/>
-          <w:rtl/>
-        </w:rPr>
-        <w:t>می‌کند</w:t>
+          <w:rStyle w:val="CodeChar"/>
+        </w:rPr>
+        <w:t>mfence</w:t>
       </w:r>
       <w:proofErr w:type="spellEnd"/>
       <w:r>
@@ -2146,38 +2268,6 @@
           <w:rFonts w:hint="cs"/>
           <w:rtl/>
         </w:rPr>
-        <w:t xml:space="preserve"> (در واقع ترکیبی از 2 دستور قبلی است)</w:t>
-      </w:r>
-      <w:r>
-        <w:rPr>
-          <w:rFonts w:hint="cs"/>
-          <w:rtl/>
-        </w:rPr>
-        <w:t xml:space="preserve">. دستورالعمل ماشین آن در </w:t>
-      </w:r>
-      <w:r>
-        <w:t>x86</w:t>
-      </w:r>
-      <w:r>
-        <w:rPr>
-          <w:rFonts w:hint="cs"/>
-          <w:rtl/>
-        </w:rPr>
-        <w:t xml:space="preserve">، </w:t>
-      </w:r>
-      <w:proofErr w:type="spellStart"/>
-      <w:r>
-        <w:rPr>
-          <w:rStyle w:val="CodeChar"/>
-        </w:rPr>
-        <w:t>mfence</w:t>
-      </w:r>
-      <w:proofErr w:type="spellEnd"/>
-      <w:r>
-        <w:rPr>
-          <w:rFonts w:hint="cs"/>
-          <w:rtl/>
-        </w:rPr>
         <w:t xml:space="preserve"> است که حرف </w:t>
       </w:r>
       <w:r>
@@ -2188,23 +2278,7 @@
           <w:rFonts w:hint="cs"/>
           <w:rtl/>
         </w:rPr>
-        <w:t xml:space="preserve"> در آن، </w:t>
-      </w:r>
-      <w:proofErr w:type="spellStart"/>
-      <w:r>
-        <w:rPr>
-          <w:rFonts w:hint="cs"/>
-          <w:rtl/>
-        </w:rPr>
-        <w:t>نشان‌دهنده</w:t>
-      </w:r>
-      <w:proofErr w:type="spellEnd"/>
-      <w:r>
-        <w:rPr>
-          <w:rFonts w:hint="cs"/>
-          <w:rtl/>
-        </w:rPr>
-        <w:t xml:space="preserve"> کلمه </w:t>
+        <w:t xml:space="preserve"> در آن، نشان‌دهنده کلمه </w:t>
       </w:r>
       <w:r>
         <w:t>memory</w:t>
@@ -2251,84 +2325,69 @@
           <w:rFonts w:hint="cs"/>
           <w:rtl/>
         </w:rPr>
-        <w:t xml:space="preserve"> و دستورالعمل ماشین معادل </w:t>
+        <w:t xml:space="preserve"> و دستورالعمل ماشین معادل آن‌ها در معماری </w:t>
+      </w:r>
+      <w:r>
+        <w:t>x86</w:t>
+      </w:r>
+      <w:r>
+        <w:rPr>
+          <w:rFonts w:hint="cs"/>
+          <w:rtl/>
+        </w:rPr>
+        <w:t xml:space="preserve">، از فایل </w:t>
+      </w:r>
+      <w:r>
+        <w:fldChar w:fldCharType="begin"/>
+      </w:r>
+      <w:r>
+        <w:instrText>HYPERLINK "https://github.com/torvalds/linux/blob/master/arch/x86/include/asm/barrier.h"</w:instrText>
+      </w:r>
+      <w:r>
+        <w:fldChar w:fldCharType="separate"/>
       </w:r>
       <w:proofErr w:type="spellStart"/>
       <w:r>
         <w:rPr>
-          <w:rFonts w:hint="cs"/>
-          <w:rtl/>
-        </w:rPr>
-        <w:t>آن‌ها</w:t>
+          <w:rStyle w:val="LinkChar"/>
+        </w:rPr>
+        <w:t>linux</w:t>
       </w:r>
       <w:proofErr w:type="spellEnd"/>
       <w:r>
         <w:rPr>
-          <w:rFonts w:hint="cs"/>
-          <w:rtl/>
-        </w:rPr>
-        <w:t xml:space="preserve"> در معماری </w:t>
-      </w:r>
-      <w:r>
-        <w:t>x86</w:t>
-      </w:r>
-      <w:r>
-        <w:rPr>
-          <w:rFonts w:hint="cs"/>
-          <w:rtl/>
-        </w:rPr>
-        <w:t xml:space="preserve">، از فایل </w:t>
-      </w:r>
-      <w:hyperlink r:id="rId9" w:history="1">
-        <w:proofErr w:type="spellStart"/>
-        <w:r>
-          <w:rPr>
-            <w:rStyle w:val="LinkChar"/>
-          </w:rPr>
-          <w:t>linux</w:t>
-        </w:r>
-        <w:proofErr w:type="spellEnd"/>
-        <w:r>
-          <w:rPr>
-            <w:rStyle w:val="LinkChar"/>
-          </w:rPr>
-          <w:t>/arch/</w:t>
-        </w:r>
-        <w:r>
-          <w:rPr>
-            <w:rStyle w:val="LinkChar"/>
-          </w:rPr>
-          <w:t>x</w:t>
-        </w:r>
-        <w:r>
-          <w:rPr>
-            <w:rStyle w:val="LinkChar"/>
-          </w:rPr>
-          <w:t>86/include/</w:t>
-        </w:r>
-        <w:proofErr w:type="spellStart"/>
-        <w:r>
-          <w:rPr>
-            <w:rStyle w:val="LinkChar"/>
-          </w:rPr>
-          <w:t>asm</w:t>
-        </w:r>
-        <w:proofErr w:type="spellEnd"/>
-        <w:r>
-          <w:rPr>
-            <w:rStyle w:val="LinkChar"/>
-          </w:rPr>
-          <w:t>/</w:t>
-        </w:r>
-        <w:proofErr w:type="spellStart"/>
-        <w:r>
-          <w:rPr>
-            <w:rStyle w:val="LinkChar"/>
-          </w:rPr>
-          <w:t>barrier.h</w:t>
-        </w:r>
-        <w:proofErr w:type="spellEnd"/>
-      </w:hyperlink>
+          <w:rStyle w:val="LinkChar"/>
+        </w:rPr>
+        <w:t>/arch/x86/include/</w:t>
+      </w:r>
+      <w:proofErr w:type="spellStart"/>
+      <w:r>
+        <w:rPr>
+          <w:rStyle w:val="LinkChar"/>
+        </w:rPr>
+        <w:t>asm</w:t>
+      </w:r>
+      <w:proofErr w:type="spellEnd"/>
+      <w:r>
+        <w:rPr>
+          <w:rStyle w:val="LinkChar"/>
+        </w:rPr>
+        <w:t>/</w:t>
+      </w:r>
+      <w:proofErr w:type="spellStart"/>
+      <w:r>
+        <w:rPr>
+          <w:rStyle w:val="LinkChar"/>
+        </w:rPr>
+        <w:t>barrier.h</w:t>
+      </w:r>
+      <w:proofErr w:type="spellEnd"/>
+      <w:r>
+        <w:rPr>
+          <w:rStyle w:val="LinkChar"/>
+        </w:rPr>
+        <w:fldChar w:fldCharType="end"/>
+      </w:r>
       <w:r>
         <w:rPr>
           <w:rFonts w:hint="cs"/>
@@ -3258,11 +3317,7 @@
           </mc:Choice>
           <mc:Fallback>
             <w:pict>
-              <v:shapetype w14:anchorId="2E389A51" id="_x0000_t202" coordsize="21600,21600" o:spt="202" path="m,l,21600r21600,l21600,xe">
-                <v:stroke joinstyle="miter"/>
-                <v:path gradientshapeok="t" o:connecttype="rect"/>
-              </v:shapetype>
-              <v:shape id="Text Box 1" o:spid="_x0000_s1026" type="#_x0000_t202" style="width:452.35pt;height:210.35pt;visibility:visible;mso-wrap-style:square;mso-left-percent:-10001;mso-top-percent:-10001;mso-position-horizontal:absolute;mso-position-horizontal-relative:char;mso-position-vertical:absolute;mso-position-vertical-relative:line;mso-left-percent:-10001;mso-top-percent:-10001;v-text-anchor:top" o:gfxdata="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" fillcolor="white [3201]" stroked="f" strokeweight=".5pt">
+              <v:shape w14:anchorId="2E389A51" id="Text Box 1" o:spid="_x0000_s1027" type="#_x0000_t202" style="width:452.35pt;height:210.35pt;visibility:visible;mso-wrap-style:square;mso-left-percent:-10001;mso-top-percent:-10001;mso-position-horizontal:absolute;mso-position-horizontal-relative:char;mso-position-vertical:absolute;mso-position-vertical-relative:line;mso-left-percent:-10001;mso-top-percent:-10001;v-text-anchor:top" o:gfxdata="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" fillcolor="white [3201]" stroked="f" strokeweight=".5pt">
                 <v:textbox>
                   <w:txbxContent>
                     <w:p>
@@ -4136,7 +4191,6 @@
       <w:pPr>
         <w:pStyle w:val="Text"/>
         <w:rPr>
-          <w:rFonts w:hint="cs"/>
           <w:rtl/>
         </w:rPr>
       </w:pPr>
@@ -4158,15 +4212,14 @@
           <w:rFonts w:hint="cs"/>
           <w:rtl/>
         </w:rPr>
-        <w:t xml:space="preserve"> یک مانع </w:t>
+        <w:t xml:space="preserve"> یک مانع نرم‌افزاری (بهینه‌سازی) به وجود می‌آورد. توابع </w:t>
       </w:r>
       <w:proofErr w:type="spellStart"/>
       <w:r>
         <w:rPr>
-          <w:rFonts w:hint="cs"/>
-          <w:rtl/>
-        </w:rPr>
-        <w:t>نرم‌افزاری</w:t>
+          <w:rStyle w:val="CodeChar"/>
+        </w:rPr>
+        <w:t>smp_rmb</w:t>
       </w:r>
       <w:proofErr w:type="spellEnd"/>
       <w:r>
@@ -4174,15 +4227,14 @@
           <w:rFonts w:hint="cs"/>
           <w:rtl/>
         </w:rPr>
-        <w:t xml:space="preserve"> (</w:t>
+        <w:t xml:space="preserve">، </w:t>
       </w:r>
       <w:proofErr w:type="spellStart"/>
       <w:r>
         <w:rPr>
-          <w:rFonts w:hint="cs"/>
-          <w:rtl/>
-        </w:rPr>
-        <w:t>بهینه‌سازی</w:t>
+          <w:rStyle w:val="CodeChar"/>
+        </w:rPr>
+        <w:t>smp_wmb</w:t>
       </w:r>
       <w:proofErr w:type="spellEnd"/>
       <w:r>
@@ -4190,15 +4242,14 @@
           <w:rFonts w:hint="cs"/>
           <w:rtl/>
         </w:rPr>
-        <w:t xml:space="preserve">) به وجود </w:t>
+        <w:t xml:space="preserve"> و </w:t>
       </w:r>
       <w:proofErr w:type="spellStart"/>
       <w:r>
         <w:rPr>
-          <w:rFonts w:hint="cs"/>
-          <w:rtl/>
-        </w:rPr>
-        <w:t>می‌آورد</w:t>
+          <w:rStyle w:val="CodeChar"/>
+        </w:rPr>
+        <w:t>smp_mb</w:t>
       </w:r>
       <w:proofErr w:type="spellEnd"/>
       <w:r>
@@ -4206,84 +4257,7 @@
           <w:rFonts w:hint="cs"/>
           <w:rtl/>
         </w:rPr>
-        <w:t xml:space="preserve">. توابع </w:t>
-      </w:r>
-      <w:proofErr w:type="spellStart"/>
-      <w:r>
-        <w:rPr>
-          <w:rStyle w:val="CodeChar"/>
-        </w:rPr>
-        <w:t>smp_rmb</w:t>
-      </w:r>
-      <w:proofErr w:type="spellEnd"/>
-      <w:r>
-        <w:rPr>
-          <w:rFonts w:hint="cs"/>
-          <w:rtl/>
-        </w:rPr>
-        <w:t xml:space="preserve">، </w:t>
-      </w:r>
-      <w:proofErr w:type="spellStart"/>
-      <w:r>
-        <w:rPr>
-          <w:rStyle w:val="CodeChar"/>
-        </w:rPr>
-        <w:t>smp_wmb</w:t>
-      </w:r>
-      <w:proofErr w:type="spellEnd"/>
-      <w:r>
-        <w:rPr>
-          <w:rFonts w:hint="cs"/>
-          <w:rtl/>
-        </w:rPr>
-        <w:t xml:space="preserve"> و </w:t>
-      </w:r>
-      <w:proofErr w:type="spellStart"/>
-      <w:r>
-        <w:rPr>
-          <w:rStyle w:val="CodeChar"/>
-        </w:rPr>
-        <w:t>smp_mb</w:t>
-      </w:r>
-      <w:proofErr w:type="spellEnd"/>
-      <w:r>
-        <w:rPr>
-          <w:rFonts w:hint="cs"/>
-          <w:rtl/>
-        </w:rPr>
-        <w:t xml:space="preserve"> نیز در </w:t>
-      </w:r>
-      <w:proofErr w:type="spellStart"/>
-      <w:r>
-        <w:rPr>
-          <w:rFonts w:hint="cs"/>
-          <w:rtl/>
-        </w:rPr>
-        <w:t>سیستم‌های</w:t>
-      </w:r>
-      <w:proofErr w:type="spellEnd"/>
-      <w:r>
-        <w:rPr>
-          <w:rFonts w:hint="cs"/>
-          <w:rtl/>
-        </w:rPr>
-        <w:t xml:space="preserve"> </w:t>
-      </w:r>
-      <w:proofErr w:type="spellStart"/>
-      <w:r>
-        <w:rPr>
-          <w:rFonts w:hint="cs"/>
-          <w:rtl/>
-        </w:rPr>
-        <w:t>چندهسته‌ای</w:t>
-      </w:r>
-      <w:proofErr w:type="spellEnd"/>
-      <w:r>
-        <w:rPr>
-          <w:rFonts w:hint="cs"/>
-          <w:rtl/>
-        </w:rPr>
-        <w:t xml:space="preserve"> </w:t>
+        <w:t xml:space="preserve"> نیز در سیستم‌های چندهسته‌ای </w:t>
       </w:r>
       <w:r>
         <w:rPr>
@@ -4304,39 +4278,7 @@
           <w:rFonts w:hint="cs"/>
           <w:rtl/>
         </w:rPr>
-        <w:t xml:space="preserve"> و در </w:t>
-      </w:r>
-      <w:proofErr w:type="spellStart"/>
-      <w:r>
-        <w:rPr>
-          <w:rFonts w:hint="cs"/>
-          <w:rtl/>
-        </w:rPr>
-        <w:t>سیستم‌های</w:t>
-      </w:r>
-      <w:proofErr w:type="spellEnd"/>
-      <w:r>
-        <w:rPr>
-          <w:rFonts w:hint="cs"/>
-          <w:rtl/>
-        </w:rPr>
-        <w:t xml:space="preserve"> تک </w:t>
-      </w:r>
-      <w:proofErr w:type="spellStart"/>
-      <w:r>
-        <w:rPr>
-          <w:rFonts w:hint="cs"/>
-          <w:rtl/>
-        </w:rPr>
-        <w:t>هسته‌ای</w:t>
-      </w:r>
-      <w:proofErr w:type="spellEnd"/>
-      <w:r>
-        <w:rPr>
-          <w:rFonts w:hint="cs"/>
-          <w:rtl/>
-        </w:rPr>
-        <w:t xml:space="preserve"> مع</w:t>
+        <w:t xml:space="preserve"> و در سیستم‌های تک هسته‌ای مع</w:t>
       </w:r>
       <w:r>
         <w:rPr>
@@ -4370,22 +4312,12 @@
       <w:pPr>
         <w:pStyle w:val="Heading2"/>
       </w:pPr>
-      <w:proofErr w:type="spellStart"/>
-      <w:r>
-        <w:rPr>
-          <w:rFonts w:hint="cs"/>
-          <w:rtl/>
-        </w:rPr>
-        <w:lastRenderedPageBreak/>
-        <w:t>کابرد</w:t>
-      </w:r>
-      <w:proofErr w:type="spellEnd"/>
-      <w:r>
-        <w:rPr>
-          <w:rFonts w:hint="cs"/>
-          <w:rtl/>
-        </w:rPr>
-        <w:t xml:space="preserve"> مانع در پردازش موازی</w:t>
+      <w:r>
+        <w:rPr>
+          <w:rFonts w:hint="cs"/>
+          <w:rtl/>
+        </w:rPr>
+        <w:t>کابرد مانع در پردازش موازی</w:t>
       </w:r>
     </w:p>
     <w:p>
@@ -4395,21 +4327,12 @@
           <w:rtl/>
         </w:rPr>
       </w:pPr>
-      <w:proofErr w:type="spellStart"/>
-      <w:r>
-        <w:rPr>
-          <w:rFonts w:hint="cs"/>
-          <w:rtl/>
-        </w:rPr>
-        <w:t>پیاده‌سازی</w:t>
-      </w:r>
-      <w:proofErr w:type="spellEnd"/>
-      <w:r>
-        <w:rPr>
-          <w:rFonts w:hint="cs"/>
-          <w:rtl/>
-        </w:rPr>
-        <w:t xml:space="preserve"> </w:t>
+      <w:r>
+        <w:rPr>
+          <w:rFonts w:hint="cs"/>
+          <w:rtl/>
+        </w:rPr>
+        <w:t xml:space="preserve">پیاده‌سازی </w:t>
       </w:r>
       <w:r>
         <w:t>Semaphore</w:t>
@@ -4419,31 +4342,13 @@
       <w:pPr>
         <w:pStyle w:val="Heading1"/>
       </w:pPr>
-      <w:proofErr w:type="spellStart"/>
-      <w:r>
-        <w:rPr>
-          <w:rFonts w:hint="cs"/>
-          <w:rtl/>
-        </w:rPr>
-        <w:t>شبیه‌سازی</w:t>
-      </w:r>
-      <w:proofErr w:type="spellEnd"/>
-      <w:r>
-        <w:rPr>
-          <w:rFonts w:hint="cs"/>
-          <w:rtl/>
-        </w:rPr>
-        <w:t xml:space="preserve"> مسئله فلاسفه </w:t>
-      </w:r>
-      <w:proofErr w:type="spellStart"/>
-      <w:r>
-        <w:rPr>
-          <w:rFonts w:hint="cs"/>
-          <w:rtl/>
-        </w:rPr>
-        <w:t>خورنده</w:t>
-      </w:r>
-      <w:proofErr w:type="spellEnd"/>
+      <w:r>
+        <w:rPr>
+          <w:rFonts w:hint="cs"/>
+          <w:rtl/>
+        </w:rPr>
+        <w:t>شبیه‌سازی مسئله فلاسفه خورنده</w:t>
+      </w:r>
     </w:p>
     <w:p>
       <w:pPr>
@@ -4451,8 +4356,8 @@
       </w:pPr>
     </w:p>
     <w:sectPr>
-      <w:headerReference w:type="default" r:id="rId10"/>
-      <w:footerReference w:type="default" r:id="rId11"/>
+      <w:headerReference w:type="default" r:id="rId9"/>
+      <w:footerReference w:type="default" r:id="rId10"/>
       <w:footnotePr>
         <w:numRestart w:val="eachPage"/>
       </w:footnotePr>
@@ -4472,7 +4377,7 @@
 </file>
 
 <file path=word/endnotes.xml><?xml version="1.0" encoding="utf-8"?>
-<w:endnotes xmlns:wpc="http://schemas.microsoft.com/office/word/2010/wordprocessingCanvas" xmlns:cx="http://schemas.microsoft.com/office/drawing/2014/chartex" xmlns:cx1="http://schemas.microsoft.com/office/drawing/2015/9/8/chartex" xmlns:cx2="http://schemas.microsoft.com/office/drawing/2015/10/21/chartex" xmlns:cx3="http://schemas.microsoft.com/office/drawing/2016/5/9/chartex" xmlns:cx4="http://schemas.microsoft.com/office/drawing/2016/5/10/chartex" xmlns:cx5="http://schemas.microsoft.com/office/drawing/2016/5/11/chartex" xmlns:cx6="http://schemas.microsoft.com/office/drawing/2016/5/12/chartex" xmlns:cx7="http://schemas.microsoft.com/office/drawing/2016/5/13/chartex" xmlns:cx8="http://schemas.microsoft.com/office/drawing/2016/5/14/chartex" xmlns:mc="http://schemas.openxmlformats.org/markup-compatibility/2006" xmlns:aink="http://schemas.microsoft.com/office/drawing/2016/ink" xmlns:am3d="http://schemas.microsoft.com/office/drawing/2017/model3d" xmlns:o="urn:schemas-microsoft-com:office:office" xmlns:r="http://schemas.openxmlformats.org/officeDocument/2006/relationships" xmlns:m="http://schemas.openxmlformats.org/officeDocument/2006/math" xmlns:v="urn:schemas-microsoft-com:vml" xmlns:wp14="http://schemas.microsoft.com/office/word/2010/wordprocessingDrawing" xmlns:wp="http://schemas.openxmlformats.org/drawingml/2006/wordprocessingDrawing" xmlns:w10="urn:schemas-microsoft-com:office:word" xmlns:w="http://schemas.openxmlformats.org/wordprocessingml/2006/main" xmlns:w14="http://schemas.microsoft.com/office/word/2010/wordml" xmlns:w15="http://schemas.microsoft.com/office/word/2012/wordml" xmlns:w16cex="http://schemas.microsoft.com/office/word/2018/wordml/cex" xmlns:w16cid="http://schemas.microsoft.com/office/word/2016/wordml/cid" xmlns:w16="http://schemas.microsoft.com/office/word/2018/wordml" xmlns:w16sdtdh="http://schemas.microsoft.com/office/word/2020/wordml/sdtdatahash" xmlns:w16se="http://schemas.microsoft.com/office/word/2015/wordml/symex" xmlns:wpg="http://schemas.microsoft.com/office/word/2010/wordprocessingGroup" xmlns:wpi="http://schemas.microsoft.com/office/word/2010/wordprocessingInk" xmlns:wne="http://schemas.microsoft.com/office/word/2006/wordml" xmlns:wps="http://schemas.microsoft.com/office/word/2010/wordprocessingShape" mc:Ignorable="w14 w15 w16se w16cid w16 w16cex w16sdtdh wp14">
+<w:endnotes xmlns:wpc="http://schemas.microsoft.com/office/word/2010/wordprocessingCanvas" xmlns:cx="http://schemas.microsoft.com/office/drawing/2014/chartex" xmlns:cx1="http://schemas.microsoft.com/office/drawing/2015/9/8/chartex" xmlns:cx2="http://schemas.microsoft.com/office/drawing/2015/10/21/chartex" xmlns:cx3="http://schemas.microsoft.com/office/drawing/2016/5/9/chartex" xmlns:cx4="http://schemas.microsoft.com/office/drawing/2016/5/10/chartex" xmlns:cx5="http://schemas.microsoft.com/office/drawing/2016/5/11/chartex" xmlns:cx6="http://schemas.microsoft.com/office/drawing/2016/5/12/chartex" xmlns:cx7="http://schemas.microsoft.com/office/drawing/2016/5/13/chartex" xmlns:cx8="http://schemas.microsoft.com/office/drawing/2016/5/14/chartex" xmlns:mc="http://schemas.openxmlformats.org/markup-compatibility/2006" xmlns:aink="http://schemas.microsoft.com/office/drawing/2016/ink" xmlns:am3d="http://schemas.microsoft.com/office/drawing/2017/model3d" xmlns:o="urn:schemas-microsoft-com:office:office" xmlns:oel="http://schemas.microsoft.com/office/2019/extlst" xmlns:r="http://schemas.openxmlformats.org/officeDocument/2006/relationships" xmlns:m="http://schemas.openxmlformats.org/officeDocument/2006/math" xmlns:v="urn:schemas-microsoft-com:vml" xmlns:wp14="http://schemas.microsoft.com/office/word/2010/wordprocessingDrawing" xmlns:wp="http://schemas.openxmlformats.org/drawingml/2006/wordprocessingDrawing" xmlns:w10="urn:schemas-microsoft-com:office:word" xmlns:w="http://schemas.openxmlformats.org/wordprocessingml/2006/main" xmlns:w14="http://schemas.microsoft.com/office/word/2010/wordml" xmlns:w15="http://schemas.microsoft.com/office/word/2012/wordml" xmlns:w16cex="http://schemas.microsoft.com/office/word/2018/wordml/cex" xmlns:w16cid="http://schemas.microsoft.com/office/word/2016/wordml/cid" xmlns:w16="http://schemas.microsoft.com/office/word/2018/wordml" xmlns:w16sdtdh="http://schemas.microsoft.com/office/word/2020/wordml/sdtdatahash" xmlns:w16se="http://schemas.microsoft.com/office/word/2015/wordml/symex" xmlns:wpg="http://schemas.microsoft.com/office/word/2010/wordprocessingGroup" xmlns:wpi="http://schemas.microsoft.com/office/word/2010/wordprocessingInk" xmlns:wne="http://schemas.microsoft.com/office/word/2006/wordml" xmlns:wps="http://schemas.microsoft.com/office/word/2010/wordprocessingShape" mc:Ignorable="w14 w15 w16se w16cid w16 w16cex w16sdtdh wp14">
   <w:endnote w:type="separator" w:id="-1">
     <w:p>
       <w:pPr>
@@ -4497,7 +4402,7 @@
 </file>
 
 <file path=word/footer1.xml><?xml version="1.0" encoding="utf-8"?>
-<w:ftr xmlns:wpc="http://schemas.microsoft.com/office/word/2010/wordprocessingCanvas" xmlns:cx="http://schemas.microsoft.com/office/drawing/2014/chartex" xmlns:cx1="http://schemas.microsoft.com/office/drawing/2015/9/8/chartex" xmlns:cx2="http://schemas.microsoft.com/office/drawing/2015/10/21/chartex" xmlns:cx3="http://schemas.microsoft.com/office/drawing/2016/5/9/chartex" xmlns:cx4="http://schemas.microsoft.com/office/drawing/2016/5/10/chartex" xmlns:cx5="http://schemas.microsoft.com/office/drawing/2016/5/11/chartex" xmlns:cx6="http://schemas.microsoft.com/office/drawing/2016/5/12/chartex" xmlns:cx7="http://schemas.microsoft.com/office/drawing/2016/5/13/chartex" xmlns:cx8="http://schemas.microsoft.com/office/drawing/2016/5/14/chartex" xmlns:mc="http://schemas.openxmlformats.org/markup-compatibility/2006" xmlns:aink="http://schemas.microsoft.com/office/drawing/2016/ink" xmlns:am3d="http://schemas.microsoft.com/office/drawing/2017/model3d" xmlns:o="urn:schemas-microsoft-com:office:office" xmlns:r="http://schemas.openxmlformats.org/officeDocument/2006/relationships" xmlns:m="http://schemas.openxmlformats.org/officeDocument/2006/math" xmlns:v="urn:schemas-microsoft-com:vml" xmlns:wp14="http://schemas.microsoft.com/office/word/2010/wordprocessingDrawing" xmlns:wp="http://schemas.openxmlformats.org/drawingml/2006/wordprocessingDrawing" xmlns:w10="urn:schemas-microsoft-com:office:word" xmlns:w="http://schemas.openxmlformats.org/wordprocessingml/2006/main" xmlns:w14="http://schemas.microsoft.com/office/word/2010/wordml" xmlns:w15="http://schemas.microsoft.com/office/word/2012/wordml" xmlns:w16cex="http://schemas.microsoft.com/office/word/2018/wordml/cex" xmlns:w16cid="http://schemas.microsoft.com/office/word/2016/wordml/cid" xmlns:w16="http://schemas.microsoft.com/office/word/2018/wordml" xmlns:w16sdtdh="http://schemas.microsoft.com/office/word/2020/wordml/sdtdatahash" xmlns:w16se="http://schemas.microsoft.com/office/word/2015/wordml/symex" xmlns:wpg="http://schemas.microsoft.com/office/word/2010/wordprocessingGroup" xmlns:wpi="http://schemas.microsoft.com/office/word/2010/wordprocessingInk" xmlns:wne="http://schemas.microsoft.com/office/word/2006/wordml" xmlns:wps="http://schemas.microsoft.com/office/word/2010/wordprocessingShape" mc:Ignorable="w14 w15 w16se w16cid w16 w16cex w16sdtdh wp14">
+<w:ftr xmlns:wpc="http://schemas.microsoft.com/office/word/2010/wordprocessingCanvas" xmlns:cx="http://schemas.microsoft.com/office/drawing/2014/chartex" xmlns:cx1="http://schemas.microsoft.com/office/drawing/2015/9/8/chartex" xmlns:cx2="http://schemas.microsoft.com/office/drawing/2015/10/21/chartex" xmlns:cx3="http://schemas.microsoft.com/office/drawing/2016/5/9/chartex" xmlns:cx4="http://schemas.microsoft.com/office/drawing/2016/5/10/chartex" xmlns:cx5="http://schemas.microsoft.com/office/drawing/2016/5/11/chartex" xmlns:cx6="http://schemas.microsoft.com/office/drawing/2016/5/12/chartex" xmlns:cx7="http://schemas.microsoft.com/office/drawing/2016/5/13/chartex" xmlns:cx8="http://schemas.microsoft.com/office/drawing/2016/5/14/chartex" xmlns:mc="http://schemas.openxmlformats.org/markup-compatibility/2006" xmlns:aink="http://schemas.microsoft.com/office/drawing/2016/ink" xmlns:am3d="http://schemas.microsoft.com/office/drawing/2017/model3d" xmlns:o="urn:schemas-microsoft-com:office:office" xmlns:oel="http://schemas.microsoft.com/office/2019/extlst" xmlns:r="http://schemas.openxmlformats.org/officeDocument/2006/relationships" xmlns:m="http://schemas.openxmlformats.org/officeDocument/2006/math" xmlns:v="urn:schemas-microsoft-com:vml" xmlns:wp14="http://schemas.microsoft.com/office/word/2010/wordprocessingDrawing" xmlns:wp="http://schemas.openxmlformats.org/drawingml/2006/wordprocessingDrawing" xmlns:w10="urn:schemas-microsoft-com:office:word" xmlns:w="http://schemas.openxmlformats.org/wordprocessingml/2006/main" xmlns:w14="http://schemas.microsoft.com/office/word/2010/wordml" xmlns:w15="http://schemas.microsoft.com/office/word/2012/wordml" xmlns:w16cex="http://schemas.microsoft.com/office/word/2018/wordml/cex" xmlns:w16cid="http://schemas.microsoft.com/office/word/2016/wordml/cid" xmlns:w16="http://schemas.microsoft.com/office/word/2018/wordml" xmlns:w16sdtdh="http://schemas.microsoft.com/office/word/2020/wordml/sdtdatahash" xmlns:w16se="http://schemas.microsoft.com/office/word/2015/wordml/symex" xmlns:wpg="http://schemas.microsoft.com/office/word/2010/wordprocessingGroup" xmlns:wpi="http://schemas.microsoft.com/office/word/2010/wordprocessingInk" xmlns:wne="http://schemas.microsoft.com/office/word/2006/wordml" xmlns:wps="http://schemas.microsoft.com/office/word/2010/wordprocessingShape" mc:Ignorable="w14 w15 w16se w16cid w16 w16cex w16sdtdh wp14">
   <w:sdt>
     <w:sdtPr>
       <w:id w:val="-583908533"/>
@@ -4575,7 +4480,7 @@
 </file>
 
 <file path=word/footnotes.xml><?xml version="1.0" encoding="utf-8"?>
-<w:footnotes xmlns:wpc="http://schemas.microsoft.com/office/word/2010/wordprocessingCanvas" xmlns:cx="http://schemas.microsoft.com/office/drawing/2014/chartex" xmlns:cx1="http://schemas.microsoft.com/office/drawing/2015/9/8/chartex" xmlns:cx2="http://schemas.microsoft.com/office/drawing/2015/10/21/chartex" xmlns:cx3="http://schemas.microsoft.com/office/drawing/2016/5/9/chartex" xmlns:cx4="http://schemas.microsoft.com/office/drawing/2016/5/10/chartex" xmlns:cx5="http://schemas.microsoft.com/office/drawing/2016/5/11/chartex" xmlns:cx6="http://schemas.microsoft.com/office/drawing/2016/5/12/chartex" xmlns:cx7="http://schemas.microsoft.com/office/drawing/2016/5/13/chartex" xmlns:cx8="http://schemas.microsoft.com/office/drawing/2016/5/14/chartex" xmlns:mc="http://schemas.openxmlformats.org/markup-compatibility/2006" xmlns:aink="http://schemas.microsoft.com/office/drawing/2016/ink" xmlns:am3d="http://schemas.microsoft.com/office/drawing/2017/model3d" xmlns:o="urn:schemas-microsoft-com:office:office" xmlns:r="http://schemas.openxmlformats.org/officeDocument/2006/relationships" xmlns:m="http://schemas.openxmlformats.org/officeDocument/2006/math" xmlns:v="urn:schemas-microsoft-com:vml" xmlns:wp14="http://schemas.microsoft.com/office/word/2010/wordprocessingDrawing" xmlns:wp="http://schemas.openxmlformats.org/drawingml/2006/wordprocessingDrawing" xmlns:w10="urn:schemas-microsoft-com:office:word" xmlns:w="http://schemas.openxmlformats.org/wordprocessingml/2006/main" xmlns:w14="http://schemas.microsoft.com/office/word/2010/wordml" xmlns:w15="http://schemas.microsoft.com/office/word/2012/wordml" xmlns:w16cex="http://schemas.microsoft.com/office/word/2018/wordml/cex" xmlns:w16cid="http://schemas.microsoft.com/office/word/2016/wordml/cid" xmlns:w16="http://schemas.microsoft.com/office/word/2018/wordml" xmlns:w16sdtdh="http://schemas.microsoft.com/office/word/2020/wordml/sdtdatahash" xmlns:w16se="http://schemas.microsoft.com/office/word/2015/wordml/symex" xmlns:wpg="http://schemas.microsoft.com/office/word/2010/wordprocessingGroup" xmlns:wpi="http://schemas.microsoft.com/office/word/2010/wordprocessingInk" xmlns:wne="http://schemas.microsoft.com/office/word/2006/wordml" xmlns:wps="http://schemas.microsoft.com/office/word/2010/wordprocessingShape" mc:Ignorable="w14 w15 w16se w16cid w16 w16cex w16sdtdh wp14">
+<w:footnotes xmlns:wpc="http://schemas.microsoft.com/office/word/2010/wordprocessingCanvas" xmlns:cx="http://schemas.microsoft.com/office/drawing/2014/chartex" xmlns:cx1="http://schemas.microsoft.com/office/drawing/2015/9/8/chartex" xmlns:cx2="http://schemas.microsoft.com/office/drawing/2015/10/21/chartex" xmlns:cx3="http://schemas.microsoft.com/office/drawing/2016/5/9/chartex" xmlns:cx4="http://schemas.microsoft.com/office/drawing/2016/5/10/chartex" xmlns:cx5="http://schemas.microsoft.com/office/drawing/2016/5/11/chartex" xmlns:cx6="http://schemas.microsoft.com/office/drawing/2016/5/12/chartex" xmlns:cx7="http://schemas.microsoft.com/office/drawing/2016/5/13/chartex" xmlns:cx8="http://schemas.microsoft.com/office/drawing/2016/5/14/chartex" xmlns:mc="http://schemas.openxmlformats.org/markup-compatibility/2006" xmlns:aink="http://schemas.microsoft.com/office/drawing/2016/ink" xmlns:am3d="http://schemas.microsoft.com/office/drawing/2017/model3d" xmlns:o="urn:schemas-microsoft-com:office:office" xmlns:oel="http://schemas.microsoft.com/office/2019/extlst" xmlns:r="http://schemas.openxmlformats.org/officeDocument/2006/relationships" xmlns:m="http://schemas.openxmlformats.org/officeDocument/2006/math" xmlns:v="urn:schemas-microsoft-com:vml" xmlns:wp14="http://schemas.microsoft.com/office/word/2010/wordprocessingDrawing" xmlns:wp="http://schemas.openxmlformats.org/drawingml/2006/wordprocessingDrawing" xmlns:w10="urn:schemas-microsoft-com:office:word" xmlns:w="http://schemas.openxmlformats.org/wordprocessingml/2006/main" xmlns:w14="http://schemas.microsoft.com/office/word/2010/wordml" xmlns:w15="http://schemas.microsoft.com/office/word/2012/wordml" xmlns:w16cex="http://schemas.microsoft.com/office/word/2018/wordml/cex" xmlns:w16cid="http://schemas.microsoft.com/office/word/2016/wordml/cid" xmlns:w16="http://schemas.microsoft.com/office/word/2018/wordml" xmlns:w16sdtdh="http://schemas.microsoft.com/office/word/2020/wordml/sdtdatahash" xmlns:w16se="http://schemas.microsoft.com/office/word/2015/wordml/symex" xmlns:wpg="http://schemas.microsoft.com/office/word/2010/wordprocessingGroup" xmlns:wpi="http://schemas.microsoft.com/office/word/2010/wordprocessingInk" xmlns:wne="http://schemas.microsoft.com/office/word/2006/wordml" xmlns:wps="http://schemas.microsoft.com/office/word/2010/wordprocessingShape" mc:Ignorable="w14 w15 w16se w16cid w16 w16cex w16sdtdh wp14">
   <w:footnote w:type="separator" w:id="-1">
     <w:p>
       <w:pPr>
@@ -4593,6 +4498,31 @@
       </w:pPr>
       <w:r>
         <w:continuationSeparator/>
+      </w:r>
+    </w:p>
+  </w:footnote>
+  <w:footnote w:id="1">
+    <w:p>
+      <w:pPr>
+        <w:pStyle w:val="FootnoteText"/>
+        <w:rPr>
+          <w:lang w:bidi="fa-IR"/>
+        </w:rPr>
+      </w:pPr>
+      <w:r>
+        <w:rPr>
+          <w:rStyle w:val="FootnoteReference"/>
+        </w:rPr>
+        <w:footnoteRef/>
+      </w:r>
+      <w:r>
+        <w:t xml:space="preserve"> </w:t>
+      </w:r>
+      <w:r>
+        <w:rPr>
+          <w:lang w:bidi="fa-IR"/>
+        </w:rPr>
+        <w:t>Busy waiting</w:t>
       </w:r>
     </w:p>
   </w:footnote>
@@ -4600,7 +4530,7 @@
 </file>
 
 <file path=word/header1.xml><?xml version="1.0" encoding="utf-8"?>
-<w:hdr xmlns:wpc="http://schemas.microsoft.com/office/word/2010/wordprocessingCanvas" xmlns:cx="http://schemas.microsoft.com/office/drawing/2014/chartex" xmlns:cx1="http://schemas.microsoft.com/office/drawing/2015/9/8/chartex" xmlns:cx2="http://schemas.microsoft.com/office/drawing/2015/10/21/chartex" xmlns:cx3="http://schemas.microsoft.com/office/drawing/2016/5/9/chartex" xmlns:cx4="http://schemas.microsoft.com/office/drawing/2016/5/10/chartex" xmlns:cx5="http://schemas.microsoft.com/office/drawing/2016/5/11/chartex" xmlns:cx6="http://schemas.microsoft.com/office/drawing/2016/5/12/chartex" xmlns:cx7="http://schemas.microsoft.com/office/drawing/2016/5/13/chartex" xmlns:cx8="http://schemas.microsoft.com/office/drawing/2016/5/14/chartex" xmlns:mc="http://schemas.openxmlformats.org/markup-compatibility/2006" xmlns:aink="http://schemas.microsoft.com/office/drawing/2016/ink" xmlns:am3d="http://schemas.microsoft.com/office/drawing/2017/model3d" xmlns:o="urn:schemas-microsoft-com:office:office" xmlns:r="http://schemas.openxmlformats.org/officeDocument/2006/relationships" xmlns:m="http://schemas.openxmlformats.org/officeDocument/2006/math" xmlns:v="urn:schemas-microsoft-com:vml" xmlns:wp14="http://schemas.microsoft.com/office/word/2010/wordprocessingDrawing" xmlns:wp="http://schemas.openxmlformats.org/drawingml/2006/wordprocessingDrawing" xmlns:w10="urn:schemas-microsoft-com:office:word" xmlns:w="http://schemas.openxmlformats.org/wordprocessingml/2006/main" xmlns:w14="http://schemas.microsoft.com/office/word/2010/wordml" xmlns:w15="http://schemas.microsoft.com/office/word/2012/wordml" xmlns:w16cex="http://schemas.microsoft.com/office/word/2018/wordml/cex" xmlns:w16cid="http://schemas.microsoft.com/office/word/2016/wordml/cid" xmlns:w16="http://schemas.microsoft.com/office/word/2018/wordml" xmlns:w16sdtdh="http://schemas.microsoft.com/office/word/2020/wordml/sdtdatahash" xmlns:w16se="http://schemas.microsoft.com/office/word/2015/wordml/symex" xmlns:wpg="http://schemas.microsoft.com/office/word/2010/wordprocessingGroup" xmlns:wpi="http://schemas.microsoft.com/office/word/2010/wordprocessingInk" xmlns:wne="http://schemas.microsoft.com/office/word/2006/wordml" xmlns:wps="http://schemas.microsoft.com/office/word/2010/wordprocessingShape" mc:Ignorable="w14 w15 w16se w16cid w16 w16cex w16sdtdh wp14">
+<w:hdr xmlns:wpc="http://schemas.microsoft.com/office/word/2010/wordprocessingCanvas" xmlns:cx="http://schemas.microsoft.com/office/drawing/2014/chartex" xmlns:cx1="http://schemas.microsoft.com/office/drawing/2015/9/8/chartex" xmlns:cx2="http://schemas.microsoft.com/office/drawing/2015/10/21/chartex" xmlns:cx3="http://schemas.microsoft.com/office/drawing/2016/5/9/chartex" xmlns:cx4="http://schemas.microsoft.com/office/drawing/2016/5/10/chartex" xmlns:cx5="http://schemas.microsoft.com/office/drawing/2016/5/11/chartex" xmlns:cx6="http://schemas.microsoft.com/office/drawing/2016/5/12/chartex" xmlns:cx7="http://schemas.microsoft.com/office/drawing/2016/5/13/chartex" xmlns:cx8="http://schemas.microsoft.com/office/drawing/2016/5/14/chartex" xmlns:mc="http://schemas.openxmlformats.org/markup-compatibility/2006" xmlns:aink="http://schemas.microsoft.com/office/drawing/2016/ink" xmlns:am3d="http://schemas.microsoft.com/office/drawing/2017/model3d" xmlns:o="urn:schemas-microsoft-com:office:office" xmlns:oel="http://schemas.microsoft.com/office/2019/extlst" xmlns:r="http://schemas.openxmlformats.org/officeDocument/2006/relationships" xmlns:m="http://schemas.openxmlformats.org/officeDocument/2006/math" xmlns:v="urn:schemas-microsoft-com:vml" xmlns:wp14="http://schemas.microsoft.com/office/word/2010/wordprocessingDrawing" xmlns:wp="http://schemas.openxmlformats.org/drawingml/2006/wordprocessingDrawing" xmlns:w10="urn:schemas-microsoft-com:office:word" xmlns:w="http://schemas.openxmlformats.org/wordprocessingml/2006/main" xmlns:w14="http://schemas.microsoft.com/office/word/2010/wordml" xmlns:w15="http://schemas.microsoft.com/office/word/2012/wordml" xmlns:w16cex="http://schemas.microsoft.com/office/word/2018/wordml/cex" xmlns:w16cid="http://schemas.microsoft.com/office/word/2016/wordml/cid" xmlns:w16="http://schemas.microsoft.com/office/word/2018/wordml" xmlns:w16sdtdh="http://schemas.microsoft.com/office/word/2020/wordml/sdtdatahash" xmlns:w16se="http://schemas.microsoft.com/office/word/2015/wordml/symex" xmlns:wpg="http://schemas.microsoft.com/office/word/2010/wordprocessingGroup" xmlns:wpi="http://schemas.microsoft.com/office/word/2010/wordprocessingInk" xmlns:wne="http://schemas.microsoft.com/office/word/2006/wordml" xmlns:wps="http://schemas.microsoft.com/office/word/2010/wordprocessingShape" mc:Ignorable="w14 w15 w16se w16cid w16 w16cex w16sdtdh wp14">
   <w:p>
     <w:pPr>
       <w:pStyle w:val="Header"/>
@@ -4756,7 +4686,7 @@
 </file>
 
 <file path=word/numbering.xml><?xml version="1.0" encoding="utf-8"?>
-<w:numbering xmlns:wpc="http://schemas.microsoft.com/office/word/2010/wordprocessingCanvas" xmlns:cx="http://schemas.microsoft.com/office/drawing/2014/chartex" xmlns:cx1="http://schemas.microsoft.com/office/drawing/2015/9/8/chartex" xmlns:cx2="http://schemas.microsoft.com/office/drawing/2015/10/21/chartex" xmlns:cx3="http://schemas.microsoft.com/office/drawing/2016/5/9/chartex" xmlns:cx4="http://schemas.microsoft.com/office/drawing/2016/5/10/chartex" xmlns:cx5="http://schemas.microsoft.com/office/drawing/2016/5/11/chartex" xmlns:cx6="http://schemas.microsoft.com/office/drawing/2016/5/12/chartex" xmlns:cx7="http://schemas.microsoft.com/office/drawing/2016/5/13/chartex" xmlns:cx8="http://schemas.microsoft.com/office/drawing/2016/5/14/chartex" xmlns:mc="http://schemas.openxmlformats.org/markup-compatibility/2006" xmlns:aink="http://schemas.microsoft.com/office/drawing/2016/ink" xmlns:am3d="http://schemas.microsoft.com/office/drawing/2017/model3d" xmlns:o="urn:schemas-microsoft-com:office:office" xmlns:r="http://schemas.openxmlformats.org/officeDocument/2006/relationships" xmlns:m="http://schemas.openxmlformats.org/officeDocument/2006/math" xmlns:v="urn:schemas-microsoft-com:vml" xmlns:wp14="http://schemas.microsoft.com/office/word/2010/wordprocessingDrawing" xmlns:wp="http://schemas.openxmlformats.org/drawingml/2006/wordprocessingDrawing" xmlns:w10="urn:schemas-microsoft-com:office:word" xmlns:w="http://schemas.openxmlformats.org/wordprocessingml/2006/main" xmlns:w14="http://schemas.microsoft.com/office/word/2010/wordml" xmlns:w15="http://schemas.microsoft.com/office/word/2012/wordml" xmlns:w16cex="http://schemas.microsoft.com/office/word/2018/wordml/cex" xmlns:w16cid="http://schemas.microsoft.com/office/word/2016/wordml/cid" xmlns:w16="http://schemas.microsoft.com/office/word/2018/wordml" xmlns:w16sdtdh="http://schemas.microsoft.com/office/word/2020/wordml/sdtdatahash" xmlns:w16se="http://schemas.microsoft.com/office/word/2015/wordml/symex" xmlns:wpg="http://schemas.microsoft.com/office/word/2010/wordprocessingGroup" xmlns:wpi="http://schemas.microsoft.com/office/word/2010/wordprocessingInk" xmlns:wne="http://schemas.microsoft.com/office/word/2006/wordml" xmlns:wps="http://schemas.microsoft.com/office/word/2010/wordprocessingShape" mc:Ignorable="w14 w15 w16se w16cid w16 w16cex w16sdtdh wp14">
+<w:numbering xmlns:wpc="http://schemas.microsoft.com/office/word/2010/wordprocessingCanvas" xmlns:cx="http://schemas.microsoft.com/office/drawing/2014/chartex" xmlns:cx1="http://schemas.microsoft.com/office/drawing/2015/9/8/chartex" xmlns:cx2="http://schemas.microsoft.com/office/drawing/2015/10/21/chartex" xmlns:cx3="http://schemas.microsoft.com/office/drawing/2016/5/9/chartex" xmlns:cx4="http://schemas.microsoft.com/office/drawing/2016/5/10/chartex" xmlns:cx5="http://schemas.microsoft.com/office/drawing/2016/5/11/chartex" xmlns:cx6="http://schemas.microsoft.com/office/drawing/2016/5/12/chartex" xmlns:cx7="http://schemas.microsoft.com/office/drawing/2016/5/13/chartex" xmlns:cx8="http://schemas.microsoft.com/office/drawing/2016/5/14/chartex" xmlns:mc="http://schemas.openxmlformats.org/markup-compatibility/2006" xmlns:aink="http://schemas.microsoft.com/office/drawing/2016/ink" xmlns:am3d="http://schemas.microsoft.com/office/drawing/2017/model3d" xmlns:o="urn:schemas-microsoft-com:office:office" xmlns:oel="http://schemas.microsoft.com/office/2019/extlst" xmlns:r="http://schemas.openxmlformats.org/officeDocument/2006/relationships" xmlns:m="http://schemas.openxmlformats.org/officeDocument/2006/math" xmlns:v="urn:schemas-microsoft-com:vml" xmlns:wp14="http://schemas.microsoft.com/office/word/2010/wordprocessingDrawing" xmlns:wp="http://schemas.openxmlformats.org/drawingml/2006/wordprocessingDrawing" xmlns:w10="urn:schemas-microsoft-com:office:word" xmlns:w="http://schemas.openxmlformats.org/wordprocessingml/2006/main" xmlns:w14="http://schemas.microsoft.com/office/word/2010/wordml" xmlns:w15="http://schemas.microsoft.com/office/word/2012/wordml" xmlns:w16cex="http://schemas.microsoft.com/office/word/2018/wordml/cex" xmlns:w16cid="http://schemas.microsoft.com/office/word/2016/wordml/cid" xmlns:w16="http://schemas.microsoft.com/office/word/2018/wordml" xmlns:w16sdtdh="http://schemas.microsoft.com/office/word/2020/wordml/sdtdatahash" xmlns:w16se="http://schemas.microsoft.com/office/word/2015/wordml/symex" xmlns:wpg="http://schemas.microsoft.com/office/word/2010/wordprocessingGroup" xmlns:wpi="http://schemas.microsoft.com/office/word/2010/wordprocessingInk" xmlns:wne="http://schemas.microsoft.com/office/word/2006/wordml" xmlns:wps="http://schemas.microsoft.com/office/word/2010/wordprocessingShape" mc:Ignorable="w14 w15 w16se w16cid w16 w16cex w16sdtdh wp14">
   <w:abstractNum w:abstractNumId="0" w15:restartNumberingAfterBreak="0">
     <w:nsid w:val="08D91EA6"/>
     <w:multiLevelType w:val="hybridMultilevel"/>
@@ -7216,130 +7146,130 @@
       </w:pPr>
     </w:lvl>
   </w:abstractNum>
-  <w:num w:numId="1">
+  <w:num w:numId="1" w16cid:durableId="904413028">
     <w:abstractNumId w:val="23"/>
   </w:num>
-  <w:num w:numId="2">
+  <w:num w:numId="2" w16cid:durableId="938414443">
     <w:abstractNumId w:val="13"/>
   </w:num>
-  <w:num w:numId="3">
+  <w:num w:numId="3" w16cid:durableId="503475704">
     <w:abstractNumId w:val="13"/>
     <w:lvlOverride w:ilvl="0">
       <w:startOverride w:val="1"/>
     </w:lvlOverride>
   </w:num>
-  <w:num w:numId="4">
+  <w:num w:numId="4" w16cid:durableId="2000842059">
     <w:abstractNumId w:val="10"/>
   </w:num>
-  <w:num w:numId="5">
+  <w:num w:numId="5" w16cid:durableId="1171408555">
     <w:abstractNumId w:val="10"/>
     <w:lvlOverride w:ilvl="0">
       <w:startOverride w:val="1"/>
     </w:lvlOverride>
   </w:num>
-  <w:num w:numId="6">
+  <w:num w:numId="6" w16cid:durableId="102304288">
     <w:abstractNumId w:val="10"/>
     <w:lvlOverride w:ilvl="0">
       <w:startOverride w:val="1"/>
     </w:lvlOverride>
   </w:num>
-  <w:num w:numId="7">
+  <w:num w:numId="7" w16cid:durableId="1717319040">
     <w:abstractNumId w:val="10"/>
     <w:lvlOverride w:ilvl="0">
       <w:startOverride w:val="1"/>
     </w:lvlOverride>
   </w:num>
-  <w:num w:numId="8">
+  <w:num w:numId="8" w16cid:durableId="1484002522">
     <w:abstractNumId w:val="10"/>
     <w:lvlOverride w:ilvl="0">
       <w:startOverride w:val="5"/>
     </w:lvlOverride>
   </w:num>
-  <w:num w:numId="9">
+  <w:num w:numId="9" w16cid:durableId="2118982190">
     <w:abstractNumId w:val="3"/>
   </w:num>
-  <w:num w:numId="10">
+  <w:num w:numId="10" w16cid:durableId="1731343346">
     <w:abstractNumId w:val="4"/>
   </w:num>
-  <w:num w:numId="11">
+  <w:num w:numId="11" w16cid:durableId="211043641">
     <w:abstractNumId w:val="5"/>
   </w:num>
-  <w:num w:numId="12">
+  <w:num w:numId="12" w16cid:durableId="1682849209">
     <w:abstractNumId w:val="11"/>
   </w:num>
-  <w:num w:numId="13">
+  <w:num w:numId="13" w16cid:durableId="576093052">
     <w:abstractNumId w:val="0"/>
   </w:num>
-  <w:num w:numId="14">
+  <w:num w:numId="14" w16cid:durableId="530648770">
     <w:abstractNumId w:val="16"/>
   </w:num>
-  <w:num w:numId="15">
+  <w:num w:numId="15" w16cid:durableId="415133559">
     <w:abstractNumId w:val="7"/>
   </w:num>
-  <w:num w:numId="16">
+  <w:num w:numId="16" w16cid:durableId="473135056">
     <w:abstractNumId w:val="15"/>
   </w:num>
-  <w:num w:numId="17">
+  <w:num w:numId="17" w16cid:durableId="1912305604">
     <w:abstractNumId w:val="2"/>
   </w:num>
-  <w:num w:numId="18">
+  <w:num w:numId="18" w16cid:durableId="2131507506">
     <w:abstractNumId w:val="14"/>
   </w:num>
-  <w:num w:numId="19">
+  <w:num w:numId="19" w16cid:durableId="372196608">
     <w:abstractNumId w:val="22"/>
   </w:num>
-  <w:num w:numId="20">
+  <w:num w:numId="20" w16cid:durableId="642660823">
     <w:abstractNumId w:val="18"/>
   </w:num>
-  <w:num w:numId="21">
+  <w:num w:numId="21" w16cid:durableId="1048647296">
     <w:abstractNumId w:val="21"/>
   </w:num>
-  <w:num w:numId="22">
+  <w:num w:numId="22" w16cid:durableId="138886956">
     <w:abstractNumId w:val="10"/>
     <w:lvlOverride w:ilvl="0">
       <w:startOverride w:val="1"/>
     </w:lvlOverride>
   </w:num>
-  <w:num w:numId="23">
+  <w:num w:numId="23" w16cid:durableId="1257783529">
     <w:abstractNumId w:val="10"/>
     <w:lvlOverride w:ilvl="0">
       <w:startOverride w:val="1"/>
     </w:lvlOverride>
   </w:num>
-  <w:num w:numId="24">
+  <w:num w:numId="24" w16cid:durableId="478157178">
     <w:abstractNumId w:val="12"/>
   </w:num>
-  <w:num w:numId="25">
+  <w:num w:numId="25" w16cid:durableId="2133791449">
     <w:abstractNumId w:val="1"/>
   </w:num>
-  <w:num w:numId="26">
+  <w:num w:numId="26" w16cid:durableId="923494783">
     <w:abstractNumId w:val="20"/>
   </w:num>
-  <w:num w:numId="27">
+  <w:num w:numId="27" w16cid:durableId="1087340154">
     <w:abstractNumId w:val="8"/>
   </w:num>
-  <w:num w:numId="28">
+  <w:num w:numId="28" w16cid:durableId="1531798880">
     <w:abstractNumId w:val="9"/>
   </w:num>
-  <w:num w:numId="29">
+  <w:num w:numId="29" w16cid:durableId="1487088414">
     <w:abstractNumId w:val="10"/>
     <w:lvlOverride w:ilvl="0">
       <w:startOverride w:val="1"/>
     </w:lvlOverride>
   </w:num>
-  <w:num w:numId="30">
+  <w:num w:numId="30" w16cid:durableId="2026596660">
     <w:abstractNumId w:val="10"/>
     <w:lvlOverride w:ilvl="0">
       <w:startOverride w:val="1"/>
     </w:lvlOverride>
   </w:num>
-  <w:num w:numId="31">
+  <w:num w:numId="31" w16cid:durableId="405225618">
     <w:abstractNumId w:val="6"/>
   </w:num>
-  <w:num w:numId="32">
+  <w:num w:numId="32" w16cid:durableId="1968923398">
     <w:abstractNumId w:val="17"/>
   </w:num>
-  <w:num w:numId="33">
+  <w:num w:numId="33" w16cid:durableId="1266965243">
     <w:abstractNumId w:val="19"/>
   </w:num>
 </w:numbering>
@@ -8652,7 +8582,7 @@
 
 <file path=word/webextensions/taskpanes.xml><?xml version="1.0" encoding="utf-8"?>
 <wetp:taskpanes xmlns:wetp="http://schemas.microsoft.com/office/webextensions/taskpanes/2010/11">
-  <wetp:taskpane dockstate="right" visibility="0" width="525" row="5">
+  <wetp:taskpane dockstate="right" visibility="0" width="438" row="0">
     <wetp:webextensionref xmlns:r="http://schemas.openxmlformats.org/officeDocument/2006/relationships" r:id="rId1"/>
   </wetp:taskpane>
 </wetp:taskpanes>

</xml_diff>

<commit_message>
Add EX4 question 5
</commit_message>
<xml_diff>
--- a/EX4 - Synchronization/Report.docx
+++ b/EX4 - Synchronization/Report.docx
@@ -1725,9 +1725,6 @@
     <w:p>
       <w:pPr>
         <w:pStyle w:val="Heading2"/>
-        <w:rPr>
-          <w:rtl/>
-        </w:rPr>
       </w:pPr>
       <w:r>
         <w:rPr>
@@ -1765,108 +1762,2054 @@
     </w:p>
     <w:p>
       <w:pPr>
-        <w:pStyle w:val="Heading2"/>
-        <w:rPr>
-          <w:rtl/>
-        </w:rPr>
-      </w:pPr>
-      <w:r>
-        <w:rPr>
-          <w:rFonts w:hint="cs"/>
-          <w:rtl/>
-        </w:rPr>
-        <w:t xml:space="preserve">افزونه‌های همگام‌سازی تراکنشی </w:t>
-      </w:r>
-      <w:r>
-        <w:t>(TSX)</w:t>
-      </w:r>
-      <w:r>
-        <w:rPr>
-          <w:rFonts w:hint="cs"/>
-          <w:rtl/>
-        </w:rPr>
-        <w:t xml:space="preserve"> را شرح دهید و نقش حذف قفل را در آن بیان کنید</w:t>
+        <w:pStyle w:val="Text"/>
+        <w:rPr>
+          <w:rtl/>
+        </w:rPr>
+      </w:pPr>
+      <w:r>
+        <w:rPr>
+          <w:rFonts w:hint="cs"/>
+          <w:rtl/>
+        </w:rPr>
+        <w:t xml:space="preserve">در استراکت </w:t>
+      </w:r>
+      <w:proofErr w:type="spellStart"/>
+      <w:r>
+        <w:rPr>
+          <w:rStyle w:val="CodeChar"/>
+        </w:rPr>
+        <w:t>sleeplock</w:t>
+      </w:r>
+      <w:proofErr w:type="spellEnd"/>
+      <w:r>
+        <w:rPr>
+          <w:rFonts w:hint="cs"/>
+          <w:rtl/>
+        </w:rPr>
+        <w:t xml:space="preserve"> متغیر </w:t>
+      </w:r>
+      <w:proofErr w:type="spellStart"/>
+      <w:r>
+        <w:rPr>
+          <w:rStyle w:val="CodeChar"/>
+        </w:rPr>
+        <w:t>pid</w:t>
+      </w:r>
+      <w:proofErr w:type="spellEnd"/>
+      <w:r>
+        <w:rPr>
+          <w:rFonts w:hint="cs"/>
+          <w:rtl/>
+        </w:rPr>
+        <w:t xml:space="preserve"> قرار داده شده که منظور اولیه از ایجاد آن برای دیباگ کردن بوده. از همین متغیر برای چک کردن صاحب قفل در </w:t>
+      </w:r>
+      <w:proofErr w:type="spellStart"/>
+      <w:r>
+        <w:rPr>
+          <w:rStyle w:val="CodeChar"/>
+        </w:rPr>
+        <w:t>releasesleep</w:t>
+      </w:r>
+      <w:proofErr w:type="spellEnd"/>
+      <w:r>
+        <w:rPr>
+          <w:rFonts w:hint="cs"/>
+          <w:rtl/>
+        </w:rPr>
+        <w:t xml:space="preserve"> استفاده می‌کنیم. تکه کد زیر، تابع جدید است که قابلیت خواسته شده در آن ایجاد شده:</w:t>
       </w:r>
     </w:p>
     <w:p>
       <w:pPr>
-        <w:pStyle w:val="Heading1"/>
-        <w:rPr>
-          <w:rtl/>
-        </w:rPr>
-      </w:pPr>
-      <w:r>
-        <w:rPr>
-          <w:rFonts w:hint="cs"/>
-          <w:rtl/>
-        </w:rPr>
-        <w:t>مانع</w:t>
+        <w:pStyle w:val="Text"/>
+        <w:rPr>
+          <w:rFonts w:cs="Courier New"/>
+          <w:rtl/>
+        </w:rPr>
+      </w:pPr>
+      <w:r>
+        <w:rPr>
+          <w:rFonts w:cs="Courier New" w:hint="cs"/>
+          <w:noProof/>
+          <w:rtl/>
+          <w:lang w:val="fa-IR"/>
+        </w:rPr>
+        <mc:AlternateContent>
+          <mc:Choice Requires="wps">
+            <w:drawing>
+              <wp:inline distT="0" distB="0" distL="0" distR="0" wp14:anchorId="229AB747" wp14:editId="67F2127C">
+                <wp:extent cx="914400" cy="2646218"/>
+                <wp:effectExtent l="0" t="0" r="0" b="1905"/>
+                <wp:docPr id="3" name="Text Box 3"/>
+                <wp:cNvGraphicFramePr/>
+                <a:graphic xmlns:a="http://schemas.openxmlformats.org/drawingml/2006/main">
+                  <a:graphicData uri="http://schemas.microsoft.com/office/word/2010/wordprocessingShape">
+                    <wps:wsp>
+                      <wps:cNvSpPr txBox="1"/>
+                      <wps:spPr>
+                        <a:xfrm>
+                          <a:off x="0" y="0"/>
+                          <a:ext cx="914400" cy="2646218"/>
+                        </a:xfrm>
+                        <a:prstGeom prst="rect">
+                          <a:avLst/>
+                        </a:prstGeom>
+                        <a:noFill/>
+                        <a:ln w="6350">
+                          <a:noFill/>
+                        </a:ln>
+                      </wps:spPr>
+                      <wps:txbx>
+                        <w:txbxContent>
+                          <w:p>
+                            <w:pPr>
+                              <w:shd w:val="clear" w:color="auto" w:fill="FAFAFA"/>
+                            </w:pPr>
+                            <w:r>
+                              <w:rPr>
+                                <w:rFonts w:ascii="Courier New" w:hAnsi="Courier New" w:cs="Courier New"/>
+                                <w:color w:val="A626A4"/>
+                              </w:rPr>
+                              <w:t>void</w:t>
+                            </w:r>
+                            <w:r>
+                              <w:rPr>
+                                <w:rFonts w:ascii="Courier New" w:hAnsi="Courier New" w:cs="Courier New"/>
+                                <w:color w:val="383A42"/>
+                              </w:rPr>
+                              <w:br/>
+                            </w:r>
+                            <w:proofErr w:type="spellStart"/>
+                            <w:r>
+                              <w:rPr>
+                                <w:rFonts w:ascii="Courier New" w:hAnsi="Courier New" w:cs="Courier New"/>
+                                <w:color w:val="4078F2"/>
+                              </w:rPr>
+                              <w:t>releasesleep</w:t>
+                            </w:r>
+                            <w:proofErr w:type="spellEnd"/>
+                            <w:r>
+                              <w:rPr>
+                                <w:rFonts w:ascii="Courier New" w:hAnsi="Courier New" w:cs="Courier New"/>
+                                <w:color w:val="383A42"/>
+                              </w:rPr>
+                              <w:t xml:space="preserve">(struct </w:t>
+                            </w:r>
+                            <w:proofErr w:type="spellStart"/>
+                            <w:r>
+                              <w:rPr>
+                                <w:rFonts w:ascii="Courier New" w:hAnsi="Courier New" w:cs="Courier New"/>
+                                <w:color w:val="383A42"/>
+                              </w:rPr>
+                              <w:t>sleeplock</w:t>
+                            </w:r>
+                            <w:proofErr w:type="spellEnd"/>
+                            <w:r>
+                              <w:rPr>
+                                <w:rFonts w:ascii="Courier New" w:hAnsi="Courier New" w:cs="Courier New"/>
+                                <w:color w:val="383A42"/>
+                              </w:rPr>
+                              <w:t xml:space="preserve"> *</w:t>
+                            </w:r>
+                            <w:proofErr w:type="spellStart"/>
+                            <w:r>
+                              <w:rPr>
+                                <w:rFonts w:ascii="Courier New" w:hAnsi="Courier New" w:cs="Courier New"/>
+                                <w:color w:val="383A42"/>
+                              </w:rPr>
+                              <w:t>lk</w:t>
+                            </w:r>
+                            <w:proofErr w:type="spellEnd"/>
+                            <w:r>
+                              <w:rPr>
+                                <w:rFonts w:ascii="Courier New" w:hAnsi="Courier New" w:cs="Courier New"/>
+                                <w:color w:val="383A42"/>
+                              </w:rPr>
+                              <w:t>)</w:t>
+                            </w:r>
+                            <w:r>
+                              <w:rPr>
+                                <w:rFonts w:ascii="Courier New" w:hAnsi="Courier New" w:cs="Courier New"/>
+                                <w:color w:val="383A42"/>
+                              </w:rPr>
+                              <w:br/>
+                              <w:t>{</w:t>
+                            </w:r>
+                            <w:r>
+                              <w:rPr>
+                                <w:rFonts w:ascii="Courier New" w:hAnsi="Courier New" w:cs="Courier New"/>
+                                <w:color w:val="383A42"/>
+                              </w:rPr>
+                              <w:br/>
+                              <w:t>  acquire(&amp;</w:t>
+                            </w:r>
+                            <w:proofErr w:type="spellStart"/>
+                            <w:r>
+                              <w:rPr>
+                                <w:rFonts w:ascii="Courier New" w:hAnsi="Courier New" w:cs="Courier New"/>
+                                <w:color w:val="383A42"/>
+                              </w:rPr>
+                              <w:t>lk</w:t>
+                            </w:r>
+                            <w:proofErr w:type="spellEnd"/>
+                            <w:r>
+                              <w:rPr>
+                                <w:rFonts w:ascii="Courier New" w:hAnsi="Courier New" w:cs="Courier New"/>
+                                <w:color w:val="383A42"/>
+                              </w:rPr>
+                              <w:t>-&gt;</w:t>
+                            </w:r>
+                            <w:proofErr w:type="spellStart"/>
+                            <w:r>
+                              <w:rPr>
+                                <w:rFonts w:ascii="Courier New" w:hAnsi="Courier New" w:cs="Courier New"/>
+                                <w:color w:val="383A42"/>
+                              </w:rPr>
+                              <w:t>lk</w:t>
+                            </w:r>
+                            <w:proofErr w:type="spellEnd"/>
+                            <w:r>
+                              <w:rPr>
+                                <w:rFonts w:ascii="Courier New" w:hAnsi="Courier New" w:cs="Courier New"/>
+                                <w:color w:val="383A42"/>
+                              </w:rPr>
+                              <w:t>);</w:t>
+                            </w:r>
+                            <w:r>
+                              <w:rPr>
+                                <w:rFonts w:ascii="Courier New" w:hAnsi="Courier New" w:cs="Courier New"/>
+                                <w:color w:val="383A42"/>
+                              </w:rPr>
+                              <w:br/>
+                            </w:r>
+                            <w:r>
+                              <w:rPr>
+                                <w:rFonts w:ascii="Courier New" w:hAnsi="Courier New" w:cs="Courier New"/>
+                                <w:color w:val="383A42"/>
+                              </w:rPr>
+                              <w:br/>
+                              <w:t xml:space="preserve">  </w:t>
+                            </w:r>
+                            <w:r>
+                              <w:rPr>
+                                <w:rFonts w:ascii="Courier New" w:hAnsi="Courier New" w:cs="Courier New"/>
+                                <w:color w:val="A626A4"/>
+                              </w:rPr>
+                              <w:t>if</w:t>
+                            </w:r>
+                            <w:r>
+                              <w:rPr>
+                                <w:rFonts w:ascii="Courier New" w:hAnsi="Courier New" w:cs="Courier New"/>
+                                <w:color w:val="383A42"/>
+                              </w:rPr>
+                              <w:t xml:space="preserve"> (</w:t>
+                            </w:r>
+                            <w:proofErr w:type="spellStart"/>
+                            <w:r>
+                              <w:rPr>
+                                <w:rFonts w:ascii="Courier New" w:hAnsi="Courier New" w:cs="Courier New"/>
+                                <w:color w:val="383A42"/>
+                              </w:rPr>
+                              <w:t>lk</w:t>
+                            </w:r>
+                            <w:proofErr w:type="spellEnd"/>
+                            <w:r>
+                              <w:rPr>
+                                <w:rFonts w:ascii="Courier New" w:hAnsi="Courier New" w:cs="Courier New"/>
+                                <w:color w:val="383A42"/>
+                              </w:rPr>
+                              <w:t>-&gt;</w:t>
+                            </w:r>
+                            <w:proofErr w:type="spellStart"/>
+                            <w:r>
+                              <w:rPr>
+                                <w:rFonts w:ascii="Courier New" w:hAnsi="Courier New" w:cs="Courier New"/>
+                                <w:color w:val="383A42"/>
+                              </w:rPr>
+                              <w:t>pid</w:t>
+                            </w:r>
+                            <w:proofErr w:type="spellEnd"/>
+                            <w:r>
+                              <w:rPr>
+                                <w:rFonts w:ascii="Courier New" w:hAnsi="Courier New" w:cs="Courier New"/>
+                                <w:color w:val="383A42"/>
+                              </w:rPr>
+                              <w:t xml:space="preserve"> != </w:t>
+                            </w:r>
+                            <w:proofErr w:type="spellStart"/>
+                            <w:r>
+                              <w:rPr>
+                                <w:rFonts w:ascii="Courier New" w:hAnsi="Courier New" w:cs="Courier New"/>
+                                <w:color w:val="383A42"/>
+                              </w:rPr>
+                              <w:t>myproc</w:t>
+                            </w:r>
+                            <w:proofErr w:type="spellEnd"/>
+                            <w:r>
+                              <w:rPr>
+                                <w:rFonts w:ascii="Courier New" w:hAnsi="Courier New" w:cs="Courier New"/>
+                                <w:color w:val="383A42"/>
+                              </w:rPr>
+                              <w:t>()-&gt;</w:t>
+                            </w:r>
+                            <w:proofErr w:type="spellStart"/>
+                            <w:r>
+                              <w:rPr>
+                                <w:rFonts w:ascii="Courier New" w:hAnsi="Courier New" w:cs="Courier New"/>
+                                <w:color w:val="383A42"/>
+                              </w:rPr>
+                              <w:t>pid</w:t>
+                            </w:r>
+                            <w:proofErr w:type="spellEnd"/>
+                            <w:r>
+                              <w:rPr>
+                                <w:rFonts w:ascii="Courier New" w:hAnsi="Courier New" w:cs="Courier New"/>
+                                <w:color w:val="383A42"/>
+                              </w:rPr>
+                              <w:t>) {</w:t>
+                            </w:r>
+                            <w:r>
+                              <w:rPr>
+                                <w:rFonts w:ascii="Courier New" w:hAnsi="Courier New" w:cs="Courier New"/>
+                                <w:color w:val="383A42"/>
+                              </w:rPr>
+                              <w:br/>
+                              <w:t>    release(&amp;</w:t>
+                            </w:r>
+                            <w:proofErr w:type="spellStart"/>
+                            <w:r>
+                              <w:rPr>
+                                <w:rFonts w:ascii="Courier New" w:hAnsi="Courier New" w:cs="Courier New"/>
+                                <w:color w:val="383A42"/>
+                              </w:rPr>
+                              <w:t>lk</w:t>
+                            </w:r>
+                            <w:proofErr w:type="spellEnd"/>
+                            <w:r>
+                              <w:rPr>
+                                <w:rFonts w:ascii="Courier New" w:hAnsi="Courier New" w:cs="Courier New"/>
+                                <w:color w:val="383A42"/>
+                              </w:rPr>
+                              <w:t>-&gt;</w:t>
+                            </w:r>
+                            <w:proofErr w:type="spellStart"/>
+                            <w:r>
+                              <w:rPr>
+                                <w:rFonts w:ascii="Courier New" w:hAnsi="Courier New" w:cs="Courier New"/>
+                                <w:color w:val="383A42"/>
+                              </w:rPr>
+                              <w:t>lk</w:t>
+                            </w:r>
+                            <w:proofErr w:type="spellEnd"/>
+                            <w:r>
+                              <w:rPr>
+                                <w:rFonts w:ascii="Courier New" w:hAnsi="Courier New" w:cs="Courier New"/>
+                                <w:color w:val="383A42"/>
+                              </w:rPr>
+                              <w:t>);</w:t>
+                            </w:r>
+                            <w:r>
+                              <w:rPr>
+                                <w:rFonts w:ascii="Courier New" w:hAnsi="Courier New" w:cs="Courier New"/>
+                                <w:color w:val="383A42"/>
+                              </w:rPr>
+                              <w:br/>
+                              <w:t xml:space="preserve">    </w:t>
+                            </w:r>
+                            <w:r>
+                              <w:rPr>
+                                <w:rFonts w:ascii="Courier New" w:hAnsi="Courier New" w:cs="Courier New"/>
+                                <w:color w:val="A626A4"/>
+                              </w:rPr>
+                              <w:t>return</w:t>
+                            </w:r>
+                            <w:r>
+                              <w:rPr>
+                                <w:rFonts w:ascii="Courier New" w:hAnsi="Courier New" w:cs="Courier New"/>
+                                <w:color w:val="383A42"/>
+                              </w:rPr>
+                              <w:t>;</w:t>
+                            </w:r>
+                            <w:r>
+                              <w:rPr>
+                                <w:rFonts w:ascii="Courier New" w:hAnsi="Courier New" w:cs="Courier New"/>
+                                <w:color w:val="383A42"/>
+                              </w:rPr>
+                              <w:br/>
+                              <w:t>  }</w:t>
+                            </w:r>
+                            <w:r>
+                              <w:rPr>
+                                <w:rFonts w:ascii="Courier New" w:hAnsi="Courier New" w:cs="Courier New"/>
+                                <w:color w:val="383A42"/>
+                              </w:rPr>
+                              <w:br/>
+                            </w:r>
+                            <w:r>
+                              <w:rPr>
+                                <w:rFonts w:ascii="Courier New" w:hAnsi="Courier New" w:cs="Courier New"/>
+                                <w:color w:val="383A42"/>
+                              </w:rPr>
+                              <w:br/>
+                              <w:t xml:space="preserve">  </w:t>
+                            </w:r>
+                            <w:proofErr w:type="spellStart"/>
+                            <w:r>
+                              <w:rPr>
+                                <w:rFonts w:ascii="Courier New" w:hAnsi="Courier New" w:cs="Courier New"/>
+                                <w:color w:val="383A42"/>
+                              </w:rPr>
+                              <w:t>lk</w:t>
+                            </w:r>
+                            <w:proofErr w:type="spellEnd"/>
+                            <w:r>
+                              <w:rPr>
+                                <w:rFonts w:ascii="Courier New" w:hAnsi="Courier New" w:cs="Courier New"/>
+                                <w:color w:val="383A42"/>
+                              </w:rPr>
+                              <w:t xml:space="preserve">-&gt;locked = </w:t>
+                            </w:r>
+                            <w:r>
+                              <w:rPr>
+                                <w:rFonts w:ascii="Courier New" w:hAnsi="Courier New" w:cs="Courier New"/>
+                                <w:color w:val="986801"/>
+                              </w:rPr>
+                              <w:t>0</w:t>
+                            </w:r>
+                            <w:r>
+                              <w:rPr>
+                                <w:rFonts w:ascii="Courier New" w:hAnsi="Courier New" w:cs="Courier New"/>
+                                <w:color w:val="383A42"/>
+                              </w:rPr>
+                              <w:t>;</w:t>
+                            </w:r>
+                            <w:r>
+                              <w:rPr>
+                                <w:rFonts w:ascii="Courier New" w:hAnsi="Courier New" w:cs="Courier New"/>
+                                <w:color w:val="383A42"/>
+                              </w:rPr>
+                              <w:br/>
+                              <w:t xml:space="preserve">  </w:t>
+                            </w:r>
+                            <w:proofErr w:type="spellStart"/>
+                            <w:r>
+                              <w:rPr>
+                                <w:rFonts w:ascii="Courier New" w:hAnsi="Courier New" w:cs="Courier New"/>
+                                <w:color w:val="383A42"/>
+                              </w:rPr>
+                              <w:t>lk</w:t>
+                            </w:r>
+                            <w:proofErr w:type="spellEnd"/>
+                            <w:r>
+                              <w:rPr>
+                                <w:rFonts w:ascii="Courier New" w:hAnsi="Courier New" w:cs="Courier New"/>
+                                <w:color w:val="383A42"/>
+                              </w:rPr>
+                              <w:t>-&gt;</w:t>
+                            </w:r>
+                            <w:proofErr w:type="spellStart"/>
+                            <w:r>
+                              <w:rPr>
+                                <w:rFonts w:ascii="Courier New" w:hAnsi="Courier New" w:cs="Courier New"/>
+                                <w:color w:val="383A42"/>
+                              </w:rPr>
+                              <w:t>pid</w:t>
+                            </w:r>
+                            <w:proofErr w:type="spellEnd"/>
+                            <w:r>
+                              <w:rPr>
+                                <w:rFonts w:ascii="Courier New" w:hAnsi="Courier New" w:cs="Courier New"/>
+                                <w:color w:val="383A42"/>
+                              </w:rPr>
+                              <w:t xml:space="preserve"> = </w:t>
+                            </w:r>
+                            <w:r>
+                              <w:rPr>
+                                <w:rFonts w:ascii="Courier New" w:hAnsi="Courier New" w:cs="Courier New"/>
+                                <w:color w:val="986801"/>
+                              </w:rPr>
+                              <w:t>0</w:t>
+                            </w:r>
+                            <w:r>
+                              <w:rPr>
+                                <w:rFonts w:ascii="Courier New" w:hAnsi="Courier New" w:cs="Courier New"/>
+                                <w:color w:val="383A42"/>
+                              </w:rPr>
+                              <w:t>;</w:t>
+                            </w:r>
+                            <w:r>
+                              <w:rPr>
+                                <w:rFonts w:ascii="Courier New" w:hAnsi="Courier New" w:cs="Courier New"/>
+                                <w:color w:val="383A42"/>
+                              </w:rPr>
+                              <w:br/>
+                              <w:t>  wakeup(</w:t>
+                            </w:r>
+                            <w:proofErr w:type="spellStart"/>
+                            <w:r>
+                              <w:rPr>
+                                <w:rFonts w:ascii="Courier New" w:hAnsi="Courier New" w:cs="Courier New"/>
+                                <w:color w:val="383A42"/>
+                              </w:rPr>
+                              <w:t>lk</w:t>
+                            </w:r>
+                            <w:proofErr w:type="spellEnd"/>
+                            <w:r>
+                              <w:rPr>
+                                <w:rFonts w:ascii="Courier New" w:hAnsi="Courier New" w:cs="Courier New"/>
+                                <w:color w:val="383A42"/>
+                              </w:rPr>
+                              <w:t>);</w:t>
+                            </w:r>
+                            <w:r>
+                              <w:rPr>
+                                <w:rFonts w:ascii="Courier New" w:hAnsi="Courier New" w:cs="Courier New"/>
+                                <w:color w:val="383A42"/>
+                              </w:rPr>
+                              <w:br/>
+                              <w:t>  release(&amp;</w:t>
+                            </w:r>
+                            <w:proofErr w:type="spellStart"/>
+                            <w:r>
+                              <w:rPr>
+                                <w:rFonts w:ascii="Courier New" w:hAnsi="Courier New" w:cs="Courier New"/>
+                                <w:color w:val="383A42"/>
+                              </w:rPr>
+                              <w:t>lk</w:t>
+                            </w:r>
+                            <w:proofErr w:type="spellEnd"/>
+                            <w:r>
+                              <w:rPr>
+                                <w:rFonts w:ascii="Courier New" w:hAnsi="Courier New" w:cs="Courier New"/>
+                                <w:color w:val="383A42"/>
+                              </w:rPr>
+                              <w:t>-&gt;</w:t>
+                            </w:r>
+                            <w:proofErr w:type="spellStart"/>
+                            <w:r>
+                              <w:rPr>
+                                <w:rFonts w:ascii="Courier New" w:hAnsi="Courier New" w:cs="Courier New"/>
+                                <w:color w:val="383A42"/>
+                              </w:rPr>
+                              <w:t>lk</w:t>
+                            </w:r>
+                            <w:proofErr w:type="spellEnd"/>
+                            <w:r>
+                              <w:rPr>
+                                <w:rFonts w:ascii="Courier New" w:hAnsi="Courier New" w:cs="Courier New"/>
+                                <w:color w:val="383A42"/>
+                              </w:rPr>
+                              <w:t>);</w:t>
+                            </w:r>
+                            <w:r>
+                              <w:rPr>
+                                <w:rFonts w:ascii="Courier New" w:hAnsi="Courier New" w:cs="Courier New"/>
+                                <w:color w:val="383A42"/>
+                              </w:rPr>
+                              <w:br/>
+                              <w:t>}</w:t>
+                            </w:r>
+                          </w:p>
+                          <w:p/>
+                        </w:txbxContent>
+                      </wps:txbx>
+                      <wps:bodyPr rot="0" spcFirstLastPara="0" vertOverflow="overflow" horzOverflow="overflow" vert="horz" wrap="none" lIns="91440" tIns="45720" rIns="91440" bIns="45720" numCol="1" spcCol="0" rtlCol="0" fromWordArt="0" anchor="t" anchorCtr="0" forceAA="0" compatLnSpc="1">
+                        <a:prstTxWarp prst="textNoShape">
+                          <a:avLst/>
+                        </a:prstTxWarp>
+                        <a:noAutofit/>
+                      </wps:bodyPr>
+                    </wps:wsp>
+                  </a:graphicData>
+                </a:graphic>
+              </wp:inline>
+            </w:drawing>
+          </mc:Choice>
+          <mc:Fallback>
+            <w:pict>
+              <v:shape w14:anchorId="229AB747" id="Text Box 3" o:spid="_x0000_s1027" type="#_x0000_t202" style="width:1in;height:208.35pt;visibility:visible;mso-wrap-style:none;mso-left-percent:-10001;mso-top-percent:-10001;mso-position-horizontal:absolute;mso-position-horizontal-relative:char;mso-position-vertical:absolute;mso-position-vertical-relative:line;mso-left-percent:-10001;mso-top-percent:-10001;v-text-anchor:top" o:gfxdata="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" filled="f" stroked="f" strokeweight=".5pt">
+                <v:textbox>
+                  <w:txbxContent>
+                    <w:p>
+                      <w:pPr>
+                        <w:shd w:val="clear" w:color="auto" w:fill="FAFAFA"/>
+                      </w:pPr>
+                      <w:r>
+                        <w:rPr>
+                          <w:rFonts w:ascii="Courier New" w:hAnsi="Courier New" w:cs="Courier New"/>
+                          <w:color w:val="A626A4"/>
+                        </w:rPr>
+                        <w:t>void</w:t>
+                      </w:r>
+                      <w:r>
+                        <w:rPr>
+                          <w:rFonts w:ascii="Courier New" w:hAnsi="Courier New" w:cs="Courier New"/>
+                          <w:color w:val="383A42"/>
+                        </w:rPr>
+                        <w:br/>
+                      </w:r>
+                      <w:proofErr w:type="spellStart"/>
+                      <w:r>
+                        <w:rPr>
+                          <w:rFonts w:ascii="Courier New" w:hAnsi="Courier New" w:cs="Courier New"/>
+                          <w:color w:val="4078F2"/>
+                        </w:rPr>
+                        <w:t>releasesleep</w:t>
+                      </w:r>
+                      <w:proofErr w:type="spellEnd"/>
+                      <w:r>
+                        <w:rPr>
+                          <w:rFonts w:ascii="Courier New" w:hAnsi="Courier New" w:cs="Courier New"/>
+                          <w:color w:val="383A42"/>
+                        </w:rPr>
+                        <w:t xml:space="preserve">(struct </w:t>
+                      </w:r>
+                      <w:proofErr w:type="spellStart"/>
+                      <w:r>
+                        <w:rPr>
+                          <w:rFonts w:ascii="Courier New" w:hAnsi="Courier New" w:cs="Courier New"/>
+                          <w:color w:val="383A42"/>
+                        </w:rPr>
+                        <w:t>sleeplock</w:t>
+                      </w:r>
+                      <w:proofErr w:type="spellEnd"/>
+                      <w:r>
+                        <w:rPr>
+                          <w:rFonts w:ascii="Courier New" w:hAnsi="Courier New" w:cs="Courier New"/>
+                          <w:color w:val="383A42"/>
+                        </w:rPr>
+                        <w:t xml:space="preserve"> *</w:t>
+                      </w:r>
+                      <w:proofErr w:type="spellStart"/>
+                      <w:r>
+                        <w:rPr>
+                          <w:rFonts w:ascii="Courier New" w:hAnsi="Courier New" w:cs="Courier New"/>
+                          <w:color w:val="383A42"/>
+                        </w:rPr>
+                        <w:t>lk</w:t>
+                      </w:r>
+                      <w:proofErr w:type="spellEnd"/>
+                      <w:r>
+                        <w:rPr>
+                          <w:rFonts w:ascii="Courier New" w:hAnsi="Courier New" w:cs="Courier New"/>
+                          <w:color w:val="383A42"/>
+                        </w:rPr>
+                        <w:t>)</w:t>
+                      </w:r>
+                      <w:r>
+                        <w:rPr>
+                          <w:rFonts w:ascii="Courier New" w:hAnsi="Courier New" w:cs="Courier New"/>
+                          <w:color w:val="383A42"/>
+                        </w:rPr>
+                        <w:br/>
+                        <w:t>{</w:t>
+                      </w:r>
+                      <w:r>
+                        <w:rPr>
+                          <w:rFonts w:ascii="Courier New" w:hAnsi="Courier New" w:cs="Courier New"/>
+                          <w:color w:val="383A42"/>
+                        </w:rPr>
+                        <w:br/>
+                        <w:t>  acquire(&amp;</w:t>
+                      </w:r>
+                      <w:proofErr w:type="spellStart"/>
+                      <w:r>
+                        <w:rPr>
+                          <w:rFonts w:ascii="Courier New" w:hAnsi="Courier New" w:cs="Courier New"/>
+                          <w:color w:val="383A42"/>
+                        </w:rPr>
+                        <w:t>lk</w:t>
+                      </w:r>
+                      <w:proofErr w:type="spellEnd"/>
+                      <w:r>
+                        <w:rPr>
+                          <w:rFonts w:ascii="Courier New" w:hAnsi="Courier New" w:cs="Courier New"/>
+                          <w:color w:val="383A42"/>
+                        </w:rPr>
+                        <w:t>-&gt;</w:t>
+                      </w:r>
+                      <w:proofErr w:type="spellStart"/>
+                      <w:r>
+                        <w:rPr>
+                          <w:rFonts w:ascii="Courier New" w:hAnsi="Courier New" w:cs="Courier New"/>
+                          <w:color w:val="383A42"/>
+                        </w:rPr>
+                        <w:t>lk</w:t>
+                      </w:r>
+                      <w:proofErr w:type="spellEnd"/>
+                      <w:r>
+                        <w:rPr>
+                          <w:rFonts w:ascii="Courier New" w:hAnsi="Courier New" w:cs="Courier New"/>
+                          <w:color w:val="383A42"/>
+                        </w:rPr>
+                        <w:t>);</w:t>
+                      </w:r>
+                      <w:r>
+                        <w:rPr>
+                          <w:rFonts w:ascii="Courier New" w:hAnsi="Courier New" w:cs="Courier New"/>
+                          <w:color w:val="383A42"/>
+                        </w:rPr>
+                        <w:br/>
+                      </w:r>
+                      <w:r>
+                        <w:rPr>
+                          <w:rFonts w:ascii="Courier New" w:hAnsi="Courier New" w:cs="Courier New"/>
+                          <w:color w:val="383A42"/>
+                        </w:rPr>
+                        <w:br/>
+                        <w:t xml:space="preserve">  </w:t>
+                      </w:r>
+                      <w:r>
+                        <w:rPr>
+                          <w:rFonts w:ascii="Courier New" w:hAnsi="Courier New" w:cs="Courier New"/>
+                          <w:color w:val="A626A4"/>
+                        </w:rPr>
+                        <w:t>if</w:t>
+                      </w:r>
+                      <w:r>
+                        <w:rPr>
+                          <w:rFonts w:ascii="Courier New" w:hAnsi="Courier New" w:cs="Courier New"/>
+                          <w:color w:val="383A42"/>
+                        </w:rPr>
+                        <w:t xml:space="preserve"> (</w:t>
+                      </w:r>
+                      <w:proofErr w:type="spellStart"/>
+                      <w:r>
+                        <w:rPr>
+                          <w:rFonts w:ascii="Courier New" w:hAnsi="Courier New" w:cs="Courier New"/>
+                          <w:color w:val="383A42"/>
+                        </w:rPr>
+                        <w:t>lk</w:t>
+                      </w:r>
+                      <w:proofErr w:type="spellEnd"/>
+                      <w:r>
+                        <w:rPr>
+                          <w:rFonts w:ascii="Courier New" w:hAnsi="Courier New" w:cs="Courier New"/>
+                          <w:color w:val="383A42"/>
+                        </w:rPr>
+                        <w:t>-&gt;</w:t>
+                      </w:r>
+                      <w:proofErr w:type="spellStart"/>
+                      <w:r>
+                        <w:rPr>
+                          <w:rFonts w:ascii="Courier New" w:hAnsi="Courier New" w:cs="Courier New"/>
+                          <w:color w:val="383A42"/>
+                        </w:rPr>
+                        <w:t>pid</w:t>
+                      </w:r>
+                      <w:proofErr w:type="spellEnd"/>
+                      <w:r>
+                        <w:rPr>
+                          <w:rFonts w:ascii="Courier New" w:hAnsi="Courier New" w:cs="Courier New"/>
+                          <w:color w:val="383A42"/>
+                        </w:rPr>
+                        <w:t xml:space="preserve"> != </w:t>
+                      </w:r>
+                      <w:proofErr w:type="spellStart"/>
+                      <w:r>
+                        <w:rPr>
+                          <w:rFonts w:ascii="Courier New" w:hAnsi="Courier New" w:cs="Courier New"/>
+                          <w:color w:val="383A42"/>
+                        </w:rPr>
+                        <w:t>myproc</w:t>
+                      </w:r>
+                      <w:proofErr w:type="spellEnd"/>
+                      <w:r>
+                        <w:rPr>
+                          <w:rFonts w:ascii="Courier New" w:hAnsi="Courier New" w:cs="Courier New"/>
+                          <w:color w:val="383A42"/>
+                        </w:rPr>
+                        <w:t>()-&gt;</w:t>
+                      </w:r>
+                      <w:proofErr w:type="spellStart"/>
+                      <w:r>
+                        <w:rPr>
+                          <w:rFonts w:ascii="Courier New" w:hAnsi="Courier New" w:cs="Courier New"/>
+                          <w:color w:val="383A42"/>
+                        </w:rPr>
+                        <w:t>pid</w:t>
+                      </w:r>
+                      <w:proofErr w:type="spellEnd"/>
+                      <w:r>
+                        <w:rPr>
+                          <w:rFonts w:ascii="Courier New" w:hAnsi="Courier New" w:cs="Courier New"/>
+                          <w:color w:val="383A42"/>
+                        </w:rPr>
+                        <w:t>) {</w:t>
+                      </w:r>
+                      <w:r>
+                        <w:rPr>
+                          <w:rFonts w:ascii="Courier New" w:hAnsi="Courier New" w:cs="Courier New"/>
+                          <w:color w:val="383A42"/>
+                        </w:rPr>
+                        <w:br/>
+                        <w:t>    release(&amp;</w:t>
+                      </w:r>
+                      <w:proofErr w:type="spellStart"/>
+                      <w:r>
+                        <w:rPr>
+                          <w:rFonts w:ascii="Courier New" w:hAnsi="Courier New" w:cs="Courier New"/>
+                          <w:color w:val="383A42"/>
+                        </w:rPr>
+                        <w:t>lk</w:t>
+                      </w:r>
+                      <w:proofErr w:type="spellEnd"/>
+                      <w:r>
+                        <w:rPr>
+                          <w:rFonts w:ascii="Courier New" w:hAnsi="Courier New" w:cs="Courier New"/>
+                          <w:color w:val="383A42"/>
+                        </w:rPr>
+                        <w:t>-&gt;</w:t>
+                      </w:r>
+                      <w:proofErr w:type="spellStart"/>
+                      <w:r>
+                        <w:rPr>
+                          <w:rFonts w:ascii="Courier New" w:hAnsi="Courier New" w:cs="Courier New"/>
+                          <w:color w:val="383A42"/>
+                        </w:rPr>
+                        <w:t>lk</w:t>
+                      </w:r>
+                      <w:proofErr w:type="spellEnd"/>
+                      <w:r>
+                        <w:rPr>
+                          <w:rFonts w:ascii="Courier New" w:hAnsi="Courier New" w:cs="Courier New"/>
+                          <w:color w:val="383A42"/>
+                        </w:rPr>
+                        <w:t>);</w:t>
+                      </w:r>
+                      <w:r>
+                        <w:rPr>
+                          <w:rFonts w:ascii="Courier New" w:hAnsi="Courier New" w:cs="Courier New"/>
+                          <w:color w:val="383A42"/>
+                        </w:rPr>
+                        <w:br/>
+                        <w:t xml:space="preserve">    </w:t>
+                      </w:r>
+                      <w:r>
+                        <w:rPr>
+                          <w:rFonts w:ascii="Courier New" w:hAnsi="Courier New" w:cs="Courier New"/>
+                          <w:color w:val="A626A4"/>
+                        </w:rPr>
+                        <w:t>return</w:t>
+                      </w:r>
+                      <w:r>
+                        <w:rPr>
+                          <w:rFonts w:ascii="Courier New" w:hAnsi="Courier New" w:cs="Courier New"/>
+                          <w:color w:val="383A42"/>
+                        </w:rPr>
+                        <w:t>;</w:t>
+                      </w:r>
+                      <w:r>
+                        <w:rPr>
+                          <w:rFonts w:ascii="Courier New" w:hAnsi="Courier New" w:cs="Courier New"/>
+                          <w:color w:val="383A42"/>
+                        </w:rPr>
+                        <w:br/>
+                        <w:t>  }</w:t>
+                      </w:r>
+                      <w:r>
+                        <w:rPr>
+                          <w:rFonts w:ascii="Courier New" w:hAnsi="Courier New" w:cs="Courier New"/>
+                          <w:color w:val="383A42"/>
+                        </w:rPr>
+                        <w:br/>
+                      </w:r>
+                      <w:r>
+                        <w:rPr>
+                          <w:rFonts w:ascii="Courier New" w:hAnsi="Courier New" w:cs="Courier New"/>
+                          <w:color w:val="383A42"/>
+                        </w:rPr>
+                        <w:br/>
+                        <w:t xml:space="preserve">  </w:t>
+                      </w:r>
+                      <w:proofErr w:type="spellStart"/>
+                      <w:r>
+                        <w:rPr>
+                          <w:rFonts w:ascii="Courier New" w:hAnsi="Courier New" w:cs="Courier New"/>
+                          <w:color w:val="383A42"/>
+                        </w:rPr>
+                        <w:t>lk</w:t>
+                      </w:r>
+                      <w:proofErr w:type="spellEnd"/>
+                      <w:r>
+                        <w:rPr>
+                          <w:rFonts w:ascii="Courier New" w:hAnsi="Courier New" w:cs="Courier New"/>
+                          <w:color w:val="383A42"/>
+                        </w:rPr>
+                        <w:t xml:space="preserve">-&gt;locked = </w:t>
+                      </w:r>
+                      <w:r>
+                        <w:rPr>
+                          <w:rFonts w:ascii="Courier New" w:hAnsi="Courier New" w:cs="Courier New"/>
+                          <w:color w:val="986801"/>
+                        </w:rPr>
+                        <w:t>0</w:t>
+                      </w:r>
+                      <w:r>
+                        <w:rPr>
+                          <w:rFonts w:ascii="Courier New" w:hAnsi="Courier New" w:cs="Courier New"/>
+                          <w:color w:val="383A42"/>
+                        </w:rPr>
+                        <w:t>;</w:t>
+                      </w:r>
+                      <w:r>
+                        <w:rPr>
+                          <w:rFonts w:ascii="Courier New" w:hAnsi="Courier New" w:cs="Courier New"/>
+                          <w:color w:val="383A42"/>
+                        </w:rPr>
+                        <w:br/>
+                        <w:t xml:space="preserve">  </w:t>
+                      </w:r>
+                      <w:proofErr w:type="spellStart"/>
+                      <w:r>
+                        <w:rPr>
+                          <w:rFonts w:ascii="Courier New" w:hAnsi="Courier New" w:cs="Courier New"/>
+                          <w:color w:val="383A42"/>
+                        </w:rPr>
+                        <w:t>lk</w:t>
+                      </w:r>
+                      <w:proofErr w:type="spellEnd"/>
+                      <w:r>
+                        <w:rPr>
+                          <w:rFonts w:ascii="Courier New" w:hAnsi="Courier New" w:cs="Courier New"/>
+                          <w:color w:val="383A42"/>
+                        </w:rPr>
+                        <w:t>-&gt;</w:t>
+                      </w:r>
+                      <w:proofErr w:type="spellStart"/>
+                      <w:r>
+                        <w:rPr>
+                          <w:rFonts w:ascii="Courier New" w:hAnsi="Courier New" w:cs="Courier New"/>
+                          <w:color w:val="383A42"/>
+                        </w:rPr>
+                        <w:t>pid</w:t>
+                      </w:r>
+                      <w:proofErr w:type="spellEnd"/>
+                      <w:r>
+                        <w:rPr>
+                          <w:rFonts w:ascii="Courier New" w:hAnsi="Courier New" w:cs="Courier New"/>
+                          <w:color w:val="383A42"/>
+                        </w:rPr>
+                        <w:t xml:space="preserve"> = </w:t>
+                      </w:r>
+                      <w:r>
+                        <w:rPr>
+                          <w:rFonts w:ascii="Courier New" w:hAnsi="Courier New" w:cs="Courier New"/>
+                          <w:color w:val="986801"/>
+                        </w:rPr>
+                        <w:t>0</w:t>
+                      </w:r>
+                      <w:r>
+                        <w:rPr>
+                          <w:rFonts w:ascii="Courier New" w:hAnsi="Courier New" w:cs="Courier New"/>
+                          <w:color w:val="383A42"/>
+                        </w:rPr>
+                        <w:t>;</w:t>
+                      </w:r>
+                      <w:r>
+                        <w:rPr>
+                          <w:rFonts w:ascii="Courier New" w:hAnsi="Courier New" w:cs="Courier New"/>
+                          <w:color w:val="383A42"/>
+                        </w:rPr>
+                        <w:br/>
+                        <w:t>  wakeup(</w:t>
+                      </w:r>
+                      <w:proofErr w:type="spellStart"/>
+                      <w:r>
+                        <w:rPr>
+                          <w:rFonts w:ascii="Courier New" w:hAnsi="Courier New" w:cs="Courier New"/>
+                          <w:color w:val="383A42"/>
+                        </w:rPr>
+                        <w:t>lk</w:t>
+                      </w:r>
+                      <w:proofErr w:type="spellEnd"/>
+                      <w:r>
+                        <w:rPr>
+                          <w:rFonts w:ascii="Courier New" w:hAnsi="Courier New" w:cs="Courier New"/>
+                          <w:color w:val="383A42"/>
+                        </w:rPr>
+                        <w:t>);</w:t>
+                      </w:r>
+                      <w:r>
+                        <w:rPr>
+                          <w:rFonts w:ascii="Courier New" w:hAnsi="Courier New" w:cs="Courier New"/>
+                          <w:color w:val="383A42"/>
+                        </w:rPr>
+                        <w:br/>
+                        <w:t>  release(&amp;</w:t>
+                      </w:r>
+                      <w:proofErr w:type="spellStart"/>
+                      <w:r>
+                        <w:rPr>
+                          <w:rFonts w:ascii="Courier New" w:hAnsi="Courier New" w:cs="Courier New"/>
+                          <w:color w:val="383A42"/>
+                        </w:rPr>
+                        <w:t>lk</w:t>
+                      </w:r>
+                      <w:proofErr w:type="spellEnd"/>
+                      <w:r>
+                        <w:rPr>
+                          <w:rFonts w:ascii="Courier New" w:hAnsi="Courier New" w:cs="Courier New"/>
+                          <w:color w:val="383A42"/>
+                        </w:rPr>
+                        <w:t>-&gt;</w:t>
+                      </w:r>
+                      <w:proofErr w:type="spellStart"/>
+                      <w:r>
+                        <w:rPr>
+                          <w:rFonts w:ascii="Courier New" w:hAnsi="Courier New" w:cs="Courier New"/>
+                          <w:color w:val="383A42"/>
+                        </w:rPr>
+                        <w:t>lk</w:t>
+                      </w:r>
+                      <w:proofErr w:type="spellEnd"/>
+                      <w:r>
+                        <w:rPr>
+                          <w:rFonts w:ascii="Courier New" w:hAnsi="Courier New" w:cs="Courier New"/>
+                          <w:color w:val="383A42"/>
+                        </w:rPr>
+                        <w:t>);</w:t>
+                      </w:r>
+                      <w:r>
+                        <w:rPr>
+                          <w:rFonts w:ascii="Courier New" w:hAnsi="Courier New" w:cs="Courier New"/>
+                          <w:color w:val="383A42"/>
+                        </w:rPr>
+                        <w:br/>
+                        <w:t>}</w:t>
+                      </w:r>
+                    </w:p>
+                    <w:p/>
+                  </w:txbxContent>
+                </v:textbox>
+                <w10:anchorlock/>
+              </v:shape>
+            </w:pict>
+          </mc:Fallback>
+        </mc:AlternateContent>
       </w:r>
     </w:p>
     <w:p>
       <w:pPr>
-        <w:pStyle w:val="Heading2"/>
-      </w:pPr>
-      <w:r>
-        <w:rPr>
-          <w:rFonts w:hint="cs"/>
-          <w:rtl/>
-        </w:rPr>
-        <w:t xml:space="preserve">پیاده‌سازی ماکروی </w:t>
-      </w:r>
-      <w:r>
-        <w:t>barrier()</w:t>
-      </w:r>
-      <w:r>
-        <w:rPr>
-          <w:rFonts w:hint="cs"/>
-          <w:rtl/>
-        </w:rPr>
-        <w:t xml:space="preserve"> در لینوکس برای معماری </w:t>
-      </w:r>
-      <w:r>
-        <w:t>x86</w:t>
+        <w:pStyle w:val="Text"/>
+        <w:rPr>
+          <w:rtl/>
+        </w:rPr>
+      </w:pPr>
+      <w:r>
+        <w:rPr>
+          <w:rFonts w:hint="cs"/>
+          <w:rtl/>
+        </w:rPr>
+        <w:t xml:space="preserve">در هسته لینوکس از قفل </w:t>
+      </w:r>
+      <w:r>
+        <w:t>mutex</w:t>
+      </w:r>
+      <w:r>
+        <w:rPr>
+          <w:rFonts w:hint="cs"/>
+          <w:rtl/>
+        </w:rPr>
+        <w:t xml:space="preserve"> استفاده می‌شود. تعریف این قفل بصورت زیر می‌باشد (در فایل </w:t>
+      </w:r>
+      <w:hyperlink r:id="rId9" w:history="1">
+        <w:proofErr w:type="spellStart"/>
+        <w:r>
+          <w:rPr>
+            <w:rStyle w:val="LinkChar"/>
+          </w:rPr>
+          <w:t>mutex.h</w:t>
+        </w:r>
+        <w:proofErr w:type="spellEnd"/>
+      </w:hyperlink>
+      <w:r>
+        <w:rPr>
+          <w:rFonts w:hint="cs"/>
+          <w:rtl/>
+        </w:rPr>
+        <w:t xml:space="preserve"> موجود است):</w:t>
       </w:r>
     </w:p>
     <w:p>
       <w:pPr>
-        <w:pStyle w:val="Heading2"/>
-      </w:pPr>
-      <w:r>
-        <w:rPr>
-          <w:rFonts w:hint="cs"/>
-          <w:rtl/>
-        </w:rPr>
-        <w:t xml:space="preserve">آیا یک دستور مانع حافظه باید مانع بهینه‌سازی هم باشد؟ نام ماکرو پیاده‌سازی سه نوع مانع حافظه در لینوکس برای معماری </w:t>
-      </w:r>
-      <w:r>
-        <w:t>x86</w:t>
-      </w:r>
-      <w:r>
-        <w:rPr>
-          <w:rFonts w:hint="cs"/>
-          <w:rtl/>
-        </w:rPr>
-        <w:t xml:space="preserve"> را به همراه دستورهای ماشین پیاده‌سازی آنها ذکر کنید</w:t>
+        <w:pStyle w:val="Text"/>
+      </w:pPr>
+      <w:r>
+        <w:rPr>
+          <w:rFonts w:hint="cs"/>
+          <w:noProof/>
+          <w:rtl/>
+          <w:lang w:val="fa-IR"/>
+        </w:rPr>
+        <w:lastRenderedPageBreak/>
+        <mc:AlternateContent>
+          <mc:Choice Requires="wps">
+            <w:drawing>
+              <wp:inline distT="0" distB="0" distL="0" distR="0" wp14:anchorId="1623E3F2" wp14:editId="7FEA5022">
+                <wp:extent cx="914400" cy="2507673"/>
+                <wp:effectExtent l="0" t="0" r="0" b="6985"/>
+                <wp:docPr id="4" name="Text Box 4"/>
+                <wp:cNvGraphicFramePr/>
+                <a:graphic xmlns:a="http://schemas.openxmlformats.org/drawingml/2006/main">
+                  <a:graphicData uri="http://schemas.microsoft.com/office/word/2010/wordprocessingShape">
+                    <wps:wsp>
+                      <wps:cNvSpPr txBox="1"/>
+                      <wps:spPr>
+                        <a:xfrm>
+                          <a:off x="0" y="0"/>
+                          <a:ext cx="914400" cy="2507673"/>
+                        </a:xfrm>
+                        <a:prstGeom prst="rect">
+                          <a:avLst/>
+                        </a:prstGeom>
+                        <a:noFill/>
+                        <a:ln w="6350">
+                          <a:noFill/>
+                        </a:ln>
+                      </wps:spPr>
+                      <wps:txbx>
+                        <w:txbxContent>
+                          <w:p>
+                            <w:pPr>
+                              <w:shd w:val="clear" w:color="auto" w:fill="FAFAFA"/>
+                            </w:pPr>
+                            <w:r>
+                              <w:rPr>
+                                <w:rFonts w:ascii="Courier New" w:hAnsi="Courier New" w:cs="Courier New"/>
+                                <w:color w:val="383A42"/>
+                              </w:rPr>
+                              <w:t xml:space="preserve">    </w:t>
+                            </w:r>
+                            <w:r>
+                              <w:rPr>
+                                <w:rFonts w:ascii="Courier New" w:hAnsi="Courier New" w:cs="Courier New"/>
+                                <w:color w:val="A626A4"/>
+                              </w:rPr>
+                              <w:t>struct</w:t>
+                            </w:r>
+                            <w:r>
+                              <w:rPr>
+                                <w:rFonts w:ascii="Courier New" w:hAnsi="Courier New" w:cs="Courier New"/>
+                                <w:color w:val="383A42"/>
+                              </w:rPr>
+                              <w:t xml:space="preserve"> </w:t>
+                            </w:r>
+                            <w:r>
+                              <w:rPr>
+                                <w:rFonts w:ascii="Courier New" w:hAnsi="Courier New" w:cs="Courier New"/>
+                                <w:color w:val="4078F2"/>
+                              </w:rPr>
+                              <w:t>mutex</w:t>
+                            </w:r>
+                            <w:r>
+                              <w:rPr>
+                                <w:rFonts w:ascii="Courier New" w:hAnsi="Courier New" w:cs="Courier New"/>
+                                <w:color w:val="383A42"/>
+                              </w:rPr>
+                              <w:t xml:space="preserve"> {</w:t>
+                            </w:r>
+                            <w:r>
+                              <w:rPr>
+                                <w:rFonts w:ascii="Courier New" w:hAnsi="Courier New" w:cs="Courier New"/>
+                                <w:color w:val="383A42"/>
+                              </w:rPr>
+                              <w:br/>
+                              <w:t xml:space="preserve">        </w:t>
+                            </w:r>
+                            <w:proofErr w:type="spellStart"/>
+                            <w:r>
+                              <w:rPr>
+                                <w:rFonts w:ascii="Courier New" w:hAnsi="Courier New" w:cs="Courier New"/>
+                                <w:color w:val="A626A4"/>
+                              </w:rPr>
+                              <w:t>atomic_long_t</w:t>
+                            </w:r>
+                            <w:proofErr w:type="spellEnd"/>
+                            <w:r>
+                              <w:rPr>
+                                <w:rFonts w:ascii="Courier New" w:hAnsi="Courier New" w:cs="Courier New"/>
+                                <w:color w:val="383A42"/>
+                              </w:rPr>
+                              <w:t xml:space="preserve"> owner;</w:t>
+                            </w:r>
+                            <w:r>
+                              <w:rPr>
+                                <w:rFonts w:ascii="Courier New" w:hAnsi="Courier New" w:cs="Courier New"/>
+                                <w:color w:val="383A42"/>
+                              </w:rPr>
+                              <w:br/>
+                              <w:t xml:space="preserve">        </w:t>
+                            </w:r>
+                            <w:proofErr w:type="spellStart"/>
+                            <w:r>
+                              <w:rPr>
+                                <w:rFonts w:ascii="Courier New" w:hAnsi="Courier New" w:cs="Courier New"/>
+                                <w:color w:val="A626A4"/>
+                              </w:rPr>
+                              <w:t>raw_spinlock_t</w:t>
+                            </w:r>
+                            <w:proofErr w:type="spellEnd"/>
+                            <w:r>
+                              <w:rPr>
+                                <w:rFonts w:ascii="Courier New" w:hAnsi="Courier New" w:cs="Courier New"/>
+                                <w:color w:val="383A42"/>
+                              </w:rPr>
+                              <w:t xml:space="preserve"> </w:t>
+                            </w:r>
+                            <w:proofErr w:type="spellStart"/>
+                            <w:r>
+                              <w:rPr>
+                                <w:rFonts w:ascii="Courier New" w:hAnsi="Courier New" w:cs="Courier New"/>
+                                <w:color w:val="383A42"/>
+                              </w:rPr>
+                              <w:t>wait_lock</w:t>
+                            </w:r>
+                            <w:proofErr w:type="spellEnd"/>
+                            <w:r>
+                              <w:rPr>
+                                <w:rFonts w:ascii="Courier New" w:hAnsi="Courier New" w:cs="Courier New"/>
+                                <w:color w:val="383A42"/>
+                              </w:rPr>
+                              <w:t>;</w:t>
+                            </w:r>
+                            <w:r>
+                              <w:rPr>
+                                <w:rFonts w:ascii="Courier New" w:hAnsi="Courier New" w:cs="Courier New"/>
+                                <w:color w:val="383A42"/>
+                              </w:rPr>
+                              <w:br/>
+                            </w:r>
+                            <w:r>
+                              <w:rPr>
+                                <w:rFonts w:ascii="Courier New" w:hAnsi="Courier New" w:cs="Courier New"/>
+                                <w:color w:val="4078F2"/>
+                              </w:rPr>
+                              <w:t>#ifdef CONFIG_MUTEX_SPIN_ON_OWNER</w:t>
+                            </w:r>
+                            <w:r>
+                              <w:rPr>
+                                <w:rFonts w:ascii="Courier New" w:hAnsi="Courier New" w:cs="Courier New"/>
+                                <w:color w:val="383A42"/>
+                              </w:rPr>
+                              <w:br/>
+                              <w:t xml:space="preserve">        </w:t>
+                            </w:r>
+                            <w:r>
+                              <w:rPr>
+                                <w:rFonts w:ascii="Courier New" w:hAnsi="Courier New" w:cs="Courier New"/>
+                                <w:color w:val="A626A4"/>
+                              </w:rPr>
+                              <w:t>struct</w:t>
+                            </w:r>
+                            <w:r>
+                              <w:rPr>
+                                <w:rFonts w:ascii="Courier New" w:hAnsi="Courier New" w:cs="Courier New"/>
+                                <w:color w:val="383A42"/>
+                              </w:rPr>
+                              <w:t xml:space="preserve"> </w:t>
+                            </w:r>
+                            <w:proofErr w:type="spellStart"/>
+                            <w:r>
+                              <w:rPr>
+                                <w:rFonts w:ascii="Courier New" w:hAnsi="Courier New" w:cs="Courier New"/>
+                                <w:color w:val="4078F2"/>
+                              </w:rPr>
+                              <w:t>optimistic_spin_queue</w:t>
+                            </w:r>
+                            <w:proofErr w:type="spellEnd"/>
+                            <w:r>
+                              <w:rPr>
+                                <w:rFonts w:ascii="Courier New" w:hAnsi="Courier New" w:cs="Courier New"/>
+                                <w:color w:val="383A42"/>
+                              </w:rPr>
+                              <w:t xml:space="preserve"> </w:t>
+                            </w:r>
+                            <w:proofErr w:type="spellStart"/>
+                            <w:r>
+                              <w:rPr>
+                                <w:rFonts w:ascii="Courier New" w:hAnsi="Courier New" w:cs="Courier New"/>
+                                <w:color w:val="4078F2"/>
+                              </w:rPr>
+                              <w:t>osq</w:t>
+                            </w:r>
+                            <w:proofErr w:type="spellEnd"/>
+                            <w:r>
+                              <w:rPr>
+                                <w:rFonts w:ascii="Courier New" w:hAnsi="Courier New" w:cs="Courier New"/>
+                                <w:color w:val="383A42"/>
+                              </w:rPr>
+                              <w:t xml:space="preserve">; </w:t>
+                            </w:r>
+                            <w:r>
+                              <w:rPr>
+                                <w:rFonts w:ascii="Courier New" w:hAnsi="Courier New" w:cs="Courier New"/>
+                                <w:i/>
+                                <w:color w:val="A0A1A7"/>
+                              </w:rPr>
+                              <w:t>/* Spinner MCS lock */</w:t>
+                            </w:r>
+                            <w:r>
+                              <w:rPr>
+                                <w:rFonts w:ascii="Courier New" w:hAnsi="Courier New" w:cs="Courier New"/>
+                                <w:color w:val="383A42"/>
+                              </w:rPr>
+                              <w:br/>
+                            </w:r>
+                            <w:r>
+                              <w:rPr>
+                                <w:rFonts w:ascii="Courier New" w:hAnsi="Courier New" w:cs="Courier New"/>
+                                <w:color w:val="4078F2"/>
+                              </w:rPr>
+                              <w:t>#endif</w:t>
+                            </w:r>
+                            <w:r>
+                              <w:rPr>
+                                <w:rFonts w:ascii="Courier New" w:hAnsi="Courier New" w:cs="Courier New"/>
+                                <w:color w:val="383A42"/>
+                              </w:rPr>
+                              <w:br/>
+                              <w:t xml:space="preserve">        </w:t>
+                            </w:r>
+                            <w:r>
+                              <w:rPr>
+                                <w:rFonts w:ascii="Courier New" w:hAnsi="Courier New" w:cs="Courier New"/>
+                                <w:color w:val="A626A4"/>
+                              </w:rPr>
+                              <w:t>struct</w:t>
+                            </w:r>
+                            <w:r>
+                              <w:rPr>
+                                <w:rFonts w:ascii="Courier New" w:hAnsi="Courier New" w:cs="Courier New"/>
+                                <w:color w:val="383A42"/>
+                              </w:rPr>
+                              <w:t xml:space="preserve"> </w:t>
+                            </w:r>
+                            <w:proofErr w:type="spellStart"/>
+                            <w:r>
+                              <w:rPr>
+                                <w:rFonts w:ascii="Courier New" w:hAnsi="Courier New" w:cs="Courier New"/>
+                                <w:color w:val="4078F2"/>
+                              </w:rPr>
+                              <w:t>list_head</w:t>
+                            </w:r>
+                            <w:proofErr w:type="spellEnd"/>
+                            <w:r>
+                              <w:rPr>
+                                <w:rFonts w:ascii="Courier New" w:hAnsi="Courier New" w:cs="Courier New"/>
+                                <w:color w:val="383A42"/>
+                              </w:rPr>
+                              <w:t xml:space="preserve"> </w:t>
+                            </w:r>
+                            <w:proofErr w:type="spellStart"/>
+                            <w:r>
+                              <w:rPr>
+                                <w:rFonts w:ascii="Courier New" w:hAnsi="Courier New" w:cs="Courier New"/>
+                                <w:color w:val="4078F2"/>
+                              </w:rPr>
+                              <w:t>wait_list</w:t>
+                            </w:r>
+                            <w:proofErr w:type="spellEnd"/>
+                            <w:r>
+                              <w:rPr>
+                                <w:rFonts w:ascii="Courier New" w:hAnsi="Courier New" w:cs="Courier New"/>
+                                <w:color w:val="383A42"/>
+                              </w:rPr>
+                              <w:t>;</w:t>
+                            </w:r>
+                            <w:r>
+                              <w:rPr>
+                                <w:rFonts w:ascii="Courier New" w:hAnsi="Courier New" w:cs="Courier New"/>
+                                <w:color w:val="383A42"/>
+                              </w:rPr>
+                              <w:br/>
+                            </w:r>
+                            <w:r>
+                              <w:rPr>
+                                <w:rFonts w:ascii="Courier New" w:hAnsi="Courier New" w:cs="Courier New"/>
+                                <w:color w:val="4078F2"/>
+                              </w:rPr>
+                              <w:t>#ifdef CONFIG_DEBUG_MUTEXES</w:t>
+                            </w:r>
+                            <w:r>
+                              <w:rPr>
+                                <w:rFonts w:ascii="Courier New" w:hAnsi="Courier New" w:cs="Courier New"/>
+                                <w:color w:val="383A42"/>
+                              </w:rPr>
+                              <w:br/>
+                              <w:t xml:space="preserve">        </w:t>
+                            </w:r>
+                            <w:r>
+                              <w:rPr>
+                                <w:rFonts w:ascii="Courier New" w:hAnsi="Courier New" w:cs="Courier New"/>
+                                <w:color w:val="A626A4"/>
+                              </w:rPr>
+                              <w:t>void</w:t>
+                            </w:r>
+                            <w:r>
+                              <w:rPr>
+                                <w:rFonts w:ascii="Courier New" w:hAnsi="Courier New" w:cs="Courier New"/>
+                                <w:color w:val="383A42"/>
+                              </w:rPr>
+                              <w:t>* magic;</w:t>
+                            </w:r>
+                            <w:r>
+                              <w:rPr>
+                                <w:rFonts w:ascii="Courier New" w:hAnsi="Courier New" w:cs="Courier New"/>
+                                <w:color w:val="383A42"/>
+                              </w:rPr>
+                              <w:br/>
+                            </w:r>
+                            <w:r>
+                              <w:rPr>
+                                <w:rFonts w:ascii="Courier New" w:hAnsi="Courier New" w:cs="Courier New"/>
+                                <w:color w:val="4078F2"/>
+                              </w:rPr>
+                              <w:t>#endif</w:t>
+                            </w:r>
+                            <w:r>
+                              <w:rPr>
+                                <w:rFonts w:ascii="Courier New" w:hAnsi="Courier New" w:cs="Courier New"/>
+                                <w:color w:val="383A42"/>
+                              </w:rPr>
+                              <w:br/>
+                            </w:r>
+                            <w:r>
+                              <w:rPr>
+                                <w:rFonts w:ascii="Courier New" w:hAnsi="Courier New" w:cs="Courier New"/>
+                                <w:color w:val="4078F2"/>
+                              </w:rPr>
+                              <w:t>#ifdef CONFIG_DEBUG_LOCK_ALLOC</w:t>
+                            </w:r>
+                            <w:r>
+                              <w:rPr>
+                                <w:rFonts w:ascii="Courier New" w:hAnsi="Courier New" w:cs="Courier New"/>
+                                <w:color w:val="383A42"/>
+                              </w:rPr>
+                              <w:br/>
+                              <w:t xml:space="preserve">        </w:t>
+                            </w:r>
+                            <w:r>
+                              <w:rPr>
+                                <w:rFonts w:ascii="Courier New" w:hAnsi="Courier New" w:cs="Courier New"/>
+                                <w:color w:val="A626A4"/>
+                              </w:rPr>
+                              <w:t>struct</w:t>
+                            </w:r>
+                            <w:r>
+                              <w:rPr>
+                                <w:rFonts w:ascii="Courier New" w:hAnsi="Courier New" w:cs="Courier New"/>
+                                <w:color w:val="383A42"/>
+                              </w:rPr>
+                              <w:t xml:space="preserve"> </w:t>
+                            </w:r>
+                            <w:proofErr w:type="spellStart"/>
+                            <w:r>
+                              <w:rPr>
+                                <w:rFonts w:ascii="Courier New" w:hAnsi="Courier New" w:cs="Courier New"/>
+                                <w:color w:val="4078F2"/>
+                              </w:rPr>
+                              <w:t>lockdep_map</w:t>
+                            </w:r>
+                            <w:proofErr w:type="spellEnd"/>
+                            <w:r>
+                              <w:rPr>
+                                <w:rFonts w:ascii="Courier New" w:hAnsi="Courier New" w:cs="Courier New"/>
+                                <w:color w:val="383A42"/>
+                              </w:rPr>
+                              <w:t xml:space="preserve"> </w:t>
+                            </w:r>
+                            <w:proofErr w:type="spellStart"/>
+                            <w:r>
+                              <w:rPr>
+                                <w:rFonts w:ascii="Courier New" w:hAnsi="Courier New" w:cs="Courier New"/>
+                                <w:color w:val="4078F2"/>
+                              </w:rPr>
+                              <w:t>dep_map</w:t>
+                            </w:r>
+                            <w:proofErr w:type="spellEnd"/>
+                            <w:r>
+                              <w:rPr>
+                                <w:rFonts w:ascii="Courier New" w:hAnsi="Courier New" w:cs="Courier New"/>
+                                <w:color w:val="383A42"/>
+                              </w:rPr>
+                              <w:t>;</w:t>
+                            </w:r>
+                            <w:r>
+                              <w:rPr>
+                                <w:rFonts w:ascii="Courier New" w:hAnsi="Courier New" w:cs="Courier New"/>
+                                <w:color w:val="383A42"/>
+                              </w:rPr>
+                              <w:br/>
+                            </w:r>
+                            <w:r>
+                              <w:rPr>
+                                <w:rFonts w:ascii="Courier New" w:hAnsi="Courier New" w:cs="Courier New"/>
+                                <w:color w:val="4078F2"/>
+                              </w:rPr>
+                              <w:t>#endif</w:t>
+                            </w:r>
+                            <w:r>
+                              <w:rPr>
+                                <w:rFonts w:ascii="Courier New" w:hAnsi="Courier New" w:cs="Courier New"/>
+                                <w:color w:val="383A42"/>
+                              </w:rPr>
+                              <w:br/>
+                              <w:t>    };</w:t>
+                            </w:r>
+                          </w:p>
+                          <w:p/>
+                        </w:txbxContent>
+                      </wps:txbx>
+                      <wps:bodyPr rot="0" spcFirstLastPara="0" vertOverflow="overflow" horzOverflow="overflow" vert="horz" wrap="none" lIns="91440" tIns="45720" rIns="91440" bIns="45720" numCol="1" spcCol="0" rtlCol="0" fromWordArt="0" anchor="t" anchorCtr="0" forceAA="0" compatLnSpc="1">
+                        <a:prstTxWarp prst="textNoShape">
+                          <a:avLst/>
+                        </a:prstTxWarp>
+                        <a:noAutofit/>
+                      </wps:bodyPr>
+                    </wps:wsp>
+                  </a:graphicData>
+                </a:graphic>
+              </wp:inline>
+            </w:drawing>
+          </mc:Choice>
+          <mc:Fallback>
+            <w:pict>
+              <v:shape w14:anchorId="1623E3F2" id="Text Box 4" o:spid="_x0000_s1028" type="#_x0000_t202" style="width:1in;height:197.45pt;visibility:visible;mso-wrap-style:none;mso-left-percent:-10001;mso-top-percent:-10001;mso-position-horizontal:absolute;mso-position-horizontal-relative:char;mso-position-vertical:absolute;mso-position-vertical-relative:line;mso-left-percent:-10001;mso-top-percent:-10001;v-text-anchor:top" o:gfxdata="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" filled="f" stroked="f" strokeweight=".5pt">
+                <v:textbox>
+                  <w:txbxContent>
+                    <w:p>
+                      <w:pPr>
+                        <w:shd w:val="clear" w:color="auto" w:fill="FAFAFA"/>
+                      </w:pPr>
+                      <w:r>
+                        <w:rPr>
+                          <w:rFonts w:ascii="Courier New" w:hAnsi="Courier New" w:cs="Courier New"/>
+                          <w:color w:val="383A42"/>
+                        </w:rPr>
+                        <w:t xml:space="preserve">    </w:t>
+                      </w:r>
+                      <w:r>
+                        <w:rPr>
+                          <w:rFonts w:ascii="Courier New" w:hAnsi="Courier New" w:cs="Courier New"/>
+                          <w:color w:val="A626A4"/>
+                        </w:rPr>
+                        <w:t>struct</w:t>
+                      </w:r>
+                      <w:r>
+                        <w:rPr>
+                          <w:rFonts w:ascii="Courier New" w:hAnsi="Courier New" w:cs="Courier New"/>
+                          <w:color w:val="383A42"/>
+                        </w:rPr>
+                        <w:t xml:space="preserve"> </w:t>
+                      </w:r>
+                      <w:r>
+                        <w:rPr>
+                          <w:rFonts w:ascii="Courier New" w:hAnsi="Courier New" w:cs="Courier New"/>
+                          <w:color w:val="4078F2"/>
+                        </w:rPr>
+                        <w:t>mutex</w:t>
+                      </w:r>
+                      <w:r>
+                        <w:rPr>
+                          <w:rFonts w:ascii="Courier New" w:hAnsi="Courier New" w:cs="Courier New"/>
+                          <w:color w:val="383A42"/>
+                        </w:rPr>
+                        <w:t xml:space="preserve"> {</w:t>
+                      </w:r>
+                      <w:r>
+                        <w:rPr>
+                          <w:rFonts w:ascii="Courier New" w:hAnsi="Courier New" w:cs="Courier New"/>
+                          <w:color w:val="383A42"/>
+                        </w:rPr>
+                        <w:br/>
+                        <w:t xml:space="preserve">        </w:t>
+                      </w:r>
+                      <w:proofErr w:type="spellStart"/>
+                      <w:r>
+                        <w:rPr>
+                          <w:rFonts w:ascii="Courier New" w:hAnsi="Courier New" w:cs="Courier New"/>
+                          <w:color w:val="A626A4"/>
+                        </w:rPr>
+                        <w:t>atomic_long_t</w:t>
+                      </w:r>
+                      <w:proofErr w:type="spellEnd"/>
+                      <w:r>
+                        <w:rPr>
+                          <w:rFonts w:ascii="Courier New" w:hAnsi="Courier New" w:cs="Courier New"/>
+                          <w:color w:val="383A42"/>
+                        </w:rPr>
+                        <w:t xml:space="preserve"> owner;</w:t>
+                      </w:r>
+                      <w:r>
+                        <w:rPr>
+                          <w:rFonts w:ascii="Courier New" w:hAnsi="Courier New" w:cs="Courier New"/>
+                          <w:color w:val="383A42"/>
+                        </w:rPr>
+                        <w:br/>
+                        <w:t xml:space="preserve">        </w:t>
+                      </w:r>
+                      <w:proofErr w:type="spellStart"/>
+                      <w:r>
+                        <w:rPr>
+                          <w:rFonts w:ascii="Courier New" w:hAnsi="Courier New" w:cs="Courier New"/>
+                          <w:color w:val="A626A4"/>
+                        </w:rPr>
+                        <w:t>raw_spinlock_t</w:t>
+                      </w:r>
+                      <w:proofErr w:type="spellEnd"/>
+                      <w:r>
+                        <w:rPr>
+                          <w:rFonts w:ascii="Courier New" w:hAnsi="Courier New" w:cs="Courier New"/>
+                          <w:color w:val="383A42"/>
+                        </w:rPr>
+                        <w:t xml:space="preserve"> </w:t>
+                      </w:r>
+                      <w:proofErr w:type="spellStart"/>
+                      <w:r>
+                        <w:rPr>
+                          <w:rFonts w:ascii="Courier New" w:hAnsi="Courier New" w:cs="Courier New"/>
+                          <w:color w:val="383A42"/>
+                        </w:rPr>
+                        <w:t>wait_lock</w:t>
+                      </w:r>
+                      <w:proofErr w:type="spellEnd"/>
+                      <w:r>
+                        <w:rPr>
+                          <w:rFonts w:ascii="Courier New" w:hAnsi="Courier New" w:cs="Courier New"/>
+                          <w:color w:val="383A42"/>
+                        </w:rPr>
+                        <w:t>;</w:t>
+                      </w:r>
+                      <w:r>
+                        <w:rPr>
+                          <w:rFonts w:ascii="Courier New" w:hAnsi="Courier New" w:cs="Courier New"/>
+                          <w:color w:val="383A42"/>
+                        </w:rPr>
+                        <w:br/>
+                      </w:r>
+                      <w:r>
+                        <w:rPr>
+                          <w:rFonts w:ascii="Courier New" w:hAnsi="Courier New" w:cs="Courier New"/>
+                          <w:color w:val="4078F2"/>
+                        </w:rPr>
+                        <w:t>#ifdef CONFIG_MUTEX_SPIN_ON_OWNER</w:t>
+                      </w:r>
+                      <w:r>
+                        <w:rPr>
+                          <w:rFonts w:ascii="Courier New" w:hAnsi="Courier New" w:cs="Courier New"/>
+                          <w:color w:val="383A42"/>
+                        </w:rPr>
+                        <w:br/>
+                        <w:t xml:space="preserve">        </w:t>
+                      </w:r>
+                      <w:r>
+                        <w:rPr>
+                          <w:rFonts w:ascii="Courier New" w:hAnsi="Courier New" w:cs="Courier New"/>
+                          <w:color w:val="A626A4"/>
+                        </w:rPr>
+                        <w:t>struct</w:t>
+                      </w:r>
+                      <w:r>
+                        <w:rPr>
+                          <w:rFonts w:ascii="Courier New" w:hAnsi="Courier New" w:cs="Courier New"/>
+                          <w:color w:val="383A42"/>
+                        </w:rPr>
+                        <w:t xml:space="preserve"> </w:t>
+                      </w:r>
+                      <w:proofErr w:type="spellStart"/>
+                      <w:r>
+                        <w:rPr>
+                          <w:rFonts w:ascii="Courier New" w:hAnsi="Courier New" w:cs="Courier New"/>
+                          <w:color w:val="4078F2"/>
+                        </w:rPr>
+                        <w:t>optimistic_spin_queue</w:t>
+                      </w:r>
+                      <w:proofErr w:type="spellEnd"/>
+                      <w:r>
+                        <w:rPr>
+                          <w:rFonts w:ascii="Courier New" w:hAnsi="Courier New" w:cs="Courier New"/>
+                          <w:color w:val="383A42"/>
+                        </w:rPr>
+                        <w:t xml:space="preserve"> </w:t>
+                      </w:r>
+                      <w:proofErr w:type="spellStart"/>
+                      <w:r>
+                        <w:rPr>
+                          <w:rFonts w:ascii="Courier New" w:hAnsi="Courier New" w:cs="Courier New"/>
+                          <w:color w:val="4078F2"/>
+                        </w:rPr>
+                        <w:t>osq</w:t>
+                      </w:r>
+                      <w:proofErr w:type="spellEnd"/>
+                      <w:r>
+                        <w:rPr>
+                          <w:rFonts w:ascii="Courier New" w:hAnsi="Courier New" w:cs="Courier New"/>
+                          <w:color w:val="383A42"/>
+                        </w:rPr>
+                        <w:t xml:space="preserve">; </w:t>
+                      </w:r>
+                      <w:r>
+                        <w:rPr>
+                          <w:rFonts w:ascii="Courier New" w:hAnsi="Courier New" w:cs="Courier New"/>
+                          <w:i/>
+                          <w:color w:val="A0A1A7"/>
+                        </w:rPr>
+                        <w:t>/* Spinner MCS lock */</w:t>
+                      </w:r>
+                      <w:r>
+                        <w:rPr>
+                          <w:rFonts w:ascii="Courier New" w:hAnsi="Courier New" w:cs="Courier New"/>
+                          <w:color w:val="383A42"/>
+                        </w:rPr>
+                        <w:br/>
+                      </w:r>
+                      <w:r>
+                        <w:rPr>
+                          <w:rFonts w:ascii="Courier New" w:hAnsi="Courier New" w:cs="Courier New"/>
+                          <w:color w:val="4078F2"/>
+                        </w:rPr>
+                        <w:t>#endif</w:t>
+                      </w:r>
+                      <w:r>
+                        <w:rPr>
+                          <w:rFonts w:ascii="Courier New" w:hAnsi="Courier New" w:cs="Courier New"/>
+                          <w:color w:val="383A42"/>
+                        </w:rPr>
+                        <w:br/>
+                        <w:t xml:space="preserve">        </w:t>
+                      </w:r>
+                      <w:r>
+                        <w:rPr>
+                          <w:rFonts w:ascii="Courier New" w:hAnsi="Courier New" w:cs="Courier New"/>
+                          <w:color w:val="A626A4"/>
+                        </w:rPr>
+                        <w:t>struct</w:t>
+                      </w:r>
+                      <w:r>
+                        <w:rPr>
+                          <w:rFonts w:ascii="Courier New" w:hAnsi="Courier New" w:cs="Courier New"/>
+                          <w:color w:val="383A42"/>
+                        </w:rPr>
+                        <w:t xml:space="preserve"> </w:t>
+                      </w:r>
+                      <w:proofErr w:type="spellStart"/>
+                      <w:r>
+                        <w:rPr>
+                          <w:rFonts w:ascii="Courier New" w:hAnsi="Courier New" w:cs="Courier New"/>
+                          <w:color w:val="4078F2"/>
+                        </w:rPr>
+                        <w:t>list_head</w:t>
+                      </w:r>
+                      <w:proofErr w:type="spellEnd"/>
+                      <w:r>
+                        <w:rPr>
+                          <w:rFonts w:ascii="Courier New" w:hAnsi="Courier New" w:cs="Courier New"/>
+                          <w:color w:val="383A42"/>
+                        </w:rPr>
+                        <w:t xml:space="preserve"> </w:t>
+                      </w:r>
+                      <w:proofErr w:type="spellStart"/>
+                      <w:r>
+                        <w:rPr>
+                          <w:rFonts w:ascii="Courier New" w:hAnsi="Courier New" w:cs="Courier New"/>
+                          <w:color w:val="4078F2"/>
+                        </w:rPr>
+                        <w:t>wait_list</w:t>
+                      </w:r>
+                      <w:proofErr w:type="spellEnd"/>
+                      <w:r>
+                        <w:rPr>
+                          <w:rFonts w:ascii="Courier New" w:hAnsi="Courier New" w:cs="Courier New"/>
+                          <w:color w:val="383A42"/>
+                        </w:rPr>
+                        <w:t>;</w:t>
+                      </w:r>
+                      <w:r>
+                        <w:rPr>
+                          <w:rFonts w:ascii="Courier New" w:hAnsi="Courier New" w:cs="Courier New"/>
+                          <w:color w:val="383A42"/>
+                        </w:rPr>
+                        <w:br/>
+                      </w:r>
+                      <w:r>
+                        <w:rPr>
+                          <w:rFonts w:ascii="Courier New" w:hAnsi="Courier New" w:cs="Courier New"/>
+                          <w:color w:val="4078F2"/>
+                        </w:rPr>
+                        <w:t>#ifdef CONFIG_DEBUG_MUTEXES</w:t>
+                      </w:r>
+                      <w:r>
+                        <w:rPr>
+                          <w:rFonts w:ascii="Courier New" w:hAnsi="Courier New" w:cs="Courier New"/>
+                          <w:color w:val="383A42"/>
+                        </w:rPr>
+                        <w:br/>
+                        <w:t xml:space="preserve">        </w:t>
+                      </w:r>
+                      <w:r>
+                        <w:rPr>
+                          <w:rFonts w:ascii="Courier New" w:hAnsi="Courier New" w:cs="Courier New"/>
+                          <w:color w:val="A626A4"/>
+                        </w:rPr>
+                        <w:t>void</w:t>
+                      </w:r>
+                      <w:r>
+                        <w:rPr>
+                          <w:rFonts w:ascii="Courier New" w:hAnsi="Courier New" w:cs="Courier New"/>
+                          <w:color w:val="383A42"/>
+                        </w:rPr>
+                        <w:t>* magic;</w:t>
+                      </w:r>
+                      <w:r>
+                        <w:rPr>
+                          <w:rFonts w:ascii="Courier New" w:hAnsi="Courier New" w:cs="Courier New"/>
+                          <w:color w:val="383A42"/>
+                        </w:rPr>
+                        <w:br/>
+                      </w:r>
+                      <w:r>
+                        <w:rPr>
+                          <w:rFonts w:ascii="Courier New" w:hAnsi="Courier New" w:cs="Courier New"/>
+                          <w:color w:val="4078F2"/>
+                        </w:rPr>
+                        <w:t>#endif</w:t>
+                      </w:r>
+                      <w:r>
+                        <w:rPr>
+                          <w:rFonts w:ascii="Courier New" w:hAnsi="Courier New" w:cs="Courier New"/>
+                          <w:color w:val="383A42"/>
+                        </w:rPr>
+                        <w:br/>
+                      </w:r>
+                      <w:r>
+                        <w:rPr>
+                          <w:rFonts w:ascii="Courier New" w:hAnsi="Courier New" w:cs="Courier New"/>
+                          <w:color w:val="4078F2"/>
+                        </w:rPr>
+                        <w:t>#ifdef CONFIG_DEBUG_LOCK_ALLOC</w:t>
+                      </w:r>
+                      <w:r>
+                        <w:rPr>
+                          <w:rFonts w:ascii="Courier New" w:hAnsi="Courier New" w:cs="Courier New"/>
+                          <w:color w:val="383A42"/>
+                        </w:rPr>
+                        <w:br/>
+                        <w:t xml:space="preserve">        </w:t>
+                      </w:r>
+                      <w:r>
+                        <w:rPr>
+                          <w:rFonts w:ascii="Courier New" w:hAnsi="Courier New" w:cs="Courier New"/>
+                          <w:color w:val="A626A4"/>
+                        </w:rPr>
+                        <w:t>struct</w:t>
+                      </w:r>
+                      <w:r>
+                        <w:rPr>
+                          <w:rFonts w:ascii="Courier New" w:hAnsi="Courier New" w:cs="Courier New"/>
+                          <w:color w:val="383A42"/>
+                        </w:rPr>
+                        <w:t xml:space="preserve"> </w:t>
+                      </w:r>
+                      <w:proofErr w:type="spellStart"/>
+                      <w:r>
+                        <w:rPr>
+                          <w:rFonts w:ascii="Courier New" w:hAnsi="Courier New" w:cs="Courier New"/>
+                          <w:color w:val="4078F2"/>
+                        </w:rPr>
+                        <w:t>lockdep_map</w:t>
+                      </w:r>
+                      <w:proofErr w:type="spellEnd"/>
+                      <w:r>
+                        <w:rPr>
+                          <w:rFonts w:ascii="Courier New" w:hAnsi="Courier New" w:cs="Courier New"/>
+                          <w:color w:val="383A42"/>
+                        </w:rPr>
+                        <w:t xml:space="preserve"> </w:t>
+                      </w:r>
+                      <w:proofErr w:type="spellStart"/>
+                      <w:r>
+                        <w:rPr>
+                          <w:rFonts w:ascii="Courier New" w:hAnsi="Courier New" w:cs="Courier New"/>
+                          <w:color w:val="4078F2"/>
+                        </w:rPr>
+                        <w:t>dep_map</w:t>
+                      </w:r>
+                      <w:proofErr w:type="spellEnd"/>
+                      <w:r>
+                        <w:rPr>
+                          <w:rFonts w:ascii="Courier New" w:hAnsi="Courier New" w:cs="Courier New"/>
+                          <w:color w:val="383A42"/>
+                        </w:rPr>
+                        <w:t>;</w:t>
+                      </w:r>
+                      <w:r>
+                        <w:rPr>
+                          <w:rFonts w:ascii="Courier New" w:hAnsi="Courier New" w:cs="Courier New"/>
+                          <w:color w:val="383A42"/>
+                        </w:rPr>
+                        <w:br/>
+                      </w:r>
+                      <w:r>
+                        <w:rPr>
+                          <w:rFonts w:ascii="Courier New" w:hAnsi="Courier New" w:cs="Courier New"/>
+                          <w:color w:val="4078F2"/>
+                        </w:rPr>
+                        <w:t>#endif</w:t>
+                      </w:r>
+                      <w:r>
+                        <w:rPr>
+                          <w:rFonts w:ascii="Courier New" w:hAnsi="Courier New" w:cs="Courier New"/>
+                          <w:color w:val="383A42"/>
+                        </w:rPr>
+                        <w:br/>
+                        <w:t>    };</w:t>
+                      </w:r>
+                    </w:p>
+                    <w:p/>
+                  </w:txbxContent>
+                </v:textbox>
+                <w10:anchorlock/>
+              </v:shape>
+            </w:pict>
+          </mc:Fallback>
+        </mc:AlternateContent>
       </w:r>
     </w:p>
     <w:p>
       <w:pPr>
         <w:pStyle w:val="Text"/>
         <w:rPr>
-          <w:rtl/>
-        </w:rPr>
-      </w:pPr>
-      <w:r>
-        <w:rPr>
-          <w:rFonts w:hint="cs"/>
-          <w:rtl/>
-        </w:rPr>
-        <w:t>بله یک مانع حافظه باید یک مانع بهینه‌سازی نیز باشد زیرا پردازنده فقط برنامه کامپایل شده را می‌بیند و ترتیت خطوط کدها پیش از بهینه‌سازی را نمی‌داند. برای مثال شبه کد زیر را در نظر بگیرید:</w:t>
+          <w:rFonts w:hint="cs"/>
+          <w:rtl/>
+        </w:rPr>
+      </w:pPr>
+      <w:r>
+        <w:rPr>
+          <w:rFonts w:hint="cs"/>
+          <w:rtl/>
+        </w:rPr>
+        <w:t xml:space="preserve">همانطور که قابل مشاهده است، یک فیلد به نام </w:t>
+      </w:r>
+      <w:r>
+        <w:rPr>
+          <w:rStyle w:val="CodeChar"/>
+        </w:rPr>
+        <w:t>owner</w:t>
+      </w:r>
+      <w:r>
+        <w:rPr>
+          <w:rFonts w:hint="cs"/>
+          <w:rtl/>
+        </w:rPr>
+        <w:t xml:space="preserve"> برای این استراکت در نظر گرفته شده است؛ این فیلد در حین رها کردن قفل چک می‌شود تا تنها صاحب قفل مجاز به این کار باشد.</w:t>
       </w:r>
     </w:p>
     <w:p>
       <w:pPr>
+        <w:pStyle w:val="Heading2"/>
+        <w:rPr>
+          <w:rtl/>
+        </w:rPr>
+      </w:pPr>
+      <w:r>
+        <w:rPr>
+          <w:rFonts w:hint="cs"/>
+          <w:rtl/>
+        </w:rPr>
+        <w:t xml:space="preserve">افزونه‌های همگام‌سازی تراکنشی </w:t>
+      </w:r>
+      <w:r>
+        <w:t>(TSX)</w:t>
+      </w:r>
+      <w:r>
+        <w:rPr>
+          <w:rFonts w:hint="cs"/>
+          <w:rtl/>
+        </w:rPr>
+        <w:t xml:space="preserve"> را شرح دهید و نقش حذف قفل را در آن بیان کنید</w:t>
+      </w:r>
+    </w:p>
+    <w:p>
+      <w:pPr>
+        <w:pStyle w:val="Heading1"/>
+        <w:rPr>
+          <w:rtl/>
+        </w:rPr>
+      </w:pPr>
+      <w:r>
+        <w:rPr>
+          <w:rFonts w:hint="cs"/>
+          <w:rtl/>
+        </w:rPr>
+        <w:t>مانع</w:t>
+      </w:r>
+    </w:p>
+    <w:p>
+      <w:pPr>
+        <w:pStyle w:val="Heading2"/>
+      </w:pPr>
+      <w:r>
+        <w:rPr>
+          <w:rFonts w:hint="cs"/>
+          <w:rtl/>
+        </w:rPr>
+        <w:t xml:space="preserve">پیاده‌سازی ماکروی </w:t>
+      </w:r>
+      <w:r>
+        <w:t>barrier()</w:t>
+      </w:r>
+      <w:r>
+        <w:rPr>
+          <w:rFonts w:hint="cs"/>
+          <w:rtl/>
+        </w:rPr>
+        <w:t xml:space="preserve"> در لینوکس برای معماری </w:t>
+      </w:r>
+      <w:r>
+        <w:t>x86</w:t>
+      </w:r>
+    </w:p>
+    <w:p>
+      <w:pPr>
+        <w:pStyle w:val="Heading2"/>
+      </w:pPr>
+      <w:r>
+        <w:rPr>
+          <w:rFonts w:hint="cs"/>
+          <w:rtl/>
+        </w:rPr>
+        <w:t xml:space="preserve">آیا یک دستور مانع حافظه باید مانع بهینه‌سازی هم باشد؟ نام ماکرو پیاده‌سازی سه نوع مانع حافظه در لینوکس برای معماری </w:t>
+      </w:r>
+      <w:r>
+        <w:t>x86</w:t>
+      </w:r>
+      <w:r>
+        <w:rPr>
+          <w:rFonts w:hint="cs"/>
+          <w:rtl/>
+        </w:rPr>
+        <w:t xml:space="preserve"> را به همراه دستورهای ماشین پیاده‌سازی آنها ذکر کنید</w:t>
+      </w:r>
+    </w:p>
+    <w:p>
+      <w:pPr>
+        <w:pStyle w:val="Text"/>
+        <w:rPr>
+          <w:rtl/>
+        </w:rPr>
+      </w:pPr>
+      <w:r>
+        <w:rPr>
+          <w:rFonts w:hint="cs"/>
+          <w:rtl/>
+        </w:rPr>
+        <w:t>بله یک مانع حافظه باید یک مانع بهینه‌سازی نیز باشد زیرا پردازنده فقط برنامه کامپایل شده را می‌بیند و ترتیت خطوط کدها پیش از بهینه‌سازی را نمی‌داند. برای مثال شبه کد زیر را در نظر بگیرید:</w:t>
+      </w:r>
+    </w:p>
+    <w:p>
+      <w:pPr>
         <w:pStyle w:val="Code"/>
         <w:bidi w:val="0"/>
       </w:pPr>
@@ -1974,7 +3917,6 @@
         <w:bidi w:val="0"/>
       </w:pPr>
       <w:r>
-        <w:lastRenderedPageBreak/>
         <w:t>Statement3;</w:t>
       </w:r>
     </w:p>
@@ -2206,6 +4148,7 @@
           <w:rFonts w:hint="cs"/>
           <w:rtl/>
         </w:rPr>
+        <w:lastRenderedPageBreak/>
         <w:t xml:space="preserve">دستور </w:t>
       </w:r>
       <w:r>
@@ -3317,7 +5260,7 @@
           </mc:Choice>
           <mc:Fallback>
             <w:pict>
-              <v:shape w14:anchorId="2E389A51" id="Text Box 1" o:spid="_x0000_s1027" type="#_x0000_t202" style="width:452.35pt;height:210.35pt;visibility:visible;mso-wrap-style:square;mso-left-percent:-10001;mso-top-percent:-10001;mso-position-horizontal:absolute;mso-position-horizontal-relative:char;mso-position-vertical:absolute;mso-position-vertical-relative:line;mso-left-percent:-10001;mso-top-percent:-10001;v-text-anchor:top" o:gfxdata="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" fillcolor="white [3201]" stroked="f" strokeweight=".5pt">
+              <v:shape w14:anchorId="2E389A51" id="Text Box 1" o:spid="_x0000_s1029" type="#_x0000_t202" style="width:452.35pt;height:210.35pt;visibility:visible;mso-wrap-style:square;mso-left-percent:-10001;mso-top-percent:-10001;mso-position-horizontal:absolute;mso-position-horizontal-relative:char;mso-position-vertical:absolute;mso-position-vertical-relative:line;mso-left-percent:-10001;mso-top-percent:-10001;v-text-anchor:top" o:gfxdata="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" fillcolor="white [3201]" stroked="f" strokeweight=".5pt">
                 <v:textbox>
                   <w:txbxContent>
                     <w:p>
@@ -4356,8 +6299,8 @@
       </w:pPr>
     </w:p>
     <w:sectPr>
-      <w:headerReference w:type="default" r:id="rId9"/>
-      <w:footerReference w:type="default" r:id="rId10"/>
+      <w:headerReference w:type="default" r:id="rId10"/>
+      <w:footerReference w:type="default" r:id="rId11"/>
       <w:footnotePr>
         <w:numRestart w:val="eachPage"/>
       </w:footnotePr>
@@ -8282,6 +10225,21 @@
     <w:unhideWhenUsed/>
     <w:rsid w:val="00ED0E48"/>
   </w:style>
+  <w:style w:type="character" w:customStyle="1" w:styleId="pl-k">
+    <w:name w:val="pl-k"/>
+    <w:basedOn w:val="DefaultParagraphFont"/>
+    <w:rsid w:val="00277E45"/>
+  </w:style>
+  <w:style w:type="character" w:customStyle="1" w:styleId="pl-c1">
+    <w:name w:val="pl-c1"/>
+    <w:basedOn w:val="DefaultParagraphFont"/>
+    <w:rsid w:val="00277E45"/>
+  </w:style>
+  <w:style w:type="character" w:customStyle="1" w:styleId="pl-c">
+    <w:name w:val="pl-c"/>
+    <w:basedOn w:val="DefaultParagraphFont"/>
+    <w:rsid w:val="00277E45"/>
+  </w:style>
 </w:styles>
 </file>
 
@@ -8582,7 +10540,7 @@
 
 <file path=word/webextensions/taskpanes.xml><?xml version="1.0" encoding="utf-8"?>
 <wetp:taskpanes xmlns:wetp="http://schemas.microsoft.com/office/webextensions/taskpanes/2010/11">
-  <wetp:taskpane dockstate="right" visibility="0" width="438" row="0">
+  <wetp:taskpane dockstate="right" visibility="0" width="438" row="2">
     <wetp:webextensionref xmlns:r="http://schemas.openxmlformats.org/officeDocument/2006/relationships" r:id="rId1"/>
   </wetp:taskpane>
 </wetp:taskpanes>

</xml_diff>

<commit_message>
Add EX4 question 7
</commit_message>
<xml_diff>
--- a/EX4 - Synchronization/Report.docx
+++ b/EX4 - Synchronization/Report.docx
@@ -3680,10 +3680,6 @@
     <w:p>
       <w:pPr>
         <w:pStyle w:val="Text"/>
-        <w:rPr>
-          <w:rFonts w:hint="cs"/>
-          <w:rtl/>
-        </w:rPr>
       </w:pPr>
       <w:r>
         <w:rPr>
@@ -3769,6 +3765,226 @@
       </w:r>
       <w:r>
         <w:t>x86</w:t>
+      </w:r>
+    </w:p>
+    <w:p>
+      <w:pPr>
+        <w:pStyle w:val="Text"/>
+        <w:jc w:val="center"/>
+      </w:pPr>
+      <w:r>
+        <w:rPr>
+          <w:noProof/>
+        </w:rPr>
+        <mc:AlternateContent>
+          <mc:Choice Requires="wps">
+            <w:drawing>
+              <wp:inline distT="0" distB="0" distL="0" distR="0" wp14:anchorId="59868091" wp14:editId="5A7E58AA">
+                <wp:extent cx="914400" cy="277091"/>
+                <wp:effectExtent l="0" t="0" r="0" b="0"/>
+                <wp:docPr id="5" name="Text Box 5"/>
+                <wp:cNvGraphicFramePr/>
+                <a:graphic xmlns:a="http://schemas.openxmlformats.org/drawingml/2006/main">
+                  <a:graphicData uri="http://schemas.microsoft.com/office/word/2010/wordprocessingShape">
+                    <wps:wsp>
+                      <wps:cNvSpPr txBox="1"/>
+                      <wps:spPr>
+                        <a:xfrm>
+                          <a:off x="0" y="0"/>
+                          <a:ext cx="914400" cy="277091"/>
+                        </a:xfrm>
+                        <a:prstGeom prst="rect">
+                          <a:avLst/>
+                        </a:prstGeom>
+                        <a:noFill/>
+                        <a:ln w="6350">
+                          <a:noFill/>
+                        </a:ln>
+                      </wps:spPr>
+                      <wps:txbx>
+                        <w:txbxContent>
+                          <w:p>
+                            <w:pPr>
+                              <w:shd w:val="clear" w:color="auto" w:fill="FAFAFA"/>
+                              <w:jc w:val="center"/>
+                            </w:pPr>
+                            <w:r>
+                              <w:rPr>
+                                <w:rFonts w:ascii="Courier New" w:hAnsi="Courier New" w:cs="Courier New"/>
+                                <w:color w:val="4078F2"/>
+                              </w:rPr>
+                              <w:t>#</w:t>
+                            </w:r>
+                            <w:proofErr w:type="gramStart"/>
+                            <w:r>
+                              <w:rPr>
+                                <w:rFonts w:ascii="Courier New" w:hAnsi="Courier New" w:cs="Courier New"/>
+                                <w:color w:val="4078F2"/>
+                              </w:rPr>
+                              <w:t>define</w:t>
+                            </w:r>
+                            <w:proofErr w:type="gramEnd"/>
+                            <w:r>
+                              <w:rPr>
+                                <w:rFonts w:ascii="Courier New" w:hAnsi="Courier New" w:cs="Courier New"/>
+                                <w:color w:val="4078F2"/>
+                              </w:rPr>
+                              <w:t xml:space="preserve"> barrier() __</w:t>
+                            </w:r>
+                            <w:proofErr w:type="spellStart"/>
+                            <w:r>
+                              <w:rPr>
+                                <w:rFonts w:ascii="Courier New" w:hAnsi="Courier New" w:cs="Courier New"/>
+                                <w:color w:val="4078F2"/>
+                              </w:rPr>
+                              <w:t>asm</w:t>
+                            </w:r>
+                            <w:proofErr w:type="spellEnd"/>
+                            <w:r>
+                              <w:rPr>
+                                <w:rFonts w:ascii="Courier New" w:hAnsi="Courier New" w:cs="Courier New"/>
+                                <w:color w:val="4078F2"/>
+                              </w:rPr>
+                              <w:t>__ __volatile__(</w:t>
+                            </w:r>
+                            <w:r>
+                              <w:rPr>
+                                <w:rFonts w:ascii="Courier New" w:hAnsi="Courier New" w:cs="Courier New"/>
+                                <w:color w:val="50A14F"/>
+                              </w:rPr>
+                              <w:t>""</w:t>
+                            </w:r>
+                            <w:r>
+                              <w:rPr>
+                                <w:rFonts w:ascii="Courier New" w:hAnsi="Courier New" w:cs="Courier New"/>
+                                <w:color w:val="4078F2"/>
+                              </w:rPr>
+                              <w:t>: : :</w:t>
+                            </w:r>
+                            <w:r>
+                              <w:rPr>
+                                <w:rFonts w:ascii="Courier New" w:hAnsi="Courier New" w:cs="Courier New"/>
+                                <w:color w:val="50A14F"/>
+                              </w:rPr>
+                              <w:t>"memory"</w:t>
+                            </w:r>
+                            <w:r>
+                              <w:rPr>
+                                <w:rFonts w:ascii="Courier New" w:hAnsi="Courier New" w:cs="Courier New"/>
+                                <w:color w:val="4078F2"/>
+                              </w:rPr>
+                              <w:t>)</w:t>
+                            </w:r>
+                          </w:p>
+                          <w:p>
+                            <w:pPr>
+                              <w:jc w:val="center"/>
+                            </w:pPr>
+                          </w:p>
+                        </w:txbxContent>
+                      </wps:txbx>
+                      <wps:bodyPr rot="0" spcFirstLastPara="0" vertOverflow="overflow" horzOverflow="overflow" vert="horz" wrap="none" lIns="91440" tIns="45720" rIns="91440" bIns="45720" numCol="1" spcCol="0" rtlCol="0" fromWordArt="0" anchor="t" anchorCtr="0" forceAA="0" compatLnSpc="1">
+                        <a:prstTxWarp prst="textNoShape">
+                          <a:avLst/>
+                        </a:prstTxWarp>
+                        <a:noAutofit/>
+                      </wps:bodyPr>
+                    </wps:wsp>
+                  </a:graphicData>
+                </a:graphic>
+              </wp:inline>
+            </w:drawing>
+          </mc:Choice>
+          <mc:Fallback>
+            <w:pict>
+              <v:shape w14:anchorId="59868091" id="Text Box 5" o:spid="_x0000_s1029" type="#_x0000_t202" style="width:1in;height:21.8pt;visibility:visible;mso-wrap-style:none;mso-left-percent:-10001;mso-top-percent:-10001;mso-position-horizontal:absolute;mso-position-horizontal-relative:char;mso-position-vertical:absolute;mso-position-vertical-relative:line;mso-left-percent:-10001;mso-top-percent:-10001;v-text-anchor:top" o:gfxdata="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" filled="f" stroked="f" strokeweight=".5pt">
+                <v:textbox>
+                  <w:txbxContent>
+                    <w:p>
+                      <w:pPr>
+                        <w:shd w:val="clear" w:color="auto" w:fill="FAFAFA"/>
+                        <w:jc w:val="center"/>
+                      </w:pPr>
+                      <w:r>
+                        <w:rPr>
+                          <w:rFonts w:ascii="Courier New" w:hAnsi="Courier New" w:cs="Courier New"/>
+                          <w:color w:val="4078F2"/>
+                        </w:rPr>
+                        <w:t>#</w:t>
+                      </w:r>
+                      <w:proofErr w:type="gramStart"/>
+                      <w:r>
+                        <w:rPr>
+                          <w:rFonts w:ascii="Courier New" w:hAnsi="Courier New" w:cs="Courier New"/>
+                          <w:color w:val="4078F2"/>
+                        </w:rPr>
+                        <w:t>define</w:t>
+                      </w:r>
+                      <w:proofErr w:type="gramEnd"/>
+                      <w:r>
+                        <w:rPr>
+                          <w:rFonts w:ascii="Courier New" w:hAnsi="Courier New" w:cs="Courier New"/>
+                          <w:color w:val="4078F2"/>
+                        </w:rPr>
+                        <w:t xml:space="preserve"> barrier() __</w:t>
+                      </w:r>
+                      <w:proofErr w:type="spellStart"/>
+                      <w:r>
+                        <w:rPr>
+                          <w:rFonts w:ascii="Courier New" w:hAnsi="Courier New" w:cs="Courier New"/>
+                          <w:color w:val="4078F2"/>
+                        </w:rPr>
+                        <w:t>asm</w:t>
+                      </w:r>
+                      <w:proofErr w:type="spellEnd"/>
+                      <w:r>
+                        <w:rPr>
+                          <w:rFonts w:ascii="Courier New" w:hAnsi="Courier New" w:cs="Courier New"/>
+                          <w:color w:val="4078F2"/>
+                        </w:rPr>
+                        <w:t>__ __volatile__(</w:t>
+                      </w:r>
+                      <w:r>
+                        <w:rPr>
+                          <w:rFonts w:ascii="Courier New" w:hAnsi="Courier New" w:cs="Courier New"/>
+                          <w:color w:val="50A14F"/>
+                        </w:rPr>
+                        <w:t>""</w:t>
+                      </w:r>
+                      <w:r>
+                        <w:rPr>
+                          <w:rFonts w:ascii="Courier New" w:hAnsi="Courier New" w:cs="Courier New"/>
+                          <w:color w:val="4078F2"/>
+                        </w:rPr>
+                        <w:t>: : :</w:t>
+                      </w:r>
+                      <w:r>
+                        <w:rPr>
+                          <w:rFonts w:ascii="Courier New" w:hAnsi="Courier New" w:cs="Courier New"/>
+                          <w:color w:val="50A14F"/>
+                        </w:rPr>
+                        <w:t>"memory"</w:t>
+                      </w:r>
+                      <w:r>
+                        <w:rPr>
+                          <w:rFonts w:ascii="Courier New" w:hAnsi="Courier New" w:cs="Courier New"/>
+                          <w:color w:val="4078F2"/>
+                        </w:rPr>
+                        <w:t>)</w:t>
+                      </w:r>
+                    </w:p>
+                    <w:p>
+                      <w:pPr>
+                        <w:jc w:val="center"/>
+                      </w:pPr>
+                    </w:p>
+                  </w:txbxContent>
+                </v:textbox>
+                <w10:anchorlock/>
+              </v:shape>
+            </w:pict>
+          </mc:Fallback>
+        </mc:AlternateContent>
       </w:r>
     </w:p>
     <w:p>
@@ -4062,6 +4278,7 @@
           <w:rFonts w:hint="cs"/>
           <w:rtl/>
         </w:rPr>
+        <w:lastRenderedPageBreak/>
         <w:t xml:space="preserve">دستور </w:t>
       </w:r>
       <w:proofErr w:type="spellStart"/>
@@ -4148,7 +4365,6 @@
           <w:rFonts w:hint="cs"/>
           <w:rtl/>
         </w:rPr>
-        <w:lastRenderedPageBreak/>
         <w:t xml:space="preserve">دستور </w:t>
       </w:r>
       <w:r>
@@ -5260,7 +5476,7 @@
           </mc:Choice>
           <mc:Fallback>
             <w:pict>
-              <v:shape w14:anchorId="2E389A51" id="Text Box 1" o:spid="_x0000_s1029" type="#_x0000_t202" style="width:452.35pt;height:210.35pt;visibility:visible;mso-wrap-style:square;mso-left-percent:-10001;mso-top-percent:-10001;mso-position-horizontal:absolute;mso-position-horizontal-relative:char;mso-position-vertical:absolute;mso-position-vertical-relative:line;mso-left-percent:-10001;mso-top-percent:-10001;v-text-anchor:top" o:gfxdata="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" fillcolor="white [3201]" stroked="f" strokeweight=".5pt">
+              <v:shape w14:anchorId="2E389A51" id="Text Box 1" o:spid="_x0000_s1030" type="#_x0000_t202" style="width:452.35pt;height:210.35pt;visibility:visible;mso-wrap-style:square;mso-left-percent:-10001;mso-top-percent:-10001;mso-position-horizontal:absolute;mso-position-horizontal-relative:char;mso-position-vertical:absolute;mso-position-vertical-relative:line;mso-left-percent:-10001;mso-top-percent:-10001;v-text-anchor:top" o:gfxdata="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" fillcolor="white [3201]" stroked="f" strokeweight=".5pt">
                 <v:textbox>
                   <w:txbxContent>
                     <w:p>
@@ -10240,6 +10456,67 @@
     <w:basedOn w:val="DefaultParagraphFont"/>
     <w:rsid w:val="00277E45"/>
   </w:style>
+  <w:style w:type="paragraph" w:styleId="HTMLPreformatted">
+    <w:name w:val="HTML Preformatted"/>
+    <w:basedOn w:val="Normal"/>
+    <w:link w:val="HTMLPreformattedChar"/>
+    <w:uiPriority w:val="99"/>
+    <w:semiHidden/>
+    <w:unhideWhenUsed/>
+    <w:rsid w:val="00334F02"/>
+    <w:pPr>
+      <w:tabs>
+        <w:tab w:val="left" w:pos="916"/>
+        <w:tab w:val="left" w:pos="1832"/>
+        <w:tab w:val="left" w:pos="2748"/>
+        <w:tab w:val="left" w:pos="3664"/>
+        <w:tab w:val="left" w:pos="4580"/>
+        <w:tab w:val="left" w:pos="5496"/>
+        <w:tab w:val="left" w:pos="6412"/>
+        <w:tab w:val="left" w:pos="7328"/>
+        <w:tab w:val="left" w:pos="8244"/>
+        <w:tab w:val="left" w:pos="9160"/>
+        <w:tab w:val="left" w:pos="10076"/>
+        <w:tab w:val="left" w:pos="10992"/>
+        <w:tab w:val="left" w:pos="11908"/>
+        <w:tab w:val="left" w:pos="12824"/>
+        <w:tab w:val="left" w:pos="13740"/>
+        <w:tab w:val="left" w:pos="14656"/>
+      </w:tabs>
+      <w:spacing w:after="0" w:line="240" w:lineRule="auto"/>
+    </w:pPr>
+    <w:rPr>
+      <w:rFonts w:ascii="Courier New" w:eastAsia="Times New Roman" w:hAnsi="Courier New" w:cs="Courier New"/>
+      <w:sz w:val="20"/>
+      <w:szCs w:val="20"/>
+    </w:rPr>
+  </w:style>
+  <w:style w:type="character" w:customStyle="1" w:styleId="HTMLPreformattedChar">
+    <w:name w:val="HTML Preformatted Char"/>
+    <w:basedOn w:val="DefaultParagraphFont"/>
+    <w:link w:val="HTMLPreformatted"/>
+    <w:uiPriority w:val="99"/>
+    <w:semiHidden/>
+    <w:rsid w:val="00334F02"/>
+    <w:rPr>
+      <w:rFonts w:ascii="Courier New" w:eastAsia="Times New Roman" w:hAnsi="Courier New" w:cs="Courier New"/>
+      <w:sz w:val="20"/>
+      <w:szCs w:val="20"/>
+    </w:rPr>
+  </w:style>
+  <w:style w:type="character" w:styleId="HTMLCode">
+    <w:name w:val="HTML Code"/>
+    <w:basedOn w:val="DefaultParagraphFont"/>
+    <w:uiPriority w:val="99"/>
+    <w:semiHidden/>
+    <w:unhideWhenUsed/>
+    <w:rsid w:val="00334F02"/>
+    <w:rPr>
+      <w:rFonts w:ascii="Courier New" w:eastAsia="Times New Roman" w:hAnsi="Courier New" w:cs="Courier New"/>
+      <w:sz w:val="20"/>
+      <w:szCs w:val="20"/>
+    </w:rPr>
+  </w:style>
 </w:styles>
 </file>
 
@@ -10540,7 +10817,7 @@
 
 <file path=word/webextensions/taskpanes.xml><?xml version="1.0" encoding="utf-8"?>
 <wetp:taskpanes xmlns:wetp="http://schemas.microsoft.com/office/webextensions/taskpanes/2010/11">
-  <wetp:taskpane dockstate="right" visibility="0" width="438" row="2">
+  <wetp:taskpane dockstate="right" visibility="0" width="438" row="3">
     <wetp:webextensionref xmlns:r="http://schemas.openxmlformats.org/officeDocument/2006/relationships" r:id="rId1"/>
   </wetp:taskpane>
 </wetp:taskpanes>

</xml_diff>

<commit_message>
Add EX4 question 6 and 4 second part
</commit_message>
<xml_diff>
--- a/EX4 - Synchronization/Report.docx
+++ b/EX4 - Synchronization/Report.docx
@@ -4156,7 +4156,6 @@
       <w:pPr>
         <w:pStyle w:val="Text"/>
         <w:rPr>
-          <w:rFonts w:hint="cs"/>
           <w:rtl/>
         </w:rPr>
       </w:pPr>
@@ -5278,9 +5277,6 @@
     <w:p>
       <w:pPr>
         <w:pStyle w:val="Text"/>
-        <w:rPr>
-          <w:rFonts w:hint="cs"/>
-        </w:rPr>
       </w:pPr>
       <w:r>
         <w:rPr>
@@ -6605,7 +6601,6 @@
       <w:pPr>
         <w:pStyle w:val="Text"/>
         <w:rPr>
-          <w:rFonts w:hint="cs"/>
           <w:rtl/>
         </w:rPr>
       </w:pPr>
@@ -7979,10 +7974,6 @@
           <w:ilvl w:val="0"/>
           <w:numId w:val="34"/>
         </w:numPr>
-        <w:rPr>
-          <w:rFonts w:hint="cs"/>
-          <w:rtl/>
-        </w:rPr>
       </w:pPr>
       <w:r>
         <w:t>ZOMBIE</w:t>
@@ -8201,6 +8192,367 @@
           <w:rtl/>
         </w:rPr>
         <w:t>ه.</w:t>
+      </w:r>
+    </w:p>
+    <w:p>
+      <w:pPr>
+        <w:pStyle w:val="Text"/>
+        <w:ind w:left="360"/>
+      </w:pPr>
+    </w:p>
+    <w:p>
+      <w:pPr>
+        <w:pStyle w:val="Text"/>
+        <w:ind w:left="360"/>
+        <w:rPr>
+          <w:rtl/>
+        </w:rPr>
+      </w:pPr>
+      <w:r>
+        <w:rPr>
+          <w:rFonts w:hint="cs"/>
+          <w:rtl/>
+        </w:rPr>
+        <w:t xml:space="preserve">تابع </w:t>
+      </w:r>
+      <w:r>
+        <w:rPr>
+          <w:rStyle w:val="CodeChar"/>
+        </w:rPr>
+        <w:t>sched()</w:t>
+      </w:r>
+      <w:r>
+        <w:rPr>
+          <w:rFonts w:hint="cs"/>
+          <w:rtl/>
+        </w:rPr>
+        <w:t xml:space="preserve"> </w:t>
+      </w:r>
+      <w:r>
+        <w:rPr>
+          <w:rFonts w:hint="cs"/>
+          <w:rtl/>
+        </w:rPr>
+        <w:t xml:space="preserve">برای </w:t>
+      </w:r>
+      <w:r>
+        <w:t>context switch</w:t>
+      </w:r>
+      <w:r>
+        <w:rPr>
+          <w:rFonts w:hint="cs"/>
+          <w:rtl/>
+        </w:rPr>
+        <w:t xml:space="preserve"> کردن به </w:t>
+      </w:r>
+      <w:r>
+        <w:t>context</w:t>
+      </w:r>
+      <w:r>
+        <w:rPr>
+          <w:rFonts w:hint="cs"/>
+          <w:rtl/>
+        </w:rPr>
+        <w:t xml:space="preserve"> </w:t>
+      </w:r>
+      <w:proofErr w:type="spellStart"/>
+      <w:r>
+        <w:rPr>
+          <w:rFonts w:hint="cs"/>
+          <w:rtl/>
+        </w:rPr>
+        <w:t>زمان‌بند</w:t>
+      </w:r>
+      <w:proofErr w:type="spellEnd"/>
+      <w:r>
+        <w:rPr>
+          <w:rFonts w:hint="cs"/>
+          <w:rtl/>
+        </w:rPr>
+        <w:t xml:space="preserve"> است.</w:t>
+      </w:r>
+      <w:r>
+        <w:rPr>
+          <w:rFonts w:hint="cs"/>
+          <w:rtl/>
+        </w:rPr>
+        <w:t xml:space="preserve"> </w:t>
+      </w:r>
+      <w:proofErr w:type="spellStart"/>
+      <w:r>
+        <w:rPr>
+          <w:rFonts w:hint="cs"/>
+          <w:rtl/>
+        </w:rPr>
+        <w:t>پردازه</w:t>
+      </w:r>
+      <w:proofErr w:type="spellEnd"/>
+      <w:r>
+        <w:rPr>
+          <w:rFonts w:hint="cs"/>
+          <w:rtl/>
+        </w:rPr>
+        <w:t xml:space="preserve"> برای رها کردن </w:t>
+      </w:r>
+      <w:r>
+        <w:t>CPU</w:t>
+      </w:r>
+      <w:r>
+        <w:rPr>
+          <w:rFonts w:hint="cs"/>
+          <w:rtl/>
+        </w:rPr>
+        <w:t xml:space="preserve"> به این تابع میاید (که از قبل باید </w:t>
+      </w:r>
+      <w:r>
+        <w:t>state</w:t>
+      </w:r>
+      <w:r>
+        <w:rPr>
+          <w:rFonts w:hint="cs"/>
+          <w:rtl/>
+        </w:rPr>
+        <w:t xml:space="preserve"> </w:t>
+      </w:r>
+      <w:proofErr w:type="spellStart"/>
+      <w:r>
+        <w:rPr>
+          <w:rFonts w:hint="cs"/>
+          <w:rtl/>
+        </w:rPr>
+        <w:t>اش</w:t>
+      </w:r>
+      <w:proofErr w:type="spellEnd"/>
+      <w:r>
+        <w:rPr>
+          <w:rFonts w:hint="cs"/>
+          <w:rtl/>
+        </w:rPr>
+        <w:t xml:space="preserve"> از </w:t>
+      </w:r>
+      <w:r>
+        <w:rPr>
+          <w:rStyle w:val="CodeChar"/>
+        </w:rPr>
+        <w:t>RUNNING</w:t>
+      </w:r>
+      <w:r>
+        <w:rPr>
+          <w:rFonts w:hint="cs"/>
+          <w:rtl/>
+        </w:rPr>
+        <w:t xml:space="preserve"> عوض شده باشد و قفل </w:t>
+      </w:r>
+      <w:proofErr w:type="spellStart"/>
+      <w:r>
+        <w:t>ptable</w:t>
+      </w:r>
+      <w:proofErr w:type="spellEnd"/>
+      <w:r>
+        <w:rPr>
+          <w:rFonts w:hint="cs"/>
+          <w:rtl/>
+        </w:rPr>
+        <w:t xml:space="preserve"> را داشته باشد). در تابع </w:t>
+      </w:r>
+      <w:proofErr w:type="spellStart"/>
+      <w:r>
+        <w:rPr>
+          <w:rFonts w:hint="cs"/>
+          <w:rtl/>
+        </w:rPr>
+        <w:t>فلگ</w:t>
+      </w:r>
+      <w:proofErr w:type="spellEnd"/>
+      <w:r>
+        <w:rPr>
+          <w:rFonts w:hint="cs"/>
+          <w:rtl/>
+        </w:rPr>
+        <w:t xml:space="preserve"> </w:t>
+      </w:r>
+      <w:r>
+        <w:t>interrupt enable</w:t>
+      </w:r>
+      <w:r>
+        <w:rPr>
+          <w:rFonts w:hint="cs"/>
+          <w:rtl/>
+        </w:rPr>
+        <w:t xml:space="preserve"> ذخیره شده و پس از بازگشت برگردانده </w:t>
+      </w:r>
+      <w:proofErr w:type="spellStart"/>
+      <w:r>
+        <w:rPr>
+          <w:rFonts w:hint="cs"/>
+          <w:rtl/>
+        </w:rPr>
+        <w:t>می‌شود</w:t>
+      </w:r>
+      <w:proofErr w:type="spellEnd"/>
+      <w:r>
+        <w:rPr>
+          <w:rFonts w:hint="cs"/>
+          <w:rtl/>
+        </w:rPr>
+        <w:t>.</w:t>
+      </w:r>
+    </w:p>
+    <w:p>
+      <w:pPr>
+        <w:pStyle w:val="Text"/>
+        <w:ind w:left="360"/>
+        <w:rPr>
+          <w:rtl/>
+        </w:rPr>
+      </w:pPr>
+      <w:r>
+        <w:rPr>
+          <w:rFonts w:hint="cs"/>
+          <w:rtl/>
+        </w:rPr>
+        <w:t xml:space="preserve">این تابع با استفاده از </w:t>
+      </w:r>
+      <w:proofErr w:type="spellStart"/>
+      <w:r>
+        <w:rPr>
+          <w:rStyle w:val="CodeChar"/>
+        </w:rPr>
+        <w:t>swtch</w:t>
+      </w:r>
+      <w:proofErr w:type="spellEnd"/>
+      <w:r>
+        <w:rPr>
+          <w:rFonts w:hint="cs"/>
+          <w:rtl/>
+        </w:rPr>
+        <w:t xml:space="preserve"> که در آزمایش سوم کامل توضیح داده شده و در </w:t>
+      </w:r>
+      <w:proofErr w:type="spellStart"/>
+      <w:r>
+        <w:rPr>
+          <w:rFonts w:hint="cs"/>
+          <w:rtl/>
+        </w:rPr>
+        <w:t>اسمبلی</w:t>
+      </w:r>
+      <w:proofErr w:type="spellEnd"/>
+      <w:r>
+        <w:rPr>
+          <w:rFonts w:hint="cs"/>
+          <w:rtl/>
+        </w:rPr>
+        <w:t xml:space="preserve"> نوشته شده، </w:t>
+      </w:r>
+      <w:r>
+        <w:t>context</w:t>
+      </w:r>
+      <w:r>
+        <w:rPr>
+          <w:rFonts w:hint="cs"/>
+          <w:rtl/>
+        </w:rPr>
+        <w:t xml:space="preserve"> را تغییر </w:t>
+      </w:r>
+      <w:proofErr w:type="spellStart"/>
+      <w:r>
+        <w:rPr>
+          <w:rFonts w:hint="cs"/>
+          <w:rtl/>
+        </w:rPr>
+        <w:t>می‌دهد</w:t>
+      </w:r>
+      <w:proofErr w:type="spellEnd"/>
+      <w:r>
+        <w:rPr>
+          <w:rFonts w:hint="cs"/>
+          <w:rtl/>
+        </w:rPr>
+        <w:t xml:space="preserve"> و ادامه تابع </w:t>
+      </w:r>
+      <w:r>
+        <w:rPr>
+          <w:rStyle w:val="CodeChar"/>
+        </w:rPr>
+        <w:t>scheduler</w:t>
+      </w:r>
+      <w:r>
+        <w:rPr>
+          <w:rFonts w:hint="cs"/>
+          <w:rtl/>
+        </w:rPr>
+        <w:t xml:space="preserve"> اجرا </w:t>
+      </w:r>
+      <w:proofErr w:type="spellStart"/>
+      <w:r>
+        <w:rPr>
+          <w:rFonts w:hint="cs"/>
+          <w:rtl/>
+        </w:rPr>
+        <w:t>می‌شود</w:t>
+      </w:r>
+      <w:proofErr w:type="spellEnd"/>
+      <w:r>
+        <w:rPr>
+          <w:rFonts w:hint="cs"/>
+          <w:rtl/>
+        </w:rPr>
+        <w:t xml:space="preserve"> که به </w:t>
+      </w:r>
+      <w:r>
+        <w:t>context</w:t>
+      </w:r>
+      <w:r>
+        <w:rPr>
+          <w:rFonts w:hint="cs"/>
+          <w:rtl/>
+        </w:rPr>
+        <w:t xml:space="preserve"> </w:t>
+      </w:r>
+      <w:proofErr w:type="spellStart"/>
+      <w:r>
+        <w:rPr>
+          <w:rFonts w:hint="cs"/>
+          <w:rtl/>
+        </w:rPr>
+        <w:t>پردازه</w:t>
+      </w:r>
+      <w:proofErr w:type="spellEnd"/>
+      <w:r>
+        <w:rPr>
+          <w:rFonts w:hint="cs"/>
+          <w:rtl/>
+        </w:rPr>
+        <w:t xml:space="preserve"> </w:t>
+      </w:r>
+      <w:r>
+        <w:rPr>
+          <w:rStyle w:val="CodeChar"/>
+        </w:rPr>
+        <w:t>RUNNABLE</w:t>
+      </w:r>
+      <w:r>
+        <w:rPr>
+          <w:rFonts w:hint="cs"/>
+          <w:rtl/>
+        </w:rPr>
+        <w:t xml:space="preserve"> دیگری تعویض </w:t>
+      </w:r>
+      <w:proofErr w:type="spellStart"/>
+      <w:r>
+        <w:rPr>
+          <w:rFonts w:hint="cs"/>
+          <w:rtl/>
+        </w:rPr>
+        <w:t>می‌کند</w:t>
+      </w:r>
+      <w:proofErr w:type="spellEnd"/>
+      <w:r>
+        <w:rPr>
+          <w:rFonts w:hint="cs"/>
+          <w:rtl/>
+        </w:rPr>
+        <w:t>.</w:t>
       </w:r>
     </w:p>
     <w:p>
@@ -10306,6 +10658,1426 @@
     </w:p>
     <w:p>
       <w:pPr>
+        <w:pStyle w:val="Text"/>
+        <w:rPr>
+          <w:rtl/>
+        </w:rPr>
+      </w:pPr>
+      <w:r>
+        <w:rPr>
+          <w:rFonts w:hint="cs"/>
+          <w:rtl/>
+        </w:rPr>
+        <w:t xml:space="preserve">ایده </w:t>
+      </w:r>
+      <w:r>
+        <w:t>transactional memory</w:t>
+      </w:r>
+      <w:r>
+        <w:rPr>
+          <w:rFonts w:hint="cs"/>
+          <w:rtl/>
+        </w:rPr>
+        <w:t xml:space="preserve"> به این صورت است که </w:t>
+      </w:r>
+      <w:proofErr w:type="spellStart"/>
+      <w:r>
+        <w:rPr>
+          <w:rFonts w:hint="cs"/>
+          <w:rtl/>
+        </w:rPr>
+        <w:t>تراکنش‌های</w:t>
+      </w:r>
+      <w:proofErr w:type="spellEnd"/>
+      <w:r>
+        <w:rPr>
+          <w:rFonts w:hint="cs"/>
+          <w:rtl/>
+        </w:rPr>
+        <w:t xml:space="preserve"> حافظه داریم. هر </w:t>
+      </w:r>
+      <w:proofErr w:type="spellStart"/>
+      <w:r>
+        <w:rPr>
+          <w:rFonts w:hint="cs"/>
+          <w:rtl/>
+        </w:rPr>
+        <w:t>تراکنش</w:t>
+      </w:r>
+      <w:proofErr w:type="spellEnd"/>
+      <w:r>
+        <w:rPr>
+          <w:rFonts w:hint="cs"/>
+          <w:rtl/>
+        </w:rPr>
+        <w:t xml:space="preserve"> یک دنباله</w:t>
+      </w:r>
+      <w:r>
+        <w:rPr>
+          <w:rFonts w:hint="cs"/>
+          <w:rtl/>
+        </w:rPr>
+        <w:t xml:space="preserve"> از</w:t>
+      </w:r>
+      <w:r>
+        <w:rPr>
+          <w:rFonts w:hint="cs"/>
+          <w:rtl/>
+        </w:rPr>
+        <w:t xml:space="preserve"> خواندن</w:t>
+      </w:r>
+      <w:r>
+        <w:rPr>
+          <w:rFonts w:hint="cs"/>
+          <w:rtl/>
+        </w:rPr>
+        <w:t xml:space="preserve"> و </w:t>
+      </w:r>
+      <w:proofErr w:type="spellStart"/>
+      <w:r>
+        <w:rPr>
+          <w:rFonts w:hint="cs"/>
+          <w:rtl/>
+        </w:rPr>
+        <w:t>نوشتن</w:t>
+      </w:r>
+      <w:r>
+        <w:rPr>
+          <w:rFonts w:hint="cs"/>
+          <w:rtl/>
+        </w:rPr>
+        <w:t>‌ها</w:t>
+      </w:r>
+      <w:proofErr w:type="spellEnd"/>
+      <w:r>
+        <w:rPr>
+          <w:rFonts w:hint="cs"/>
+          <w:rtl/>
+        </w:rPr>
+        <w:t xml:space="preserve"> در حافظه است که باید به صورت اتمی</w:t>
+      </w:r>
+      <w:r>
+        <w:rPr>
+          <w:rFonts w:hint="cs"/>
+          <w:rtl/>
+        </w:rPr>
+        <w:t xml:space="preserve"> و پشت سر هم</w:t>
+      </w:r>
+      <w:r>
+        <w:rPr>
+          <w:rFonts w:hint="cs"/>
+          <w:rtl/>
+        </w:rPr>
+        <w:t xml:space="preserve"> انجام </w:t>
+      </w:r>
+      <w:r>
+        <w:rPr>
+          <w:rFonts w:hint="cs"/>
+          <w:rtl/>
+        </w:rPr>
+        <w:t>ب</w:t>
+      </w:r>
+      <w:r>
+        <w:rPr>
+          <w:rFonts w:hint="cs"/>
+          <w:rtl/>
+        </w:rPr>
+        <w:t>پذیرد.</w:t>
+      </w:r>
+    </w:p>
+    <w:p>
+      <w:pPr>
+        <w:pStyle w:val="Text"/>
+        <w:rPr>
+          <w:rtl/>
+        </w:rPr>
+      </w:pPr>
+      <w:r>
+        <w:rPr>
+          <w:rFonts w:hint="cs"/>
+          <w:rtl/>
+        </w:rPr>
+        <w:t xml:space="preserve">در صورتی که </w:t>
+      </w:r>
+      <w:proofErr w:type="spellStart"/>
+      <w:r>
+        <w:rPr>
+          <w:rFonts w:hint="cs"/>
+          <w:rtl/>
+        </w:rPr>
+        <w:t>تراکنش</w:t>
+      </w:r>
+      <w:proofErr w:type="spellEnd"/>
+      <w:r>
+        <w:rPr>
+          <w:rFonts w:hint="cs"/>
+          <w:rtl/>
+        </w:rPr>
+        <w:t xml:space="preserve"> به صورت کامل انجام شود، تغییرات اعمال شده و در غیر این صورت</w:t>
+      </w:r>
+      <w:r>
+        <w:rPr>
+          <w:rFonts w:hint="cs"/>
+          <w:rtl/>
+        </w:rPr>
+        <w:t>،</w:t>
+      </w:r>
+      <w:r>
+        <w:rPr>
+          <w:rFonts w:hint="cs"/>
+          <w:rtl/>
+        </w:rPr>
+        <w:t xml:space="preserve"> عملیات متوقف شده و اعمال </w:t>
+      </w:r>
+      <w:proofErr w:type="spellStart"/>
+      <w:r>
+        <w:rPr>
+          <w:rFonts w:hint="cs"/>
+          <w:rtl/>
+        </w:rPr>
+        <w:t>نمی‌شو</w:t>
+      </w:r>
+      <w:r>
+        <w:rPr>
+          <w:rFonts w:hint="cs"/>
+          <w:rtl/>
+        </w:rPr>
+        <w:t>ن</w:t>
+      </w:r>
+      <w:r>
+        <w:rPr>
+          <w:rFonts w:hint="cs"/>
+          <w:rtl/>
+        </w:rPr>
+        <w:t>د</w:t>
+      </w:r>
+      <w:proofErr w:type="spellEnd"/>
+      <w:r>
+        <w:rPr>
+          <w:rFonts w:hint="cs"/>
+          <w:rtl/>
+        </w:rPr>
+        <w:t>.</w:t>
+      </w:r>
+    </w:p>
+    <w:p>
+      <w:pPr>
+        <w:pStyle w:val="Text"/>
+        <w:rPr>
+          <w:rFonts w:hint="cs"/>
+          <w:rtl/>
+        </w:rPr>
+      </w:pPr>
+      <w:proofErr w:type="spellStart"/>
+      <w:r>
+        <w:rPr>
+          <w:rFonts w:hint="cs"/>
+          <w:rtl/>
+        </w:rPr>
+        <w:t>روش‌های</w:t>
+      </w:r>
+      <w:proofErr w:type="spellEnd"/>
+      <w:r>
+        <w:rPr>
+          <w:rFonts w:hint="cs"/>
+          <w:rtl/>
+        </w:rPr>
+        <w:t xml:space="preserve"> لاک عادی وقتی </w:t>
+      </w:r>
+      <w:r>
+        <w:t>contention</w:t>
+      </w:r>
+      <w:r>
+        <w:rPr>
+          <w:rFonts w:hint="cs"/>
+          <w:rtl/>
+        </w:rPr>
+        <w:t xml:space="preserve"> زیاد </w:t>
+      </w:r>
+      <w:proofErr w:type="spellStart"/>
+      <w:r>
+        <w:rPr>
+          <w:rFonts w:hint="cs"/>
+          <w:rtl/>
+        </w:rPr>
+        <w:t>می‌شود</w:t>
+      </w:r>
+      <w:proofErr w:type="spellEnd"/>
+      <w:r>
+        <w:rPr>
+          <w:rFonts w:hint="cs"/>
+          <w:rtl/>
+        </w:rPr>
+        <w:t xml:space="preserve"> (بیشتر شدن </w:t>
+      </w:r>
+      <w:proofErr w:type="spellStart"/>
+      <w:r>
+        <w:rPr>
+          <w:rFonts w:hint="cs"/>
+          <w:rtl/>
+        </w:rPr>
+        <w:t>پردازنده‌ها</w:t>
+      </w:r>
+      <w:proofErr w:type="spellEnd"/>
+      <w:r>
+        <w:rPr>
+          <w:rFonts w:hint="cs"/>
+          <w:rtl/>
+        </w:rPr>
+        <w:t xml:space="preserve"> هم به زیاد شدن </w:t>
+      </w:r>
+      <w:r>
+        <w:t>contention</w:t>
+      </w:r>
+      <w:r>
+        <w:rPr>
+          <w:rFonts w:hint="cs"/>
+          <w:rtl/>
+        </w:rPr>
+        <w:t xml:space="preserve"> </w:t>
+      </w:r>
+      <w:proofErr w:type="spellStart"/>
+      <w:r>
+        <w:rPr>
+          <w:rFonts w:hint="cs"/>
+          <w:rtl/>
+        </w:rPr>
+        <w:t>می‌تواند</w:t>
+      </w:r>
+      <w:proofErr w:type="spellEnd"/>
+      <w:r>
+        <w:rPr>
+          <w:rFonts w:hint="cs"/>
+          <w:rtl/>
+        </w:rPr>
+        <w:t xml:space="preserve"> منجر شود) مشکلاتی از جمله </w:t>
+      </w:r>
+      <w:proofErr w:type="spellStart"/>
+      <w:r>
+        <w:rPr>
+          <w:rFonts w:hint="cs"/>
+          <w:rtl/>
+        </w:rPr>
+        <w:t>ددلاک</w:t>
+      </w:r>
+      <w:proofErr w:type="spellEnd"/>
+      <w:r>
+        <w:rPr>
+          <w:rFonts w:hint="cs"/>
+          <w:rtl/>
+        </w:rPr>
+        <w:t xml:space="preserve"> و کند شدن را به وجود میاورد. برای همین به دنبال </w:t>
+      </w:r>
+      <w:proofErr w:type="spellStart"/>
+      <w:r>
+        <w:rPr>
+          <w:rFonts w:hint="cs"/>
+          <w:rtl/>
+        </w:rPr>
+        <w:t>روش‌های</w:t>
+      </w:r>
+      <w:proofErr w:type="spellEnd"/>
+      <w:r>
+        <w:rPr>
+          <w:rFonts w:hint="cs"/>
+          <w:rtl/>
+        </w:rPr>
+        <w:t xml:space="preserve"> دیگری برای </w:t>
+      </w:r>
+      <w:proofErr w:type="spellStart"/>
+      <w:r>
+        <w:rPr>
+          <w:rFonts w:hint="cs"/>
+          <w:rtl/>
+        </w:rPr>
+        <w:t>هندل</w:t>
+      </w:r>
+      <w:proofErr w:type="spellEnd"/>
+      <w:r>
+        <w:rPr>
+          <w:rFonts w:hint="cs"/>
+          <w:rtl/>
+        </w:rPr>
+        <w:t xml:space="preserve"> کردن </w:t>
+      </w:r>
+      <w:r>
+        <w:t>critical section</w:t>
+      </w:r>
+      <w:r>
+        <w:rPr>
+          <w:rFonts w:hint="cs"/>
+          <w:rtl/>
+        </w:rPr>
+        <w:t xml:space="preserve"> هستیم. </w:t>
+      </w:r>
+    </w:p>
+    <w:p>
+      <w:pPr>
+        <w:pStyle w:val="Text"/>
+        <w:rPr>
+          <w:rtl/>
+        </w:rPr>
+      </w:pPr>
+      <w:r>
+        <w:rPr>
+          <w:rFonts w:hint="cs"/>
+          <w:rtl/>
+        </w:rPr>
+        <w:lastRenderedPageBreak/>
+        <w:t xml:space="preserve">اگر در زبان </w:t>
+      </w:r>
+      <w:proofErr w:type="spellStart"/>
+      <w:r>
+        <w:rPr>
+          <w:rFonts w:hint="cs"/>
+          <w:rtl/>
+        </w:rPr>
+        <w:t>برنامه</w:t>
+      </w:r>
+      <w:r>
+        <w:rPr>
+          <w:rFonts w:hint="cs"/>
+          <w:rtl/>
+        </w:rPr>
+        <w:t>‌</w:t>
+      </w:r>
+      <w:r>
+        <w:rPr>
+          <w:rFonts w:hint="cs"/>
+          <w:rtl/>
+        </w:rPr>
+        <w:t>نویسی</w:t>
+      </w:r>
+      <w:proofErr w:type="spellEnd"/>
+      <w:r>
+        <w:rPr>
+          <w:rFonts w:hint="cs"/>
+          <w:rtl/>
+        </w:rPr>
+        <w:t xml:space="preserve"> </w:t>
+      </w:r>
+      <w:proofErr w:type="spellStart"/>
+      <w:r>
+        <w:rPr>
+          <w:rFonts w:hint="cs"/>
+          <w:rtl/>
+        </w:rPr>
+        <w:t>بلاک</w:t>
+      </w:r>
+      <w:proofErr w:type="spellEnd"/>
+      <w:r>
+        <w:rPr>
+          <w:rFonts w:hint="cs"/>
+          <w:rtl/>
+        </w:rPr>
+        <w:t xml:space="preserve"> کدی وجود داشته باشد که به </w:t>
+      </w:r>
+      <w:proofErr w:type="spellStart"/>
+      <w:r>
+        <w:rPr>
+          <w:rFonts w:hint="cs"/>
+          <w:rtl/>
+        </w:rPr>
+        <w:t>کامپایلر</w:t>
+      </w:r>
+      <w:proofErr w:type="spellEnd"/>
+      <w:r>
+        <w:rPr>
+          <w:rFonts w:hint="cs"/>
+          <w:rtl/>
+        </w:rPr>
+        <w:t xml:space="preserve"> </w:t>
+      </w:r>
+      <w:r>
+        <w:rPr>
+          <w:rFonts w:hint="cs"/>
+          <w:rtl/>
+        </w:rPr>
+        <w:t>ب</w:t>
+      </w:r>
+      <w:r>
+        <w:rPr>
+          <w:rFonts w:hint="cs"/>
+          <w:rtl/>
+        </w:rPr>
+        <w:t>گوید</w:t>
+      </w:r>
+      <w:r>
+        <w:rPr>
+          <w:rFonts w:hint="cs"/>
+          <w:rtl/>
+        </w:rPr>
+        <w:t xml:space="preserve"> که</w:t>
+      </w:r>
+      <w:r>
+        <w:rPr>
+          <w:rFonts w:hint="cs"/>
+          <w:rtl/>
+        </w:rPr>
+        <w:t xml:space="preserve"> این بخش باید به صورت </w:t>
+      </w:r>
+      <w:proofErr w:type="spellStart"/>
+      <w:r>
+        <w:rPr>
+          <w:rFonts w:hint="cs"/>
+          <w:rtl/>
+        </w:rPr>
+        <w:t>تراکنش</w:t>
+      </w:r>
+      <w:proofErr w:type="spellEnd"/>
+      <w:r>
+        <w:rPr>
+          <w:rFonts w:hint="cs"/>
+          <w:rtl/>
+        </w:rPr>
+        <w:t xml:space="preserve"> انجام بپذیرد، از مزایای این روش </w:t>
+      </w:r>
+      <w:proofErr w:type="spellStart"/>
+      <w:r>
+        <w:rPr>
+          <w:rFonts w:hint="cs"/>
+          <w:rtl/>
+        </w:rPr>
+        <w:t>می‌توان</w:t>
+      </w:r>
+      <w:proofErr w:type="spellEnd"/>
+      <w:r>
+        <w:rPr>
+          <w:rFonts w:hint="cs"/>
+          <w:rtl/>
+        </w:rPr>
+        <w:t xml:space="preserve"> </w:t>
+      </w:r>
+      <w:proofErr w:type="spellStart"/>
+      <w:r>
+        <w:rPr>
+          <w:rFonts w:hint="cs"/>
+          <w:rtl/>
+        </w:rPr>
+        <w:t>بهره‌مند</w:t>
+      </w:r>
+      <w:proofErr w:type="spellEnd"/>
+      <w:r>
+        <w:rPr>
+          <w:rFonts w:hint="cs"/>
+          <w:rtl/>
+        </w:rPr>
+        <w:t xml:space="preserve"> شد</w:t>
+      </w:r>
+      <w:r>
+        <w:rPr>
+          <w:rFonts w:hint="cs"/>
+          <w:rtl/>
+        </w:rPr>
+        <w:t>؛</w:t>
+      </w:r>
+      <w:r>
+        <w:rPr>
+          <w:rFonts w:hint="cs"/>
+          <w:rtl/>
+        </w:rPr>
+        <w:t xml:space="preserve"> چون در این صورت، برنامه </w:t>
+      </w:r>
+      <w:proofErr w:type="spellStart"/>
+      <w:r>
+        <w:rPr>
+          <w:rFonts w:hint="cs"/>
+          <w:rtl/>
+        </w:rPr>
+        <w:t>نویس</w:t>
+      </w:r>
+      <w:proofErr w:type="spellEnd"/>
+      <w:r>
+        <w:rPr>
+          <w:rFonts w:hint="cs"/>
+          <w:rtl/>
+        </w:rPr>
+        <w:t xml:space="preserve"> </w:t>
+      </w:r>
+      <w:r>
+        <w:rPr>
+          <w:rFonts w:hint="cs"/>
+          <w:rtl/>
+        </w:rPr>
+        <w:t xml:space="preserve">دیگر </w:t>
+      </w:r>
+      <w:r>
+        <w:rPr>
+          <w:rFonts w:hint="cs"/>
+          <w:rtl/>
+        </w:rPr>
+        <w:t xml:space="preserve">درگیر </w:t>
+      </w:r>
+      <w:proofErr w:type="spellStart"/>
+      <w:r>
+        <w:rPr>
+          <w:rFonts w:hint="cs"/>
+          <w:rtl/>
+        </w:rPr>
+        <w:t>لاک‌ها</w:t>
+      </w:r>
+      <w:proofErr w:type="spellEnd"/>
+      <w:r>
+        <w:rPr>
+          <w:rFonts w:hint="cs"/>
+          <w:rtl/>
+        </w:rPr>
+        <w:t xml:space="preserve"> </w:t>
+      </w:r>
+      <w:proofErr w:type="spellStart"/>
+      <w:r>
+        <w:rPr>
+          <w:rFonts w:hint="cs"/>
+          <w:rtl/>
+        </w:rPr>
+        <w:t>نمی‌شود</w:t>
+      </w:r>
+      <w:proofErr w:type="spellEnd"/>
+      <w:r>
+        <w:rPr>
+          <w:rFonts w:hint="cs"/>
+          <w:rtl/>
+        </w:rPr>
+        <w:t xml:space="preserve"> و </w:t>
+      </w:r>
+      <w:r>
+        <w:rPr>
+          <w:rFonts w:hint="cs"/>
+          <w:rtl/>
+        </w:rPr>
+        <w:t>اتمی بودن عمل</w:t>
+      </w:r>
+      <w:r>
+        <w:rPr>
+          <w:rFonts w:hint="cs"/>
+          <w:rtl/>
+        </w:rPr>
+        <w:t>یا</w:t>
+      </w:r>
+      <w:r>
+        <w:rPr>
+          <w:rFonts w:hint="cs"/>
+          <w:rtl/>
+        </w:rPr>
+        <w:t xml:space="preserve">ت در </w:t>
+      </w:r>
+      <w:r>
+        <w:rPr>
+          <w:rFonts w:hint="cs"/>
+          <w:rtl/>
+        </w:rPr>
+        <w:t xml:space="preserve">پشت صحنه </w:t>
+      </w:r>
+      <w:proofErr w:type="spellStart"/>
+      <w:r>
+        <w:rPr>
+          <w:rFonts w:hint="cs"/>
+          <w:rtl/>
+        </w:rPr>
+        <w:t>هندل</w:t>
+      </w:r>
+      <w:proofErr w:type="spellEnd"/>
+      <w:r>
+        <w:rPr>
+          <w:rFonts w:hint="cs"/>
+          <w:rtl/>
+        </w:rPr>
+        <w:t xml:space="preserve"> </w:t>
+      </w:r>
+      <w:proofErr w:type="spellStart"/>
+      <w:r>
+        <w:rPr>
+          <w:rFonts w:hint="cs"/>
+          <w:rtl/>
+        </w:rPr>
+        <w:t>می‌شود</w:t>
+      </w:r>
+      <w:proofErr w:type="spellEnd"/>
+      <w:r>
+        <w:rPr>
+          <w:rFonts w:hint="cs"/>
+          <w:rtl/>
+        </w:rPr>
+        <w:t>.</w:t>
+      </w:r>
+    </w:p>
+    <w:p>
+      <w:pPr>
+        <w:pStyle w:val="Text"/>
+        <w:rPr>
+          <w:rFonts w:hint="cs"/>
+          <w:rtl/>
+        </w:rPr>
+      </w:pPr>
+      <w:r>
+        <w:rPr>
+          <w:rFonts w:hint="cs"/>
+          <w:rtl/>
+        </w:rPr>
+        <w:t xml:space="preserve">حافظه </w:t>
+      </w:r>
+      <w:proofErr w:type="spellStart"/>
+      <w:r>
+        <w:rPr>
+          <w:rFonts w:hint="cs"/>
+          <w:rtl/>
+        </w:rPr>
+        <w:t>تراکنشی</w:t>
+      </w:r>
+      <w:proofErr w:type="spellEnd"/>
+      <w:r>
+        <w:rPr>
+          <w:rFonts w:hint="cs"/>
+          <w:rtl/>
+        </w:rPr>
+        <w:t xml:space="preserve"> در دو سطح </w:t>
+      </w:r>
+      <w:proofErr w:type="spellStart"/>
+      <w:r>
+        <w:rPr>
+          <w:rFonts w:hint="cs"/>
+          <w:rtl/>
+        </w:rPr>
+        <w:t>نرم‌افزار</w:t>
+      </w:r>
+      <w:proofErr w:type="spellEnd"/>
+      <w:r>
+        <w:rPr>
+          <w:rFonts w:hint="cs"/>
+          <w:rtl/>
+        </w:rPr>
+        <w:t xml:space="preserve"> و </w:t>
+      </w:r>
+      <w:proofErr w:type="spellStart"/>
+      <w:r>
+        <w:rPr>
+          <w:rFonts w:hint="cs"/>
+          <w:rtl/>
+        </w:rPr>
+        <w:t>سخت‌افزار</w:t>
+      </w:r>
+      <w:proofErr w:type="spellEnd"/>
+      <w:r>
+        <w:rPr>
+          <w:rFonts w:hint="cs"/>
+          <w:rtl/>
+        </w:rPr>
+        <w:t xml:space="preserve"> قابل پیاده شدن است. </w:t>
+      </w:r>
+      <w:r>
+        <w:t>STM (Software TM)</w:t>
+      </w:r>
+      <w:r>
+        <w:rPr>
+          <w:rFonts w:hint="cs"/>
+          <w:rtl/>
+        </w:rPr>
+        <w:t xml:space="preserve"> کاملا در </w:t>
+      </w:r>
+      <w:proofErr w:type="spellStart"/>
+      <w:r>
+        <w:rPr>
+          <w:rFonts w:hint="cs"/>
+          <w:rtl/>
+        </w:rPr>
+        <w:t>نرم‌افزار</w:t>
+      </w:r>
+      <w:proofErr w:type="spellEnd"/>
+      <w:r>
+        <w:rPr>
+          <w:rFonts w:hint="cs"/>
+          <w:rtl/>
+        </w:rPr>
+        <w:t xml:space="preserve"> بوده و </w:t>
+      </w:r>
+      <w:proofErr w:type="spellStart"/>
+      <w:r>
+        <w:rPr>
+          <w:rFonts w:hint="cs"/>
+          <w:rtl/>
+        </w:rPr>
+        <w:t>کامپایلر</w:t>
+      </w:r>
+      <w:proofErr w:type="spellEnd"/>
+      <w:r>
+        <w:rPr>
+          <w:rFonts w:hint="cs"/>
+          <w:rtl/>
+        </w:rPr>
+        <w:t xml:space="preserve"> کد را بررسی کرده و </w:t>
+      </w:r>
+      <w:proofErr w:type="spellStart"/>
+      <w:r>
+        <w:rPr>
+          <w:rFonts w:hint="cs"/>
+          <w:rtl/>
+        </w:rPr>
+        <w:t>کدهای</w:t>
+      </w:r>
+      <w:proofErr w:type="spellEnd"/>
+      <w:r>
+        <w:rPr>
+          <w:rFonts w:hint="cs"/>
+          <w:rtl/>
+        </w:rPr>
+        <w:t xml:space="preserve"> مورد نیاز را وارد </w:t>
+      </w:r>
+      <w:proofErr w:type="spellStart"/>
+      <w:r>
+        <w:rPr>
+          <w:rFonts w:hint="cs"/>
+          <w:rtl/>
+        </w:rPr>
+        <w:t>می‌کند</w:t>
+      </w:r>
+      <w:proofErr w:type="spellEnd"/>
+      <w:r>
+        <w:rPr>
+          <w:rFonts w:hint="cs"/>
+          <w:rtl/>
+        </w:rPr>
+        <w:t xml:space="preserve">. </w:t>
+      </w:r>
+      <w:r>
+        <w:t>HTM (Hardware TM)</w:t>
+      </w:r>
+      <w:r>
+        <w:rPr>
+          <w:rFonts w:hint="cs"/>
+          <w:rtl/>
+        </w:rPr>
+        <w:t xml:space="preserve"> </w:t>
+      </w:r>
+      <w:proofErr w:type="spellStart"/>
+      <w:r>
+        <w:rPr>
+          <w:rFonts w:hint="cs"/>
+          <w:rtl/>
+        </w:rPr>
+        <w:t>تدخلات</w:t>
+      </w:r>
+      <w:proofErr w:type="spellEnd"/>
+      <w:r>
+        <w:rPr>
+          <w:rFonts w:hint="cs"/>
+          <w:rtl/>
+        </w:rPr>
+        <w:t xml:space="preserve"> </w:t>
+      </w:r>
+      <w:proofErr w:type="spellStart"/>
+      <w:r>
+        <w:rPr>
+          <w:rFonts w:hint="cs"/>
+          <w:rtl/>
+        </w:rPr>
+        <w:t>داده‌های</w:t>
+      </w:r>
+      <w:proofErr w:type="spellEnd"/>
+      <w:r>
+        <w:rPr>
+          <w:rFonts w:hint="cs"/>
+          <w:rtl/>
+        </w:rPr>
+        <w:t xml:space="preserve"> اشتراک گذاشته شده را در سمت سخت افزار حل </w:t>
+      </w:r>
+      <w:proofErr w:type="spellStart"/>
+      <w:r>
+        <w:rPr>
+          <w:rFonts w:hint="cs"/>
+          <w:rtl/>
+        </w:rPr>
+        <w:t>می‌کند</w:t>
+      </w:r>
+      <w:proofErr w:type="spellEnd"/>
+      <w:r>
+        <w:rPr>
+          <w:rFonts w:hint="cs"/>
+          <w:rtl/>
+        </w:rPr>
+        <w:t xml:space="preserve"> و مشکل کند بودن </w:t>
+      </w:r>
+      <w:r>
+        <w:t>STM</w:t>
+      </w:r>
+      <w:r>
+        <w:rPr>
+          <w:rFonts w:hint="cs"/>
+          <w:rtl/>
+        </w:rPr>
+        <w:t xml:space="preserve"> را ندارد.</w:t>
+      </w:r>
+    </w:p>
+    <w:p>
+      <w:pPr>
+        <w:pStyle w:val="Text"/>
+        <w:rPr>
+          <w:rtl/>
+        </w:rPr>
+      </w:pPr>
+      <w:r>
+        <w:t xml:space="preserve">TSX (Transactional Synchronization </w:t>
+      </w:r>
+      <w:proofErr w:type="spellStart"/>
+      <w:r>
+        <w:t>Extentions</w:t>
+      </w:r>
+      <w:proofErr w:type="spellEnd"/>
+      <w:r>
+        <w:t>)</w:t>
+      </w:r>
+      <w:r>
+        <w:rPr>
+          <w:rFonts w:hint="cs"/>
+          <w:rtl/>
+        </w:rPr>
+        <w:t xml:space="preserve"> یک افزونه برای </w:t>
+      </w:r>
+      <w:r>
+        <w:t>ISA</w:t>
+      </w:r>
+      <w:r>
+        <w:rPr>
+          <w:rFonts w:hint="cs"/>
+          <w:rtl/>
+        </w:rPr>
+        <w:t xml:space="preserve"> </w:t>
+      </w:r>
+      <w:proofErr w:type="spellStart"/>
+      <w:r>
+        <w:rPr>
+          <w:rFonts w:hint="cs"/>
+          <w:rtl/>
+        </w:rPr>
+        <w:t>اینتل</w:t>
+      </w:r>
+      <w:proofErr w:type="spellEnd"/>
+      <w:r>
+        <w:rPr>
+          <w:rFonts w:hint="cs"/>
+          <w:rtl/>
+        </w:rPr>
+        <w:t xml:space="preserve"> </w:t>
+      </w:r>
+      <w:r>
+        <w:t>x86</w:t>
+      </w:r>
+      <w:r>
+        <w:rPr>
+          <w:rFonts w:hint="cs"/>
+          <w:rtl/>
+        </w:rPr>
+        <w:t xml:space="preserve"> است که ساپورت </w:t>
+      </w:r>
+      <w:r>
+        <w:t>HTM</w:t>
+      </w:r>
+      <w:r>
+        <w:rPr>
+          <w:rFonts w:hint="cs"/>
+          <w:rtl/>
+        </w:rPr>
+        <w:t xml:space="preserve"> را اضافه </w:t>
+      </w:r>
+      <w:proofErr w:type="spellStart"/>
+      <w:r>
+        <w:rPr>
+          <w:rFonts w:hint="cs"/>
+          <w:rtl/>
+        </w:rPr>
+        <w:t>می‌کند</w:t>
+      </w:r>
+      <w:proofErr w:type="spellEnd"/>
+      <w:r>
+        <w:rPr>
+          <w:rFonts w:hint="cs"/>
+          <w:rtl/>
+        </w:rPr>
+        <w:t xml:space="preserve">. این </w:t>
+      </w:r>
+      <w:r>
+        <w:t>HTM</w:t>
+      </w:r>
+      <w:r>
+        <w:rPr>
+          <w:rFonts w:hint="cs"/>
+          <w:rtl/>
+        </w:rPr>
+        <w:t xml:space="preserve"> سرعت اجرای </w:t>
+      </w:r>
+      <w:proofErr w:type="spellStart"/>
+      <w:r>
+        <w:rPr>
+          <w:rFonts w:hint="cs"/>
+          <w:rtl/>
+        </w:rPr>
+        <w:t>برنامه‌های</w:t>
+      </w:r>
+      <w:proofErr w:type="spellEnd"/>
+      <w:r>
+        <w:rPr>
+          <w:rFonts w:hint="cs"/>
+          <w:rtl/>
+        </w:rPr>
+        <w:t xml:space="preserve"> مولتی ترد را با استفاده از </w:t>
+      </w:r>
+      <w:r>
+        <w:t>lock elision</w:t>
+      </w:r>
+      <w:r>
+        <w:rPr>
+          <w:rFonts w:hint="cs"/>
+          <w:rtl/>
+        </w:rPr>
+        <w:t xml:space="preserve"> بهبود </w:t>
+      </w:r>
+      <w:proofErr w:type="spellStart"/>
+      <w:r>
+        <w:rPr>
+          <w:rFonts w:hint="cs"/>
+          <w:rtl/>
+        </w:rPr>
+        <w:t>می‌دهد</w:t>
+      </w:r>
+      <w:proofErr w:type="spellEnd"/>
+      <w:r>
+        <w:rPr>
+          <w:rFonts w:hint="cs"/>
+          <w:rtl/>
+        </w:rPr>
+        <w:t>.</w:t>
+      </w:r>
+      <w:r>
+        <w:rPr>
+          <w:rFonts w:hint="cs"/>
+          <w:rtl/>
+        </w:rPr>
+        <w:t xml:space="preserve"> این افزونه </w:t>
+      </w:r>
+      <w:proofErr w:type="spellStart"/>
+      <w:r>
+        <w:rPr>
+          <w:rFonts w:hint="cs"/>
+          <w:rtl/>
+        </w:rPr>
+        <w:t>باگ‌هایی</w:t>
+      </w:r>
+      <w:proofErr w:type="spellEnd"/>
+      <w:r>
+        <w:rPr>
+          <w:rFonts w:hint="cs"/>
+          <w:rtl/>
+        </w:rPr>
+        <w:t xml:space="preserve"> داشته و در خیلی از </w:t>
+      </w:r>
+      <w:proofErr w:type="spellStart"/>
+      <w:r>
+        <w:rPr>
+          <w:rFonts w:hint="cs"/>
+          <w:rtl/>
+        </w:rPr>
+        <w:t>پردازنده‌های</w:t>
+      </w:r>
+      <w:proofErr w:type="spellEnd"/>
+      <w:r>
+        <w:rPr>
+          <w:rFonts w:hint="cs"/>
+          <w:rtl/>
+        </w:rPr>
+        <w:t xml:space="preserve"> </w:t>
+      </w:r>
+      <w:proofErr w:type="spellStart"/>
+      <w:r>
+        <w:rPr>
+          <w:rFonts w:hint="cs"/>
+          <w:rtl/>
+        </w:rPr>
+        <w:t>اینتل</w:t>
+      </w:r>
+      <w:proofErr w:type="spellEnd"/>
+      <w:r>
+        <w:rPr>
+          <w:rFonts w:hint="cs"/>
+          <w:rtl/>
+        </w:rPr>
+        <w:t xml:space="preserve"> که قابلیت </w:t>
+      </w:r>
+      <w:proofErr w:type="spellStart"/>
+      <w:r>
+        <w:rPr>
+          <w:rFonts w:hint="cs"/>
+          <w:rtl/>
+        </w:rPr>
+        <w:t>اش</w:t>
+      </w:r>
+      <w:proofErr w:type="spellEnd"/>
+      <w:r>
+        <w:rPr>
+          <w:rFonts w:hint="cs"/>
+          <w:rtl/>
+        </w:rPr>
+        <w:t xml:space="preserve"> را داشتند غیر فعال شده است.</w:t>
+      </w:r>
+      <w:r>
+        <w:rPr>
+          <w:rFonts w:hint="cs"/>
+          <w:rtl/>
+        </w:rPr>
+        <w:t xml:space="preserve"> برای همین </w:t>
+      </w:r>
+      <w:proofErr w:type="spellStart"/>
+      <w:r>
+        <w:rPr>
+          <w:rFonts w:hint="cs"/>
+          <w:rtl/>
+        </w:rPr>
+        <w:t>برنامه‌ها</w:t>
+      </w:r>
+      <w:proofErr w:type="spellEnd"/>
+      <w:r>
+        <w:rPr>
+          <w:rFonts w:hint="cs"/>
+          <w:rtl/>
+        </w:rPr>
+        <w:t xml:space="preserve"> هنوز خیلی از </w:t>
+      </w:r>
+      <w:r>
+        <w:t>TSX</w:t>
+      </w:r>
+      <w:r>
+        <w:rPr>
+          <w:rFonts w:hint="cs"/>
+          <w:rtl/>
+        </w:rPr>
+        <w:t xml:space="preserve"> استفاده </w:t>
+      </w:r>
+      <w:proofErr w:type="spellStart"/>
+      <w:r>
+        <w:rPr>
+          <w:rFonts w:hint="cs"/>
+          <w:rtl/>
+        </w:rPr>
+        <w:t>نمی‌کنند</w:t>
+      </w:r>
+      <w:proofErr w:type="spellEnd"/>
+      <w:r>
+        <w:rPr>
+          <w:rFonts w:hint="cs"/>
+          <w:rtl/>
+        </w:rPr>
+        <w:t>.</w:t>
+      </w:r>
+    </w:p>
+    <w:p>
+      <w:pPr>
+        <w:pStyle w:val="Text"/>
+        <w:rPr>
+          <w:rtl/>
+        </w:rPr>
+      </w:pPr>
+      <w:r>
+        <w:rPr>
+          <w:rFonts w:hint="cs"/>
+          <w:rtl/>
+        </w:rPr>
+        <w:t xml:space="preserve">در این طراحی، </w:t>
+      </w:r>
+      <w:r>
+        <w:rPr>
+          <w:rFonts w:hint="cs"/>
+          <w:rtl/>
+        </w:rPr>
+        <w:t xml:space="preserve">با استفاده از </w:t>
+      </w:r>
+      <w:proofErr w:type="spellStart"/>
+      <w:r>
+        <w:rPr>
+          <w:rFonts w:hint="cs"/>
+          <w:rtl/>
+        </w:rPr>
+        <w:t>اینستراکشن‌های</w:t>
+      </w:r>
+      <w:proofErr w:type="spellEnd"/>
+      <w:r>
+        <w:rPr>
+          <w:rFonts w:hint="cs"/>
+          <w:rtl/>
+        </w:rPr>
+        <w:t xml:space="preserve"> جدید، سعی بر </w:t>
+      </w:r>
+      <w:proofErr w:type="spellStart"/>
+      <w:r>
+        <w:rPr>
+          <w:rFonts w:hint="cs"/>
+          <w:rtl/>
+        </w:rPr>
+        <w:t>تراکنش</w:t>
+      </w:r>
+      <w:proofErr w:type="spellEnd"/>
+      <w:r>
+        <w:rPr>
+          <w:rFonts w:hint="cs"/>
+          <w:rtl/>
+        </w:rPr>
+        <w:t xml:space="preserve"> </w:t>
+      </w:r>
+      <w:proofErr w:type="spellStart"/>
+      <w:r>
+        <w:rPr>
+          <w:rFonts w:hint="cs"/>
+          <w:rtl/>
+        </w:rPr>
+        <w:t>می‌شود</w:t>
+      </w:r>
+      <w:proofErr w:type="spellEnd"/>
+      <w:r>
+        <w:rPr>
+          <w:rFonts w:hint="cs"/>
+          <w:rtl/>
+        </w:rPr>
+        <w:t xml:space="preserve"> و اگر در زمان انجام نشد و </w:t>
+      </w:r>
+      <w:r>
+        <w:t>abort</w:t>
+      </w:r>
+      <w:r>
+        <w:rPr>
+          <w:rFonts w:hint="cs"/>
+          <w:rtl/>
+        </w:rPr>
+        <w:t xml:space="preserve"> شد، به لاک معمولی بر </w:t>
+      </w:r>
+      <w:proofErr w:type="spellStart"/>
+      <w:r>
+        <w:rPr>
+          <w:rFonts w:hint="cs"/>
+          <w:rtl/>
+        </w:rPr>
+        <w:t>می‌گردد</w:t>
+      </w:r>
+      <w:proofErr w:type="spellEnd"/>
+      <w:r>
+        <w:rPr>
+          <w:rFonts w:hint="cs"/>
+          <w:rtl/>
+        </w:rPr>
+        <w:t xml:space="preserve"> که به این کار </w:t>
+      </w:r>
+      <w:r>
+        <w:t>lock elision</w:t>
+      </w:r>
+      <w:r>
+        <w:rPr>
+          <w:rFonts w:hint="cs"/>
+          <w:rtl/>
+        </w:rPr>
+        <w:t xml:space="preserve"> </w:t>
+      </w:r>
+      <w:proofErr w:type="spellStart"/>
+      <w:r>
+        <w:rPr>
+          <w:rFonts w:hint="cs"/>
+          <w:rtl/>
+        </w:rPr>
+        <w:t>می‌گویند</w:t>
+      </w:r>
+      <w:proofErr w:type="spellEnd"/>
+      <w:r>
+        <w:rPr>
+          <w:rFonts w:hint="cs"/>
+          <w:rtl/>
+        </w:rPr>
+        <w:t>.</w:t>
+      </w:r>
+    </w:p>
+    <w:p>
+      <w:pPr>
+        <w:pStyle w:val="Text"/>
+        <w:rPr>
+          <w:rFonts w:hint="cs"/>
+          <w:rtl/>
+        </w:rPr>
+      </w:pPr>
+      <w:r>
+        <w:rPr>
+          <w:rFonts w:hint="cs"/>
+          <w:rtl/>
+        </w:rPr>
+        <w:t xml:space="preserve">یعنی با استفاده از این روش، ظاهر کد یکسان </w:t>
+      </w:r>
+      <w:proofErr w:type="spellStart"/>
+      <w:r>
+        <w:rPr>
+          <w:rFonts w:hint="cs"/>
+          <w:rtl/>
+        </w:rPr>
+        <w:t>می‌ماند</w:t>
+      </w:r>
+      <w:proofErr w:type="spellEnd"/>
+      <w:r>
+        <w:rPr>
+          <w:rFonts w:hint="cs"/>
+          <w:rtl/>
+        </w:rPr>
+        <w:t xml:space="preserve"> و </w:t>
+      </w:r>
+      <w:proofErr w:type="spellStart"/>
+      <w:r>
+        <w:rPr>
+          <w:rFonts w:hint="cs"/>
+          <w:rtl/>
+        </w:rPr>
+        <w:t>لاک‌ها</w:t>
+      </w:r>
+      <w:proofErr w:type="spellEnd"/>
+      <w:r>
+        <w:rPr>
+          <w:rFonts w:hint="cs"/>
+          <w:rtl/>
+        </w:rPr>
+        <w:t xml:space="preserve"> مثل یک </w:t>
+      </w:r>
+      <w:r>
+        <w:t>wrapper</w:t>
+      </w:r>
+      <w:r>
+        <w:rPr>
+          <w:rFonts w:hint="cs"/>
+          <w:rtl/>
+        </w:rPr>
+        <w:t xml:space="preserve"> </w:t>
+      </w:r>
+      <w:proofErr w:type="spellStart"/>
+      <w:r>
+        <w:rPr>
+          <w:rFonts w:hint="cs"/>
+          <w:rtl/>
+        </w:rPr>
+        <w:t>اند</w:t>
+      </w:r>
+      <w:proofErr w:type="spellEnd"/>
+      <w:r>
+        <w:rPr>
+          <w:rFonts w:hint="cs"/>
+          <w:rtl/>
+        </w:rPr>
+        <w:t xml:space="preserve"> که ابتدا سعی بر </w:t>
+      </w:r>
+      <w:proofErr w:type="spellStart"/>
+      <w:r>
+        <w:rPr>
+          <w:rFonts w:hint="cs"/>
+          <w:rtl/>
+        </w:rPr>
+        <w:t>تراکنش</w:t>
+      </w:r>
+      <w:proofErr w:type="spellEnd"/>
+      <w:r>
+        <w:rPr>
+          <w:rFonts w:hint="cs"/>
+          <w:rtl/>
+        </w:rPr>
+        <w:t xml:space="preserve"> </w:t>
+      </w:r>
+      <w:proofErr w:type="spellStart"/>
+      <w:r>
+        <w:rPr>
+          <w:rFonts w:hint="cs"/>
+          <w:rtl/>
+        </w:rPr>
+        <w:t>می‌کنند</w:t>
+      </w:r>
+      <w:proofErr w:type="spellEnd"/>
+      <w:r>
+        <w:rPr>
+          <w:rFonts w:hint="cs"/>
+          <w:rtl/>
+        </w:rPr>
+        <w:t xml:space="preserve"> و در صورت جواب ندادن به لاک عادی بر </w:t>
+      </w:r>
+      <w:proofErr w:type="spellStart"/>
+      <w:r>
+        <w:rPr>
+          <w:rFonts w:hint="cs"/>
+          <w:rtl/>
+        </w:rPr>
+        <w:t>می‌گردند</w:t>
+      </w:r>
+      <w:proofErr w:type="spellEnd"/>
+      <w:r>
+        <w:rPr>
+          <w:rFonts w:hint="cs"/>
+          <w:rtl/>
+        </w:rPr>
+        <w:t>.</w:t>
+      </w:r>
+      <w:r>
+        <w:rPr>
+          <w:rFonts w:hint="cs"/>
+          <w:rtl/>
+        </w:rPr>
+        <w:t xml:space="preserve"> و این یعنی </w:t>
+      </w:r>
+      <w:proofErr w:type="spellStart"/>
+      <w:r>
+        <w:rPr>
+          <w:rFonts w:hint="cs"/>
+          <w:rtl/>
+        </w:rPr>
+        <w:t>لایبرری</w:t>
+      </w:r>
+      <w:proofErr w:type="spellEnd"/>
+      <w:r>
+        <w:rPr>
+          <w:rFonts w:hint="cs"/>
+          <w:rtl/>
+        </w:rPr>
+        <w:t xml:space="preserve"> </w:t>
+      </w:r>
+      <w:proofErr w:type="spellStart"/>
+      <w:r>
+        <w:rPr>
+          <w:rFonts w:hint="cs"/>
+          <w:rtl/>
+        </w:rPr>
+        <w:t>ارائه‌دهنده</w:t>
+      </w:r>
+      <w:proofErr w:type="spellEnd"/>
+      <w:r>
+        <w:rPr>
+          <w:rFonts w:hint="cs"/>
+          <w:rtl/>
+        </w:rPr>
+        <w:t xml:space="preserve"> </w:t>
+      </w:r>
+      <w:proofErr w:type="spellStart"/>
+      <w:r>
+        <w:rPr>
+          <w:rFonts w:hint="cs"/>
+          <w:rtl/>
+        </w:rPr>
+        <w:t>لاک‌ها</w:t>
+      </w:r>
+      <w:proofErr w:type="spellEnd"/>
+      <w:r>
+        <w:rPr>
+          <w:rFonts w:hint="cs"/>
+          <w:rtl/>
+        </w:rPr>
+        <w:t xml:space="preserve"> باید تغییرات استفاده از </w:t>
+      </w:r>
+      <w:r>
+        <w:t>TSX</w:t>
+      </w:r>
+      <w:r>
+        <w:rPr>
+          <w:rFonts w:hint="cs"/>
+          <w:rtl/>
+        </w:rPr>
+        <w:t xml:space="preserve"> را اعمال کند.</w:t>
+      </w:r>
+    </w:p>
+    <w:p>
+      <w:pPr>
         <w:pStyle w:val="Heading1"/>
         <w:rPr>
           <w:rtl/>
@@ -10607,7 +12379,6 @@
         <w:bidi w:val="0"/>
       </w:pPr>
       <w:r>
-        <w:lastRenderedPageBreak/>
         <w:t>Statement1;</w:t>
       </w:r>
     </w:p>
@@ -10872,6 +12643,7 @@
           <w:rFonts w:hint="cs"/>
           <w:rtl/>
         </w:rPr>
+        <w:lastRenderedPageBreak/>
         <w:t xml:space="preserve">دستور </w:t>
       </w:r>
       <w:proofErr w:type="spellStart"/>
@@ -11109,7 +12881,23 @@
           <w:rFonts w:hint="cs"/>
           <w:rtl/>
         </w:rPr>
-        <w:t xml:space="preserve"> و دستورالعمل ماشین معادل آن‌ها در معماری </w:t>
+        <w:t xml:space="preserve"> و دستورالعمل ماشین معادل </w:t>
+      </w:r>
+      <w:proofErr w:type="spellStart"/>
+      <w:r>
+        <w:rPr>
+          <w:rFonts w:hint="cs"/>
+          <w:rtl/>
+        </w:rPr>
+        <w:t>آن‌ها</w:t>
+      </w:r>
+      <w:proofErr w:type="spellEnd"/>
+      <w:r>
+        <w:rPr>
+          <w:rFonts w:hint="cs"/>
+          <w:rtl/>
+        </w:rPr>
+        <w:t xml:space="preserve"> در معماری </w:t>
       </w:r>
       <w:r>
         <w:t>x86</w:t>
@@ -13242,13 +15030,21 @@
           <w:rtl/>
         </w:rPr>
       </w:pPr>
-      <w:r>
-        <w:rPr>
-          <w:rFonts w:hint="cs"/>
-          <w:rtl/>
-        </w:rPr>
-        <w:lastRenderedPageBreak/>
-        <w:t xml:space="preserve">پیاده‌سازی </w:t>
+      <w:proofErr w:type="spellStart"/>
+      <w:r>
+        <w:rPr>
+          <w:rFonts w:hint="cs"/>
+          <w:rtl/>
+        </w:rPr>
+        <w:t>پیاده‌سازی</w:t>
+      </w:r>
+      <w:proofErr w:type="spellEnd"/>
+      <w:r>
+        <w:rPr>
+          <w:rFonts w:hint="cs"/>
+          <w:rtl/>
+        </w:rPr>
+        <w:t xml:space="preserve"> </w:t>
       </w:r>
       <w:r>
         <w:t>Semaphore</w:t>
@@ -13258,13 +15054,31 @@
       <w:pPr>
         <w:pStyle w:val="Heading1"/>
       </w:pPr>
-      <w:r>
-        <w:rPr>
-          <w:rFonts w:hint="cs"/>
-          <w:rtl/>
-        </w:rPr>
-        <w:t>شبیه‌سازی مسئله فلاسفه خورنده</w:t>
-      </w:r>
+      <w:proofErr w:type="spellStart"/>
+      <w:r>
+        <w:rPr>
+          <w:rFonts w:hint="cs"/>
+          <w:rtl/>
+        </w:rPr>
+        <w:t>شبیه‌سازی</w:t>
+      </w:r>
+      <w:proofErr w:type="spellEnd"/>
+      <w:r>
+        <w:rPr>
+          <w:rFonts w:hint="cs"/>
+          <w:rtl/>
+        </w:rPr>
+        <w:t xml:space="preserve"> مسئله فلاسفه </w:t>
+      </w:r>
+      <w:proofErr w:type="spellStart"/>
+      <w:r>
+        <w:rPr>
+          <w:rFonts w:hint="cs"/>
+          <w:rtl/>
+        </w:rPr>
+        <w:t>خورنده</w:t>
+      </w:r>
+      <w:proofErr w:type="spellEnd"/>
     </w:p>
     <w:p>
       <w:pPr>
@@ -16781,6 +18595,7 @@
   <w:style w:type="character" w:default="1" w:styleId="DefaultParagraphFont">
     <w:name w:val="Default Paragraph Font"/>
     <w:uiPriority w:val="1"/>
+    <w:semiHidden/>
     <w:unhideWhenUsed/>
   </w:style>
   <w:style w:type="table" w:default="1" w:styleId="TableNormal">

</xml_diff>

<commit_message>
Add EX4 dining_philosopher problem
</commit_message>
<xml_diff>
--- a/EX4 - Synchronization/Report.docx
+++ b/EX4 - Synchronization/Report.docx
@@ -523,7 +523,7 @@
           <w:rFonts w:hint="cs"/>
           <w:rtl/>
         </w:rPr>
-        <w:t xml:space="preserve"> به </w:t>
+        <w:t xml:space="preserve"> به ازای </w:t>
       </w:r>
       <w:proofErr w:type="spellStart"/>
       <w:r>
@@ -532,7 +532,7 @@
           <w:rFonts w:hint="cs"/>
           <w:rtl/>
         </w:rPr>
-        <w:t>ازای</w:t>
+        <w:t>هربار</w:t>
       </w:r>
       <w:proofErr w:type="spellEnd"/>
       <w:r>
@@ -541,6 +541,106 @@
           <w:rFonts w:hint="cs"/>
           <w:rtl/>
         </w:rPr>
+        <w:t xml:space="preserve"> فراخوانی، تابع </w:t>
+      </w:r>
+      <w:r>
+        <w:rPr>
+          <w:rStyle w:val="CodeChar"/>
+        </w:rPr>
+        <w:t>cli</w:t>
+      </w:r>
+      <w:r>
+        <w:rPr>
+          <w:rStyle w:val="PageNumber"/>
+          <w:rFonts w:hint="cs"/>
+          <w:rtl/>
+        </w:rPr>
+        <w:t xml:space="preserve"> را صدا </w:t>
+      </w:r>
+      <w:proofErr w:type="spellStart"/>
+      <w:r>
+        <w:rPr>
+          <w:rStyle w:val="PageNumber"/>
+          <w:rFonts w:hint="cs"/>
+          <w:rtl/>
+        </w:rPr>
+        <w:t>می‌زند</w:t>
+      </w:r>
+      <w:proofErr w:type="spellEnd"/>
+      <w:r>
+        <w:rPr>
+          <w:rStyle w:val="PageNumber"/>
+          <w:rFonts w:hint="cs"/>
+          <w:rtl/>
+        </w:rPr>
+        <w:t xml:space="preserve"> و </w:t>
+      </w:r>
+      <w:proofErr w:type="spellStart"/>
+      <w:r>
+        <w:rPr>
+          <w:rStyle w:val="PageNumber"/>
+          <w:rFonts w:hint="cs"/>
+          <w:rtl/>
+        </w:rPr>
+        <w:t>وقفه‌ها</w:t>
+      </w:r>
+      <w:proofErr w:type="spellEnd"/>
+      <w:r>
+        <w:rPr>
+          <w:rStyle w:val="PageNumber"/>
+          <w:rFonts w:hint="cs"/>
+          <w:rtl/>
+        </w:rPr>
+        <w:t xml:space="preserve"> را غیرفعال </w:t>
+      </w:r>
+      <w:proofErr w:type="spellStart"/>
+      <w:r>
+        <w:rPr>
+          <w:rStyle w:val="PageNumber"/>
+          <w:rFonts w:hint="cs"/>
+          <w:rtl/>
+        </w:rPr>
+        <w:t>می‌کند</w:t>
+      </w:r>
+      <w:proofErr w:type="spellEnd"/>
+      <w:r>
+        <w:rPr>
+          <w:rStyle w:val="PageNumber"/>
+          <w:rFonts w:hint="cs"/>
+          <w:rtl/>
+        </w:rPr>
+        <w:t xml:space="preserve"> اما تابع </w:t>
+      </w:r>
+      <w:proofErr w:type="spellStart"/>
+      <w:r>
+        <w:rPr>
+          <w:rStyle w:val="CodeChar"/>
+        </w:rPr>
+        <w:t>popcli</w:t>
+      </w:r>
+      <w:proofErr w:type="spellEnd"/>
+      <w:r>
+        <w:rPr>
+          <w:rStyle w:val="PageNumber"/>
+          <w:rFonts w:hint="cs"/>
+          <w:rtl/>
+        </w:rPr>
+        <w:t xml:space="preserve"> تنها زمانی با استفاده از تابع </w:t>
+      </w:r>
+      <w:proofErr w:type="spellStart"/>
+      <w:r>
+        <w:rPr>
+          <w:rStyle w:val="CodeChar"/>
+        </w:rPr>
+        <w:t>sti</w:t>
+      </w:r>
+      <w:proofErr w:type="spellEnd"/>
+      <w:r>
+        <w:rPr>
+          <w:rStyle w:val="PageNumber"/>
+          <w:rFonts w:hint="cs"/>
+          <w:rtl/>
+        </w:rPr>
         <w:t xml:space="preserve"> </w:t>
       </w:r>
       <w:proofErr w:type="spellStart"/>
@@ -550,7 +650,7 @@
           <w:rFonts w:hint="cs"/>
           <w:rtl/>
         </w:rPr>
-        <w:t>هربار</w:t>
+        <w:t>وقفه‌ها</w:t>
       </w:r>
       <w:proofErr w:type="spellEnd"/>
       <w:r>
@@ -559,21 +659,95 @@
           <w:rFonts w:hint="cs"/>
           <w:rtl/>
         </w:rPr>
-        <w:t xml:space="preserve"> فراخوانی، تابع </w:t>
-      </w:r>
+        <w:t xml:space="preserve"> را فعال </w:t>
+      </w:r>
+      <w:proofErr w:type="spellStart"/>
+      <w:r>
+        <w:rPr>
+          <w:rStyle w:val="PageNumber"/>
+          <w:rFonts w:hint="cs"/>
+          <w:rtl/>
+        </w:rPr>
+        <w:t>می‌کند</w:t>
+      </w:r>
+      <w:proofErr w:type="spellEnd"/>
+      <w:r>
+        <w:rPr>
+          <w:rStyle w:val="PageNumber"/>
+          <w:rFonts w:hint="cs"/>
+          <w:rtl/>
+        </w:rPr>
+        <w:t xml:space="preserve"> که </w:t>
+      </w:r>
+      <w:proofErr w:type="spellStart"/>
+      <w:r>
+        <w:rPr>
+          <w:rStyle w:val="PageNumber"/>
+          <w:rFonts w:hint="cs"/>
+          <w:rtl/>
+        </w:rPr>
+        <w:t>استک</w:t>
+      </w:r>
+      <w:proofErr w:type="spellEnd"/>
+      <w:r>
+        <w:rPr>
+          <w:rStyle w:val="PageNumber"/>
+          <w:rFonts w:hint="cs"/>
+          <w:rtl/>
+        </w:rPr>
+        <w:t xml:space="preserve"> کاملا خالی باشد. البته لازم به ذکر است که در واقعیت </w:t>
+      </w:r>
+      <w:proofErr w:type="spellStart"/>
+      <w:r>
+        <w:rPr>
+          <w:rStyle w:val="PageNumber"/>
+          <w:rFonts w:hint="cs"/>
+          <w:rtl/>
+        </w:rPr>
+        <w:t>استکی</w:t>
+      </w:r>
+      <w:proofErr w:type="spellEnd"/>
+      <w:r>
+        <w:rPr>
+          <w:rStyle w:val="PageNumber"/>
+          <w:rFonts w:hint="cs"/>
+          <w:rtl/>
+        </w:rPr>
+        <w:t xml:space="preserve"> وجود ندارد و فقط تعداد </w:t>
+      </w:r>
+      <w:proofErr w:type="spellStart"/>
+      <w:r>
+        <w:rPr>
+          <w:rStyle w:val="PageNumber"/>
+          <w:rFonts w:hint="cs"/>
+          <w:rtl/>
+        </w:rPr>
+        <w:t>فراخوانی‌های</w:t>
+      </w:r>
+      <w:proofErr w:type="spellEnd"/>
+      <w:r>
+        <w:rPr>
+          <w:rStyle w:val="PageNumber"/>
+          <w:rFonts w:hint="cs"/>
+          <w:rtl/>
+        </w:rPr>
+        <w:t xml:space="preserve"> هر یک از توابع در متغیری به نام </w:t>
+      </w:r>
+      <w:proofErr w:type="spellStart"/>
       <w:r>
         <w:rPr>
           <w:rStyle w:val="CodeChar"/>
         </w:rPr>
-        <w:t>cli</w:t>
-      </w:r>
+        <w:t>ncli</w:t>
+      </w:r>
+      <w:proofErr w:type="spellEnd"/>
       <w:r>
         <w:rPr>
           <w:rStyle w:val="PageNumber"/>
           <w:rFonts w:hint="cs"/>
           <w:rtl/>
         </w:rPr>
-        <w:t xml:space="preserve"> را صدا </w:t>
+        <w:t xml:space="preserve"> در هر پردازنده ذخیره </w:t>
       </w:r>
       <w:proofErr w:type="spellStart"/>
       <w:r>
@@ -582,7 +756,7 @@
           <w:rFonts w:hint="cs"/>
           <w:rtl/>
         </w:rPr>
-        <w:t>می‌زند</w:t>
+        <w:t>می‌شود</w:t>
       </w:r>
       <w:proofErr w:type="spellEnd"/>
       <w:r>
@@ -591,269 +765,41 @@
           <w:rFonts w:hint="cs"/>
           <w:rtl/>
         </w:rPr>
-        <w:t xml:space="preserve"> و </w:t>
-      </w:r>
-      <w:proofErr w:type="spellStart"/>
+        <w:t xml:space="preserve"> (به ازای فراخوانی تابع </w:t>
+      </w:r>
+      <w:proofErr w:type="spellStart"/>
+      <w:r>
+        <w:rPr>
+          <w:rStyle w:val="CodeChar"/>
+        </w:rPr>
+        <w:t>pushcli</w:t>
+      </w:r>
+      <w:proofErr w:type="spellEnd"/>
       <w:r>
         <w:rPr>
           <w:rStyle w:val="PageNumber"/>
           <w:rFonts w:hint="cs"/>
           <w:rtl/>
         </w:rPr>
-        <w:t>وقفه‌ها</w:t>
-      </w:r>
-      <w:proofErr w:type="spellEnd"/>
+        <w:t xml:space="preserve">، مقدار این متغیر یک واحد افزایش پیدا </w:t>
+      </w:r>
+      <w:proofErr w:type="spellStart"/>
       <w:r>
         <w:rPr>
           <w:rStyle w:val="PageNumber"/>
           <w:rFonts w:hint="cs"/>
           <w:rtl/>
         </w:rPr>
-        <w:t xml:space="preserve"> را غیرفعال </w:t>
-      </w:r>
-      <w:proofErr w:type="spellStart"/>
+        <w:t>می‌کند</w:t>
+      </w:r>
+      <w:proofErr w:type="spellEnd"/>
       <w:r>
         <w:rPr>
           <w:rStyle w:val="PageNumber"/>
           <w:rFonts w:hint="cs"/>
           <w:rtl/>
         </w:rPr>
-        <w:t>می‌کند</w:t>
-      </w:r>
-      <w:proofErr w:type="spellEnd"/>
-      <w:r>
-        <w:rPr>
-          <w:rStyle w:val="PageNumber"/>
-          <w:rFonts w:hint="cs"/>
-          <w:rtl/>
-        </w:rPr>
-        <w:t xml:space="preserve"> اما تابع </w:t>
-      </w:r>
-      <w:proofErr w:type="spellStart"/>
-      <w:r>
-        <w:rPr>
-          <w:rStyle w:val="CodeChar"/>
-        </w:rPr>
-        <w:t>popcli</w:t>
-      </w:r>
-      <w:proofErr w:type="spellEnd"/>
-      <w:r>
-        <w:rPr>
-          <w:rStyle w:val="PageNumber"/>
-          <w:rFonts w:hint="cs"/>
-          <w:rtl/>
-        </w:rPr>
-        <w:t xml:space="preserve"> تنها زمانی با استفاده از تابع </w:t>
-      </w:r>
-      <w:proofErr w:type="spellStart"/>
-      <w:r>
-        <w:rPr>
-          <w:rStyle w:val="CodeChar"/>
-        </w:rPr>
-        <w:t>sti</w:t>
-      </w:r>
-      <w:proofErr w:type="spellEnd"/>
-      <w:r>
-        <w:rPr>
-          <w:rStyle w:val="PageNumber"/>
-          <w:rFonts w:hint="cs"/>
-          <w:rtl/>
-        </w:rPr>
-        <w:t xml:space="preserve"> </w:t>
-      </w:r>
-      <w:proofErr w:type="spellStart"/>
-      <w:r>
-        <w:rPr>
-          <w:rStyle w:val="PageNumber"/>
-          <w:rFonts w:hint="cs"/>
-          <w:rtl/>
-        </w:rPr>
-        <w:t>وقفه‌ها</w:t>
-      </w:r>
-      <w:proofErr w:type="spellEnd"/>
-      <w:r>
-        <w:rPr>
-          <w:rStyle w:val="PageNumber"/>
-          <w:rFonts w:hint="cs"/>
-          <w:rtl/>
-        </w:rPr>
-        <w:t xml:space="preserve"> را فعال </w:t>
-      </w:r>
-      <w:proofErr w:type="spellStart"/>
-      <w:r>
-        <w:rPr>
-          <w:rStyle w:val="PageNumber"/>
-          <w:rFonts w:hint="cs"/>
-          <w:rtl/>
-        </w:rPr>
-        <w:t>می‌کند</w:t>
-      </w:r>
-      <w:proofErr w:type="spellEnd"/>
-      <w:r>
-        <w:rPr>
-          <w:rStyle w:val="PageNumber"/>
-          <w:rFonts w:hint="cs"/>
-          <w:rtl/>
-        </w:rPr>
-        <w:t xml:space="preserve"> که </w:t>
-      </w:r>
-      <w:proofErr w:type="spellStart"/>
-      <w:r>
-        <w:rPr>
-          <w:rStyle w:val="PageNumber"/>
-          <w:rFonts w:hint="cs"/>
-          <w:rtl/>
-        </w:rPr>
-        <w:t>استک</w:t>
-      </w:r>
-      <w:proofErr w:type="spellEnd"/>
-      <w:r>
-        <w:rPr>
-          <w:rStyle w:val="PageNumber"/>
-          <w:rFonts w:hint="cs"/>
-          <w:rtl/>
-        </w:rPr>
-        <w:t xml:space="preserve"> کاملا خالی باشد. البته لازم به ذکر است که در واقعیت </w:t>
-      </w:r>
-      <w:proofErr w:type="spellStart"/>
-      <w:r>
-        <w:rPr>
-          <w:rStyle w:val="PageNumber"/>
-          <w:rFonts w:hint="cs"/>
-          <w:rtl/>
-        </w:rPr>
-        <w:t>استکی</w:t>
-      </w:r>
-      <w:proofErr w:type="spellEnd"/>
-      <w:r>
-        <w:rPr>
-          <w:rStyle w:val="PageNumber"/>
-          <w:rFonts w:hint="cs"/>
-          <w:rtl/>
-        </w:rPr>
-        <w:t xml:space="preserve"> وجود ندارد و فقط تعداد </w:t>
-      </w:r>
-      <w:proofErr w:type="spellStart"/>
-      <w:r>
-        <w:rPr>
-          <w:rStyle w:val="PageNumber"/>
-          <w:rFonts w:hint="cs"/>
-          <w:rtl/>
-        </w:rPr>
-        <w:t>فراخوانی‌های</w:t>
-      </w:r>
-      <w:proofErr w:type="spellEnd"/>
-      <w:r>
-        <w:rPr>
-          <w:rStyle w:val="PageNumber"/>
-          <w:rFonts w:hint="cs"/>
-          <w:rtl/>
-        </w:rPr>
-        <w:t xml:space="preserve"> هر یک از توابع در متغیری به نام </w:t>
-      </w:r>
-      <w:proofErr w:type="spellStart"/>
-      <w:r>
-        <w:rPr>
-          <w:rStyle w:val="CodeChar"/>
-        </w:rPr>
-        <w:t>ncli</w:t>
-      </w:r>
-      <w:proofErr w:type="spellEnd"/>
-      <w:r>
-        <w:rPr>
-          <w:rStyle w:val="PageNumber"/>
-          <w:rFonts w:hint="cs"/>
-          <w:rtl/>
-        </w:rPr>
-        <w:t xml:space="preserve"> در هر پردازنده ذخیره </w:t>
-      </w:r>
-      <w:proofErr w:type="spellStart"/>
-      <w:r>
-        <w:rPr>
-          <w:rStyle w:val="PageNumber"/>
-          <w:rFonts w:hint="cs"/>
-          <w:rtl/>
-        </w:rPr>
-        <w:t>می‌شود</w:t>
-      </w:r>
-      <w:proofErr w:type="spellEnd"/>
-      <w:r>
-        <w:rPr>
-          <w:rStyle w:val="PageNumber"/>
-          <w:rFonts w:hint="cs"/>
-          <w:rtl/>
-        </w:rPr>
-        <w:t xml:space="preserve"> (به </w:t>
-      </w:r>
-      <w:proofErr w:type="spellStart"/>
-      <w:r>
-        <w:rPr>
-          <w:rStyle w:val="PageNumber"/>
-          <w:rFonts w:hint="cs"/>
-          <w:rtl/>
-        </w:rPr>
-        <w:t>ازای</w:t>
-      </w:r>
-      <w:proofErr w:type="spellEnd"/>
-      <w:r>
-        <w:rPr>
-          <w:rStyle w:val="PageNumber"/>
-          <w:rFonts w:hint="cs"/>
-          <w:rtl/>
-        </w:rPr>
-        <w:t xml:space="preserve"> فراخوانی تابع </w:t>
-      </w:r>
-      <w:proofErr w:type="spellStart"/>
-      <w:r>
-        <w:rPr>
-          <w:rStyle w:val="CodeChar"/>
-        </w:rPr>
-        <w:t>pushcli</w:t>
-      </w:r>
-      <w:proofErr w:type="spellEnd"/>
-      <w:r>
-        <w:rPr>
-          <w:rStyle w:val="PageNumber"/>
-          <w:rFonts w:hint="cs"/>
-          <w:rtl/>
-        </w:rPr>
-        <w:t xml:space="preserve">، مقدار این متغیر یک واحد افزایش پیدا </w:t>
-      </w:r>
-      <w:proofErr w:type="spellStart"/>
-      <w:r>
-        <w:rPr>
-          <w:rStyle w:val="PageNumber"/>
-          <w:rFonts w:hint="cs"/>
-          <w:rtl/>
-        </w:rPr>
-        <w:t>می‌کند</w:t>
-      </w:r>
-      <w:proofErr w:type="spellEnd"/>
-      <w:r>
-        <w:rPr>
-          <w:rStyle w:val="PageNumber"/>
-          <w:rFonts w:hint="cs"/>
-          <w:rtl/>
-        </w:rPr>
-        <w:t xml:space="preserve"> و به </w:t>
-      </w:r>
-      <w:proofErr w:type="spellStart"/>
-      <w:r>
-        <w:rPr>
-          <w:rStyle w:val="PageNumber"/>
-          <w:rFonts w:hint="cs"/>
-          <w:rtl/>
-        </w:rPr>
-        <w:t>ازای</w:t>
-      </w:r>
-      <w:proofErr w:type="spellEnd"/>
-      <w:r>
-        <w:rPr>
-          <w:rStyle w:val="PageNumber"/>
-          <w:rFonts w:hint="cs"/>
-          <w:rtl/>
-        </w:rPr>
-        <w:t xml:space="preserve"> فراخوانی تابع </w:t>
+        <w:t xml:space="preserve"> و به ازای فراخوانی تابع </w:t>
       </w:r>
       <w:proofErr w:type="spellStart"/>
       <w:r>
@@ -3195,7 +3141,6 @@
                               <w:br/>
                             </w:r>
                             <w:proofErr w:type="spellStart"/>
-                            <w:proofErr w:type="gramStart"/>
                             <w:r>
                               <w:rPr>
                                 <w:rFonts w:ascii="Courier New" w:hAnsi="Courier New" w:cs="Courier New"/>
@@ -3209,15 +3154,7 @@
                                 <w:rFonts w:ascii="Courier New" w:hAnsi="Courier New" w:cs="Courier New"/>
                                 <w:color w:val="383A42"/>
                               </w:rPr>
-                              <w:t>(</w:t>
-                            </w:r>
-                            <w:proofErr w:type="gramEnd"/>
-                            <w:r>
-                              <w:rPr>
-                                <w:rFonts w:ascii="Courier New" w:hAnsi="Courier New" w:cs="Courier New"/>
-                                <w:color w:val="383A42"/>
-                              </w:rPr>
-                              <w:t xml:space="preserve">struct </w:t>
+                              <w:t xml:space="preserve">(struct </w:t>
                             </w:r>
                             <w:proofErr w:type="spellStart"/>
                             <w:r>
@@ -4214,7 +4151,6 @@
                               </w:rPr>
                               <w:br/>
                             </w:r>
-                            <w:proofErr w:type="gramStart"/>
                             <w:r>
                               <w:rPr>
                                 <w:rFonts w:ascii="Courier New" w:hAnsi="Courier New" w:cs="Courier New"/>
@@ -4229,7 +4165,6 @@
                               </w:rPr>
                               <w:t>(</w:t>
                             </w:r>
-                            <w:proofErr w:type="gramEnd"/>
                             <w:r>
                               <w:rPr>
                                 <w:rFonts w:ascii="Courier New" w:hAnsi="Courier New" w:cs="Courier New"/>
@@ -5633,7 +5568,6 @@
                               <w:br/>
                             </w:r>
                             <w:proofErr w:type="spellStart"/>
-                            <w:proofErr w:type="gramStart"/>
                             <w:r>
                               <w:rPr>
                                 <w:rFonts w:ascii="Courier New" w:hAnsi="Courier New" w:cs="Courier New"/>
@@ -5647,15 +5581,7 @@
                                 <w:rFonts w:ascii="Courier New" w:hAnsi="Courier New" w:cs="Courier New"/>
                                 <w:color w:val="383A42"/>
                               </w:rPr>
-                              <w:t>(</w:t>
-                            </w:r>
-                            <w:proofErr w:type="gramEnd"/>
-                            <w:r>
-                              <w:rPr>
-                                <w:rFonts w:ascii="Courier New" w:hAnsi="Courier New" w:cs="Courier New"/>
-                                <w:color w:val="383A42"/>
-                              </w:rPr>
-                              <w:t xml:space="preserve">struct </w:t>
+                              <w:t xml:space="preserve">(struct </w:t>
                             </w:r>
                             <w:proofErr w:type="spellStart"/>
                             <w:r>
@@ -6404,23 +6330,7 @@
           <w:rFonts w:hint="cs"/>
           <w:rtl/>
         </w:rPr>
-        <w:t xml:space="preserve"> را دریافت کرده و با </w:t>
-      </w:r>
-      <w:proofErr w:type="spellStart"/>
-      <w:r>
-        <w:rPr>
-          <w:rFonts w:hint="cs"/>
-          <w:rtl/>
-        </w:rPr>
-        <w:t>پیمایش</w:t>
-      </w:r>
-      <w:proofErr w:type="spellEnd"/>
-      <w:r>
-        <w:rPr>
-          <w:rFonts w:hint="cs"/>
-          <w:rtl/>
-        </w:rPr>
-        <w:t xml:space="preserve"> روی همه </w:t>
+        <w:t xml:space="preserve"> را دریافت کرده و با پیمایش روی همه </w:t>
       </w:r>
       <w:proofErr w:type="spellStart"/>
       <w:r>
@@ -6828,15 +6738,7 @@
       </w:r>
       <w:proofErr w:type="spellEnd"/>
       <w:r>
-        <w:t xml:space="preserve"> </w:t>
-      </w:r>
-      <w:proofErr w:type="gramStart"/>
-      <w:r>
-        <w:t>{ UNUSED</w:t>
-      </w:r>
-      <w:proofErr w:type="gramEnd"/>
-      <w:r>
-        <w:t>, EMBRYO, SLEEPING, RUNNABLE, RUNNING, ZOMBIE }</w:t>
+        <w:t xml:space="preserve"> { UNUSED, EMBRYO, SLEEPING, RUNNABLE, RUNNING, ZOMBIE }</w:t>
       </w:r>
       <w:r>
         <w:rPr>
@@ -8355,23 +8257,7 @@
           <w:rFonts w:hint="cs"/>
           <w:rtl/>
         </w:rPr>
-        <w:t xml:space="preserve"> را داشته باشد). در تابع </w:t>
-      </w:r>
-      <w:proofErr w:type="spellStart"/>
-      <w:r>
-        <w:rPr>
-          <w:rFonts w:hint="cs"/>
-          <w:rtl/>
-        </w:rPr>
-        <w:t>فلگ</w:t>
-      </w:r>
-      <w:proofErr w:type="spellEnd"/>
-      <w:r>
-        <w:rPr>
-          <w:rFonts w:hint="cs"/>
-          <w:rtl/>
-        </w:rPr>
-        <w:t xml:space="preserve"> </w:t>
+        <w:t xml:space="preserve"> را داشته باشد). در تابع فلگ </w:t>
       </w:r>
       <w:r>
         <w:t>interrupt enable</w:t>
@@ -8428,23 +8314,7 @@
           <w:rFonts w:hint="cs"/>
           <w:rtl/>
         </w:rPr>
-        <w:t xml:space="preserve"> که در آزمایش سوم کامل توضیح داده شده و در </w:t>
-      </w:r>
-      <w:proofErr w:type="spellStart"/>
-      <w:r>
-        <w:rPr>
-          <w:rFonts w:hint="cs"/>
-          <w:rtl/>
-        </w:rPr>
-        <w:t>اسمبلی</w:t>
-      </w:r>
-      <w:proofErr w:type="spellEnd"/>
-      <w:r>
-        <w:rPr>
-          <w:rFonts w:hint="cs"/>
-          <w:rtl/>
-        </w:rPr>
-        <w:t xml:space="preserve"> نوشته شده، </w:t>
+        <w:t xml:space="preserve"> که در آزمایش سوم کامل توضیح داده شده و در اسمبلی نوشته شده، </w:t>
       </w:r>
       <w:r>
         <w:t>context</w:t>
@@ -12161,23 +12031,7 @@
                                 <w:rFonts w:ascii="Courier New" w:hAnsi="Courier New" w:cs="Courier New"/>
                                 <w:color w:val="4078F2"/>
                               </w:rPr>
-                              <w:t xml:space="preserve">#define </w:t>
-                            </w:r>
-                            <w:proofErr w:type="gramStart"/>
-                            <w:r>
-                              <w:rPr>
-                                <w:rFonts w:ascii="Courier New" w:hAnsi="Courier New" w:cs="Courier New"/>
-                                <w:color w:val="4078F2"/>
-                              </w:rPr>
-                              <w:t>barrier(</w:t>
-                            </w:r>
-                            <w:proofErr w:type="gramEnd"/>
-                            <w:r>
-                              <w:rPr>
-                                <w:rFonts w:ascii="Courier New" w:hAnsi="Courier New" w:cs="Courier New"/>
-                                <w:color w:val="4078F2"/>
-                              </w:rPr>
-                              <w:t>) __</w:t>
+                              <w:t>#define barrier() __</w:t>
                             </w:r>
                             <w:proofErr w:type="spellStart"/>
                             <w:r>
@@ -15302,7 +15156,6 @@
                               </w:rPr>
                               <w:t xml:space="preserve">* </w:t>
                             </w:r>
-                            <w:proofErr w:type="gramStart"/>
                             <w:r>
                               <w:rPr>
                                 <w:rFonts w:ascii="Courier New" w:hAnsi="Courier New" w:cs="Courier New"/>
@@ -15317,7 +15170,6 @@
                               </w:rPr>
                               <w:t>[</w:t>
                             </w:r>
-                            <w:proofErr w:type="gramEnd"/>
                             <w:r>
                               <w:rPr>
                                 <w:rFonts w:ascii="Courier New" w:hAnsi="Courier New" w:cs="Courier New"/>
@@ -16005,6 +15857,9 @@
       </w:pPr>
       <w:proofErr w:type="spellStart"/>
       <w:r>
+        <w:rPr>
+          <w:rStyle w:val="CodeChar"/>
+        </w:rPr>
         <w:t>lk</w:t>
       </w:r>
       <w:proofErr w:type="spellEnd"/>
@@ -16319,23 +16174,7 @@
           <w:rFonts w:hint="cs"/>
           <w:rtl/>
         </w:rPr>
-        <w:t xml:space="preserve">: دو </w:t>
-      </w:r>
-      <w:proofErr w:type="spellStart"/>
-      <w:r>
-        <w:rPr>
-          <w:rFonts w:hint="cs"/>
-          <w:rtl/>
-        </w:rPr>
-        <w:t>اندیس</w:t>
-      </w:r>
-      <w:proofErr w:type="spellEnd"/>
-      <w:r>
-        <w:rPr>
-          <w:rFonts w:hint="cs"/>
-          <w:rtl/>
-        </w:rPr>
-        <w:t xml:space="preserve"> برای </w:t>
+        <w:t xml:space="preserve">: دو اندیس برای </w:t>
       </w:r>
       <w:proofErr w:type="spellStart"/>
       <w:r>
@@ -16685,15 +16524,7 @@
                                 <w:rFonts w:ascii="Courier New" w:hAnsi="Courier New" w:cs="Courier New"/>
                                 <w:color w:val="4078F2"/>
                               </w:rPr>
-                              <w:t>semaphore_</w:t>
-                            </w:r>
-                            <w:proofErr w:type="gramStart"/>
-                            <w:r>
-                              <w:rPr>
-                                <w:rFonts w:ascii="Courier New" w:hAnsi="Courier New" w:cs="Courier New"/>
-                                <w:color w:val="4078F2"/>
-                              </w:rPr>
-                              <w:t>init</w:t>
+                              <w:t>semaphore_init</w:t>
                             </w:r>
                             <w:proofErr w:type="spellEnd"/>
                             <w:r>
@@ -16701,15 +16532,7 @@
                                 <w:rFonts w:ascii="Courier New" w:hAnsi="Courier New" w:cs="Courier New"/>
                                 <w:color w:val="383A42"/>
                               </w:rPr>
-                              <w:t>(</w:t>
-                            </w:r>
-                            <w:proofErr w:type="gramEnd"/>
-                            <w:r>
-                              <w:rPr>
-                                <w:rFonts w:ascii="Courier New" w:hAnsi="Courier New" w:cs="Courier New"/>
-                                <w:color w:val="383A42"/>
-                              </w:rPr>
-                              <w:t xml:space="preserve">struct semaphore* </w:t>
+                              <w:t xml:space="preserve">(struct semaphore* </w:t>
                             </w:r>
                             <w:proofErr w:type="spellStart"/>
                             <w:r>
@@ -18466,7 +18289,21 @@
                                 <w:rFonts w:ascii="Courier New" w:hAnsi="Courier New" w:cs="Courier New"/>
                                 <w:color w:val="383A42"/>
                               </w:rPr>
-                              <w:t xml:space="preserve"> </w:t>
+                              <w:t xml:space="preserve"> i = </w:t>
+                            </w:r>
+                            <w:r>
+                              <w:rPr>
+                                <w:rFonts w:ascii="Courier New" w:hAnsi="Courier New" w:cs="Courier New"/>
+                                <w:color w:val="986801"/>
+                              </w:rPr>
+                              <w:t>0</w:t>
+                            </w:r>
+                            <w:r>
+                              <w:rPr>
+                                <w:rFonts w:ascii="Courier New" w:hAnsi="Courier New" w:cs="Courier New"/>
+                                <w:color w:val="383A42"/>
+                              </w:rPr>
+                              <w:t>; i &lt; NELEM(</w:t>
                             </w:r>
                             <w:proofErr w:type="spellStart"/>
                             <w:r>
@@ -18474,7 +18311,7 @@
                                 <w:rFonts w:ascii="Courier New" w:hAnsi="Courier New" w:cs="Courier New"/>
                                 <w:color w:val="383A42"/>
                               </w:rPr>
-                              <w:t>i</w:t>
+                              <w:t>sem</w:t>
                             </w:r>
                             <w:proofErr w:type="spellEnd"/>
                             <w:r>
@@ -18482,69 +18319,7 @@
                                 <w:rFonts w:ascii="Courier New" w:hAnsi="Courier New" w:cs="Courier New"/>
                                 <w:color w:val="383A42"/>
                               </w:rPr>
-                              <w:t xml:space="preserve"> = </w:t>
-                            </w:r>
-                            <w:r>
-                              <w:rPr>
-                                <w:rFonts w:ascii="Courier New" w:hAnsi="Courier New" w:cs="Courier New"/>
-                                <w:color w:val="986801"/>
-                              </w:rPr>
-                              <w:t>0</w:t>
-                            </w:r>
-                            <w:r>
-                              <w:rPr>
-                                <w:rFonts w:ascii="Courier New" w:hAnsi="Courier New" w:cs="Courier New"/>
-                                <w:color w:val="383A42"/>
-                              </w:rPr>
-                              <w:t xml:space="preserve">; </w:t>
-                            </w:r>
-                            <w:proofErr w:type="spellStart"/>
-                            <w:r>
-                              <w:rPr>
-                                <w:rFonts w:ascii="Courier New" w:hAnsi="Courier New" w:cs="Courier New"/>
-                                <w:color w:val="383A42"/>
-                              </w:rPr>
-                              <w:t>i</w:t>
-                            </w:r>
-                            <w:proofErr w:type="spellEnd"/>
-                            <w:r>
-                              <w:rPr>
-                                <w:rFonts w:ascii="Courier New" w:hAnsi="Courier New" w:cs="Courier New"/>
-                                <w:color w:val="383A42"/>
-                              </w:rPr>
-                              <w:t xml:space="preserve"> &lt; NELEM(</w:t>
-                            </w:r>
-                            <w:proofErr w:type="spellStart"/>
-                            <w:r>
-                              <w:rPr>
-                                <w:rFonts w:ascii="Courier New" w:hAnsi="Courier New" w:cs="Courier New"/>
-                                <w:color w:val="383A42"/>
-                              </w:rPr>
-                              <w:t>sem</w:t>
-                            </w:r>
-                            <w:proofErr w:type="spellEnd"/>
-                            <w:r>
-                              <w:rPr>
-                                <w:rFonts w:ascii="Courier New" w:hAnsi="Courier New" w:cs="Courier New"/>
-                                <w:color w:val="383A42"/>
-                              </w:rPr>
-                              <w:t>-&gt;holding); ++</w:t>
-                            </w:r>
-                            <w:proofErr w:type="spellStart"/>
-                            <w:r>
-                              <w:rPr>
-                                <w:rFonts w:ascii="Courier New" w:hAnsi="Courier New" w:cs="Courier New"/>
-                                <w:color w:val="383A42"/>
-                              </w:rPr>
-                              <w:t>i</w:t>
-                            </w:r>
-                            <w:proofErr w:type="spellEnd"/>
-                            <w:r>
-                              <w:rPr>
-                                <w:rFonts w:ascii="Courier New" w:hAnsi="Courier New" w:cs="Courier New"/>
-                                <w:color w:val="383A42"/>
-                              </w:rPr>
-                              <w:t>){</w:t>
+                              <w:t>-&gt;holding); ++i){</w:t>
                             </w:r>
                             <w:r>
                               <w:rPr>
@@ -18582,23 +18357,7 @@
                                 <w:rFonts w:ascii="Courier New" w:hAnsi="Courier New" w:cs="Courier New"/>
                                 <w:color w:val="383A42"/>
                               </w:rPr>
-                              <w:t>-&gt;holding[</w:t>
-                            </w:r>
-                            <w:proofErr w:type="spellStart"/>
-                            <w:r>
-                              <w:rPr>
-                                <w:rFonts w:ascii="Courier New" w:hAnsi="Courier New" w:cs="Courier New"/>
-                                <w:color w:val="383A42"/>
-                              </w:rPr>
-                              <w:t>i</w:t>
-                            </w:r>
-                            <w:proofErr w:type="spellEnd"/>
-                            <w:r>
-                              <w:rPr>
-                                <w:rFonts w:ascii="Courier New" w:hAnsi="Courier New" w:cs="Courier New"/>
-                                <w:color w:val="383A42"/>
-                              </w:rPr>
-                              <w:t xml:space="preserve">] == </w:t>
+                              <w:t xml:space="preserve">-&gt;holding[i] == </w:t>
                             </w:r>
                             <w:r>
                               <w:rPr>
@@ -18636,23 +18395,7 @@
                                 <w:rFonts w:ascii="Courier New" w:hAnsi="Courier New" w:cs="Courier New"/>
                                 <w:color w:val="383A42"/>
                               </w:rPr>
-                              <w:t>-&gt;holding[</w:t>
-                            </w:r>
-                            <w:proofErr w:type="spellStart"/>
-                            <w:r>
-                              <w:rPr>
-                                <w:rFonts w:ascii="Courier New" w:hAnsi="Courier New" w:cs="Courier New"/>
-                                <w:color w:val="383A42"/>
-                              </w:rPr>
-                              <w:t>i</w:t>
-                            </w:r>
-                            <w:proofErr w:type="spellEnd"/>
-                            <w:r>
-                              <w:rPr>
-                                <w:rFonts w:ascii="Courier New" w:hAnsi="Courier New" w:cs="Courier New"/>
-                                <w:color w:val="383A42"/>
-                              </w:rPr>
-                              <w:t>] = p;</w:t>
+                              <w:t>-&gt;holding[i] = p;</w:t>
                             </w:r>
                             <w:r>
                               <w:rPr>
@@ -19665,7 +19408,7 @@
           <w:rFonts w:hint="cs"/>
           <w:rtl/>
         </w:rPr>
-        <w:t xml:space="preserve"> هنوز اجازه ورودی </w:t>
+        <w:t xml:space="preserve"> هنوز اجازه ورود </w:t>
       </w:r>
       <w:proofErr w:type="spellStart"/>
       <w:r>
@@ -19772,7 +19515,7 @@
           <w:rFonts w:hint="cs"/>
           <w:rtl/>
         </w:rPr>
-        <w:t>پردازه‌هایی</w:t>
+        <w:t>پردازه‌ای</w:t>
       </w:r>
       <w:proofErr w:type="spellEnd"/>
       <w:r>
@@ -20461,7 +20204,21 @@
                                 <w:rFonts w:ascii="Courier New" w:hAnsi="Courier New" w:cs="Courier New"/>
                                 <w:color w:val="383A42"/>
                               </w:rPr>
-                              <w:t xml:space="preserve"> </w:t>
+                              <w:t xml:space="preserve"> i = </w:t>
+                            </w:r>
+                            <w:r>
+                              <w:rPr>
+                                <w:rFonts w:ascii="Courier New" w:hAnsi="Courier New" w:cs="Courier New"/>
+                                <w:color w:val="986801"/>
+                              </w:rPr>
+                              <w:t>0</w:t>
+                            </w:r>
+                            <w:r>
+                              <w:rPr>
+                                <w:rFonts w:ascii="Courier New" w:hAnsi="Courier New" w:cs="Courier New"/>
+                                <w:color w:val="383A42"/>
+                              </w:rPr>
+                              <w:t>; i &lt; NELEM(</w:t>
                             </w:r>
                             <w:proofErr w:type="spellStart"/>
                             <w:r>
@@ -20469,7 +20226,7 @@
                                 <w:rFonts w:ascii="Courier New" w:hAnsi="Courier New" w:cs="Courier New"/>
                                 <w:color w:val="383A42"/>
                               </w:rPr>
-                              <w:t>i</w:t>
+                              <w:t>sem</w:t>
                             </w:r>
                             <w:proofErr w:type="spellEnd"/>
                             <w:r>
@@ -20477,69 +20234,7 @@
                                 <w:rFonts w:ascii="Courier New" w:hAnsi="Courier New" w:cs="Courier New"/>
                                 <w:color w:val="383A42"/>
                               </w:rPr>
-                              <w:t xml:space="preserve"> = </w:t>
-                            </w:r>
-                            <w:r>
-                              <w:rPr>
-                                <w:rFonts w:ascii="Courier New" w:hAnsi="Courier New" w:cs="Courier New"/>
-                                <w:color w:val="986801"/>
-                              </w:rPr>
-                              <w:t>0</w:t>
-                            </w:r>
-                            <w:r>
-                              <w:rPr>
-                                <w:rFonts w:ascii="Courier New" w:hAnsi="Courier New" w:cs="Courier New"/>
-                                <w:color w:val="383A42"/>
-                              </w:rPr>
-                              <w:t xml:space="preserve">; </w:t>
-                            </w:r>
-                            <w:proofErr w:type="spellStart"/>
-                            <w:r>
-                              <w:rPr>
-                                <w:rFonts w:ascii="Courier New" w:hAnsi="Courier New" w:cs="Courier New"/>
-                                <w:color w:val="383A42"/>
-                              </w:rPr>
-                              <w:t>i</w:t>
-                            </w:r>
-                            <w:proofErr w:type="spellEnd"/>
-                            <w:r>
-                              <w:rPr>
-                                <w:rFonts w:ascii="Courier New" w:hAnsi="Courier New" w:cs="Courier New"/>
-                                <w:color w:val="383A42"/>
-                              </w:rPr>
-                              <w:t xml:space="preserve"> &lt; NELEM(</w:t>
-                            </w:r>
-                            <w:proofErr w:type="spellStart"/>
-                            <w:r>
-                              <w:rPr>
-                                <w:rFonts w:ascii="Courier New" w:hAnsi="Courier New" w:cs="Courier New"/>
-                                <w:color w:val="383A42"/>
-                              </w:rPr>
-                              <w:t>sem</w:t>
-                            </w:r>
-                            <w:proofErr w:type="spellEnd"/>
-                            <w:r>
-                              <w:rPr>
-                                <w:rFonts w:ascii="Courier New" w:hAnsi="Courier New" w:cs="Courier New"/>
-                                <w:color w:val="383A42"/>
-                              </w:rPr>
-                              <w:t>-&gt;holding); ++</w:t>
-                            </w:r>
-                            <w:proofErr w:type="spellStart"/>
-                            <w:r>
-                              <w:rPr>
-                                <w:rFonts w:ascii="Courier New" w:hAnsi="Courier New" w:cs="Courier New"/>
-                                <w:color w:val="383A42"/>
-                              </w:rPr>
-                              <w:t>i</w:t>
-                            </w:r>
-                            <w:proofErr w:type="spellEnd"/>
-                            <w:r>
-                              <w:rPr>
-                                <w:rFonts w:ascii="Courier New" w:hAnsi="Courier New" w:cs="Courier New"/>
-                                <w:color w:val="383A42"/>
-                              </w:rPr>
-                              <w:t>){</w:t>
+                              <w:t>-&gt;holding); ++i){</w:t>
                             </w:r>
                             <w:r>
                               <w:rPr>
@@ -20577,23 +20272,7 @@
                                 <w:rFonts w:ascii="Courier New" w:hAnsi="Courier New" w:cs="Courier New"/>
                                 <w:color w:val="383A42"/>
                               </w:rPr>
-                              <w:t>-&gt;holding[</w:t>
-                            </w:r>
-                            <w:proofErr w:type="spellStart"/>
-                            <w:r>
-                              <w:rPr>
-                                <w:rFonts w:ascii="Courier New" w:hAnsi="Courier New" w:cs="Courier New"/>
-                                <w:color w:val="383A42"/>
-                              </w:rPr>
-                              <w:t>i</w:t>
-                            </w:r>
-                            <w:proofErr w:type="spellEnd"/>
-                            <w:r>
-                              <w:rPr>
-                                <w:rFonts w:ascii="Courier New" w:hAnsi="Courier New" w:cs="Courier New"/>
-                                <w:color w:val="383A42"/>
-                              </w:rPr>
-                              <w:t>] == p){</w:t>
+                              <w:t>-&gt;holding[i] == p){</w:t>
                             </w:r>
                             <w:r>
                               <w:rPr>
@@ -20617,23 +20296,7 @@
                                 <w:rFonts w:ascii="Courier New" w:hAnsi="Courier New" w:cs="Courier New"/>
                                 <w:color w:val="383A42"/>
                               </w:rPr>
-                              <w:t>-&gt;holding[</w:t>
-                            </w:r>
-                            <w:proofErr w:type="spellStart"/>
-                            <w:r>
-                              <w:rPr>
-                                <w:rFonts w:ascii="Courier New" w:hAnsi="Courier New" w:cs="Courier New"/>
-                                <w:color w:val="383A42"/>
-                              </w:rPr>
-                              <w:t>i</w:t>
-                            </w:r>
-                            <w:proofErr w:type="spellEnd"/>
-                            <w:r>
-                              <w:rPr>
-                                <w:rFonts w:ascii="Courier New" w:hAnsi="Courier New" w:cs="Courier New"/>
-                                <w:color w:val="383A42"/>
-                              </w:rPr>
-                              <w:t xml:space="preserve">] = </w:t>
+                              <w:t xml:space="preserve">-&gt;holding[i] = </w:t>
                             </w:r>
                             <w:r>
                               <w:rPr>
@@ -21571,7 +21234,6 @@
       <w:pPr>
         <w:pStyle w:val="Text"/>
         <w:rPr>
-          <w:rFonts w:hint="cs"/>
           <w:rtl/>
         </w:rPr>
       </w:pPr>
@@ -22078,7 +21740,6 @@
                               <w:br/>
                             </w:r>
                             <w:proofErr w:type="spellStart"/>
-                            <w:proofErr w:type="gramStart"/>
                             <w:r>
                               <w:rPr>
                                 <w:rFonts w:ascii="Courier New" w:hAnsi="Courier New" w:cs="Courier New"/>
@@ -22092,15 +21753,7 @@
                                 <w:rFonts w:ascii="Courier New" w:hAnsi="Courier New" w:cs="Courier New"/>
                                 <w:color w:val="383A42"/>
                               </w:rPr>
-                              <w:t>(</w:t>
-                            </w:r>
-                            <w:proofErr w:type="gramEnd"/>
-                            <w:r>
-                              <w:rPr>
-                                <w:rFonts w:ascii="Courier New" w:hAnsi="Courier New" w:cs="Courier New"/>
-                                <w:color w:val="383A42"/>
-                              </w:rPr>
-                              <w:t>struct proc* p)</w:t>
+                              <w:t>(struct proc* p)</w:t>
                             </w:r>
                             <w:r>
                               <w:rPr>
@@ -22422,23 +22075,7 @@
           <w:rFonts w:hint="cs"/>
           <w:rtl/>
         </w:rPr>
-        <w:t xml:space="preserve"> که در توابع قبلی </w:t>
-      </w:r>
-      <w:proofErr w:type="spellStart"/>
-      <w:r>
-        <w:rPr>
-          <w:rFonts w:hint="cs"/>
-          <w:rtl/>
-        </w:rPr>
-        <w:t>آپدیت</w:t>
-      </w:r>
-      <w:proofErr w:type="spellEnd"/>
-      <w:r>
-        <w:rPr>
-          <w:rFonts w:hint="cs"/>
-          <w:rtl/>
-        </w:rPr>
-        <w:t xml:space="preserve"> </w:t>
+        <w:t xml:space="preserve"> که در توابع قبلی آپدیت </w:t>
       </w:r>
       <w:proofErr w:type="spellStart"/>
       <w:r>
@@ -22715,162 +22352,102 @@
         <w:rPr>
           <w:rStyle w:val="CodeChar"/>
         </w:rPr>
-        <w:t>(</w:t>
+        <w:t>(i, v)</w:t>
+      </w:r>
+      <w:r>
+        <w:rPr>
+          <w:rFonts w:hint="cs"/>
+          <w:rtl/>
+        </w:rPr>
+        <w:t xml:space="preserve"> و </w:t>
       </w:r>
       <w:proofErr w:type="spellStart"/>
       <w:r>
         <w:rPr>
           <w:rStyle w:val="CodeChar"/>
         </w:rPr>
+        <w:t>sem_acquire</w:t>
+      </w:r>
+      <w:proofErr w:type="spellEnd"/>
+      <w:r>
+        <w:rPr>
+          <w:rStyle w:val="CodeChar"/>
+        </w:rPr>
+        <w:t>(i)</w:t>
+      </w:r>
+      <w:r>
+        <w:rPr>
+          <w:rFonts w:hint="cs"/>
+          <w:rtl/>
+        </w:rPr>
+        <w:t xml:space="preserve"> و </w:t>
+      </w:r>
+      <w:proofErr w:type="spellStart"/>
+      <w:r>
+        <w:rPr>
+          <w:rStyle w:val="CodeChar"/>
+        </w:rPr>
+        <w:t>sem_release</w:t>
+      </w:r>
+      <w:proofErr w:type="spellEnd"/>
+      <w:r>
+        <w:rPr>
+          <w:rStyle w:val="CodeChar"/>
+        </w:rPr>
+        <w:t>(i)</w:t>
+      </w:r>
+      <w:r>
+        <w:rPr>
+          <w:rFonts w:hint="cs"/>
+          <w:rtl/>
+        </w:rPr>
+        <w:t xml:space="preserve"> که </w:t>
+      </w:r>
+      <w:r>
         <w:t>i</w:t>
       </w:r>
-      <w:proofErr w:type="spellEnd"/>
+      <w:r>
+        <w:rPr>
+          <w:rFonts w:hint="cs"/>
+          <w:rtl/>
+        </w:rPr>
+        <w:t xml:space="preserve"> اندیس </w:t>
+      </w:r>
+      <w:proofErr w:type="spellStart"/>
+      <w:r>
+        <w:rPr>
+          <w:rFonts w:hint="cs"/>
+          <w:rtl/>
+        </w:rPr>
+        <w:t>سمافور</w:t>
+      </w:r>
+      <w:proofErr w:type="spellEnd"/>
+      <w:r>
+        <w:rPr>
+          <w:rFonts w:hint="cs"/>
+          <w:rtl/>
+        </w:rPr>
+        <w:t xml:space="preserve"> کرنل است</w:t>
+      </w:r>
+      <w:r>
+        <w:rPr>
+          <w:rFonts w:hint="cs"/>
+          <w:rtl/>
+        </w:rPr>
+        <w:t>،</w:t>
+      </w:r>
+      <w:r>
+        <w:rPr>
+          <w:rFonts w:hint="cs"/>
+          <w:rtl/>
+        </w:rPr>
+        <w:t xml:space="preserve"> عملیات </w:t>
+      </w:r>
+      <w:proofErr w:type="spellStart"/>
       <w:r>
         <w:rPr>
           <w:rStyle w:val="CodeChar"/>
         </w:rPr>
-        <w:t>, v)</w:t>
-      </w:r>
-      <w:r>
-        <w:rPr>
-          <w:rFonts w:hint="cs"/>
-          <w:rtl/>
-        </w:rPr>
-        <w:t xml:space="preserve"> و </w:t>
-      </w:r>
-      <w:proofErr w:type="spellStart"/>
-      <w:r>
-        <w:rPr>
-          <w:rStyle w:val="CodeChar"/>
-        </w:rPr>
-        <w:t>sem_acquire</w:t>
-      </w:r>
-      <w:proofErr w:type="spellEnd"/>
-      <w:r>
-        <w:rPr>
-          <w:rStyle w:val="CodeChar"/>
-        </w:rPr>
-        <w:t>(</w:t>
-      </w:r>
-      <w:proofErr w:type="spellStart"/>
-      <w:r>
-        <w:rPr>
-          <w:rStyle w:val="CodeChar"/>
-        </w:rPr>
-        <w:t>i</w:t>
-      </w:r>
-      <w:proofErr w:type="spellEnd"/>
-      <w:r>
-        <w:rPr>
-          <w:rStyle w:val="CodeChar"/>
-        </w:rPr>
-        <w:t>)</w:t>
-      </w:r>
-      <w:r>
-        <w:rPr>
-          <w:rFonts w:hint="cs"/>
-          <w:rtl/>
-        </w:rPr>
-        <w:t xml:space="preserve"> و </w:t>
-      </w:r>
-      <w:proofErr w:type="spellStart"/>
-      <w:r>
-        <w:rPr>
-          <w:rStyle w:val="CodeChar"/>
-        </w:rPr>
-        <w:t>sem_release</w:t>
-      </w:r>
-      <w:proofErr w:type="spellEnd"/>
-      <w:r>
-        <w:rPr>
-          <w:rStyle w:val="CodeChar"/>
-        </w:rPr>
-        <w:t>(</w:t>
-      </w:r>
-      <w:proofErr w:type="spellStart"/>
-      <w:r>
-        <w:rPr>
-          <w:rStyle w:val="CodeChar"/>
-        </w:rPr>
-        <w:t>i</w:t>
-      </w:r>
-      <w:proofErr w:type="spellEnd"/>
-      <w:r>
-        <w:rPr>
-          <w:rStyle w:val="CodeChar"/>
-        </w:rPr>
-        <w:t>)</w:t>
-      </w:r>
-      <w:r>
-        <w:rPr>
-          <w:rFonts w:hint="cs"/>
-          <w:rtl/>
-        </w:rPr>
-        <w:t xml:space="preserve"> که </w:t>
-      </w:r>
-      <w:proofErr w:type="spellStart"/>
-      <w:r>
-        <w:t>i</w:t>
-      </w:r>
-      <w:proofErr w:type="spellEnd"/>
-      <w:r>
-        <w:rPr>
-          <w:rFonts w:hint="cs"/>
-          <w:rtl/>
-        </w:rPr>
-        <w:t xml:space="preserve"> </w:t>
-      </w:r>
-      <w:proofErr w:type="spellStart"/>
-      <w:r>
-        <w:rPr>
-          <w:rFonts w:hint="cs"/>
-          <w:rtl/>
-        </w:rPr>
-        <w:t>اندیس</w:t>
-      </w:r>
-      <w:proofErr w:type="spellEnd"/>
-      <w:r>
-        <w:rPr>
-          <w:rFonts w:hint="cs"/>
-          <w:rtl/>
-        </w:rPr>
-        <w:t xml:space="preserve"> </w:t>
-      </w:r>
-      <w:proofErr w:type="spellStart"/>
-      <w:r>
-        <w:rPr>
-          <w:rFonts w:hint="cs"/>
-          <w:rtl/>
-        </w:rPr>
-        <w:t>سمافور</w:t>
-      </w:r>
-      <w:proofErr w:type="spellEnd"/>
-      <w:r>
-        <w:rPr>
-          <w:rFonts w:hint="cs"/>
-          <w:rtl/>
-        </w:rPr>
-        <w:t xml:space="preserve"> کرنل است</w:t>
-      </w:r>
-      <w:r>
-        <w:rPr>
-          <w:rFonts w:hint="cs"/>
-          <w:rtl/>
-        </w:rPr>
-        <w:t>،</w:t>
-      </w:r>
-      <w:r>
-        <w:rPr>
-          <w:rFonts w:hint="cs"/>
-          <w:rtl/>
-        </w:rPr>
-        <w:t xml:space="preserve"> عملیات </w:t>
-      </w:r>
-      <w:proofErr w:type="spellStart"/>
-      <w:r>
-        <w:rPr>
-          <w:rStyle w:val="CodeChar"/>
-        </w:rPr>
         <w:t>semaphore_x</w:t>
       </w:r>
       <w:proofErr w:type="spellEnd"/>
@@ -22879,7 +22456,7 @@
           <w:rFonts w:hint="cs"/>
           <w:rtl/>
         </w:rPr>
-        <w:t xml:space="preserve"> ها روی آنها انجام </w:t>
+        <w:t xml:space="preserve">ها روی آنها انجام </w:t>
       </w:r>
       <w:proofErr w:type="spellStart"/>
       <w:r>
@@ -22902,20 +22479,9 @@
       <w:pPr>
         <w:pStyle w:val="Code"/>
         <w:bidi w:val="0"/>
-        <w:rPr>
-          <w:rFonts w:hint="cs"/>
-        </w:rPr>
-      </w:pPr>
-      <w:r>
-        <w:t xml:space="preserve">struct semaphore </w:t>
-      </w:r>
-      <w:proofErr w:type="gramStart"/>
-      <w:r>
-        <w:t>sems[</w:t>
-      </w:r>
-      <w:proofErr w:type="gramEnd"/>
-      <w:r>
-        <w:t>NSEMS]</w:t>
+      </w:pPr>
+      <w:r>
+        <w:t>struct semaphore sems[NSEMS]</w:t>
       </w:r>
       <w:r>
         <w:rPr>
@@ -22958,11 +22524,901 @@
     <w:p>
       <w:pPr>
         <w:pStyle w:val="Text"/>
-      </w:pPr>
+        <w:rPr>
+          <w:rtl/>
+        </w:rPr>
+      </w:pPr>
+      <w:r>
+        <w:rPr>
+          <w:rFonts w:hint="cs"/>
+          <w:rtl/>
+        </w:rPr>
+        <w:t xml:space="preserve">برای </w:t>
+      </w:r>
+      <w:proofErr w:type="spellStart"/>
+      <w:r>
+        <w:rPr>
+          <w:rFonts w:hint="cs"/>
+          <w:rtl/>
+        </w:rPr>
+        <w:t>پیاده‌سازی</w:t>
+      </w:r>
+      <w:proofErr w:type="spellEnd"/>
+      <w:r>
+        <w:rPr>
+          <w:rFonts w:hint="cs"/>
+          <w:rtl/>
+        </w:rPr>
+        <w:t xml:space="preserve"> این مسئله از روش ذکر شده در کتاب استفاده شده است. در این روش، </w:t>
+      </w:r>
+      <w:proofErr w:type="spellStart"/>
+      <w:r>
+        <w:rPr>
+          <w:rFonts w:hint="cs"/>
+          <w:rtl/>
+        </w:rPr>
+        <w:t>فیلسوف‌های</w:t>
+      </w:r>
+      <w:proofErr w:type="spellEnd"/>
+      <w:r>
+        <w:rPr>
+          <w:rFonts w:hint="cs"/>
+          <w:rtl/>
+        </w:rPr>
+        <w:t xml:space="preserve"> با شماره زوج ابتدا چنگال سمت چپ خود و سپس چنگال سمت راست خود را </w:t>
+      </w:r>
+      <w:proofErr w:type="spellStart"/>
+      <w:r>
+        <w:rPr>
+          <w:rFonts w:hint="cs"/>
+          <w:rtl/>
+        </w:rPr>
+        <w:t>برمی‌دارند</w:t>
+      </w:r>
+      <w:proofErr w:type="spellEnd"/>
+      <w:r>
+        <w:rPr>
+          <w:rFonts w:hint="cs"/>
+          <w:rtl/>
+        </w:rPr>
+        <w:t xml:space="preserve">. از طرفی، </w:t>
+      </w:r>
+      <w:proofErr w:type="spellStart"/>
+      <w:r>
+        <w:rPr>
+          <w:rFonts w:hint="cs"/>
+          <w:rtl/>
+        </w:rPr>
+        <w:t>فیلسوف‌های</w:t>
+      </w:r>
+      <w:proofErr w:type="spellEnd"/>
+      <w:r>
+        <w:rPr>
+          <w:rFonts w:hint="cs"/>
+          <w:rtl/>
+        </w:rPr>
+        <w:t xml:space="preserve"> با شماره فرد ابتدا چنگال سمت راست خود و سپس</w:t>
+      </w:r>
+      <w:r>
+        <w:rPr>
+          <w:rFonts w:hint="cs"/>
+          <w:rtl/>
+        </w:rPr>
+        <w:t xml:space="preserve"> چنگال سمت</w:t>
+      </w:r>
+      <w:r>
+        <w:rPr>
+          <w:rFonts w:hint="cs"/>
+          <w:rtl/>
+        </w:rPr>
+        <w:t xml:space="preserve"> چپ خود را </w:t>
+      </w:r>
+      <w:proofErr w:type="spellStart"/>
+      <w:r>
+        <w:rPr>
+          <w:rFonts w:hint="cs"/>
+          <w:rtl/>
+        </w:rPr>
+        <w:t>برمی‌دارند</w:t>
+      </w:r>
+      <w:proofErr w:type="spellEnd"/>
+      <w:r>
+        <w:rPr>
+          <w:rFonts w:hint="cs"/>
+          <w:rtl/>
+        </w:rPr>
+        <w:t xml:space="preserve">. با این کار مشکل </w:t>
+      </w:r>
+      <w:proofErr w:type="spellStart"/>
+      <w:r>
+        <w:rPr>
+          <w:rFonts w:hint="cs"/>
+          <w:rtl/>
+        </w:rPr>
+        <w:t>ددلاک</w:t>
+      </w:r>
+      <w:proofErr w:type="spellEnd"/>
+      <w:r>
+        <w:rPr>
+          <w:rFonts w:hint="cs"/>
+          <w:rtl/>
+        </w:rPr>
+        <w:t xml:space="preserve"> حل </w:t>
+      </w:r>
+      <w:proofErr w:type="spellStart"/>
+      <w:r>
+        <w:rPr>
+          <w:rFonts w:hint="cs"/>
+          <w:rtl/>
+        </w:rPr>
+        <w:t>می‌شود</w:t>
+      </w:r>
+      <w:proofErr w:type="spellEnd"/>
+      <w:r>
+        <w:rPr>
+          <w:rFonts w:hint="cs"/>
+          <w:rtl/>
+        </w:rPr>
+        <w:t xml:space="preserve">. هر کدام از 5 </w:t>
+      </w:r>
+      <w:proofErr w:type="spellStart"/>
+      <w:r>
+        <w:rPr>
+          <w:rFonts w:hint="cs"/>
+          <w:rtl/>
+        </w:rPr>
+        <w:t>سمافور</w:t>
+      </w:r>
+      <w:proofErr w:type="spellEnd"/>
+      <w:r>
+        <w:rPr>
+          <w:rFonts w:hint="cs"/>
+          <w:rtl/>
+        </w:rPr>
+        <w:t xml:space="preserve"> سیستمی در واقع </w:t>
+      </w:r>
+      <w:proofErr w:type="spellStart"/>
+      <w:r>
+        <w:rPr>
+          <w:rFonts w:hint="cs"/>
+          <w:rtl/>
+        </w:rPr>
+        <w:t>نشان‌دهنده</w:t>
+      </w:r>
+      <w:proofErr w:type="spellEnd"/>
+      <w:r>
+        <w:rPr>
+          <w:rFonts w:hint="cs"/>
+          <w:rtl/>
+        </w:rPr>
+        <w:t xml:space="preserve"> یک چنگال هستند که با مقدار اولیه 1 شروع به کار </w:t>
+      </w:r>
+      <w:proofErr w:type="spellStart"/>
+      <w:r>
+        <w:rPr>
+          <w:rFonts w:hint="cs"/>
+          <w:rtl/>
+        </w:rPr>
+        <w:t>می‌کنند</w:t>
+      </w:r>
+      <w:proofErr w:type="spellEnd"/>
+      <w:r>
+        <w:rPr>
+          <w:rFonts w:hint="cs"/>
+          <w:rtl/>
+        </w:rPr>
+        <w:t>.</w:t>
+      </w:r>
+    </w:p>
+    <w:p>
+      <w:pPr>
+        <w:pStyle w:val="Text"/>
+        <w:rPr>
+          <w:rtl/>
+        </w:rPr>
+      </w:pPr>
+      <w:r>
+        <w:rPr>
+          <w:rFonts w:hint="cs"/>
+          <w:rtl/>
+        </w:rPr>
+        <w:t xml:space="preserve">با توجه به نوع </w:t>
+      </w:r>
+      <w:proofErr w:type="spellStart"/>
+      <w:r>
+        <w:rPr>
+          <w:rFonts w:hint="cs"/>
+          <w:rtl/>
+        </w:rPr>
+        <w:t>پیاده‌سازی</w:t>
+      </w:r>
+      <w:proofErr w:type="spellEnd"/>
+      <w:r>
+        <w:rPr>
+          <w:rFonts w:hint="cs"/>
+          <w:rtl/>
+        </w:rPr>
+        <w:t xml:space="preserve"> </w:t>
+      </w:r>
+      <w:proofErr w:type="spellStart"/>
+      <w:r>
+        <w:rPr>
+          <w:rFonts w:hint="cs"/>
+          <w:rtl/>
+        </w:rPr>
+        <w:t>سمافور</w:t>
+      </w:r>
+      <w:proofErr w:type="spellEnd"/>
+      <w:r>
+        <w:rPr>
+          <w:rFonts w:hint="cs"/>
+          <w:rtl/>
+        </w:rPr>
+        <w:t xml:space="preserve"> (صف </w:t>
+      </w:r>
+      <w:r>
+        <w:t>FIFO</w:t>
+      </w:r>
+      <w:r>
+        <w:rPr>
+          <w:rFonts w:hint="cs"/>
+          <w:rtl/>
+        </w:rPr>
+        <w:t xml:space="preserve">)، مشکل </w:t>
+      </w:r>
+      <w:r>
+        <w:t>starvation</w:t>
+      </w:r>
+      <w:r>
+        <w:rPr>
+          <w:rFonts w:hint="cs"/>
+          <w:rtl/>
+        </w:rPr>
+        <w:t xml:space="preserve"> نیز رخ نخواهد داد. مشکل دیگری که در حل این مسئله وجود داشت این است که تابع </w:t>
+      </w:r>
+      <w:proofErr w:type="spellStart"/>
+      <w:r>
+        <w:rPr>
+          <w:rStyle w:val="CodeChar"/>
+        </w:rPr>
+        <w:t>printf</w:t>
+      </w:r>
+      <w:proofErr w:type="spellEnd"/>
+      <w:r>
+        <w:rPr>
+          <w:rFonts w:hint="cs"/>
+          <w:rtl/>
+        </w:rPr>
+        <w:t xml:space="preserve"> به صورت </w:t>
+      </w:r>
+      <w:r>
+        <w:t>atomic</w:t>
+      </w:r>
+      <w:r>
+        <w:rPr>
+          <w:rFonts w:hint="cs"/>
+          <w:rtl/>
+        </w:rPr>
+        <w:t xml:space="preserve"> اجرا </w:t>
+      </w:r>
+      <w:proofErr w:type="spellStart"/>
+      <w:r>
+        <w:rPr>
+          <w:rFonts w:hint="cs"/>
+          <w:rtl/>
+        </w:rPr>
+        <w:t>نمی‌شود</w:t>
+      </w:r>
+      <w:proofErr w:type="spellEnd"/>
+      <w:r>
+        <w:rPr>
+          <w:rFonts w:hint="cs"/>
+          <w:rtl/>
+        </w:rPr>
+        <w:t xml:space="preserve"> و در نتیجه چاپ </w:t>
+      </w:r>
+      <w:r>
+        <w:t>log</w:t>
+      </w:r>
+      <w:r>
+        <w:rPr>
+          <w:rFonts w:hint="cs"/>
+          <w:rtl/>
+        </w:rPr>
+        <w:t xml:space="preserve"> برنامه ممکن است باعث چاپ درهم شود. در نتیجه تعداد </w:t>
+      </w:r>
+      <w:proofErr w:type="spellStart"/>
+      <w:r>
+        <w:rPr>
+          <w:rFonts w:hint="cs"/>
+          <w:rtl/>
+        </w:rPr>
+        <w:t>سمافورهای</w:t>
+      </w:r>
+      <w:proofErr w:type="spellEnd"/>
+      <w:r>
+        <w:rPr>
+          <w:rFonts w:hint="cs"/>
+          <w:rtl/>
+        </w:rPr>
+        <w:t xml:space="preserve"> سیستم از 5 عدد به 6 عدد تبدیل شد تا </w:t>
+      </w:r>
+      <w:proofErr w:type="spellStart"/>
+      <w:r>
+        <w:rPr>
+          <w:rFonts w:hint="cs"/>
+          <w:rtl/>
+        </w:rPr>
+        <w:t>سمافور</w:t>
+      </w:r>
+      <w:proofErr w:type="spellEnd"/>
+      <w:r>
+        <w:rPr>
+          <w:rFonts w:hint="cs"/>
+          <w:rtl/>
+        </w:rPr>
+        <w:t xml:space="preserve"> ششم به عنوان </w:t>
+      </w:r>
+      <w:r>
+        <w:t>mutex</w:t>
+      </w:r>
+      <w:r>
+        <w:rPr>
+          <w:rFonts w:hint="cs"/>
+          <w:rtl/>
+        </w:rPr>
+        <w:t xml:space="preserve"> برای </w:t>
+      </w:r>
+      <w:proofErr w:type="spellStart"/>
+      <w:r>
+        <w:rPr>
+          <w:rFonts w:hint="cs"/>
+          <w:rtl/>
+        </w:rPr>
+        <w:t>پرینت</w:t>
+      </w:r>
+      <w:proofErr w:type="spellEnd"/>
+      <w:r>
+        <w:rPr>
+          <w:rFonts w:hint="cs"/>
+          <w:rtl/>
+        </w:rPr>
+        <w:t xml:space="preserve"> کردن استفاده شود. برای </w:t>
+      </w:r>
+      <w:proofErr w:type="spellStart"/>
+      <w:r>
+        <w:rPr>
+          <w:rFonts w:hint="cs"/>
+          <w:rtl/>
+        </w:rPr>
+        <w:t>شبیه‌سازی</w:t>
+      </w:r>
+      <w:proofErr w:type="spellEnd"/>
+      <w:r>
+        <w:rPr>
+          <w:rFonts w:hint="cs"/>
+          <w:rtl/>
+        </w:rPr>
+        <w:t xml:space="preserve"> بهتر نیز از تابع </w:t>
+      </w:r>
+      <w:r>
+        <w:rPr>
+          <w:rStyle w:val="CodeChar"/>
+        </w:rPr>
+        <w:t>random</w:t>
+      </w:r>
+      <w:r>
+        <w:rPr>
+          <w:rFonts w:hint="cs"/>
+          <w:rtl/>
+        </w:rPr>
+        <w:t xml:space="preserve"> استفاده شده که باعث </w:t>
+      </w:r>
+      <w:proofErr w:type="spellStart"/>
+      <w:r>
+        <w:rPr>
+          <w:rFonts w:hint="cs"/>
+          <w:rtl/>
+        </w:rPr>
+        <w:t>می‌شود</w:t>
+      </w:r>
+      <w:proofErr w:type="spellEnd"/>
+      <w:r>
+        <w:rPr>
+          <w:rFonts w:hint="cs"/>
+          <w:rtl/>
+        </w:rPr>
+        <w:t xml:space="preserve"> هر فیلسوف زمان </w:t>
+      </w:r>
+      <w:proofErr w:type="spellStart"/>
+      <w:r>
+        <w:rPr>
+          <w:rFonts w:hint="cs"/>
+          <w:rtl/>
+        </w:rPr>
+        <w:t>رندومی</w:t>
+      </w:r>
+      <w:proofErr w:type="spellEnd"/>
+      <w:r>
+        <w:rPr>
+          <w:rFonts w:hint="cs"/>
+          <w:rtl/>
+        </w:rPr>
+        <w:t xml:space="preserve"> را صرف خوردن غذا و یا تفکر کند. </w:t>
+      </w:r>
+      <w:proofErr w:type="spellStart"/>
+      <w:r>
+        <w:rPr>
+          <w:rFonts w:hint="cs"/>
+          <w:rtl/>
+        </w:rPr>
+        <w:t>نمونه‌ای</w:t>
+      </w:r>
+      <w:proofErr w:type="spellEnd"/>
+      <w:r>
+        <w:rPr>
+          <w:rFonts w:hint="cs"/>
+          <w:rtl/>
+        </w:rPr>
+        <w:t xml:space="preserve"> از خروجی مسئله در تصویر زیر قابل مشاهده است:</w:t>
+      </w:r>
+    </w:p>
+    <w:p>
+      <w:pPr>
+        <w:pStyle w:val="Text"/>
+        <w:rPr>
+          <w:rFonts w:hint="cs"/>
+        </w:rPr>
+      </w:pPr>
+      <w:r>
+        <w:rPr>
+          <w:noProof/>
+          <w:rtl/>
+          <w:lang w:val="fa-IR"/>
+        </w:rPr>
+        <mc:AlternateContent>
+          <mc:Choice Requires="wps">
+            <w:drawing>
+              <wp:anchor distT="0" distB="0" distL="114300" distR="114300" simplePos="0" relativeHeight="251667456" behindDoc="0" locked="0" layoutInCell="1" allowOverlap="1" wp14:anchorId="7C73107F" wp14:editId="29E822A9">
+                <wp:simplePos x="0" y="0"/>
+                <wp:positionH relativeFrom="margin">
+                  <wp:align>left</wp:align>
+                </wp:positionH>
+                <wp:positionV relativeFrom="paragraph">
+                  <wp:posOffset>3742690</wp:posOffset>
+                </wp:positionV>
+                <wp:extent cx="1914525" cy="114300"/>
+                <wp:effectExtent l="0" t="0" r="28575" b="19050"/>
+                <wp:wrapNone/>
+                <wp:docPr id="25" name="Rectangle 25"/>
+                <wp:cNvGraphicFramePr/>
+                <a:graphic xmlns:a="http://schemas.openxmlformats.org/drawingml/2006/main">
+                  <a:graphicData uri="http://schemas.microsoft.com/office/word/2010/wordprocessingShape">
+                    <wps:wsp>
+                      <wps:cNvSpPr/>
+                      <wps:spPr>
+                        <a:xfrm>
+                          <a:off x="0" y="0"/>
+                          <a:ext cx="1914525" cy="114300"/>
+                        </a:xfrm>
+                        <a:prstGeom prst="rect">
+                          <a:avLst/>
+                        </a:prstGeom>
+                        <a:noFill/>
+                        <a:ln>
+                          <a:solidFill>
+                            <a:srgbClr val="FF0000"/>
+                          </a:solidFill>
+                        </a:ln>
+                      </wps:spPr>
+                      <wps:style>
+                        <a:lnRef idx="2">
+                          <a:schemeClr val="accent1">
+                            <a:shade val="50000"/>
+                          </a:schemeClr>
+                        </a:lnRef>
+                        <a:fillRef idx="1">
+                          <a:schemeClr val="accent1"/>
+                        </a:fillRef>
+                        <a:effectRef idx="0">
+                          <a:schemeClr val="accent1"/>
+                        </a:effectRef>
+                        <a:fontRef idx="minor">
+                          <a:schemeClr val="lt1"/>
+                        </a:fontRef>
+                      </wps:style>
+                      <wps:bodyPr rot="0" spcFirstLastPara="0" vertOverflow="overflow" horzOverflow="overflow" vert="horz" wrap="square" lIns="91440" tIns="45720" rIns="91440" bIns="45720" numCol="1" spcCol="0" rtlCol="0" fromWordArt="0" anchor="ctr" anchorCtr="0" forceAA="0" compatLnSpc="1">
+                        <a:prstTxWarp prst="textNoShape">
+                          <a:avLst/>
+                        </a:prstTxWarp>
+                        <a:noAutofit/>
+                      </wps:bodyPr>
+                    </wps:wsp>
+                  </a:graphicData>
+                </a:graphic>
+                <wp14:sizeRelV relativeFrom="margin">
+                  <wp14:pctHeight>0</wp14:pctHeight>
+                </wp14:sizeRelV>
+              </wp:anchor>
+            </w:drawing>
+          </mc:Choice>
+          <mc:Fallback>
+            <w:pict>
+              <v:rect w14:anchorId="11654AF4" id="Rectangle 25" o:spid="_x0000_s1026" style="position:absolute;margin-left:0;margin-top:294.7pt;width:150.75pt;height:9pt;z-index:251667456;visibility:visible;mso-wrap-style:square;mso-height-percent:0;mso-wrap-distance-left:9pt;mso-wrap-distance-top:0;mso-wrap-distance-right:9pt;mso-wrap-distance-bottom:0;mso-position-horizontal:left;mso-position-horizontal-relative:margin;mso-position-vertical:absolute;mso-position-vertical-relative:text;mso-height-percent:0;mso-height-relative:margin;v-text-anchor:middle" o:gfxdata="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" filled="f" strokecolor="red" strokeweight="1pt">
+                <w10:wrap anchorx="margin"/>
+              </v:rect>
+            </w:pict>
+          </mc:Fallback>
+        </mc:AlternateContent>
+      </w:r>
+      <w:r>
+        <w:rPr>
+          <w:noProof/>
+          <w:rtl/>
+          <w:lang w:val="fa-IR"/>
+        </w:rPr>
+        <mc:AlternateContent>
+          <mc:Choice Requires="wps">
+            <w:drawing>
+              <wp:anchor distT="0" distB="0" distL="114300" distR="114300" simplePos="0" relativeHeight="251665408" behindDoc="0" locked="0" layoutInCell="1" allowOverlap="1" wp14:anchorId="3BA63A97" wp14:editId="5982E953">
+                <wp:simplePos x="0" y="0"/>
+                <wp:positionH relativeFrom="margin">
+                  <wp:align>left</wp:align>
+                </wp:positionH>
+                <wp:positionV relativeFrom="paragraph">
+                  <wp:posOffset>2733040</wp:posOffset>
+                </wp:positionV>
+                <wp:extent cx="1914525" cy="114300"/>
+                <wp:effectExtent l="0" t="0" r="28575" b="19050"/>
+                <wp:wrapNone/>
+                <wp:docPr id="24" name="Rectangle 24"/>
+                <wp:cNvGraphicFramePr/>
+                <a:graphic xmlns:a="http://schemas.openxmlformats.org/drawingml/2006/main">
+                  <a:graphicData uri="http://schemas.microsoft.com/office/word/2010/wordprocessingShape">
+                    <wps:wsp>
+                      <wps:cNvSpPr/>
+                      <wps:spPr>
+                        <a:xfrm>
+                          <a:off x="0" y="0"/>
+                          <a:ext cx="1914525" cy="114300"/>
+                        </a:xfrm>
+                        <a:prstGeom prst="rect">
+                          <a:avLst/>
+                        </a:prstGeom>
+                        <a:noFill/>
+                        <a:ln>
+                          <a:solidFill>
+                            <a:srgbClr val="FF0000"/>
+                          </a:solidFill>
+                        </a:ln>
+                      </wps:spPr>
+                      <wps:style>
+                        <a:lnRef idx="2">
+                          <a:schemeClr val="accent1">
+                            <a:shade val="50000"/>
+                          </a:schemeClr>
+                        </a:lnRef>
+                        <a:fillRef idx="1">
+                          <a:schemeClr val="accent1"/>
+                        </a:fillRef>
+                        <a:effectRef idx="0">
+                          <a:schemeClr val="accent1"/>
+                        </a:effectRef>
+                        <a:fontRef idx="minor">
+                          <a:schemeClr val="lt1"/>
+                        </a:fontRef>
+                      </wps:style>
+                      <wps:bodyPr rot="0" spcFirstLastPara="0" vertOverflow="overflow" horzOverflow="overflow" vert="horz" wrap="square" lIns="91440" tIns="45720" rIns="91440" bIns="45720" numCol="1" spcCol="0" rtlCol="0" fromWordArt="0" anchor="ctr" anchorCtr="0" forceAA="0" compatLnSpc="1">
+                        <a:prstTxWarp prst="textNoShape">
+                          <a:avLst/>
+                        </a:prstTxWarp>
+                        <a:noAutofit/>
+                      </wps:bodyPr>
+                    </wps:wsp>
+                  </a:graphicData>
+                </a:graphic>
+                <wp14:sizeRelV relativeFrom="margin">
+                  <wp14:pctHeight>0</wp14:pctHeight>
+                </wp14:sizeRelV>
+              </wp:anchor>
+            </w:drawing>
+          </mc:Choice>
+          <mc:Fallback>
+            <w:pict>
+              <v:rect w14:anchorId="276D0FA4" id="Rectangle 24" o:spid="_x0000_s1026" style="position:absolute;margin-left:0;margin-top:215.2pt;width:150.75pt;height:9pt;z-index:251665408;visibility:visible;mso-wrap-style:square;mso-height-percent:0;mso-wrap-distance-left:9pt;mso-wrap-distance-top:0;mso-wrap-distance-right:9pt;mso-wrap-distance-bottom:0;mso-position-horizontal:left;mso-position-horizontal-relative:margin;mso-position-vertical:absolute;mso-position-vertical-relative:text;mso-height-percent:0;mso-height-relative:margin;v-text-anchor:middle" o:gfxdata="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" filled="f" strokecolor="red" strokeweight="1pt">
+                <w10:wrap anchorx="margin"/>
+              </v:rect>
+            </w:pict>
+          </mc:Fallback>
+        </mc:AlternateContent>
+      </w:r>
+      <w:r>
+        <w:rPr>
+          <w:noProof/>
+          <w:rtl/>
+          <w:lang w:val="fa-IR"/>
+        </w:rPr>
+        <mc:AlternateContent>
+          <mc:Choice Requires="wps">
+            <w:drawing>
+              <wp:anchor distT="0" distB="0" distL="114300" distR="114300" simplePos="0" relativeHeight="251663360" behindDoc="0" locked="0" layoutInCell="1" allowOverlap="1" wp14:anchorId="1A0E7715" wp14:editId="72611C42">
+                <wp:simplePos x="0" y="0"/>
+                <wp:positionH relativeFrom="margin">
+                  <wp:align>left</wp:align>
+                </wp:positionH>
+                <wp:positionV relativeFrom="paragraph">
+                  <wp:posOffset>1528127</wp:posOffset>
+                </wp:positionV>
+                <wp:extent cx="1914525" cy="114300"/>
+                <wp:effectExtent l="0" t="0" r="28575" b="19050"/>
+                <wp:wrapNone/>
+                <wp:docPr id="23" name="Rectangle 23"/>
+                <wp:cNvGraphicFramePr/>
+                <a:graphic xmlns:a="http://schemas.openxmlformats.org/drawingml/2006/main">
+                  <a:graphicData uri="http://schemas.microsoft.com/office/word/2010/wordprocessingShape">
+                    <wps:wsp>
+                      <wps:cNvSpPr/>
+                      <wps:spPr>
+                        <a:xfrm>
+                          <a:off x="0" y="0"/>
+                          <a:ext cx="1914525" cy="114300"/>
+                        </a:xfrm>
+                        <a:prstGeom prst="rect">
+                          <a:avLst/>
+                        </a:prstGeom>
+                        <a:noFill/>
+                        <a:ln>
+                          <a:solidFill>
+                            <a:srgbClr val="FF0000"/>
+                          </a:solidFill>
+                        </a:ln>
+                      </wps:spPr>
+                      <wps:style>
+                        <a:lnRef idx="2">
+                          <a:schemeClr val="accent1">
+                            <a:shade val="50000"/>
+                          </a:schemeClr>
+                        </a:lnRef>
+                        <a:fillRef idx="1">
+                          <a:schemeClr val="accent1"/>
+                        </a:fillRef>
+                        <a:effectRef idx="0">
+                          <a:schemeClr val="accent1"/>
+                        </a:effectRef>
+                        <a:fontRef idx="minor">
+                          <a:schemeClr val="lt1"/>
+                        </a:fontRef>
+                      </wps:style>
+                      <wps:bodyPr rot="0" spcFirstLastPara="0" vertOverflow="overflow" horzOverflow="overflow" vert="horz" wrap="square" lIns="91440" tIns="45720" rIns="91440" bIns="45720" numCol="1" spcCol="0" rtlCol="0" fromWordArt="0" anchor="ctr" anchorCtr="0" forceAA="0" compatLnSpc="1">
+                        <a:prstTxWarp prst="textNoShape">
+                          <a:avLst/>
+                        </a:prstTxWarp>
+                        <a:noAutofit/>
+                      </wps:bodyPr>
+                    </wps:wsp>
+                  </a:graphicData>
+                </a:graphic>
+                <wp14:sizeRelV relativeFrom="margin">
+                  <wp14:pctHeight>0</wp14:pctHeight>
+                </wp14:sizeRelV>
+              </wp:anchor>
+            </w:drawing>
+          </mc:Choice>
+          <mc:Fallback>
+            <w:pict>
+              <v:rect w14:anchorId="256276FD" id="Rectangle 23" o:spid="_x0000_s1026" style="position:absolute;margin-left:0;margin-top:120.3pt;width:150.75pt;height:9pt;z-index:251663360;visibility:visible;mso-wrap-style:square;mso-height-percent:0;mso-wrap-distance-left:9pt;mso-wrap-distance-top:0;mso-wrap-distance-right:9pt;mso-wrap-distance-bottom:0;mso-position-horizontal:left;mso-position-horizontal-relative:margin;mso-position-vertical:absolute;mso-position-vertical-relative:text;mso-height-percent:0;mso-height-relative:margin;v-text-anchor:middle" o:gfxdata="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" filled="f" strokecolor="red" strokeweight="1pt">
+                <w10:wrap anchorx="margin"/>
+              </v:rect>
+            </w:pict>
+          </mc:Fallback>
+        </mc:AlternateContent>
+      </w:r>
+      <w:r>
+        <w:rPr>
+          <w:noProof/>
+          <w:rtl/>
+          <w:lang w:val="fa-IR"/>
+        </w:rPr>
+        <mc:AlternateContent>
+          <mc:Choice Requires="wps">
+            <w:drawing>
+              <wp:anchor distT="0" distB="0" distL="114300" distR="114300" simplePos="0" relativeHeight="251659264" behindDoc="0" locked="0" layoutInCell="1" allowOverlap="1" wp14:anchorId="7E518785" wp14:editId="43D5607F">
+                <wp:simplePos x="0" y="0"/>
+                <wp:positionH relativeFrom="margin">
+                  <wp:align>left</wp:align>
+                </wp:positionH>
+                <wp:positionV relativeFrom="paragraph">
+                  <wp:posOffset>730250</wp:posOffset>
+                </wp:positionV>
+                <wp:extent cx="1914525" cy="114300"/>
+                <wp:effectExtent l="0" t="0" r="28575" b="19050"/>
+                <wp:wrapNone/>
+                <wp:docPr id="21" name="Rectangle 21"/>
+                <wp:cNvGraphicFramePr/>
+                <a:graphic xmlns:a="http://schemas.openxmlformats.org/drawingml/2006/main">
+                  <a:graphicData uri="http://schemas.microsoft.com/office/word/2010/wordprocessingShape">
+                    <wps:wsp>
+                      <wps:cNvSpPr/>
+                      <wps:spPr>
+                        <a:xfrm>
+                          <a:off x="0" y="0"/>
+                          <a:ext cx="1914525" cy="114300"/>
+                        </a:xfrm>
+                        <a:prstGeom prst="rect">
+                          <a:avLst/>
+                        </a:prstGeom>
+                        <a:noFill/>
+                        <a:ln>
+                          <a:solidFill>
+                            <a:srgbClr val="FF0000"/>
+                          </a:solidFill>
+                        </a:ln>
+                      </wps:spPr>
+                      <wps:style>
+                        <a:lnRef idx="2">
+                          <a:schemeClr val="accent1">
+                            <a:shade val="50000"/>
+                          </a:schemeClr>
+                        </a:lnRef>
+                        <a:fillRef idx="1">
+                          <a:schemeClr val="accent1"/>
+                        </a:fillRef>
+                        <a:effectRef idx="0">
+                          <a:schemeClr val="accent1"/>
+                        </a:effectRef>
+                        <a:fontRef idx="minor">
+                          <a:schemeClr val="lt1"/>
+                        </a:fontRef>
+                      </wps:style>
+                      <wps:bodyPr rot="0" spcFirstLastPara="0" vertOverflow="overflow" horzOverflow="overflow" vert="horz" wrap="square" lIns="91440" tIns="45720" rIns="91440" bIns="45720" numCol="1" spcCol="0" rtlCol="0" fromWordArt="0" anchor="ctr" anchorCtr="0" forceAA="0" compatLnSpc="1">
+                        <a:prstTxWarp prst="textNoShape">
+                          <a:avLst/>
+                        </a:prstTxWarp>
+                        <a:noAutofit/>
+                      </wps:bodyPr>
+                    </wps:wsp>
+                  </a:graphicData>
+                </a:graphic>
+                <wp14:sizeRelV relativeFrom="margin">
+                  <wp14:pctHeight>0</wp14:pctHeight>
+                </wp14:sizeRelV>
+              </wp:anchor>
+            </w:drawing>
+          </mc:Choice>
+          <mc:Fallback>
+            <w:pict>
+              <v:rect w14:anchorId="1521600A" id="Rectangle 21" o:spid="_x0000_s1026" style="position:absolute;margin-left:0;margin-top:57.5pt;width:150.75pt;height:9pt;z-index:251659264;visibility:visible;mso-wrap-style:square;mso-height-percent:0;mso-wrap-distance-left:9pt;mso-wrap-distance-top:0;mso-wrap-distance-right:9pt;mso-wrap-distance-bottom:0;mso-position-horizontal:left;mso-position-horizontal-relative:margin;mso-position-vertical:absolute;mso-position-vertical-relative:text;mso-height-percent:0;mso-height-relative:margin;v-text-anchor:middle" o:gfxdata="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" filled="f" strokecolor="red" strokeweight="1pt">
+                <w10:wrap anchorx="margin"/>
+              </v:rect>
+            </w:pict>
+          </mc:Fallback>
+        </mc:AlternateContent>
+      </w:r>
+      <w:r>
+        <w:rPr>
+          <w:noProof/>
+          <w:rtl/>
+          <w:lang w:val="fa-IR"/>
+        </w:rPr>
+        <mc:AlternateContent>
+          <mc:Choice Requires="wps">
+            <w:drawing>
+              <wp:anchor distT="0" distB="0" distL="114300" distR="114300" simplePos="0" relativeHeight="251661312" behindDoc="0" locked="0" layoutInCell="1" allowOverlap="1" wp14:anchorId="79B80326" wp14:editId="31308D7F">
+                <wp:simplePos x="0" y="0"/>
+                <wp:positionH relativeFrom="margin">
+                  <wp:align>left</wp:align>
+                </wp:positionH>
+                <wp:positionV relativeFrom="paragraph">
+                  <wp:posOffset>1132522</wp:posOffset>
+                </wp:positionV>
+                <wp:extent cx="1914525" cy="114300"/>
+                <wp:effectExtent l="0" t="0" r="28575" b="19050"/>
+                <wp:wrapNone/>
+                <wp:docPr id="22" name="Rectangle 22"/>
+                <wp:cNvGraphicFramePr/>
+                <a:graphic xmlns:a="http://schemas.openxmlformats.org/drawingml/2006/main">
+                  <a:graphicData uri="http://schemas.microsoft.com/office/word/2010/wordprocessingShape">
+                    <wps:wsp>
+                      <wps:cNvSpPr/>
+                      <wps:spPr>
+                        <a:xfrm>
+                          <a:off x="0" y="0"/>
+                          <a:ext cx="1914525" cy="114300"/>
+                        </a:xfrm>
+                        <a:prstGeom prst="rect">
+                          <a:avLst/>
+                        </a:prstGeom>
+                        <a:noFill/>
+                        <a:ln>
+                          <a:solidFill>
+                            <a:srgbClr val="FF0000"/>
+                          </a:solidFill>
+                        </a:ln>
+                      </wps:spPr>
+                      <wps:style>
+                        <a:lnRef idx="2">
+                          <a:schemeClr val="accent1">
+                            <a:shade val="50000"/>
+                          </a:schemeClr>
+                        </a:lnRef>
+                        <a:fillRef idx="1">
+                          <a:schemeClr val="accent1"/>
+                        </a:fillRef>
+                        <a:effectRef idx="0">
+                          <a:schemeClr val="accent1"/>
+                        </a:effectRef>
+                        <a:fontRef idx="minor">
+                          <a:schemeClr val="lt1"/>
+                        </a:fontRef>
+                      </wps:style>
+                      <wps:bodyPr rot="0" spcFirstLastPara="0" vertOverflow="overflow" horzOverflow="overflow" vert="horz" wrap="square" lIns="91440" tIns="45720" rIns="91440" bIns="45720" numCol="1" spcCol="0" rtlCol="0" fromWordArt="0" anchor="ctr" anchorCtr="0" forceAA="0" compatLnSpc="1">
+                        <a:prstTxWarp prst="textNoShape">
+                          <a:avLst/>
+                        </a:prstTxWarp>
+                        <a:noAutofit/>
+                      </wps:bodyPr>
+                    </wps:wsp>
+                  </a:graphicData>
+                </a:graphic>
+                <wp14:sizeRelV relativeFrom="margin">
+                  <wp14:pctHeight>0</wp14:pctHeight>
+                </wp14:sizeRelV>
+              </wp:anchor>
+            </w:drawing>
+          </mc:Choice>
+          <mc:Fallback>
+            <w:pict>
+              <v:rect w14:anchorId="2D6491DE" id="Rectangle 22" o:spid="_x0000_s1026" style="position:absolute;margin-left:0;margin-top:89.15pt;width:150.75pt;height:9pt;z-index:251661312;visibility:visible;mso-wrap-style:square;mso-height-percent:0;mso-wrap-distance-left:9pt;mso-wrap-distance-top:0;mso-wrap-distance-right:9pt;mso-wrap-distance-bottom:0;mso-position-horizontal:left;mso-position-horizontal-relative:margin;mso-position-vertical:absolute;mso-position-vertical-relative:text;mso-height-percent:0;mso-height-relative:margin;v-text-anchor:middle" o:gfxdata="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" filled="f" strokecolor="red" strokeweight="1pt">
+                <w10:wrap anchorx="margin"/>
+              </v:rect>
+            </w:pict>
+          </mc:Fallback>
+        </mc:AlternateContent>
+      </w:r>
+      <w:r>
+        <w:rPr>
+          <w:rtl/>
+        </w:rPr>
+        <w:drawing>
+          <wp:inline distT="0" distB="0" distL="0" distR="0" wp14:anchorId="15D60344" wp14:editId="268C1693">
+            <wp:extent cx="5731510" cy="3873500"/>
+            <wp:effectExtent l="0" t="0" r="2540" b="0"/>
+            <wp:docPr id="20" name="Picture 20"/>
+            <wp:cNvGraphicFramePr>
+              <a:graphicFrameLocks xmlns:a="http://schemas.openxmlformats.org/drawingml/2006/main" noChangeAspect="1"/>
+            </wp:cNvGraphicFramePr>
+            <a:graphic xmlns:a="http://schemas.openxmlformats.org/drawingml/2006/main">
+              <a:graphicData uri="http://schemas.openxmlformats.org/drawingml/2006/picture">
+                <pic:pic xmlns:pic="http://schemas.openxmlformats.org/drawingml/2006/picture">
+                  <pic:nvPicPr>
+                    <pic:cNvPr id="1" name=""/>
+                    <pic:cNvPicPr/>
+                  </pic:nvPicPr>
+                  <pic:blipFill>
+                    <a:blip r:embed="rId11"/>
+                    <a:stretch>
+                      <a:fillRect/>
+                    </a:stretch>
+                  </pic:blipFill>
+                  <pic:spPr>
+                    <a:xfrm>
+                      <a:off x="0" y="0"/>
+                      <a:ext cx="5731510" cy="3873500"/>
+                    </a:xfrm>
+                    <a:prstGeom prst="rect">
+                      <a:avLst/>
+                    </a:prstGeom>
+                  </pic:spPr>
+                </pic:pic>
+              </a:graphicData>
+            </a:graphic>
+          </wp:inline>
+        </w:drawing>
+      </w:r>
     </w:p>
     <w:sectPr>
-      <w:headerReference w:type="default" r:id="rId11"/>
-      <w:footerReference w:type="default" r:id="rId12"/>
+      <w:headerReference w:type="default" r:id="rId12"/>
+      <w:footerReference w:type="default" r:id="rId13"/>
       <w:footnotePr>
         <w:numRestart w:val="eachPage"/>
       </w:footnotePr>
@@ -26586,6 +27042,7 @@
   <w:style w:type="character" w:default="1" w:styleId="DefaultParagraphFont">
     <w:name w:val="Default Paragraph Font"/>
     <w:uiPriority w:val="1"/>
+    <w:semiHidden/>
     <w:unhideWhenUsed/>
   </w:style>
   <w:style w:type="table" w:default="1" w:styleId="TableNormal">

</xml_diff>

<commit_message>
Add EX4 question 3 part 2
</commit_message>
<xml_diff>
--- a/EX4 - Synchronization/Report.docx
+++ b/EX4 - Synchronization/Report.docx
@@ -5351,9 +5351,6 @@
     <w:p>
       <w:pPr>
         <w:pStyle w:val="Text"/>
-        <w:rPr>
-          <w:rtl/>
-        </w:rPr>
       </w:pPr>
       <w:r>
         <w:rPr>
@@ -5421,6 +5418,2030 @@
           <w:rtl/>
         </w:rPr>
         <w:t xml:space="preserve"> صدا شود.</w:t>
+      </w:r>
+    </w:p>
+    <w:p>
+      <w:pPr>
+        <w:pStyle w:val="Text"/>
+        <w:rPr>
+          <w:rtl/>
+        </w:rPr>
+      </w:pPr>
+      <w:r>
+        <w:rPr>
+          <w:rFonts w:hint="cs"/>
+          <w:rtl/>
+        </w:rPr>
+        <w:t xml:space="preserve">در مثال تولیدکننده/مصرف‌کننده، استفاده از قفل‌های چرخش ممکن </w:t>
+      </w:r>
+      <w:r>
+        <w:rPr>
+          <w:rFonts w:hint="cs"/>
+          <w:u w:val="single"/>
+          <w:rtl/>
+        </w:rPr>
+        <w:t>است</w:t>
+      </w:r>
+      <w:r>
+        <w:rPr>
+          <w:rFonts w:hint="cs"/>
+          <w:rtl/>
+        </w:rPr>
+        <w:t>. یک راه حل می‌تواند به صورت زیر باشد:</w:t>
+      </w:r>
+    </w:p>
+    <w:p>
+      <w:pPr>
+        <w:pStyle w:val="Text"/>
+        <w:rPr>
+          <w:rtl/>
+        </w:rPr>
+      </w:pPr>
+      <w:r>
+        <w:rPr>
+          <w:rFonts w:hint="cs"/>
+          <w:noProof/>
+          <w:rtl/>
+          <w:lang w:val="fa-IR"/>
+        </w:rPr>
+        <w:lastRenderedPageBreak/>
+        <mc:AlternateContent>
+          <mc:Choice Requires="wps">
+            <w:drawing>
+              <wp:inline distT="0" distB="0" distL="0" distR="0" wp14:anchorId="13F904B6" wp14:editId="7CE201E1">
+                <wp:extent cx="914400" cy="7488382"/>
+                <wp:effectExtent l="0" t="0" r="0" b="0"/>
+                <wp:docPr id="18" name="Text Box 18"/>
+                <wp:cNvGraphicFramePr/>
+                <a:graphic xmlns:a="http://schemas.openxmlformats.org/drawingml/2006/main">
+                  <a:graphicData uri="http://schemas.microsoft.com/office/word/2010/wordprocessingShape">
+                    <wps:wsp>
+                      <wps:cNvSpPr txBox="1"/>
+                      <wps:spPr>
+                        <a:xfrm>
+                          <a:off x="0" y="0"/>
+                          <a:ext cx="914400" cy="7488382"/>
+                        </a:xfrm>
+                        <a:prstGeom prst="rect">
+                          <a:avLst/>
+                        </a:prstGeom>
+                        <a:noFill/>
+                        <a:ln w="6350">
+                          <a:noFill/>
+                        </a:ln>
+                      </wps:spPr>
+                      <wps:txbx>
+                        <w:txbxContent>
+                          <w:p>
+                            <w:pPr>
+                              <w:shd w:val="clear" w:color="auto" w:fill="FAFAFA"/>
+                            </w:pPr>
+                            <w:r>
+                              <w:rPr>
+                                <w:rFonts w:ascii="Courier New" w:hAnsi="Courier New" w:cs="Courier New"/>
+                                <w:color w:val="A626A4"/>
+                              </w:rPr>
+                              <w:t>void</w:t>
+                            </w:r>
+                            <w:r>
+                              <w:rPr>
+                                <w:rFonts w:ascii="Courier New" w:hAnsi="Courier New" w:cs="Courier New"/>
+                                <w:color w:val="383A42"/>
+                              </w:rPr>
+                              <w:t xml:space="preserve"> </w:t>
+                            </w:r>
+                            <w:proofErr w:type="spellStart"/>
+                            <w:r>
+                              <w:rPr>
+                                <w:rFonts w:ascii="Courier New" w:hAnsi="Courier New" w:cs="Courier New"/>
+                                <w:color w:val="4078F2"/>
+                              </w:rPr>
+                              <w:t>acquire_lock</w:t>
+                            </w:r>
+                            <w:proofErr w:type="spellEnd"/>
+                            <w:r>
+                              <w:rPr>
+                                <w:rFonts w:ascii="Courier New" w:hAnsi="Courier New" w:cs="Courier New"/>
+                                <w:color w:val="383A42"/>
+                              </w:rPr>
+                              <w:t>(</w:t>
+                            </w:r>
+                            <w:r>
+                              <w:rPr>
+                                <w:rFonts w:ascii="Courier New" w:hAnsi="Courier New" w:cs="Courier New"/>
+                                <w:color w:val="A626A4"/>
+                              </w:rPr>
+                              <w:t>int</w:t>
+                            </w:r>
+                            <w:r>
+                              <w:rPr>
+                                <w:rFonts w:ascii="Courier New" w:hAnsi="Courier New" w:cs="Courier New"/>
+                                <w:color w:val="383A42"/>
+                              </w:rPr>
+                              <w:t>* lock) {</w:t>
+                            </w:r>
+                            <w:r>
+                              <w:rPr>
+                                <w:rFonts w:ascii="Courier New" w:hAnsi="Courier New" w:cs="Courier New"/>
+                                <w:color w:val="383A42"/>
+                              </w:rPr>
+                              <w:br/>
+                              <w:t xml:space="preserve">    </w:t>
+                            </w:r>
+                            <w:r>
+                              <w:rPr>
+                                <w:rFonts w:ascii="Courier New" w:hAnsi="Courier New" w:cs="Courier New"/>
+                                <w:color w:val="A626A4"/>
+                              </w:rPr>
+                              <w:t>while</w:t>
+                            </w:r>
+                            <w:r>
+                              <w:rPr>
+                                <w:rFonts w:ascii="Courier New" w:hAnsi="Courier New" w:cs="Courier New"/>
+                                <w:color w:val="383A42"/>
+                              </w:rPr>
+                              <w:t xml:space="preserve"> (</w:t>
+                            </w:r>
+                            <w:proofErr w:type="spellStart"/>
+                            <w:r>
+                              <w:rPr>
+                                <w:rFonts w:ascii="Courier New" w:hAnsi="Courier New" w:cs="Courier New"/>
+                                <w:color w:val="383A42"/>
+                              </w:rPr>
+                              <w:t>atomic_compare_and_swap</w:t>
+                            </w:r>
+                            <w:proofErr w:type="spellEnd"/>
+                            <w:r>
+                              <w:rPr>
+                                <w:rFonts w:ascii="Courier New" w:hAnsi="Courier New" w:cs="Courier New"/>
+                                <w:color w:val="383A42"/>
+                              </w:rPr>
+                              <w:t>(lock, FREE, LOCKED)) {};</w:t>
+                            </w:r>
+                            <w:r>
+                              <w:rPr>
+                                <w:rFonts w:ascii="Courier New" w:hAnsi="Courier New" w:cs="Courier New"/>
+                                <w:color w:val="383A42"/>
+                              </w:rPr>
+                              <w:br/>
+                              <w:t>}</w:t>
+                            </w:r>
+                            <w:r>
+                              <w:rPr>
+                                <w:rFonts w:ascii="Courier New" w:hAnsi="Courier New" w:cs="Courier New"/>
+                                <w:color w:val="383A42"/>
+                              </w:rPr>
+                              <w:br/>
+                            </w:r>
+                            <w:r>
+                              <w:rPr>
+                                <w:rFonts w:ascii="Courier New" w:hAnsi="Courier New" w:cs="Courier New"/>
+                                <w:color w:val="383A42"/>
+                              </w:rPr>
+                              <w:br/>
+                            </w:r>
+                            <w:r>
+                              <w:rPr>
+                                <w:rFonts w:ascii="Courier New" w:hAnsi="Courier New" w:cs="Courier New"/>
+                                <w:color w:val="A626A4"/>
+                              </w:rPr>
+                              <w:t>void</w:t>
+                            </w:r>
+                            <w:r>
+                              <w:rPr>
+                                <w:rFonts w:ascii="Courier New" w:hAnsi="Courier New" w:cs="Courier New"/>
+                                <w:color w:val="383A42"/>
+                              </w:rPr>
+                              <w:t xml:space="preserve"> </w:t>
+                            </w:r>
+                            <w:proofErr w:type="spellStart"/>
+                            <w:r>
+                              <w:rPr>
+                                <w:rFonts w:ascii="Courier New" w:hAnsi="Courier New" w:cs="Courier New"/>
+                                <w:color w:val="4078F2"/>
+                              </w:rPr>
+                              <w:t>release_lock</w:t>
+                            </w:r>
+                            <w:proofErr w:type="spellEnd"/>
+                            <w:r>
+                              <w:rPr>
+                                <w:rFonts w:ascii="Courier New" w:hAnsi="Courier New" w:cs="Courier New"/>
+                                <w:color w:val="383A42"/>
+                              </w:rPr>
+                              <w:t>(</w:t>
+                            </w:r>
+                            <w:r>
+                              <w:rPr>
+                                <w:rFonts w:ascii="Courier New" w:hAnsi="Courier New" w:cs="Courier New"/>
+                                <w:color w:val="A626A4"/>
+                              </w:rPr>
+                              <w:t>int</w:t>
+                            </w:r>
+                            <w:r>
+                              <w:rPr>
+                                <w:rFonts w:ascii="Courier New" w:hAnsi="Courier New" w:cs="Courier New"/>
+                                <w:color w:val="383A42"/>
+                              </w:rPr>
+                              <w:t>* lock) {</w:t>
+                            </w:r>
+                            <w:r>
+                              <w:rPr>
+                                <w:rFonts w:ascii="Courier New" w:hAnsi="Courier New" w:cs="Courier New"/>
+                                <w:color w:val="383A42"/>
+                              </w:rPr>
+                              <w:br/>
+                              <w:t xml:space="preserve">    *lock = FREE;</w:t>
+                            </w:r>
+                            <w:r>
+                              <w:rPr>
+                                <w:rFonts w:ascii="Courier New" w:hAnsi="Courier New" w:cs="Courier New"/>
+                                <w:color w:val="383A42"/>
+                              </w:rPr>
+                              <w:br/>
+                              <w:t>}</w:t>
+                            </w:r>
+                            <w:r>
+                              <w:rPr>
+                                <w:rFonts w:ascii="Courier New" w:hAnsi="Courier New" w:cs="Courier New"/>
+                                <w:color w:val="383A42"/>
+                              </w:rPr>
+                              <w:br/>
+                            </w:r>
+                            <w:r>
+                              <w:rPr>
+                                <w:rFonts w:ascii="Courier New" w:hAnsi="Courier New" w:cs="Courier New"/>
+                                <w:color w:val="383A42"/>
+                              </w:rPr>
+                              <w:br/>
+                            </w:r>
+                            <w:r>
+                              <w:rPr>
+                                <w:rFonts w:ascii="Courier New" w:hAnsi="Courier New" w:cs="Courier New"/>
+                                <w:i/>
+                                <w:color w:val="A0A1A7"/>
+                              </w:rPr>
+                              <w:t>// Producer</w:t>
+                            </w:r>
+                            <w:r>
+                              <w:rPr>
+                                <w:rFonts w:ascii="Courier New" w:hAnsi="Courier New" w:cs="Courier New"/>
+                                <w:color w:val="383A42"/>
+                              </w:rPr>
+                              <w:br/>
+                            </w:r>
+                            <w:r>
+                              <w:rPr>
+                                <w:rFonts w:ascii="Courier New" w:hAnsi="Courier New" w:cs="Courier New"/>
+                                <w:color w:val="A626A4"/>
+                              </w:rPr>
+                              <w:t>int</w:t>
+                            </w:r>
+                            <w:r>
+                              <w:rPr>
+                                <w:rFonts w:ascii="Courier New" w:hAnsi="Courier New" w:cs="Courier New"/>
+                                <w:color w:val="383A42"/>
+                              </w:rPr>
+                              <w:t xml:space="preserve"> </w:t>
+                            </w:r>
+                            <w:r>
+                              <w:rPr>
+                                <w:rFonts w:ascii="Courier New" w:hAnsi="Courier New" w:cs="Courier New"/>
+                                <w:color w:val="4078F2"/>
+                              </w:rPr>
+                              <w:t>produce</w:t>
+                            </w:r>
+                            <w:r>
+                              <w:rPr>
+                                <w:rFonts w:ascii="Courier New" w:hAnsi="Courier New" w:cs="Courier New"/>
+                                <w:color w:val="383A42"/>
+                              </w:rPr>
+                              <w:t>(</w:t>
+                            </w:r>
+                            <w:r>
+                              <w:rPr>
+                                <w:rFonts w:ascii="Courier New" w:hAnsi="Courier New" w:cs="Courier New"/>
+                                <w:i/>
+                                <w:color w:val="A0A1A7"/>
+                              </w:rPr>
+                              <w:t xml:space="preserve">/* spinlock and your </w:t>
+                            </w:r>
+                            <w:proofErr w:type="spellStart"/>
+                            <w:r>
+                              <w:rPr>
+                                <w:rFonts w:ascii="Courier New" w:hAnsi="Courier New" w:cs="Courier New"/>
+                                <w:i/>
+                                <w:color w:val="A0A1A7"/>
+                              </w:rPr>
+                              <w:t>args</w:t>
+                            </w:r>
+                            <w:proofErr w:type="spellEnd"/>
+                            <w:r>
+                              <w:rPr>
+                                <w:rFonts w:ascii="Courier New" w:hAnsi="Courier New" w:cs="Courier New"/>
+                                <w:i/>
+                                <w:color w:val="A0A1A7"/>
+                              </w:rPr>
+                              <w:t xml:space="preserve"> */</w:t>
+                            </w:r>
+                            <w:r>
+                              <w:rPr>
+                                <w:rFonts w:ascii="Courier New" w:hAnsi="Courier New" w:cs="Courier New"/>
+                                <w:color w:val="383A42"/>
+                              </w:rPr>
+                              <w:t>) {</w:t>
+                            </w:r>
+                            <w:r>
+                              <w:rPr>
+                                <w:rFonts w:ascii="Courier New" w:hAnsi="Courier New" w:cs="Courier New"/>
+                                <w:color w:val="383A42"/>
+                              </w:rPr>
+                              <w:br/>
+                            </w:r>
+                            <w:r>
+                              <w:rPr>
+                                <w:rFonts w:ascii="Courier New" w:hAnsi="Courier New" w:cs="Courier New"/>
+                                <w:color w:val="383A42"/>
+                              </w:rPr>
+                              <w:br/>
+                              <w:t xml:space="preserve">    </w:t>
+                            </w:r>
+                            <w:r>
+                              <w:rPr>
+                                <w:rFonts w:ascii="Courier New" w:hAnsi="Courier New" w:cs="Courier New"/>
+                                <w:color w:val="A626A4"/>
+                              </w:rPr>
+                              <w:t>while</w:t>
+                            </w:r>
+                            <w:r>
+                              <w:rPr>
+                                <w:rFonts w:ascii="Courier New" w:hAnsi="Courier New" w:cs="Courier New"/>
+                                <w:color w:val="383A42"/>
+                              </w:rPr>
+                              <w:t xml:space="preserve"> (</w:t>
+                            </w:r>
+                            <w:r>
+                              <w:rPr>
+                                <w:rFonts w:ascii="Courier New" w:hAnsi="Courier New" w:cs="Courier New"/>
+                                <w:color w:val="0184BB"/>
+                              </w:rPr>
+                              <w:t>true</w:t>
+                            </w:r>
+                            <w:r>
+                              <w:rPr>
+                                <w:rFonts w:ascii="Courier New" w:hAnsi="Courier New" w:cs="Courier New"/>
+                                <w:color w:val="383A42"/>
+                              </w:rPr>
+                              <w:t>) {</w:t>
+                            </w:r>
+                            <w:r>
+                              <w:rPr>
+                                <w:rFonts w:ascii="Courier New" w:hAnsi="Courier New" w:cs="Courier New"/>
+                                <w:color w:val="383A42"/>
+                              </w:rPr>
+                              <w:br/>
+                              <w:t xml:space="preserve">        </w:t>
+                            </w:r>
+                            <w:proofErr w:type="spellStart"/>
+                            <w:r>
+                              <w:rPr>
+                                <w:rFonts w:ascii="Courier New" w:hAnsi="Courier New" w:cs="Courier New"/>
+                                <w:color w:val="383A42"/>
+                              </w:rPr>
+                              <w:t>acquire_lock</w:t>
+                            </w:r>
+                            <w:proofErr w:type="spellEnd"/>
+                            <w:r>
+                              <w:rPr>
+                                <w:rFonts w:ascii="Courier New" w:hAnsi="Courier New" w:cs="Courier New"/>
+                                <w:color w:val="383A42"/>
+                              </w:rPr>
+                              <w:t>(spinlock));</w:t>
+                            </w:r>
+                            <w:r>
+                              <w:rPr>
+                                <w:rFonts w:ascii="Courier New" w:hAnsi="Courier New" w:cs="Courier New"/>
+                                <w:color w:val="383A42"/>
+                              </w:rPr>
+                              <w:br/>
+                            </w:r>
+                            <w:r>
+                              <w:rPr>
+                                <w:rFonts w:ascii="Courier New" w:hAnsi="Courier New" w:cs="Courier New"/>
+                                <w:color w:val="383A42"/>
+                              </w:rPr>
+                              <w:br/>
+                              <w:t xml:space="preserve">        </w:t>
+                            </w:r>
+                            <w:r>
+                              <w:rPr>
+                                <w:rFonts w:ascii="Courier New" w:hAnsi="Courier New" w:cs="Courier New"/>
+                                <w:color w:val="A626A4"/>
+                              </w:rPr>
+                              <w:t>if</w:t>
+                            </w:r>
+                            <w:r>
+                              <w:rPr>
+                                <w:rFonts w:ascii="Courier New" w:hAnsi="Courier New" w:cs="Courier New"/>
+                                <w:color w:val="383A42"/>
+                              </w:rPr>
+                              <w:t xml:space="preserve"> (</w:t>
+                            </w:r>
+                            <w:proofErr w:type="spellStart"/>
+                            <w:r>
+                              <w:rPr>
+                                <w:rFonts w:ascii="Courier New" w:hAnsi="Courier New" w:cs="Courier New"/>
+                                <w:color w:val="383A42"/>
+                              </w:rPr>
+                              <w:t>can_push</w:t>
+                            </w:r>
+                            <w:proofErr w:type="spellEnd"/>
+                            <w:r>
+                              <w:rPr>
+                                <w:rFonts w:ascii="Courier New" w:hAnsi="Courier New" w:cs="Courier New"/>
+                                <w:color w:val="383A42"/>
+                              </w:rPr>
+                              <w:t xml:space="preserve">()) { </w:t>
+                            </w:r>
+                            <w:r>
+                              <w:rPr>
+                                <w:rFonts w:ascii="Courier New" w:hAnsi="Courier New" w:cs="Courier New"/>
+                                <w:color w:val="A626A4"/>
+                              </w:rPr>
+                              <w:t>break</w:t>
+                            </w:r>
+                            <w:r>
+                              <w:rPr>
+                                <w:rFonts w:ascii="Courier New" w:hAnsi="Courier New" w:cs="Courier New"/>
+                                <w:color w:val="383A42"/>
+                              </w:rPr>
+                              <w:t xml:space="preserve">; } </w:t>
+                            </w:r>
+                            <w:r>
+                              <w:rPr>
+                                <w:rFonts w:ascii="Courier New" w:hAnsi="Courier New" w:cs="Courier New"/>
+                                <w:color w:val="383A42"/>
+                              </w:rPr>
+                              <w:br/>
+                              <w:t xml:space="preserve">        </w:t>
+                            </w:r>
+                            <w:proofErr w:type="spellStart"/>
+                            <w:r>
+                              <w:rPr>
+                                <w:rFonts w:ascii="Courier New" w:hAnsi="Courier New" w:cs="Courier New"/>
+                                <w:color w:val="383A42"/>
+                              </w:rPr>
+                              <w:t>release_lock</w:t>
+                            </w:r>
+                            <w:proofErr w:type="spellEnd"/>
+                            <w:r>
+                              <w:rPr>
+                                <w:rFonts w:ascii="Courier New" w:hAnsi="Courier New" w:cs="Courier New"/>
+                                <w:color w:val="383A42"/>
+                              </w:rPr>
+                              <w:t>(spinlock);</w:t>
+                            </w:r>
+                            <w:r>
+                              <w:rPr>
+                                <w:rFonts w:ascii="Courier New" w:hAnsi="Courier New" w:cs="Courier New"/>
+                                <w:color w:val="383A42"/>
+                              </w:rPr>
+                              <w:br/>
+                            </w:r>
+                            <w:r>
+                              <w:rPr>
+                                <w:rFonts w:ascii="Courier New" w:hAnsi="Courier New" w:cs="Courier New"/>
+                                <w:color w:val="383A42"/>
+                              </w:rPr>
+                              <w:br/>
+                              <w:t xml:space="preserve">        </w:t>
+                            </w:r>
+                            <w:r>
+                              <w:rPr>
+                                <w:rFonts w:ascii="Courier New" w:hAnsi="Courier New" w:cs="Courier New"/>
+                                <w:color w:val="A626A4"/>
+                              </w:rPr>
+                              <w:t>while</w:t>
+                            </w:r>
+                            <w:r>
+                              <w:rPr>
+                                <w:rFonts w:ascii="Courier New" w:hAnsi="Courier New" w:cs="Courier New"/>
+                                <w:color w:val="383A42"/>
+                              </w:rPr>
+                              <w:t xml:space="preserve"> (!</w:t>
+                            </w:r>
+                            <w:proofErr w:type="spellStart"/>
+                            <w:r>
+                              <w:rPr>
+                                <w:rFonts w:ascii="Courier New" w:hAnsi="Courier New" w:cs="Courier New"/>
+                                <w:color w:val="383A42"/>
+                              </w:rPr>
+                              <w:t>can_push</w:t>
+                            </w:r>
+                            <w:proofErr w:type="spellEnd"/>
+                            <w:r>
+                              <w:rPr>
+                                <w:rFonts w:ascii="Courier New" w:hAnsi="Courier New" w:cs="Courier New"/>
+                                <w:color w:val="383A42"/>
+                              </w:rPr>
+                              <w:t xml:space="preserve">()) {}; </w:t>
+                            </w:r>
+                            <w:r>
+                              <w:rPr>
+                                <w:rFonts w:ascii="Courier New" w:hAnsi="Courier New" w:cs="Courier New"/>
+                                <w:color w:val="383A42"/>
+                              </w:rPr>
+                              <w:br/>
+                              <w:t xml:space="preserve">    }   </w:t>
+                            </w:r>
+                            <w:r>
+                              <w:rPr>
+                                <w:rFonts w:ascii="Courier New" w:hAnsi="Courier New" w:cs="Courier New"/>
+                                <w:color w:val="383A42"/>
+                              </w:rPr>
+                              <w:br/>
+                            </w:r>
+                            <w:r>
+                              <w:rPr>
+                                <w:rFonts w:ascii="Courier New" w:hAnsi="Courier New" w:cs="Courier New"/>
+                                <w:color w:val="383A42"/>
+                              </w:rPr>
+                              <w:br/>
+                              <w:t xml:space="preserve">    </w:t>
+                            </w:r>
+                            <w:r>
+                              <w:rPr>
+                                <w:rFonts w:ascii="Courier New" w:hAnsi="Courier New" w:cs="Courier New"/>
+                                <w:i/>
+                                <w:color w:val="A0A1A7"/>
+                              </w:rPr>
+                              <w:t>// PUSH ITEM ONTO THE BUFFER</w:t>
+                            </w:r>
+                            <w:r>
+                              <w:rPr>
+                                <w:rFonts w:ascii="Courier New" w:hAnsi="Courier New" w:cs="Courier New"/>
+                                <w:color w:val="383A42"/>
+                              </w:rPr>
+                              <w:br/>
+                              <w:t xml:space="preserve">    </w:t>
+                            </w:r>
+                            <w:r>
+                              <w:rPr>
+                                <w:rFonts w:ascii="Courier New" w:hAnsi="Courier New" w:cs="Courier New"/>
+                                <w:color w:val="383A42"/>
+                              </w:rPr>
+                              <w:br/>
+                              <w:t xml:space="preserve">    </w:t>
+                            </w:r>
+                            <w:proofErr w:type="spellStart"/>
+                            <w:r>
+                              <w:rPr>
+                                <w:rFonts w:ascii="Courier New" w:hAnsi="Courier New" w:cs="Courier New"/>
+                                <w:color w:val="383A42"/>
+                              </w:rPr>
+                              <w:t>release_lock</w:t>
+                            </w:r>
+                            <w:proofErr w:type="spellEnd"/>
+                            <w:r>
+                              <w:rPr>
+                                <w:rFonts w:ascii="Courier New" w:hAnsi="Courier New" w:cs="Courier New"/>
+                                <w:color w:val="383A42"/>
+                              </w:rPr>
+                              <w:t>(spinlock)</w:t>
+                            </w:r>
+                            <w:r>
+                              <w:rPr>
+                                <w:rFonts w:ascii="Courier New" w:hAnsi="Courier New" w:cs="Courier New"/>
+                                <w:color w:val="383A42"/>
+                              </w:rPr>
+                              <w:br/>
+                              <w:t xml:space="preserve">    </w:t>
+                            </w:r>
+                            <w:r>
+                              <w:rPr>
+                                <w:rFonts w:ascii="Courier New" w:hAnsi="Courier New" w:cs="Courier New"/>
+                                <w:color w:val="A626A4"/>
+                              </w:rPr>
+                              <w:t>return</w:t>
+                            </w:r>
+                            <w:r>
+                              <w:rPr>
+                                <w:rFonts w:ascii="Courier New" w:hAnsi="Courier New" w:cs="Courier New"/>
+                                <w:color w:val="383A42"/>
+                              </w:rPr>
+                              <w:t xml:space="preserve"> </w:t>
+                            </w:r>
+                            <w:r>
+                              <w:rPr>
+                                <w:rFonts w:ascii="Courier New" w:hAnsi="Courier New" w:cs="Courier New"/>
+                                <w:color w:val="986801"/>
+                              </w:rPr>
+                              <w:t>0</w:t>
+                            </w:r>
+                            <w:r>
+                              <w:rPr>
+                                <w:rFonts w:ascii="Courier New" w:hAnsi="Courier New" w:cs="Courier New"/>
+                                <w:color w:val="383A42"/>
+                              </w:rPr>
+                              <w:t>;</w:t>
+                            </w:r>
+                            <w:r>
+                              <w:rPr>
+                                <w:rFonts w:ascii="Courier New" w:hAnsi="Courier New" w:cs="Courier New"/>
+                                <w:color w:val="383A42"/>
+                              </w:rPr>
+                              <w:br/>
+                              <w:t>}</w:t>
+                            </w:r>
+                            <w:r>
+                              <w:rPr>
+                                <w:rFonts w:ascii="Courier New" w:hAnsi="Courier New" w:cs="Courier New"/>
+                                <w:color w:val="383A42"/>
+                              </w:rPr>
+                              <w:br/>
+                            </w:r>
+                            <w:r>
+                              <w:rPr>
+                                <w:rFonts w:ascii="Courier New" w:hAnsi="Courier New" w:cs="Courier New"/>
+                                <w:color w:val="383A42"/>
+                              </w:rPr>
+                              <w:br/>
+                            </w:r>
+                            <w:r>
+                              <w:rPr>
+                                <w:rFonts w:ascii="Courier New" w:hAnsi="Courier New" w:cs="Courier New"/>
+                                <w:i/>
+                                <w:color w:val="A0A1A7"/>
+                              </w:rPr>
+                              <w:t>// Consumer</w:t>
+                            </w:r>
+                            <w:r>
+                              <w:rPr>
+                                <w:rFonts w:ascii="Courier New" w:hAnsi="Courier New" w:cs="Courier New"/>
+                                <w:color w:val="383A42"/>
+                              </w:rPr>
+                              <w:br/>
+                            </w:r>
+                            <w:r>
+                              <w:rPr>
+                                <w:rFonts w:ascii="Courier New" w:hAnsi="Courier New" w:cs="Courier New"/>
+                                <w:color w:val="A626A4"/>
+                              </w:rPr>
+                              <w:t>int</w:t>
+                            </w:r>
+                            <w:r>
+                              <w:rPr>
+                                <w:rFonts w:ascii="Courier New" w:hAnsi="Courier New" w:cs="Courier New"/>
+                                <w:color w:val="383A42"/>
+                              </w:rPr>
+                              <w:t xml:space="preserve"> </w:t>
+                            </w:r>
+                            <w:r>
+                              <w:rPr>
+                                <w:rFonts w:ascii="Courier New" w:hAnsi="Courier New" w:cs="Courier New"/>
+                                <w:color w:val="4078F2"/>
+                              </w:rPr>
+                              <w:t>consume</w:t>
+                            </w:r>
+                            <w:r>
+                              <w:rPr>
+                                <w:rFonts w:ascii="Courier New" w:hAnsi="Courier New" w:cs="Courier New"/>
+                                <w:color w:val="383A42"/>
+                              </w:rPr>
+                              <w:t>(</w:t>
+                            </w:r>
+                            <w:r>
+                              <w:rPr>
+                                <w:rFonts w:ascii="Courier New" w:hAnsi="Courier New" w:cs="Courier New"/>
+                                <w:i/>
+                                <w:color w:val="A0A1A7"/>
+                              </w:rPr>
+                              <w:t xml:space="preserve">/* spinlock and your </w:t>
+                            </w:r>
+                            <w:proofErr w:type="spellStart"/>
+                            <w:r>
+                              <w:rPr>
+                                <w:rFonts w:ascii="Courier New" w:hAnsi="Courier New" w:cs="Courier New"/>
+                                <w:i/>
+                                <w:color w:val="A0A1A7"/>
+                              </w:rPr>
+                              <w:t>args</w:t>
+                            </w:r>
+                            <w:proofErr w:type="spellEnd"/>
+                            <w:r>
+                              <w:rPr>
+                                <w:rFonts w:ascii="Courier New" w:hAnsi="Courier New" w:cs="Courier New"/>
+                                <w:i/>
+                                <w:color w:val="A0A1A7"/>
+                              </w:rPr>
+                              <w:t xml:space="preserve"> */</w:t>
+                            </w:r>
+                            <w:r>
+                              <w:rPr>
+                                <w:rFonts w:ascii="Courier New" w:hAnsi="Courier New" w:cs="Courier New"/>
+                                <w:color w:val="383A42"/>
+                              </w:rPr>
+                              <w:t>) {</w:t>
+                            </w:r>
+                            <w:r>
+                              <w:rPr>
+                                <w:rFonts w:ascii="Courier New" w:hAnsi="Courier New" w:cs="Courier New"/>
+                                <w:color w:val="383A42"/>
+                              </w:rPr>
+                              <w:br/>
+                            </w:r>
+                            <w:r>
+                              <w:rPr>
+                                <w:rFonts w:ascii="Courier New" w:hAnsi="Courier New" w:cs="Courier New"/>
+                                <w:color w:val="383A42"/>
+                              </w:rPr>
+                              <w:br/>
+                              <w:t xml:space="preserve">    </w:t>
+                            </w:r>
+                            <w:r>
+                              <w:rPr>
+                                <w:rFonts w:ascii="Courier New" w:hAnsi="Courier New" w:cs="Courier New"/>
+                                <w:color w:val="A626A4"/>
+                              </w:rPr>
+                              <w:t>while</w:t>
+                            </w:r>
+                            <w:r>
+                              <w:rPr>
+                                <w:rFonts w:ascii="Courier New" w:hAnsi="Courier New" w:cs="Courier New"/>
+                                <w:color w:val="383A42"/>
+                              </w:rPr>
+                              <w:t xml:space="preserve"> (</w:t>
+                            </w:r>
+                            <w:r>
+                              <w:rPr>
+                                <w:rFonts w:ascii="Courier New" w:hAnsi="Courier New" w:cs="Courier New"/>
+                                <w:color w:val="0184BB"/>
+                              </w:rPr>
+                              <w:t>true</w:t>
+                            </w:r>
+                            <w:r>
+                              <w:rPr>
+                                <w:rFonts w:ascii="Courier New" w:hAnsi="Courier New" w:cs="Courier New"/>
+                                <w:color w:val="383A42"/>
+                              </w:rPr>
+                              <w:t>) {</w:t>
+                            </w:r>
+                            <w:r>
+                              <w:rPr>
+                                <w:rFonts w:ascii="Courier New" w:hAnsi="Courier New" w:cs="Courier New"/>
+                                <w:color w:val="383A42"/>
+                              </w:rPr>
+                              <w:br/>
+                              <w:t xml:space="preserve">        </w:t>
+                            </w:r>
+                            <w:proofErr w:type="spellStart"/>
+                            <w:r>
+                              <w:rPr>
+                                <w:rFonts w:ascii="Courier New" w:hAnsi="Courier New" w:cs="Courier New"/>
+                                <w:color w:val="383A42"/>
+                              </w:rPr>
+                              <w:t>acquire_lock</w:t>
+                            </w:r>
+                            <w:proofErr w:type="spellEnd"/>
+                            <w:r>
+                              <w:rPr>
+                                <w:rFonts w:ascii="Courier New" w:hAnsi="Courier New" w:cs="Courier New"/>
+                                <w:color w:val="383A42"/>
+                              </w:rPr>
+                              <w:t>(spinlock));</w:t>
+                            </w:r>
+                            <w:r>
+                              <w:rPr>
+                                <w:rFonts w:ascii="Courier New" w:hAnsi="Courier New" w:cs="Courier New"/>
+                                <w:color w:val="383A42"/>
+                              </w:rPr>
+                              <w:br/>
+                            </w:r>
+                            <w:r>
+                              <w:rPr>
+                                <w:rFonts w:ascii="Courier New" w:hAnsi="Courier New" w:cs="Courier New"/>
+                                <w:color w:val="383A42"/>
+                              </w:rPr>
+                              <w:br/>
+                              <w:t xml:space="preserve">        </w:t>
+                            </w:r>
+                            <w:r>
+                              <w:rPr>
+                                <w:rFonts w:ascii="Courier New" w:hAnsi="Courier New" w:cs="Courier New"/>
+                                <w:color w:val="A626A4"/>
+                              </w:rPr>
+                              <w:t>if</w:t>
+                            </w:r>
+                            <w:r>
+                              <w:rPr>
+                                <w:rFonts w:ascii="Courier New" w:hAnsi="Courier New" w:cs="Courier New"/>
+                                <w:color w:val="383A42"/>
+                              </w:rPr>
+                              <w:t xml:space="preserve"> (</w:t>
+                            </w:r>
+                            <w:proofErr w:type="spellStart"/>
+                            <w:r>
+                              <w:rPr>
+                                <w:rFonts w:ascii="Courier New" w:hAnsi="Courier New" w:cs="Courier New"/>
+                                <w:color w:val="383A42"/>
+                              </w:rPr>
+                              <w:t>can_pull</w:t>
+                            </w:r>
+                            <w:proofErr w:type="spellEnd"/>
+                            <w:r>
+                              <w:rPr>
+                                <w:rFonts w:ascii="Courier New" w:hAnsi="Courier New" w:cs="Courier New"/>
+                                <w:color w:val="383A42"/>
+                              </w:rPr>
+                              <w:t xml:space="preserve">()) { </w:t>
+                            </w:r>
+                            <w:r>
+                              <w:rPr>
+                                <w:rFonts w:ascii="Courier New" w:hAnsi="Courier New" w:cs="Courier New"/>
+                                <w:color w:val="A626A4"/>
+                              </w:rPr>
+                              <w:t>break</w:t>
+                            </w:r>
+                            <w:r>
+                              <w:rPr>
+                                <w:rFonts w:ascii="Courier New" w:hAnsi="Courier New" w:cs="Courier New"/>
+                                <w:color w:val="383A42"/>
+                              </w:rPr>
+                              <w:t xml:space="preserve">; } </w:t>
+                            </w:r>
+                            <w:r>
+                              <w:rPr>
+                                <w:rFonts w:ascii="Courier New" w:hAnsi="Courier New" w:cs="Courier New"/>
+                                <w:color w:val="383A42"/>
+                              </w:rPr>
+                              <w:br/>
+                              <w:t xml:space="preserve">        </w:t>
+                            </w:r>
+                            <w:proofErr w:type="spellStart"/>
+                            <w:r>
+                              <w:rPr>
+                                <w:rFonts w:ascii="Courier New" w:hAnsi="Courier New" w:cs="Courier New"/>
+                                <w:color w:val="383A42"/>
+                              </w:rPr>
+                              <w:t>release_lock</w:t>
+                            </w:r>
+                            <w:proofErr w:type="spellEnd"/>
+                            <w:r>
+                              <w:rPr>
+                                <w:rFonts w:ascii="Courier New" w:hAnsi="Courier New" w:cs="Courier New"/>
+                                <w:color w:val="383A42"/>
+                              </w:rPr>
+                              <w:t>(spinlock);</w:t>
+                            </w:r>
+                            <w:r>
+                              <w:rPr>
+                                <w:rFonts w:ascii="Courier New" w:hAnsi="Courier New" w:cs="Courier New"/>
+                                <w:color w:val="383A42"/>
+                              </w:rPr>
+                              <w:br/>
+                            </w:r>
+                            <w:r>
+                              <w:rPr>
+                                <w:rFonts w:ascii="Courier New" w:hAnsi="Courier New" w:cs="Courier New"/>
+                                <w:color w:val="383A42"/>
+                              </w:rPr>
+                              <w:br/>
+                              <w:t xml:space="preserve">        </w:t>
+                            </w:r>
+                            <w:r>
+                              <w:rPr>
+                                <w:rFonts w:ascii="Courier New" w:hAnsi="Courier New" w:cs="Courier New"/>
+                                <w:color w:val="A626A4"/>
+                              </w:rPr>
+                              <w:t>while</w:t>
+                            </w:r>
+                            <w:r>
+                              <w:rPr>
+                                <w:rFonts w:ascii="Courier New" w:hAnsi="Courier New" w:cs="Courier New"/>
+                                <w:color w:val="383A42"/>
+                              </w:rPr>
+                              <w:t xml:space="preserve"> (!</w:t>
+                            </w:r>
+                            <w:proofErr w:type="spellStart"/>
+                            <w:r>
+                              <w:rPr>
+                                <w:rFonts w:ascii="Courier New" w:hAnsi="Courier New" w:cs="Courier New"/>
+                                <w:color w:val="383A42"/>
+                              </w:rPr>
+                              <w:t>can_pull</w:t>
+                            </w:r>
+                            <w:proofErr w:type="spellEnd"/>
+                            <w:r>
+                              <w:rPr>
+                                <w:rFonts w:ascii="Courier New" w:hAnsi="Courier New" w:cs="Courier New"/>
+                                <w:color w:val="383A42"/>
+                              </w:rPr>
+                              <w:t xml:space="preserve">()) {}; </w:t>
+                            </w:r>
+                            <w:r>
+                              <w:rPr>
+                                <w:rFonts w:ascii="Courier New" w:hAnsi="Courier New" w:cs="Courier New"/>
+                                <w:color w:val="383A42"/>
+                              </w:rPr>
+                              <w:br/>
+                              <w:t xml:space="preserve">    }   </w:t>
+                            </w:r>
+                            <w:r>
+                              <w:rPr>
+                                <w:rFonts w:ascii="Courier New" w:hAnsi="Courier New" w:cs="Courier New"/>
+                                <w:color w:val="383A42"/>
+                              </w:rPr>
+                              <w:br/>
+                            </w:r>
+                            <w:r>
+                              <w:rPr>
+                                <w:rFonts w:ascii="Courier New" w:hAnsi="Courier New" w:cs="Courier New"/>
+                                <w:color w:val="383A42"/>
+                              </w:rPr>
+                              <w:br/>
+                              <w:t xml:space="preserve">    </w:t>
+                            </w:r>
+                            <w:r>
+                              <w:rPr>
+                                <w:rFonts w:ascii="Courier New" w:hAnsi="Courier New" w:cs="Courier New"/>
+                                <w:i/>
+                                <w:color w:val="A0A1A7"/>
+                              </w:rPr>
+                              <w:t>// PULL ITEM FROM THE BUFFER</w:t>
+                            </w:r>
+                            <w:r>
+                              <w:rPr>
+                                <w:rFonts w:ascii="Courier New" w:hAnsi="Courier New" w:cs="Courier New"/>
+                                <w:color w:val="383A42"/>
+                              </w:rPr>
+                              <w:br/>
+                              <w:t xml:space="preserve">    </w:t>
+                            </w:r>
+                            <w:r>
+                              <w:rPr>
+                                <w:rFonts w:ascii="Courier New" w:hAnsi="Courier New" w:cs="Courier New"/>
+                                <w:color w:val="383A42"/>
+                              </w:rPr>
+                              <w:br/>
+                              <w:t xml:space="preserve">    </w:t>
+                            </w:r>
+                            <w:proofErr w:type="spellStart"/>
+                            <w:r>
+                              <w:rPr>
+                                <w:rFonts w:ascii="Courier New" w:hAnsi="Courier New" w:cs="Courier New"/>
+                                <w:color w:val="383A42"/>
+                              </w:rPr>
+                              <w:t>release_lock</w:t>
+                            </w:r>
+                            <w:proofErr w:type="spellEnd"/>
+                            <w:r>
+                              <w:rPr>
+                                <w:rFonts w:ascii="Courier New" w:hAnsi="Courier New" w:cs="Courier New"/>
+                                <w:color w:val="383A42"/>
+                              </w:rPr>
+                              <w:t>(spinlock)</w:t>
+                            </w:r>
+                            <w:r>
+                              <w:rPr>
+                                <w:rFonts w:ascii="Courier New" w:hAnsi="Courier New" w:cs="Courier New"/>
+                                <w:color w:val="383A42"/>
+                              </w:rPr>
+                              <w:br/>
+                              <w:t xml:space="preserve">    </w:t>
+                            </w:r>
+                            <w:r>
+                              <w:rPr>
+                                <w:rFonts w:ascii="Courier New" w:hAnsi="Courier New" w:cs="Courier New"/>
+                                <w:color w:val="A626A4"/>
+                              </w:rPr>
+                              <w:t>return</w:t>
+                            </w:r>
+                            <w:r>
+                              <w:rPr>
+                                <w:rFonts w:ascii="Courier New" w:hAnsi="Courier New" w:cs="Courier New"/>
+                                <w:color w:val="383A42"/>
+                              </w:rPr>
+                              <w:t xml:space="preserve"> </w:t>
+                            </w:r>
+                            <w:r>
+                              <w:rPr>
+                                <w:rFonts w:ascii="Courier New" w:hAnsi="Courier New" w:cs="Courier New"/>
+                                <w:color w:val="986801"/>
+                              </w:rPr>
+                              <w:t>0</w:t>
+                            </w:r>
+                            <w:r>
+                              <w:rPr>
+                                <w:rFonts w:ascii="Courier New" w:hAnsi="Courier New" w:cs="Courier New"/>
+                                <w:color w:val="383A42"/>
+                              </w:rPr>
+                              <w:t>;</w:t>
+                            </w:r>
+                            <w:r>
+                              <w:rPr>
+                                <w:rFonts w:ascii="Courier New" w:hAnsi="Courier New" w:cs="Courier New"/>
+                                <w:color w:val="383A42"/>
+                              </w:rPr>
+                              <w:br/>
+                              <w:t>}</w:t>
+                            </w:r>
+                          </w:p>
+                          <w:p/>
+                        </w:txbxContent>
+                      </wps:txbx>
+                      <wps:bodyPr rot="0" spcFirstLastPara="0" vertOverflow="overflow" horzOverflow="overflow" vert="horz" wrap="none" lIns="91440" tIns="45720" rIns="91440" bIns="45720" numCol="1" spcCol="0" rtlCol="0" fromWordArt="0" anchor="t" anchorCtr="0" forceAA="0" compatLnSpc="1">
+                        <a:prstTxWarp prst="textNoShape">
+                          <a:avLst/>
+                        </a:prstTxWarp>
+                        <a:noAutofit/>
+                      </wps:bodyPr>
+                    </wps:wsp>
+                  </a:graphicData>
+                </a:graphic>
+              </wp:inline>
+            </w:drawing>
+          </mc:Choice>
+          <mc:Fallback>
+            <w:pict>
+              <v:shape w14:anchorId="13F904B6" id="Text Box 18" o:spid="_x0000_s1031" type="#_x0000_t202" style="width:1in;height:589.65pt;visibility:visible;mso-wrap-style:none;mso-left-percent:-10001;mso-top-percent:-10001;mso-position-horizontal:absolute;mso-position-horizontal-relative:char;mso-position-vertical:absolute;mso-position-vertical-relative:line;mso-left-percent:-10001;mso-top-percent:-10001;v-text-anchor:top" o:gfxdata="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" filled="f" stroked="f" strokeweight=".5pt">
+                <v:textbox>
+                  <w:txbxContent>
+                    <w:p>
+                      <w:pPr>
+                        <w:shd w:val="clear" w:color="auto" w:fill="FAFAFA"/>
+                      </w:pPr>
+                      <w:r>
+                        <w:rPr>
+                          <w:rFonts w:ascii="Courier New" w:hAnsi="Courier New" w:cs="Courier New"/>
+                          <w:color w:val="A626A4"/>
+                        </w:rPr>
+                        <w:t>void</w:t>
+                      </w:r>
+                      <w:r>
+                        <w:rPr>
+                          <w:rFonts w:ascii="Courier New" w:hAnsi="Courier New" w:cs="Courier New"/>
+                          <w:color w:val="383A42"/>
+                        </w:rPr>
+                        <w:t xml:space="preserve"> </w:t>
+                      </w:r>
+                      <w:proofErr w:type="spellStart"/>
+                      <w:r>
+                        <w:rPr>
+                          <w:rFonts w:ascii="Courier New" w:hAnsi="Courier New" w:cs="Courier New"/>
+                          <w:color w:val="4078F2"/>
+                        </w:rPr>
+                        <w:t>acquire_lock</w:t>
+                      </w:r>
+                      <w:proofErr w:type="spellEnd"/>
+                      <w:r>
+                        <w:rPr>
+                          <w:rFonts w:ascii="Courier New" w:hAnsi="Courier New" w:cs="Courier New"/>
+                          <w:color w:val="383A42"/>
+                        </w:rPr>
+                        <w:t>(</w:t>
+                      </w:r>
+                      <w:r>
+                        <w:rPr>
+                          <w:rFonts w:ascii="Courier New" w:hAnsi="Courier New" w:cs="Courier New"/>
+                          <w:color w:val="A626A4"/>
+                        </w:rPr>
+                        <w:t>int</w:t>
+                      </w:r>
+                      <w:r>
+                        <w:rPr>
+                          <w:rFonts w:ascii="Courier New" w:hAnsi="Courier New" w:cs="Courier New"/>
+                          <w:color w:val="383A42"/>
+                        </w:rPr>
+                        <w:t>* lock) {</w:t>
+                      </w:r>
+                      <w:r>
+                        <w:rPr>
+                          <w:rFonts w:ascii="Courier New" w:hAnsi="Courier New" w:cs="Courier New"/>
+                          <w:color w:val="383A42"/>
+                        </w:rPr>
+                        <w:br/>
+                        <w:t xml:space="preserve">    </w:t>
+                      </w:r>
+                      <w:r>
+                        <w:rPr>
+                          <w:rFonts w:ascii="Courier New" w:hAnsi="Courier New" w:cs="Courier New"/>
+                          <w:color w:val="A626A4"/>
+                        </w:rPr>
+                        <w:t>while</w:t>
+                      </w:r>
+                      <w:r>
+                        <w:rPr>
+                          <w:rFonts w:ascii="Courier New" w:hAnsi="Courier New" w:cs="Courier New"/>
+                          <w:color w:val="383A42"/>
+                        </w:rPr>
+                        <w:t xml:space="preserve"> (</w:t>
+                      </w:r>
+                      <w:proofErr w:type="spellStart"/>
+                      <w:r>
+                        <w:rPr>
+                          <w:rFonts w:ascii="Courier New" w:hAnsi="Courier New" w:cs="Courier New"/>
+                          <w:color w:val="383A42"/>
+                        </w:rPr>
+                        <w:t>atomic_compare_and_swap</w:t>
+                      </w:r>
+                      <w:proofErr w:type="spellEnd"/>
+                      <w:r>
+                        <w:rPr>
+                          <w:rFonts w:ascii="Courier New" w:hAnsi="Courier New" w:cs="Courier New"/>
+                          <w:color w:val="383A42"/>
+                        </w:rPr>
+                        <w:t>(lock, FREE, LOCKED)) {};</w:t>
+                      </w:r>
+                      <w:r>
+                        <w:rPr>
+                          <w:rFonts w:ascii="Courier New" w:hAnsi="Courier New" w:cs="Courier New"/>
+                          <w:color w:val="383A42"/>
+                        </w:rPr>
+                        <w:br/>
+                        <w:t>}</w:t>
+                      </w:r>
+                      <w:r>
+                        <w:rPr>
+                          <w:rFonts w:ascii="Courier New" w:hAnsi="Courier New" w:cs="Courier New"/>
+                          <w:color w:val="383A42"/>
+                        </w:rPr>
+                        <w:br/>
+                      </w:r>
+                      <w:r>
+                        <w:rPr>
+                          <w:rFonts w:ascii="Courier New" w:hAnsi="Courier New" w:cs="Courier New"/>
+                          <w:color w:val="383A42"/>
+                        </w:rPr>
+                        <w:br/>
+                      </w:r>
+                      <w:r>
+                        <w:rPr>
+                          <w:rFonts w:ascii="Courier New" w:hAnsi="Courier New" w:cs="Courier New"/>
+                          <w:color w:val="A626A4"/>
+                        </w:rPr>
+                        <w:t>void</w:t>
+                      </w:r>
+                      <w:r>
+                        <w:rPr>
+                          <w:rFonts w:ascii="Courier New" w:hAnsi="Courier New" w:cs="Courier New"/>
+                          <w:color w:val="383A42"/>
+                        </w:rPr>
+                        <w:t xml:space="preserve"> </w:t>
+                      </w:r>
+                      <w:proofErr w:type="spellStart"/>
+                      <w:r>
+                        <w:rPr>
+                          <w:rFonts w:ascii="Courier New" w:hAnsi="Courier New" w:cs="Courier New"/>
+                          <w:color w:val="4078F2"/>
+                        </w:rPr>
+                        <w:t>release_lock</w:t>
+                      </w:r>
+                      <w:proofErr w:type="spellEnd"/>
+                      <w:r>
+                        <w:rPr>
+                          <w:rFonts w:ascii="Courier New" w:hAnsi="Courier New" w:cs="Courier New"/>
+                          <w:color w:val="383A42"/>
+                        </w:rPr>
+                        <w:t>(</w:t>
+                      </w:r>
+                      <w:r>
+                        <w:rPr>
+                          <w:rFonts w:ascii="Courier New" w:hAnsi="Courier New" w:cs="Courier New"/>
+                          <w:color w:val="A626A4"/>
+                        </w:rPr>
+                        <w:t>int</w:t>
+                      </w:r>
+                      <w:r>
+                        <w:rPr>
+                          <w:rFonts w:ascii="Courier New" w:hAnsi="Courier New" w:cs="Courier New"/>
+                          <w:color w:val="383A42"/>
+                        </w:rPr>
+                        <w:t>* lock) {</w:t>
+                      </w:r>
+                      <w:r>
+                        <w:rPr>
+                          <w:rFonts w:ascii="Courier New" w:hAnsi="Courier New" w:cs="Courier New"/>
+                          <w:color w:val="383A42"/>
+                        </w:rPr>
+                        <w:br/>
+                        <w:t xml:space="preserve">    *lock = FREE;</w:t>
+                      </w:r>
+                      <w:r>
+                        <w:rPr>
+                          <w:rFonts w:ascii="Courier New" w:hAnsi="Courier New" w:cs="Courier New"/>
+                          <w:color w:val="383A42"/>
+                        </w:rPr>
+                        <w:br/>
+                        <w:t>}</w:t>
+                      </w:r>
+                      <w:r>
+                        <w:rPr>
+                          <w:rFonts w:ascii="Courier New" w:hAnsi="Courier New" w:cs="Courier New"/>
+                          <w:color w:val="383A42"/>
+                        </w:rPr>
+                        <w:br/>
+                      </w:r>
+                      <w:r>
+                        <w:rPr>
+                          <w:rFonts w:ascii="Courier New" w:hAnsi="Courier New" w:cs="Courier New"/>
+                          <w:color w:val="383A42"/>
+                        </w:rPr>
+                        <w:br/>
+                      </w:r>
+                      <w:r>
+                        <w:rPr>
+                          <w:rFonts w:ascii="Courier New" w:hAnsi="Courier New" w:cs="Courier New"/>
+                          <w:i/>
+                          <w:color w:val="A0A1A7"/>
+                        </w:rPr>
+                        <w:t>// Producer</w:t>
+                      </w:r>
+                      <w:r>
+                        <w:rPr>
+                          <w:rFonts w:ascii="Courier New" w:hAnsi="Courier New" w:cs="Courier New"/>
+                          <w:color w:val="383A42"/>
+                        </w:rPr>
+                        <w:br/>
+                      </w:r>
+                      <w:r>
+                        <w:rPr>
+                          <w:rFonts w:ascii="Courier New" w:hAnsi="Courier New" w:cs="Courier New"/>
+                          <w:color w:val="A626A4"/>
+                        </w:rPr>
+                        <w:t>int</w:t>
+                      </w:r>
+                      <w:r>
+                        <w:rPr>
+                          <w:rFonts w:ascii="Courier New" w:hAnsi="Courier New" w:cs="Courier New"/>
+                          <w:color w:val="383A42"/>
+                        </w:rPr>
+                        <w:t xml:space="preserve"> </w:t>
+                      </w:r>
+                      <w:r>
+                        <w:rPr>
+                          <w:rFonts w:ascii="Courier New" w:hAnsi="Courier New" w:cs="Courier New"/>
+                          <w:color w:val="4078F2"/>
+                        </w:rPr>
+                        <w:t>produce</w:t>
+                      </w:r>
+                      <w:r>
+                        <w:rPr>
+                          <w:rFonts w:ascii="Courier New" w:hAnsi="Courier New" w:cs="Courier New"/>
+                          <w:color w:val="383A42"/>
+                        </w:rPr>
+                        <w:t>(</w:t>
+                      </w:r>
+                      <w:r>
+                        <w:rPr>
+                          <w:rFonts w:ascii="Courier New" w:hAnsi="Courier New" w:cs="Courier New"/>
+                          <w:i/>
+                          <w:color w:val="A0A1A7"/>
+                        </w:rPr>
+                        <w:t xml:space="preserve">/* spinlock and your </w:t>
+                      </w:r>
+                      <w:proofErr w:type="spellStart"/>
+                      <w:r>
+                        <w:rPr>
+                          <w:rFonts w:ascii="Courier New" w:hAnsi="Courier New" w:cs="Courier New"/>
+                          <w:i/>
+                          <w:color w:val="A0A1A7"/>
+                        </w:rPr>
+                        <w:t>args</w:t>
+                      </w:r>
+                      <w:proofErr w:type="spellEnd"/>
+                      <w:r>
+                        <w:rPr>
+                          <w:rFonts w:ascii="Courier New" w:hAnsi="Courier New" w:cs="Courier New"/>
+                          <w:i/>
+                          <w:color w:val="A0A1A7"/>
+                        </w:rPr>
+                        <w:t xml:space="preserve"> */</w:t>
+                      </w:r>
+                      <w:r>
+                        <w:rPr>
+                          <w:rFonts w:ascii="Courier New" w:hAnsi="Courier New" w:cs="Courier New"/>
+                          <w:color w:val="383A42"/>
+                        </w:rPr>
+                        <w:t>) {</w:t>
+                      </w:r>
+                      <w:r>
+                        <w:rPr>
+                          <w:rFonts w:ascii="Courier New" w:hAnsi="Courier New" w:cs="Courier New"/>
+                          <w:color w:val="383A42"/>
+                        </w:rPr>
+                        <w:br/>
+                      </w:r>
+                      <w:r>
+                        <w:rPr>
+                          <w:rFonts w:ascii="Courier New" w:hAnsi="Courier New" w:cs="Courier New"/>
+                          <w:color w:val="383A42"/>
+                        </w:rPr>
+                        <w:br/>
+                        <w:t xml:space="preserve">    </w:t>
+                      </w:r>
+                      <w:r>
+                        <w:rPr>
+                          <w:rFonts w:ascii="Courier New" w:hAnsi="Courier New" w:cs="Courier New"/>
+                          <w:color w:val="A626A4"/>
+                        </w:rPr>
+                        <w:t>while</w:t>
+                      </w:r>
+                      <w:r>
+                        <w:rPr>
+                          <w:rFonts w:ascii="Courier New" w:hAnsi="Courier New" w:cs="Courier New"/>
+                          <w:color w:val="383A42"/>
+                        </w:rPr>
+                        <w:t xml:space="preserve"> (</w:t>
+                      </w:r>
+                      <w:r>
+                        <w:rPr>
+                          <w:rFonts w:ascii="Courier New" w:hAnsi="Courier New" w:cs="Courier New"/>
+                          <w:color w:val="0184BB"/>
+                        </w:rPr>
+                        <w:t>true</w:t>
+                      </w:r>
+                      <w:r>
+                        <w:rPr>
+                          <w:rFonts w:ascii="Courier New" w:hAnsi="Courier New" w:cs="Courier New"/>
+                          <w:color w:val="383A42"/>
+                        </w:rPr>
+                        <w:t>) {</w:t>
+                      </w:r>
+                      <w:r>
+                        <w:rPr>
+                          <w:rFonts w:ascii="Courier New" w:hAnsi="Courier New" w:cs="Courier New"/>
+                          <w:color w:val="383A42"/>
+                        </w:rPr>
+                        <w:br/>
+                        <w:t xml:space="preserve">        </w:t>
+                      </w:r>
+                      <w:proofErr w:type="spellStart"/>
+                      <w:r>
+                        <w:rPr>
+                          <w:rFonts w:ascii="Courier New" w:hAnsi="Courier New" w:cs="Courier New"/>
+                          <w:color w:val="383A42"/>
+                        </w:rPr>
+                        <w:t>acquire_lock</w:t>
+                      </w:r>
+                      <w:proofErr w:type="spellEnd"/>
+                      <w:r>
+                        <w:rPr>
+                          <w:rFonts w:ascii="Courier New" w:hAnsi="Courier New" w:cs="Courier New"/>
+                          <w:color w:val="383A42"/>
+                        </w:rPr>
+                        <w:t>(spinlock));</w:t>
+                      </w:r>
+                      <w:r>
+                        <w:rPr>
+                          <w:rFonts w:ascii="Courier New" w:hAnsi="Courier New" w:cs="Courier New"/>
+                          <w:color w:val="383A42"/>
+                        </w:rPr>
+                        <w:br/>
+                      </w:r>
+                      <w:r>
+                        <w:rPr>
+                          <w:rFonts w:ascii="Courier New" w:hAnsi="Courier New" w:cs="Courier New"/>
+                          <w:color w:val="383A42"/>
+                        </w:rPr>
+                        <w:br/>
+                        <w:t xml:space="preserve">        </w:t>
+                      </w:r>
+                      <w:r>
+                        <w:rPr>
+                          <w:rFonts w:ascii="Courier New" w:hAnsi="Courier New" w:cs="Courier New"/>
+                          <w:color w:val="A626A4"/>
+                        </w:rPr>
+                        <w:t>if</w:t>
+                      </w:r>
+                      <w:r>
+                        <w:rPr>
+                          <w:rFonts w:ascii="Courier New" w:hAnsi="Courier New" w:cs="Courier New"/>
+                          <w:color w:val="383A42"/>
+                        </w:rPr>
+                        <w:t xml:space="preserve"> (</w:t>
+                      </w:r>
+                      <w:proofErr w:type="spellStart"/>
+                      <w:r>
+                        <w:rPr>
+                          <w:rFonts w:ascii="Courier New" w:hAnsi="Courier New" w:cs="Courier New"/>
+                          <w:color w:val="383A42"/>
+                        </w:rPr>
+                        <w:t>can_push</w:t>
+                      </w:r>
+                      <w:proofErr w:type="spellEnd"/>
+                      <w:r>
+                        <w:rPr>
+                          <w:rFonts w:ascii="Courier New" w:hAnsi="Courier New" w:cs="Courier New"/>
+                          <w:color w:val="383A42"/>
+                        </w:rPr>
+                        <w:t xml:space="preserve">()) { </w:t>
+                      </w:r>
+                      <w:r>
+                        <w:rPr>
+                          <w:rFonts w:ascii="Courier New" w:hAnsi="Courier New" w:cs="Courier New"/>
+                          <w:color w:val="A626A4"/>
+                        </w:rPr>
+                        <w:t>break</w:t>
+                      </w:r>
+                      <w:r>
+                        <w:rPr>
+                          <w:rFonts w:ascii="Courier New" w:hAnsi="Courier New" w:cs="Courier New"/>
+                          <w:color w:val="383A42"/>
+                        </w:rPr>
+                        <w:t xml:space="preserve">; } </w:t>
+                      </w:r>
+                      <w:r>
+                        <w:rPr>
+                          <w:rFonts w:ascii="Courier New" w:hAnsi="Courier New" w:cs="Courier New"/>
+                          <w:color w:val="383A42"/>
+                        </w:rPr>
+                        <w:br/>
+                        <w:t xml:space="preserve">        </w:t>
+                      </w:r>
+                      <w:proofErr w:type="spellStart"/>
+                      <w:r>
+                        <w:rPr>
+                          <w:rFonts w:ascii="Courier New" w:hAnsi="Courier New" w:cs="Courier New"/>
+                          <w:color w:val="383A42"/>
+                        </w:rPr>
+                        <w:t>release_lock</w:t>
+                      </w:r>
+                      <w:proofErr w:type="spellEnd"/>
+                      <w:r>
+                        <w:rPr>
+                          <w:rFonts w:ascii="Courier New" w:hAnsi="Courier New" w:cs="Courier New"/>
+                          <w:color w:val="383A42"/>
+                        </w:rPr>
+                        <w:t>(spinlock);</w:t>
+                      </w:r>
+                      <w:r>
+                        <w:rPr>
+                          <w:rFonts w:ascii="Courier New" w:hAnsi="Courier New" w:cs="Courier New"/>
+                          <w:color w:val="383A42"/>
+                        </w:rPr>
+                        <w:br/>
+                      </w:r>
+                      <w:r>
+                        <w:rPr>
+                          <w:rFonts w:ascii="Courier New" w:hAnsi="Courier New" w:cs="Courier New"/>
+                          <w:color w:val="383A42"/>
+                        </w:rPr>
+                        <w:br/>
+                        <w:t xml:space="preserve">        </w:t>
+                      </w:r>
+                      <w:r>
+                        <w:rPr>
+                          <w:rFonts w:ascii="Courier New" w:hAnsi="Courier New" w:cs="Courier New"/>
+                          <w:color w:val="A626A4"/>
+                        </w:rPr>
+                        <w:t>while</w:t>
+                      </w:r>
+                      <w:r>
+                        <w:rPr>
+                          <w:rFonts w:ascii="Courier New" w:hAnsi="Courier New" w:cs="Courier New"/>
+                          <w:color w:val="383A42"/>
+                        </w:rPr>
+                        <w:t xml:space="preserve"> (!</w:t>
+                      </w:r>
+                      <w:proofErr w:type="spellStart"/>
+                      <w:r>
+                        <w:rPr>
+                          <w:rFonts w:ascii="Courier New" w:hAnsi="Courier New" w:cs="Courier New"/>
+                          <w:color w:val="383A42"/>
+                        </w:rPr>
+                        <w:t>can_push</w:t>
+                      </w:r>
+                      <w:proofErr w:type="spellEnd"/>
+                      <w:r>
+                        <w:rPr>
+                          <w:rFonts w:ascii="Courier New" w:hAnsi="Courier New" w:cs="Courier New"/>
+                          <w:color w:val="383A42"/>
+                        </w:rPr>
+                        <w:t xml:space="preserve">()) {}; </w:t>
+                      </w:r>
+                      <w:r>
+                        <w:rPr>
+                          <w:rFonts w:ascii="Courier New" w:hAnsi="Courier New" w:cs="Courier New"/>
+                          <w:color w:val="383A42"/>
+                        </w:rPr>
+                        <w:br/>
+                        <w:t xml:space="preserve">    }   </w:t>
+                      </w:r>
+                      <w:r>
+                        <w:rPr>
+                          <w:rFonts w:ascii="Courier New" w:hAnsi="Courier New" w:cs="Courier New"/>
+                          <w:color w:val="383A42"/>
+                        </w:rPr>
+                        <w:br/>
+                      </w:r>
+                      <w:r>
+                        <w:rPr>
+                          <w:rFonts w:ascii="Courier New" w:hAnsi="Courier New" w:cs="Courier New"/>
+                          <w:color w:val="383A42"/>
+                        </w:rPr>
+                        <w:br/>
+                        <w:t xml:space="preserve">    </w:t>
+                      </w:r>
+                      <w:r>
+                        <w:rPr>
+                          <w:rFonts w:ascii="Courier New" w:hAnsi="Courier New" w:cs="Courier New"/>
+                          <w:i/>
+                          <w:color w:val="A0A1A7"/>
+                        </w:rPr>
+                        <w:t>// PUSH ITEM ONTO THE BUFFER</w:t>
+                      </w:r>
+                      <w:r>
+                        <w:rPr>
+                          <w:rFonts w:ascii="Courier New" w:hAnsi="Courier New" w:cs="Courier New"/>
+                          <w:color w:val="383A42"/>
+                        </w:rPr>
+                        <w:br/>
+                        <w:t xml:space="preserve">    </w:t>
+                      </w:r>
+                      <w:r>
+                        <w:rPr>
+                          <w:rFonts w:ascii="Courier New" w:hAnsi="Courier New" w:cs="Courier New"/>
+                          <w:color w:val="383A42"/>
+                        </w:rPr>
+                        <w:br/>
+                        <w:t xml:space="preserve">    </w:t>
+                      </w:r>
+                      <w:proofErr w:type="spellStart"/>
+                      <w:r>
+                        <w:rPr>
+                          <w:rFonts w:ascii="Courier New" w:hAnsi="Courier New" w:cs="Courier New"/>
+                          <w:color w:val="383A42"/>
+                        </w:rPr>
+                        <w:t>release_lock</w:t>
+                      </w:r>
+                      <w:proofErr w:type="spellEnd"/>
+                      <w:r>
+                        <w:rPr>
+                          <w:rFonts w:ascii="Courier New" w:hAnsi="Courier New" w:cs="Courier New"/>
+                          <w:color w:val="383A42"/>
+                        </w:rPr>
+                        <w:t>(spinlock)</w:t>
+                      </w:r>
+                      <w:r>
+                        <w:rPr>
+                          <w:rFonts w:ascii="Courier New" w:hAnsi="Courier New" w:cs="Courier New"/>
+                          <w:color w:val="383A42"/>
+                        </w:rPr>
+                        <w:br/>
+                        <w:t xml:space="preserve">    </w:t>
+                      </w:r>
+                      <w:r>
+                        <w:rPr>
+                          <w:rFonts w:ascii="Courier New" w:hAnsi="Courier New" w:cs="Courier New"/>
+                          <w:color w:val="A626A4"/>
+                        </w:rPr>
+                        <w:t>return</w:t>
+                      </w:r>
+                      <w:r>
+                        <w:rPr>
+                          <w:rFonts w:ascii="Courier New" w:hAnsi="Courier New" w:cs="Courier New"/>
+                          <w:color w:val="383A42"/>
+                        </w:rPr>
+                        <w:t xml:space="preserve"> </w:t>
+                      </w:r>
+                      <w:r>
+                        <w:rPr>
+                          <w:rFonts w:ascii="Courier New" w:hAnsi="Courier New" w:cs="Courier New"/>
+                          <w:color w:val="986801"/>
+                        </w:rPr>
+                        <w:t>0</w:t>
+                      </w:r>
+                      <w:r>
+                        <w:rPr>
+                          <w:rFonts w:ascii="Courier New" w:hAnsi="Courier New" w:cs="Courier New"/>
+                          <w:color w:val="383A42"/>
+                        </w:rPr>
+                        <w:t>;</w:t>
+                      </w:r>
+                      <w:r>
+                        <w:rPr>
+                          <w:rFonts w:ascii="Courier New" w:hAnsi="Courier New" w:cs="Courier New"/>
+                          <w:color w:val="383A42"/>
+                        </w:rPr>
+                        <w:br/>
+                        <w:t>}</w:t>
+                      </w:r>
+                      <w:r>
+                        <w:rPr>
+                          <w:rFonts w:ascii="Courier New" w:hAnsi="Courier New" w:cs="Courier New"/>
+                          <w:color w:val="383A42"/>
+                        </w:rPr>
+                        <w:br/>
+                      </w:r>
+                      <w:r>
+                        <w:rPr>
+                          <w:rFonts w:ascii="Courier New" w:hAnsi="Courier New" w:cs="Courier New"/>
+                          <w:color w:val="383A42"/>
+                        </w:rPr>
+                        <w:br/>
+                      </w:r>
+                      <w:r>
+                        <w:rPr>
+                          <w:rFonts w:ascii="Courier New" w:hAnsi="Courier New" w:cs="Courier New"/>
+                          <w:i/>
+                          <w:color w:val="A0A1A7"/>
+                        </w:rPr>
+                        <w:t>// Consumer</w:t>
+                      </w:r>
+                      <w:r>
+                        <w:rPr>
+                          <w:rFonts w:ascii="Courier New" w:hAnsi="Courier New" w:cs="Courier New"/>
+                          <w:color w:val="383A42"/>
+                        </w:rPr>
+                        <w:br/>
+                      </w:r>
+                      <w:r>
+                        <w:rPr>
+                          <w:rFonts w:ascii="Courier New" w:hAnsi="Courier New" w:cs="Courier New"/>
+                          <w:color w:val="A626A4"/>
+                        </w:rPr>
+                        <w:t>int</w:t>
+                      </w:r>
+                      <w:r>
+                        <w:rPr>
+                          <w:rFonts w:ascii="Courier New" w:hAnsi="Courier New" w:cs="Courier New"/>
+                          <w:color w:val="383A42"/>
+                        </w:rPr>
+                        <w:t xml:space="preserve"> </w:t>
+                      </w:r>
+                      <w:r>
+                        <w:rPr>
+                          <w:rFonts w:ascii="Courier New" w:hAnsi="Courier New" w:cs="Courier New"/>
+                          <w:color w:val="4078F2"/>
+                        </w:rPr>
+                        <w:t>consume</w:t>
+                      </w:r>
+                      <w:r>
+                        <w:rPr>
+                          <w:rFonts w:ascii="Courier New" w:hAnsi="Courier New" w:cs="Courier New"/>
+                          <w:color w:val="383A42"/>
+                        </w:rPr>
+                        <w:t>(</w:t>
+                      </w:r>
+                      <w:r>
+                        <w:rPr>
+                          <w:rFonts w:ascii="Courier New" w:hAnsi="Courier New" w:cs="Courier New"/>
+                          <w:i/>
+                          <w:color w:val="A0A1A7"/>
+                        </w:rPr>
+                        <w:t xml:space="preserve">/* spinlock and your </w:t>
+                      </w:r>
+                      <w:proofErr w:type="spellStart"/>
+                      <w:r>
+                        <w:rPr>
+                          <w:rFonts w:ascii="Courier New" w:hAnsi="Courier New" w:cs="Courier New"/>
+                          <w:i/>
+                          <w:color w:val="A0A1A7"/>
+                        </w:rPr>
+                        <w:t>args</w:t>
+                      </w:r>
+                      <w:proofErr w:type="spellEnd"/>
+                      <w:r>
+                        <w:rPr>
+                          <w:rFonts w:ascii="Courier New" w:hAnsi="Courier New" w:cs="Courier New"/>
+                          <w:i/>
+                          <w:color w:val="A0A1A7"/>
+                        </w:rPr>
+                        <w:t xml:space="preserve"> */</w:t>
+                      </w:r>
+                      <w:r>
+                        <w:rPr>
+                          <w:rFonts w:ascii="Courier New" w:hAnsi="Courier New" w:cs="Courier New"/>
+                          <w:color w:val="383A42"/>
+                        </w:rPr>
+                        <w:t>) {</w:t>
+                      </w:r>
+                      <w:r>
+                        <w:rPr>
+                          <w:rFonts w:ascii="Courier New" w:hAnsi="Courier New" w:cs="Courier New"/>
+                          <w:color w:val="383A42"/>
+                        </w:rPr>
+                        <w:br/>
+                      </w:r>
+                      <w:r>
+                        <w:rPr>
+                          <w:rFonts w:ascii="Courier New" w:hAnsi="Courier New" w:cs="Courier New"/>
+                          <w:color w:val="383A42"/>
+                        </w:rPr>
+                        <w:br/>
+                        <w:t xml:space="preserve">    </w:t>
+                      </w:r>
+                      <w:r>
+                        <w:rPr>
+                          <w:rFonts w:ascii="Courier New" w:hAnsi="Courier New" w:cs="Courier New"/>
+                          <w:color w:val="A626A4"/>
+                        </w:rPr>
+                        <w:t>while</w:t>
+                      </w:r>
+                      <w:r>
+                        <w:rPr>
+                          <w:rFonts w:ascii="Courier New" w:hAnsi="Courier New" w:cs="Courier New"/>
+                          <w:color w:val="383A42"/>
+                        </w:rPr>
+                        <w:t xml:space="preserve"> (</w:t>
+                      </w:r>
+                      <w:r>
+                        <w:rPr>
+                          <w:rFonts w:ascii="Courier New" w:hAnsi="Courier New" w:cs="Courier New"/>
+                          <w:color w:val="0184BB"/>
+                        </w:rPr>
+                        <w:t>true</w:t>
+                      </w:r>
+                      <w:r>
+                        <w:rPr>
+                          <w:rFonts w:ascii="Courier New" w:hAnsi="Courier New" w:cs="Courier New"/>
+                          <w:color w:val="383A42"/>
+                        </w:rPr>
+                        <w:t>) {</w:t>
+                      </w:r>
+                      <w:r>
+                        <w:rPr>
+                          <w:rFonts w:ascii="Courier New" w:hAnsi="Courier New" w:cs="Courier New"/>
+                          <w:color w:val="383A42"/>
+                        </w:rPr>
+                        <w:br/>
+                        <w:t xml:space="preserve">        </w:t>
+                      </w:r>
+                      <w:proofErr w:type="spellStart"/>
+                      <w:r>
+                        <w:rPr>
+                          <w:rFonts w:ascii="Courier New" w:hAnsi="Courier New" w:cs="Courier New"/>
+                          <w:color w:val="383A42"/>
+                        </w:rPr>
+                        <w:t>acquire_lock</w:t>
+                      </w:r>
+                      <w:proofErr w:type="spellEnd"/>
+                      <w:r>
+                        <w:rPr>
+                          <w:rFonts w:ascii="Courier New" w:hAnsi="Courier New" w:cs="Courier New"/>
+                          <w:color w:val="383A42"/>
+                        </w:rPr>
+                        <w:t>(spinlock));</w:t>
+                      </w:r>
+                      <w:r>
+                        <w:rPr>
+                          <w:rFonts w:ascii="Courier New" w:hAnsi="Courier New" w:cs="Courier New"/>
+                          <w:color w:val="383A42"/>
+                        </w:rPr>
+                        <w:br/>
+                      </w:r>
+                      <w:r>
+                        <w:rPr>
+                          <w:rFonts w:ascii="Courier New" w:hAnsi="Courier New" w:cs="Courier New"/>
+                          <w:color w:val="383A42"/>
+                        </w:rPr>
+                        <w:br/>
+                        <w:t xml:space="preserve">        </w:t>
+                      </w:r>
+                      <w:r>
+                        <w:rPr>
+                          <w:rFonts w:ascii="Courier New" w:hAnsi="Courier New" w:cs="Courier New"/>
+                          <w:color w:val="A626A4"/>
+                        </w:rPr>
+                        <w:t>if</w:t>
+                      </w:r>
+                      <w:r>
+                        <w:rPr>
+                          <w:rFonts w:ascii="Courier New" w:hAnsi="Courier New" w:cs="Courier New"/>
+                          <w:color w:val="383A42"/>
+                        </w:rPr>
+                        <w:t xml:space="preserve"> (</w:t>
+                      </w:r>
+                      <w:proofErr w:type="spellStart"/>
+                      <w:r>
+                        <w:rPr>
+                          <w:rFonts w:ascii="Courier New" w:hAnsi="Courier New" w:cs="Courier New"/>
+                          <w:color w:val="383A42"/>
+                        </w:rPr>
+                        <w:t>can_pull</w:t>
+                      </w:r>
+                      <w:proofErr w:type="spellEnd"/>
+                      <w:r>
+                        <w:rPr>
+                          <w:rFonts w:ascii="Courier New" w:hAnsi="Courier New" w:cs="Courier New"/>
+                          <w:color w:val="383A42"/>
+                        </w:rPr>
+                        <w:t xml:space="preserve">()) { </w:t>
+                      </w:r>
+                      <w:r>
+                        <w:rPr>
+                          <w:rFonts w:ascii="Courier New" w:hAnsi="Courier New" w:cs="Courier New"/>
+                          <w:color w:val="A626A4"/>
+                        </w:rPr>
+                        <w:t>break</w:t>
+                      </w:r>
+                      <w:r>
+                        <w:rPr>
+                          <w:rFonts w:ascii="Courier New" w:hAnsi="Courier New" w:cs="Courier New"/>
+                          <w:color w:val="383A42"/>
+                        </w:rPr>
+                        <w:t xml:space="preserve">; } </w:t>
+                      </w:r>
+                      <w:r>
+                        <w:rPr>
+                          <w:rFonts w:ascii="Courier New" w:hAnsi="Courier New" w:cs="Courier New"/>
+                          <w:color w:val="383A42"/>
+                        </w:rPr>
+                        <w:br/>
+                        <w:t xml:space="preserve">        </w:t>
+                      </w:r>
+                      <w:proofErr w:type="spellStart"/>
+                      <w:r>
+                        <w:rPr>
+                          <w:rFonts w:ascii="Courier New" w:hAnsi="Courier New" w:cs="Courier New"/>
+                          <w:color w:val="383A42"/>
+                        </w:rPr>
+                        <w:t>release_lock</w:t>
+                      </w:r>
+                      <w:proofErr w:type="spellEnd"/>
+                      <w:r>
+                        <w:rPr>
+                          <w:rFonts w:ascii="Courier New" w:hAnsi="Courier New" w:cs="Courier New"/>
+                          <w:color w:val="383A42"/>
+                        </w:rPr>
+                        <w:t>(spinlock);</w:t>
+                      </w:r>
+                      <w:r>
+                        <w:rPr>
+                          <w:rFonts w:ascii="Courier New" w:hAnsi="Courier New" w:cs="Courier New"/>
+                          <w:color w:val="383A42"/>
+                        </w:rPr>
+                        <w:br/>
+                      </w:r>
+                      <w:r>
+                        <w:rPr>
+                          <w:rFonts w:ascii="Courier New" w:hAnsi="Courier New" w:cs="Courier New"/>
+                          <w:color w:val="383A42"/>
+                        </w:rPr>
+                        <w:br/>
+                        <w:t xml:space="preserve">        </w:t>
+                      </w:r>
+                      <w:r>
+                        <w:rPr>
+                          <w:rFonts w:ascii="Courier New" w:hAnsi="Courier New" w:cs="Courier New"/>
+                          <w:color w:val="A626A4"/>
+                        </w:rPr>
+                        <w:t>while</w:t>
+                      </w:r>
+                      <w:r>
+                        <w:rPr>
+                          <w:rFonts w:ascii="Courier New" w:hAnsi="Courier New" w:cs="Courier New"/>
+                          <w:color w:val="383A42"/>
+                        </w:rPr>
+                        <w:t xml:space="preserve"> (!</w:t>
+                      </w:r>
+                      <w:proofErr w:type="spellStart"/>
+                      <w:r>
+                        <w:rPr>
+                          <w:rFonts w:ascii="Courier New" w:hAnsi="Courier New" w:cs="Courier New"/>
+                          <w:color w:val="383A42"/>
+                        </w:rPr>
+                        <w:t>can_pull</w:t>
+                      </w:r>
+                      <w:proofErr w:type="spellEnd"/>
+                      <w:r>
+                        <w:rPr>
+                          <w:rFonts w:ascii="Courier New" w:hAnsi="Courier New" w:cs="Courier New"/>
+                          <w:color w:val="383A42"/>
+                        </w:rPr>
+                        <w:t xml:space="preserve">()) {}; </w:t>
+                      </w:r>
+                      <w:r>
+                        <w:rPr>
+                          <w:rFonts w:ascii="Courier New" w:hAnsi="Courier New" w:cs="Courier New"/>
+                          <w:color w:val="383A42"/>
+                        </w:rPr>
+                        <w:br/>
+                        <w:t xml:space="preserve">    }   </w:t>
+                      </w:r>
+                      <w:r>
+                        <w:rPr>
+                          <w:rFonts w:ascii="Courier New" w:hAnsi="Courier New" w:cs="Courier New"/>
+                          <w:color w:val="383A42"/>
+                        </w:rPr>
+                        <w:br/>
+                      </w:r>
+                      <w:r>
+                        <w:rPr>
+                          <w:rFonts w:ascii="Courier New" w:hAnsi="Courier New" w:cs="Courier New"/>
+                          <w:color w:val="383A42"/>
+                        </w:rPr>
+                        <w:br/>
+                        <w:t xml:space="preserve">    </w:t>
+                      </w:r>
+                      <w:r>
+                        <w:rPr>
+                          <w:rFonts w:ascii="Courier New" w:hAnsi="Courier New" w:cs="Courier New"/>
+                          <w:i/>
+                          <w:color w:val="A0A1A7"/>
+                        </w:rPr>
+                        <w:t>// PULL ITEM FROM THE BUFFER</w:t>
+                      </w:r>
+                      <w:r>
+                        <w:rPr>
+                          <w:rFonts w:ascii="Courier New" w:hAnsi="Courier New" w:cs="Courier New"/>
+                          <w:color w:val="383A42"/>
+                        </w:rPr>
+                        <w:br/>
+                        <w:t xml:space="preserve">    </w:t>
+                      </w:r>
+                      <w:r>
+                        <w:rPr>
+                          <w:rFonts w:ascii="Courier New" w:hAnsi="Courier New" w:cs="Courier New"/>
+                          <w:color w:val="383A42"/>
+                        </w:rPr>
+                        <w:br/>
+                        <w:t xml:space="preserve">    </w:t>
+                      </w:r>
+                      <w:proofErr w:type="spellStart"/>
+                      <w:r>
+                        <w:rPr>
+                          <w:rFonts w:ascii="Courier New" w:hAnsi="Courier New" w:cs="Courier New"/>
+                          <w:color w:val="383A42"/>
+                        </w:rPr>
+                        <w:t>release_lock</w:t>
+                      </w:r>
+                      <w:proofErr w:type="spellEnd"/>
+                      <w:r>
+                        <w:rPr>
+                          <w:rFonts w:ascii="Courier New" w:hAnsi="Courier New" w:cs="Courier New"/>
+                          <w:color w:val="383A42"/>
+                        </w:rPr>
+                        <w:t>(spinlock)</w:t>
+                      </w:r>
+                      <w:r>
+                        <w:rPr>
+                          <w:rFonts w:ascii="Courier New" w:hAnsi="Courier New" w:cs="Courier New"/>
+                          <w:color w:val="383A42"/>
+                        </w:rPr>
+                        <w:br/>
+                        <w:t xml:space="preserve">    </w:t>
+                      </w:r>
+                      <w:r>
+                        <w:rPr>
+                          <w:rFonts w:ascii="Courier New" w:hAnsi="Courier New" w:cs="Courier New"/>
+                          <w:color w:val="A626A4"/>
+                        </w:rPr>
+                        <w:t>return</w:t>
+                      </w:r>
+                      <w:r>
+                        <w:rPr>
+                          <w:rFonts w:ascii="Courier New" w:hAnsi="Courier New" w:cs="Courier New"/>
+                          <w:color w:val="383A42"/>
+                        </w:rPr>
+                        <w:t xml:space="preserve"> </w:t>
+                      </w:r>
+                      <w:r>
+                        <w:rPr>
+                          <w:rFonts w:ascii="Courier New" w:hAnsi="Courier New" w:cs="Courier New"/>
+                          <w:color w:val="986801"/>
+                        </w:rPr>
+                        <w:t>0</w:t>
+                      </w:r>
+                      <w:r>
+                        <w:rPr>
+                          <w:rFonts w:ascii="Courier New" w:hAnsi="Courier New" w:cs="Courier New"/>
+                          <w:color w:val="383A42"/>
+                        </w:rPr>
+                        <w:t>;</w:t>
+                      </w:r>
+                      <w:r>
+                        <w:rPr>
+                          <w:rFonts w:ascii="Courier New" w:hAnsi="Courier New" w:cs="Courier New"/>
+                          <w:color w:val="383A42"/>
+                        </w:rPr>
+                        <w:br/>
+                        <w:t>}</w:t>
+                      </w:r>
+                    </w:p>
+                    <w:p/>
+                  </w:txbxContent>
+                </v:textbox>
+                <w10:anchorlock/>
+              </v:shape>
+            </w:pict>
+          </mc:Fallback>
+        </mc:AlternateContent>
+      </w:r>
+    </w:p>
+    <w:p>
+      <w:pPr>
+        <w:pStyle w:val="Text"/>
+        <w:rPr>
+          <w:rFonts w:hint="cs"/>
+          <w:rtl/>
+        </w:rPr>
+      </w:pPr>
+      <w:r>
+        <w:rPr>
+          <w:rFonts w:hint="cs"/>
+          <w:rtl/>
+        </w:rPr>
+        <w:t xml:space="preserve">البته دقت شود در مسئله تولیدکننده/مصرف‌کننده، به دلیل نابهینه بودن قفل‌های چرخشی برای انتظار طولانی‌مدت، بهتر است از شیوه‌های دگیر مانند سمافور استفاده کنیم. </w:t>
       </w:r>
     </w:p>
     <w:p>
@@ -7118,7 +9139,7 @@
           </mc:Choice>
           <mc:Fallback>
             <w:pict>
-              <v:shape w14:anchorId="229AB747" id="Text Box 3" o:spid="_x0000_s1031" type="#_x0000_t202" style="width:1in;height:208.35pt;visibility:visible;mso-wrap-style:none;mso-left-percent:-10001;mso-top-percent:-10001;mso-position-horizontal:absolute;mso-position-horizontal-relative:char;mso-position-vertical:absolute;mso-position-vertical-relative:line;mso-left-percent:-10001;mso-top-percent:-10001;v-text-anchor:top" o:gfxdata="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" filled="f" stroked="f" strokeweight=".5pt">
+              <v:shape w14:anchorId="229AB747" id="Text Box 3" o:spid="_x0000_s1032" type="#_x0000_t202" style="width:1in;height:208.35pt;visibility:visible;mso-wrap-style:none;mso-left-percent:-10001;mso-top-percent:-10001;mso-position-horizontal:absolute;mso-position-horizontal-relative:char;mso-position-vertical:absolute;mso-position-vertical-relative:line;mso-left-percent:-10001;mso-top-percent:-10001;v-text-anchor:top" o:gfxdata="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" filled="f" stroked="f" strokeweight=".5pt">
                 <v:textbox>
                   <w:txbxContent>
                     <w:p>
@@ -8078,7 +10099,7 @@
           </mc:Choice>
           <mc:Fallback>
             <w:pict>
-              <v:shape w14:anchorId="1623E3F2" id="Text Box 4" o:spid="_x0000_s1032" type="#_x0000_t202" style="width:1in;height:197.45pt;visibility:visible;mso-wrap-style:none;mso-left-percent:-10001;mso-top-percent:-10001;mso-position-horizontal:absolute;mso-position-horizontal-relative:char;mso-position-vertical:absolute;mso-position-vertical-relative:line;mso-left-percent:-10001;mso-top-percent:-10001;v-text-anchor:top" o:gfxdata="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" filled="f" stroked="f" strokeweight=".5pt">
+              <v:shape w14:anchorId="1623E3F2" id="Text Box 4" o:spid="_x0000_s1033" type="#_x0000_t202" style="width:1in;height:197.45pt;visibility:visible;mso-wrap-style:none;mso-left-percent:-10001;mso-top-percent:-10001;mso-position-horizontal:absolute;mso-position-horizontal-relative:char;mso-position-vertical:absolute;mso-position-vertical-relative:line;mso-left-percent:-10001;mso-top-percent:-10001;v-text-anchor:top" o:gfxdata="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" filled="f" stroked="f" strokeweight=".5pt">
                 <v:textbox>
                   <w:txbxContent>
                     <w:p>
@@ -9223,7 +11244,7 @@
           </mc:Choice>
           <mc:Fallback>
             <w:pict>
-              <v:shape w14:anchorId="59868091" id="Text Box 5" o:spid="_x0000_s1033" type="#_x0000_t202" style="width:1in;height:21.8pt;visibility:visible;mso-wrap-style:none;mso-left-percent:-10001;mso-top-percent:-10001;mso-position-horizontal:absolute;mso-position-horizontal-relative:char;mso-position-vertical:absolute;mso-position-vertical-relative:line;mso-left-percent:-10001;mso-top-percent:-10001;v-text-anchor:top" o:gfxdata="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" filled="f" stroked="f" strokeweight=".5pt">
+              <v:shape w14:anchorId="59868091" id="Text Box 5" o:spid="_x0000_s1034" type="#_x0000_t202" style="width:1in;height:21.8pt;visibility:visible;mso-wrap-style:none;mso-left-percent:-10001;mso-top-percent:-10001;mso-position-horizontal:absolute;mso-position-horizontal-relative:char;mso-position-vertical:absolute;mso-position-vertical-relative:line;mso-left-percent:-10001;mso-top-percent:-10001;v-text-anchor:top" o:gfxdata="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" filled="f" stroked="f" strokeweight=".5pt">
                 <v:textbox>
                   <w:txbxContent>
                     <w:p>
@@ -10786,7 +12807,7 @@
           </mc:Choice>
           <mc:Fallback>
             <w:pict>
-              <v:shape w14:anchorId="2E389A51" id="Text Box 1" o:spid="_x0000_s1034" type="#_x0000_t202" style="width:452.35pt;height:210.35pt;visibility:visible;mso-wrap-style:square;mso-left-percent:-10001;mso-top-percent:-10001;mso-position-horizontal:absolute;mso-position-horizontal-relative:char;mso-position-vertical:absolute;mso-position-vertical-relative:line;mso-left-percent:-10001;mso-top-percent:-10001;v-text-anchor:top" o:gfxdata="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" fillcolor="white [3201]" stroked="f" strokeweight=".5pt">
+              <v:shape w14:anchorId="2E389A51" id="Text Box 1" o:spid="_x0000_s1035" type="#_x0000_t202" style="width:452.35pt;height:210.35pt;visibility:visible;mso-wrap-style:square;mso-left-percent:-10001;mso-top-percent:-10001;mso-position-horizontal:absolute;mso-position-horizontal-relative:char;mso-position-vertical:absolute;mso-position-vertical-relative:line;mso-left-percent:-10001;mso-top-percent:-10001;v-text-anchor:top" o:gfxdata="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" fillcolor="white [3201]" stroked="f" strokeweight=".5pt">
                 <v:textbox>
                   <w:txbxContent>
                     <w:p>
@@ -12208,7 +14229,7 @@
           </mc:Choice>
           <mc:Fallback>
             <w:pict>
-              <v:shape w14:anchorId="0DD2B110" id="Text Box 12" o:spid="_x0000_s1035" type="#_x0000_t202" style="width:193.7pt;height:142.35pt;visibility:visible;mso-wrap-style:none;mso-left-percent:-10001;mso-top-percent:-10001;mso-position-horizontal:absolute;mso-position-horizontal-relative:char;mso-position-vertical:absolute;mso-position-vertical-relative:line;mso-left-percent:-10001;mso-top-percent:-10001;v-text-anchor:top" o:gfxdata="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" filled="f" stroked="f" strokeweight=".5pt">
+              <v:shape w14:anchorId="0DD2B110" id="Text Box 12" o:spid="_x0000_s1036" type="#_x0000_t202" style="width:193.7pt;height:142.35pt;visibility:visible;mso-wrap-style:none;mso-left-percent:-10001;mso-top-percent:-10001;mso-position-horizontal:absolute;mso-position-horizontal-relative:char;mso-position-vertical:absolute;mso-position-vertical-relative:line;mso-left-percent:-10001;mso-top-percent:-10001;v-text-anchor:top" o:gfxdata="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" filled="f" stroked="f" strokeweight=".5pt">
                 <v:textbox>
                   <w:txbxContent>
                     <w:p>
@@ -12685,7 +14706,7 @@
           </mc:Choice>
           <mc:Fallback>
             <w:pict>
-              <v:shape w14:anchorId="6C90F8E8" id="Text Box 17" o:spid="_x0000_s1036" type="#_x0000_t202" style="width:1in;height:61.1pt;visibility:visible;mso-wrap-style:none;mso-left-percent:-10001;mso-top-percent:-10001;mso-position-horizontal:absolute;mso-position-horizontal-relative:char;mso-position-vertical:absolute;mso-position-vertical-relative:line;mso-left-percent:-10001;mso-top-percent:-10001;v-text-anchor:top" o:gfxdata="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" filled="f" stroked="f" strokeweight=".5pt">
+              <v:shape w14:anchorId="6C90F8E8" id="Text Box 17" o:spid="_x0000_s1037" type="#_x0000_t202" style="width:1in;height:61.1pt;visibility:visible;mso-wrap-style:none;mso-left-percent:-10001;mso-top-percent:-10001;mso-position-horizontal:absolute;mso-position-horizontal-relative:char;mso-position-vertical:absolute;mso-position-vertical-relative:line;mso-left-percent:-10001;mso-top-percent:-10001;v-text-anchor:top" o:gfxdata="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" filled="f" stroked="f" strokeweight=".5pt">
                 <v:textbox>
                   <w:txbxContent>
                     <w:p>
@@ -12891,7 +14912,7 @@
           </mc:Choice>
           <mc:Fallback>
             <w:pict>
-              <v:shape w14:anchorId="1874E003" id="Text Box 16" o:spid="_x0000_s1037" type="#_x0000_t202" style="width:1in;height:61.65pt;visibility:visible;mso-wrap-style:none;mso-left-percent:-10001;mso-top-percent:-10001;mso-position-horizontal:absolute;mso-position-horizontal-relative:char;mso-position-vertical:absolute;mso-position-vertical-relative:line;mso-left-percent:-10001;mso-top-percent:-10001;v-text-anchor:top" o:gfxdata="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" filled="f" stroked="f" strokeweight=".5pt">
+              <v:shape w14:anchorId="1874E003" id="Text Box 16" o:spid="_x0000_s1038" type="#_x0000_t202" style="width:1in;height:61.65pt;visibility:visible;mso-wrap-style:none;mso-left-percent:-10001;mso-top-percent:-10001;mso-position-horizontal:absolute;mso-position-horizontal-relative:char;mso-position-vertical:absolute;mso-position-vertical-relative:line;mso-left-percent:-10001;mso-top-percent:-10001;v-text-anchor:top" o:gfxdata="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" filled="f" stroked="f" strokeweight=".5pt">
                 <v:textbox>
                   <w:txbxContent>
                     <w:p>
@@ -12980,10 +15001,6 @@
     <w:p>
       <w:pPr>
         <w:pStyle w:val="Text"/>
-        <w:rPr>
-          <w:rFonts w:hint="cs"/>
-          <w:rtl/>
-        </w:rPr>
       </w:pPr>
       <w:r>
         <w:rPr>
@@ -13511,7 +15528,7 @@
           </mc:Choice>
           <mc:Fallback>
             <w:pict>
-              <v:shape w14:anchorId="767B6D06" id="Text Box 10" o:spid="_x0000_s1038" type="#_x0000_t202" style="width:451.3pt;height:130.15pt;visibility:visible;mso-wrap-style:square;mso-left-percent:-10001;mso-top-percent:-10001;mso-position-horizontal:absolute;mso-position-horizontal-relative:char;mso-position-vertical:absolute;mso-position-vertical-relative:line;mso-left-percent:-10001;mso-top-percent:-10001;v-text-anchor:top" o:gfxdata="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" fillcolor="white [3201]" stroked="f" strokeweight=".5pt">
+              <v:shape w14:anchorId="767B6D06" id="Text Box 10" o:spid="_x0000_s1039" type="#_x0000_t202" style="width:451.3pt;height:130.15pt;visibility:visible;mso-wrap-style:square;mso-left-percent:-10001;mso-top-percent:-10001;mso-position-horizontal:absolute;mso-position-horizontal-relative:char;mso-position-vertical:absolute;mso-position-vertical-relative:line;mso-left-percent:-10001;mso-top-percent:-10001;v-text-anchor:top" o:gfxdata="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" fillcolor="white [3201]" stroked="f" strokeweight=".5pt">
                 <v:textbox>
                   <w:txbxContent>
                     <w:p>
@@ -14778,7 +16795,7 @@
           </mc:Choice>
           <mc:Fallback>
             <w:pict>
-              <v:shape w14:anchorId="27E418D7" id="Text Box 11" o:spid="_x0000_s1039" type="#_x0000_t202" style="width:451.3pt;height:155.25pt;visibility:visible;mso-wrap-style:square;mso-left-percent:-10001;mso-top-percent:-10001;mso-position-horizontal:absolute;mso-position-horizontal-relative:char;mso-position-vertical:absolute;mso-position-vertical-relative:line;mso-left-percent:-10001;mso-top-percent:-10001;v-text-anchor:top" o:gfxdata="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" fillcolor="white [3201]" stroked="f" strokeweight=".5pt">
+              <v:shape w14:anchorId="27E418D7" id="Text Box 11" o:spid="_x0000_s1040" type="#_x0000_t202" style="width:451.3pt;height:155.25pt;visibility:visible;mso-wrap-style:square;mso-left-percent:-10001;mso-top-percent:-10001;mso-position-horizontal:absolute;mso-position-horizontal-relative:char;mso-position-vertical:absolute;mso-position-vertical-relative:line;mso-left-percent:-10001;mso-top-percent:-10001;v-text-anchor:top" o:gfxdata="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" fillcolor="white [3201]" stroked="f" strokeweight=".5pt">
                 <v:textbox>
                   <w:txbxContent>
                     <w:p>
@@ -16269,7 +18286,7 @@
           </mc:Choice>
           <mc:Fallback>
             <w:pict>
-              <v:shape w14:anchorId="60A3858C" id="Text Box 13" o:spid="_x0000_s1040" type="#_x0000_t202" style="width:451.3pt;height:261.4pt;visibility:visible;mso-wrap-style:square;mso-left-percent:-10001;mso-top-percent:-10001;mso-position-horizontal:absolute;mso-position-horizontal-relative:char;mso-position-vertical:absolute;mso-position-vertical-relative:line;mso-left-percent:-10001;mso-top-percent:-10001;v-text-anchor:top" o:gfxdata="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" fillcolor="white [3201]" stroked="f" strokeweight=".5pt">
+              <v:shape w14:anchorId="60A3858C" id="Text Box 13" o:spid="_x0000_s1041" type="#_x0000_t202" style="width:451.3pt;height:261.4pt;visibility:visible;mso-wrap-style:square;mso-left-percent:-10001;mso-top-percent:-10001;mso-position-horizontal:absolute;mso-position-horizontal-relative:char;mso-position-vertical:absolute;mso-position-vertical-relative:line;mso-left-percent:-10001;mso-top-percent:-10001;v-text-anchor:top" o:gfxdata="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" fillcolor="white [3201]" stroked="f" strokeweight=".5pt">
                 <v:textbox>
                   <w:txbxContent>
                     <w:p>
@@ -18102,7 +20119,7 @@
           </mc:Choice>
           <mc:Fallback>
             <w:pict>
-              <v:shape w14:anchorId="27443E44" id="Text Box 14" o:spid="_x0000_s1041" type="#_x0000_t202" style="width:451.3pt;height:261.35pt;visibility:visible;mso-wrap-style:square;mso-left-percent:-10001;mso-top-percent:-10001;mso-position-horizontal:absolute;mso-position-horizontal-relative:char;mso-position-vertical:absolute;mso-position-vertical-relative:line;mso-left-percent:-10001;mso-top-percent:-10001;v-text-anchor:top" o:gfxdata="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" fillcolor="white [3201]" stroked="f" strokeweight=".5pt">
+              <v:shape w14:anchorId="27443E44" id="Text Box 14" o:spid="_x0000_s1042" type="#_x0000_t202" style="width:451.3pt;height:261.35pt;visibility:visible;mso-wrap-style:square;mso-left-percent:-10001;mso-top-percent:-10001;mso-position-horizontal:absolute;mso-position-horizontal-relative:char;mso-position-vertical:absolute;mso-position-vertical-relative:line;mso-left-percent:-10001;mso-top-percent:-10001;v-text-anchor:top" o:gfxdata="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" fillcolor="white [3201]" stroked="f" strokeweight=".5pt">
                 <v:textbox>
                   <w:txbxContent>
                     <w:p>
@@ -19323,7 +21340,7 @@
           </mc:Choice>
           <mc:Fallback>
             <w:pict>
-              <v:shape w14:anchorId="64609523" id="Text Box 15" o:spid="_x0000_s1042" type="#_x0000_t202" style="width:451.3pt;height:101.65pt;visibility:visible;mso-wrap-style:square;mso-left-percent:-10001;mso-top-percent:-10001;mso-position-horizontal:absolute;mso-position-horizontal-relative:char;mso-position-vertical:absolute;mso-position-vertical-relative:line;mso-left-percent:-10001;mso-top-percent:-10001;v-text-anchor:top" o:gfxdata="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" fillcolor="white [3201]" stroked="f" strokeweight=".5pt">
+              <v:shape w14:anchorId="64609523" id="Text Box 15" o:spid="_x0000_s1043" type="#_x0000_t202" style="width:451.3pt;height:101.65pt;visibility:visible;mso-wrap-style:square;mso-left-percent:-10001;mso-top-percent:-10001;mso-position-horizontal:absolute;mso-position-horizontal-relative:char;mso-position-vertical:absolute;mso-position-vertical-relative:line;mso-left-percent:-10001;mso-top-percent:-10001;v-text-anchor:top" o:gfxdata="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" fillcolor="white [3201]" stroked="f" strokeweight=".5pt">
                 <v:textbox>
                   <w:txbxContent>
                     <w:p>
@@ -24553,6 +26570,41 @@
     <w:basedOn w:val="DefaultParagraphFont"/>
     <w:rsid w:val="001602AC"/>
   </w:style>
+  <w:style w:type="character" w:customStyle="1" w:styleId="hljs-type">
+    <w:name w:val="hljs-type"/>
+    <w:basedOn w:val="DefaultParagraphFont"/>
+    <w:rsid w:val="00CD1AED"/>
+  </w:style>
+  <w:style w:type="character" w:customStyle="1" w:styleId="hljs-title">
+    <w:name w:val="hljs-title"/>
+    <w:basedOn w:val="DefaultParagraphFont"/>
+    <w:rsid w:val="00CD1AED"/>
+  </w:style>
+  <w:style w:type="character" w:customStyle="1" w:styleId="hljs-params">
+    <w:name w:val="hljs-params"/>
+    <w:basedOn w:val="DefaultParagraphFont"/>
+    <w:rsid w:val="00CD1AED"/>
+  </w:style>
+  <w:style w:type="character" w:customStyle="1" w:styleId="hljs-comment">
+    <w:name w:val="hljs-comment"/>
+    <w:basedOn w:val="DefaultParagraphFont"/>
+    <w:rsid w:val="00CD1AED"/>
+  </w:style>
+  <w:style w:type="character" w:customStyle="1" w:styleId="hljs-keyword">
+    <w:name w:val="hljs-keyword"/>
+    <w:basedOn w:val="DefaultParagraphFont"/>
+    <w:rsid w:val="00CD1AED"/>
+  </w:style>
+  <w:style w:type="character" w:customStyle="1" w:styleId="hljs-literal">
+    <w:name w:val="hljs-literal"/>
+    <w:basedOn w:val="DefaultParagraphFont"/>
+    <w:rsid w:val="00CD1AED"/>
+  </w:style>
+  <w:style w:type="character" w:customStyle="1" w:styleId="hljs-number">
+    <w:name w:val="hljs-number"/>
+    <w:basedOn w:val="DefaultParagraphFont"/>
+    <w:rsid w:val="00CD1AED"/>
+  </w:style>
 </w:styles>
 </file>
 
@@ -24853,7 +26905,7 @@
 
 <file path=word/webextensions/taskpanes.xml><?xml version="1.0" encoding="utf-8"?>
 <wetp:taskpanes xmlns:wetp="http://schemas.microsoft.com/office/webextensions/taskpanes/2010/11">
-  <wetp:taskpane dockstate="right" visibility="0" width="438" row="0">
+  <wetp:taskpane dockstate="right" visibility="0" width="438" row="1">
     <wetp:webextensionref xmlns:r="http://schemas.openxmlformats.org/officeDocument/2006/relationships" r:id="rId1"/>
   </wetp:taskpane>
 </wetp:taskpanes>

</xml_diff>

<commit_message>
Add file link to EX4 question 7
</commit_message>
<xml_diff>
--- a/EX4 - Synchronization/Report.docx
+++ b/EX4 - Synchronization/Report.docx
@@ -11133,6 +11133,67 @@
     <w:p>
       <w:pPr>
         <w:pStyle w:val="Text"/>
+        <w:rPr>
+          <w:rFonts w:hint="cs"/>
+          <w:rtl/>
+        </w:rPr>
+      </w:pPr>
+      <w:r>
+        <w:rPr>
+          <w:rFonts w:hint="cs"/>
+          <w:rtl/>
+        </w:rPr>
+        <w:t xml:space="preserve">این ماکرو در فایل </w:t>
+      </w:r>
+      <w:hyperlink r:id="rId9" w:anchor="L84" w:history="1">
+        <w:proofErr w:type="spellStart"/>
+        <w:r>
+          <w:rPr>
+            <w:rStyle w:val="LinkChar"/>
+          </w:rPr>
+          <w:t>linux</w:t>
+        </w:r>
+        <w:proofErr w:type="spellEnd"/>
+        <w:r>
+          <w:rPr>
+            <w:rStyle w:val="LinkChar"/>
+          </w:rPr>
+          <w:t>/blob/master/include/</w:t>
+        </w:r>
+        <w:proofErr w:type="spellStart"/>
+        <w:r>
+          <w:rPr>
+            <w:rStyle w:val="LinkChar"/>
+          </w:rPr>
+          <w:t>linux</w:t>
+        </w:r>
+        <w:proofErr w:type="spellEnd"/>
+        <w:r>
+          <w:rPr>
+            <w:rStyle w:val="LinkChar"/>
+          </w:rPr>
+          <w:t>/</w:t>
+        </w:r>
+        <w:proofErr w:type="spellStart"/>
+        <w:r>
+          <w:rPr>
+            <w:rStyle w:val="LinkChar"/>
+          </w:rPr>
+          <w:t>compiler.h</w:t>
+        </w:r>
+        <w:proofErr w:type="spellEnd"/>
+      </w:hyperlink>
+      <w:r>
+        <w:rPr>
+          <w:rFonts w:hint="cs"/>
+          <w:rtl/>
+        </w:rPr>
+        <w:t xml:space="preserve"> به صورت زیر تعریف شده است:</w:t>
+      </w:r>
+    </w:p>
+    <w:p>
+      <w:pPr>
+        <w:pStyle w:val="Text"/>
         <w:jc w:val="center"/>
       </w:pPr>
       <w:r>
@@ -11516,6 +11577,7 @@
           <w:rFonts w:hint="cs"/>
           <w:rtl/>
         </w:rPr>
+        <w:lastRenderedPageBreak/>
         <w:t xml:space="preserve">دستور </w:t>
       </w:r>
       <w:proofErr w:type="spellStart"/>
@@ -11609,7 +11671,6 @@
           <w:rFonts w:hint="cs"/>
           <w:rtl/>
         </w:rPr>
-        <w:lastRenderedPageBreak/>
         <w:t xml:space="preserve">دستور </w:t>
       </w:r>
       <w:proofErr w:type="spellStart"/>
@@ -14562,6 +14623,7 @@
           <w:rFonts w:hint="cs"/>
           <w:rtl/>
         </w:rPr>
+        <w:lastRenderedPageBreak/>
         <w:t>برای آنکه این الگوریتم درست کار کند، دو عبارت مقداردهی در بخش ورودی (دو خط اول پس از شروع حلقه اول) باید به ترتیب اجرا شوند. بنابراین با ایجاد یک مانع میان این دو عبارت، می‌توان از اجرای صحیح برنامه مطمئن شد.</w:t>
       </w:r>
     </w:p>
@@ -14577,7 +14639,6 @@
           <w:rFonts w:hint="cs"/>
           <w:rtl/>
         </w:rPr>
-        <w:lastRenderedPageBreak/>
         <w:t>یک مثال ساده دیگر می‌تواند برنامه زیر باشد:</w:t>
       </w:r>
     </w:p>
@@ -16180,6 +16241,7 @@
         <w:rPr>
           <w:rStyle w:val="CodeChar"/>
         </w:rPr>
+        <w:lastRenderedPageBreak/>
         <w:t>name</w:t>
       </w:r>
       <w:r>
@@ -16255,7 +16317,6 @@
           <w:rtl/>
           <w:lang w:val="fa-IR"/>
         </w:rPr>
-        <w:lastRenderedPageBreak/>
         <mc:AlternateContent>
           <mc:Choice Requires="wps">
             <w:drawing>
@@ -22281,7 +22342,7 @@
                     <pic:cNvPicPr/>
                   </pic:nvPicPr>
                   <pic:blipFill>
-                    <a:blip r:embed="rId9"/>
+                    <a:blip r:embed="rId10"/>
                     <a:stretch>
                       <a:fillRect/>
                     </a:stretch>
@@ -22303,8 +22364,8 @@
       </w:r>
     </w:p>
     <w:sectPr>
-      <w:headerReference w:type="default" r:id="rId10"/>
-      <w:footerReference w:type="default" r:id="rId11"/>
+      <w:headerReference w:type="default" r:id="rId11"/>
+      <w:footerReference w:type="default" r:id="rId12"/>
       <w:footnotePr>
         <w:numRestart w:val="eachPage"/>
       </w:footnotePr>

</xml_diff>

<commit_message>
Add EX4 report's PDF
</commit_message>
<xml_diff>
--- a/EX4 - Synchronization/Report.docx
+++ b/EX4 - Synchronization/Report.docx
@@ -47,7 +47,7 @@
         <w:rPr>
           <w:rStyle w:val="CodeChar"/>
         </w:rPr>
-        <w:t>&lt;hash&gt;</w:t>
+        <w:t>ad78c6a0daf7e87c9a3b06a05efbf9283395fa56</w:t>
       </w:r>
     </w:p>
     <w:p>
@@ -8255,7 +8255,39 @@
           <w:rFonts w:hint="cs"/>
           <w:rtl/>
         </w:rPr>
-        <w:t xml:space="preserve">: از آنجا که پردازه‌ها در یک لیست 64 تایی نگه داشته می‌شوند، خانه‌هایی که درشان </w:t>
+        <w:t xml:space="preserve">: از آنجا که پردازه‌ها در یک لیست 64 تایی نگه داشته </w:t>
+      </w:r>
+      <w:proofErr w:type="spellStart"/>
+      <w:r>
+        <w:rPr>
+          <w:rFonts w:hint="cs"/>
+          <w:rtl/>
+        </w:rPr>
+        <w:t>می‌شوند</w:t>
+      </w:r>
+      <w:proofErr w:type="spellEnd"/>
+      <w:r>
+        <w:rPr>
+          <w:rFonts w:hint="cs"/>
+          <w:rtl/>
+        </w:rPr>
+        <w:t xml:space="preserve">، </w:t>
+      </w:r>
+      <w:proofErr w:type="spellStart"/>
+      <w:r>
+        <w:rPr>
+          <w:rFonts w:hint="cs"/>
+          <w:rtl/>
+        </w:rPr>
+        <w:t>خانه‌هایی</w:t>
+      </w:r>
+      <w:proofErr w:type="spellEnd"/>
+      <w:r>
+        <w:rPr>
+          <w:rFonts w:hint="cs"/>
+          <w:rtl/>
+        </w:rPr>
+        <w:t xml:space="preserve"> که درشان </w:t>
       </w:r>
       <w:proofErr w:type="spellStart"/>
       <w:r>

</xml_diff>